<commit_message>
moving forward towards analytics now. Done with some data pre-processing
</commit_message>
<xml_diff>
--- a/freelancertask/Syed_Solution_20Thieves.docx
+++ b/freelancertask/Syed_Solution_20Thieves.docx
@@ -2478,7 +2478,6 @@
         <w:r>
           <w:rPr>
             <w:rStyle w:val="Hyperlink"/>
-            <w:i/>
           </w:rPr>
           <w:t>https://bitbucket.org/saif137/mybi</w:t>
         </w:r>
@@ -2538,14 +2537,1632 @@
       </w:r>
       <w:proofErr w:type="spellEnd"/>
       <w:r>
-        <w:t>. Before moving forward, I will first check that either we have visitors with</w:t>
-      </w:r>
-      <w:r>
-        <w:t xml:space="preserve"> same date of birth? This will ease my analysis for this data, but I know </w:t>
-      </w:r>
-      <w:r>
-        <w:t>it is not scalable.</w:t>
-      </w:r>
+        <w:t xml:space="preserve">. </w:t>
+      </w:r>
+      <w:r>
+        <w:t xml:space="preserve">I just tried to identify, how each individual can be identified. After checking with distinct and group by queries, it was clear that we should identify each individual using both name and </w:t>
+      </w:r>
+      <w:proofErr w:type="spellStart"/>
+      <w:r>
+        <w:t>dob.</w:t>
+      </w:r>
+    </w:p>
+    <w:p>
+      <w:pPr>
+        <w:pStyle w:val="ListParagraph"/>
+        <w:numPr>
+          <w:ilvl w:val="0"/>
+          <w:numId w:val="3"/>
+        </w:numPr>
+        <w:jc w:val="both"/>
+      </w:pPr>
+      <w:proofErr w:type="spellEnd"/>
+      <w:r>
+        <w:t xml:space="preserve">Before, I </w:t>
+      </w:r>
+      <w:r>
+        <w:t>try to find out individuals, who may be guilty. I preferred to eliminate individuals are innocent.</w:t>
+      </w:r>
+      <w:r>
+        <w:t xml:space="preserve"> I filtered the records/visits for days when no theft was reported. This will reduce our search space.</w:t>
+      </w:r>
+      <w:r>
+        <w:t xml:space="preserve"> I created a separate table named </w:t>
+      </w:r>
+      <w:proofErr w:type="spellStart"/>
+      <w:r>
+        <w:t>visitor_log_t</w:t>
+      </w:r>
+      <w:proofErr w:type="spellEnd"/>
+      <w:r>
+        <w:t xml:space="preserve"> to store visit information for days when theft has occurred.</w:t>
+      </w:r>
+      <w:r>
+        <w:t xml:space="preserve"> While moving the data, we also separated the date parts of the visit using query shown below:</w:t>
+      </w:r>
+    </w:p>
+    <w:p>
+      <w:pPr>
+        <w:jc w:val="both"/>
+      </w:pPr>
+    </w:p>
+    <w:p>
+      <w:pPr>
+        <w:autoSpaceDE w:val="0"/>
+        <w:autoSpaceDN w:val="0"/>
+        <w:adjustRightInd w:val="0"/>
+        <w:spacing w:after="0" w:line="240" w:lineRule="auto"/>
+        <w:rPr>
+          <w:rFonts w:ascii="Consolas" w:hAnsi="Consolas" w:cs="Consolas"/>
+          <w:color w:val="000000"/>
+          <w:sz w:val="19"/>
+          <w:szCs w:val="19"/>
+          <w:highlight w:val="white"/>
+        </w:rPr>
+      </w:pPr>
+      <w:r>
+        <w:rPr>
+          <w:rFonts w:ascii="Consolas" w:hAnsi="Consolas" w:cs="Consolas"/>
+          <w:color w:val="0000FF"/>
+          <w:sz w:val="19"/>
+          <w:szCs w:val="19"/>
+          <w:highlight w:val="white"/>
+        </w:rPr>
+        <w:t>insert</w:t>
+      </w:r>
+      <w:r>
+        <w:rPr>
+          <w:rFonts w:ascii="Consolas" w:hAnsi="Consolas" w:cs="Consolas"/>
+          <w:color w:val="000000"/>
+          <w:sz w:val="19"/>
+          <w:szCs w:val="19"/>
+          <w:highlight w:val="white"/>
+        </w:rPr>
+        <w:t xml:space="preserve"> </w:t>
+      </w:r>
+      <w:r>
+        <w:rPr>
+          <w:rFonts w:ascii="Consolas" w:hAnsi="Consolas" w:cs="Consolas"/>
+          <w:color w:val="0000FF"/>
+          <w:sz w:val="19"/>
+          <w:szCs w:val="19"/>
+          <w:highlight w:val="white"/>
+        </w:rPr>
+        <w:t>into</w:t>
+      </w:r>
+      <w:r>
+        <w:rPr>
+          <w:rFonts w:ascii="Consolas" w:hAnsi="Consolas" w:cs="Consolas"/>
+          <w:color w:val="000000"/>
+          <w:sz w:val="19"/>
+          <w:szCs w:val="19"/>
+          <w:highlight w:val="white"/>
+        </w:rPr>
+        <w:t xml:space="preserve"> </w:t>
+      </w:r>
+      <w:proofErr w:type="spellStart"/>
+      <w:r>
+        <w:rPr>
+          <w:rFonts w:ascii="Consolas" w:hAnsi="Consolas" w:cs="Consolas"/>
+          <w:color w:val="000000"/>
+          <w:sz w:val="19"/>
+          <w:szCs w:val="19"/>
+          <w:highlight w:val="white"/>
+        </w:rPr>
+        <w:t>visitor_log</w:t>
+      </w:r>
+      <w:proofErr w:type="spellEnd"/>
+    </w:p>
+    <w:p>
+      <w:pPr>
+        <w:autoSpaceDE w:val="0"/>
+        <w:autoSpaceDN w:val="0"/>
+        <w:adjustRightInd w:val="0"/>
+        <w:spacing w:after="0" w:line="240" w:lineRule="auto"/>
+        <w:rPr>
+          <w:rFonts w:ascii="Consolas" w:hAnsi="Consolas" w:cs="Consolas"/>
+          <w:color w:val="000000"/>
+          <w:sz w:val="19"/>
+          <w:szCs w:val="19"/>
+          <w:highlight w:val="white"/>
+        </w:rPr>
+      </w:pPr>
+      <w:r>
+        <w:rPr>
+          <w:rFonts w:ascii="Consolas" w:hAnsi="Consolas" w:cs="Consolas"/>
+          <w:color w:val="0000FF"/>
+          <w:sz w:val="19"/>
+          <w:szCs w:val="19"/>
+          <w:highlight w:val="white"/>
+        </w:rPr>
+        <w:t>select</w:t>
+      </w:r>
+    </w:p>
+    <w:p>
+      <w:pPr>
+        <w:autoSpaceDE w:val="0"/>
+        <w:autoSpaceDN w:val="0"/>
+        <w:adjustRightInd w:val="0"/>
+        <w:spacing w:after="0" w:line="240" w:lineRule="auto"/>
+        <w:rPr>
+          <w:rFonts w:ascii="Consolas" w:hAnsi="Consolas" w:cs="Consolas"/>
+          <w:color w:val="000000"/>
+          <w:sz w:val="19"/>
+          <w:szCs w:val="19"/>
+          <w:highlight w:val="white"/>
+        </w:rPr>
+      </w:pPr>
+      <w:proofErr w:type="spellStart"/>
+      <w:r>
+        <w:rPr>
+          <w:rFonts w:ascii="Consolas" w:hAnsi="Consolas" w:cs="Consolas"/>
+          <w:color w:val="000000"/>
+          <w:sz w:val="19"/>
+          <w:szCs w:val="19"/>
+          <w:highlight w:val="white"/>
+        </w:rPr>
+        <w:t>visit_date</w:t>
+      </w:r>
+      <w:proofErr w:type="spellEnd"/>
+    </w:p>
+    <w:p>
+      <w:pPr>
+        <w:autoSpaceDE w:val="0"/>
+        <w:autoSpaceDN w:val="0"/>
+        <w:adjustRightInd w:val="0"/>
+        <w:spacing w:after="0" w:line="240" w:lineRule="auto"/>
+        <w:rPr>
+          <w:rFonts w:ascii="Consolas" w:hAnsi="Consolas" w:cs="Consolas"/>
+          <w:color w:val="000000"/>
+          <w:sz w:val="19"/>
+          <w:szCs w:val="19"/>
+          <w:highlight w:val="white"/>
+        </w:rPr>
+      </w:pPr>
+      <w:r>
+        <w:rPr>
+          <w:rFonts w:ascii="Consolas" w:hAnsi="Consolas" w:cs="Consolas"/>
+          <w:color w:val="808080"/>
+          <w:sz w:val="19"/>
+          <w:szCs w:val="19"/>
+          <w:highlight w:val="white"/>
+        </w:rPr>
+        <w:t>,</w:t>
+      </w:r>
+      <w:r>
+        <w:rPr>
+          <w:rFonts w:ascii="Consolas" w:hAnsi="Consolas" w:cs="Consolas"/>
+          <w:color w:val="000000"/>
+          <w:sz w:val="19"/>
+          <w:szCs w:val="19"/>
+          <w:highlight w:val="white"/>
+        </w:rPr>
+        <w:t xml:space="preserve"> [name]</w:t>
+      </w:r>
+    </w:p>
+    <w:p>
+      <w:pPr>
+        <w:autoSpaceDE w:val="0"/>
+        <w:autoSpaceDN w:val="0"/>
+        <w:adjustRightInd w:val="0"/>
+        <w:spacing w:after="0" w:line="240" w:lineRule="auto"/>
+        <w:rPr>
+          <w:rFonts w:ascii="Consolas" w:hAnsi="Consolas" w:cs="Consolas"/>
+          <w:color w:val="000000"/>
+          <w:sz w:val="19"/>
+          <w:szCs w:val="19"/>
+          <w:highlight w:val="white"/>
+        </w:rPr>
+      </w:pPr>
+      <w:r>
+        <w:rPr>
+          <w:rFonts w:ascii="Consolas" w:hAnsi="Consolas" w:cs="Consolas"/>
+          <w:color w:val="808080"/>
+          <w:sz w:val="19"/>
+          <w:szCs w:val="19"/>
+          <w:highlight w:val="white"/>
+        </w:rPr>
+        <w:t>,</w:t>
+      </w:r>
+      <w:r>
+        <w:rPr>
+          <w:rFonts w:ascii="Consolas" w:hAnsi="Consolas" w:cs="Consolas"/>
+          <w:color w:val="000000"/>
+          <w:sz w:val="19"/>
+          <w:szCs w:val="19"/>
+          <w:highlight w:val="white"/>
+        </w:rPr>
+        <w:t xml:space="preserve"> [</w:t>
+      </w:r>
+      <w:proofErr w:type="spellStart"/>
+      <w:r>
+        <w:rPr>
+          <w:rFonts w:ascii="Consolas" w:hAnsi="Consolas" w:cs="Consolas"/>
+          <w:color w:val="000000"/>
+          <w:sz w:val="19"/>
+          <w:szCs w:val="19"/>
+          <w:highlight w:val="white"/>
+        </w:rPr>
+        <w:t>dob</w:t>
+      </w:r>
+      <w:proofErr w:type="spellEnd"/>
+      <w:r>
+        <w:rPr>
+          <w:rFonts w:ascii="Consolas" w:hAnsi="Consolas" w:cs="Consolas"/>
+          <w:color w:val="000000"/>
+          <w:sz w:val="19"/>
+          <w:szCs w:val="19"/>
+          <w:highlight w:val="white"/>
+        </w:rPr>
+        <w:t>]</w:t>
+      </w:r>
+    </w:p>
+    <w:p>
+      <w:pPr>
+        <w:autoSpaceDE w:val="0"/>
+        <w:autoSpaceDN w:val="0"/>
+        <w:adjustRightInd w:val="0"/>
+        <w:spacing w:after="0" w:line="240" w:lineRule="auto"/>
+        <w:rPr>
+          <w:rFonts w:ascii="Consolas" w:hAnsi="Consolas" w:cs="Consolas"/>
+          <w:color w:val="000000"/>
+          <w:sz w:val="19"/>
+          <w:szCs w:val="19"/>
+          <w:highlight w:val="white"/>
+        </w:rPr>
+      </w:pPr>
+      <w:r>
+        <w:rPr>
+          <w:rFonts w:ascii="Consolas" w:hAnsi="Consolas" w:cs="Consolas"/>
+          <w:color w:val="808080"/>
+          <w:sz w:val="19"/>
+          <w:szCs w:val="19"/>
+          <w:highlight w:val="white"/>
+        </w:rPr>
+        <w:t>,</w:t>
+      </w:r>
+      <w:r>
+        <w:rPr>
+          <w:rFonts w:ascii="Consolas" w:hAnsi="Consolas" w:cs="Consolas"/>
+          <w:color w:val="000000"/>
+          <w:sz w:val="19"/>
+          <w:szCs w:val="19"/>
+          <w:highlight w:val="white"/>
+        </w:rPr>
+        <w:t xml:space="preserve"> </w:t>
+      </w:r>
+      <w:r>
+        <w:rPr>
+          <w:rFonts w:ascii="Consolas" w:hAnsi="Consolas" w:cs="Consolas"/>
+          <w:color w:val="FF00FF"/>
+          <w:sz w:val="19"/>
+          <w:szCs w:val="19"/>
+          <w:highlight w:val="white"/>
+        </w:rPr>
+        <w:t>convert</w:t>
+      </w:r>
+      <w:r>
+        <w:rPr>
+          <w:rFonts w:ascii="Consolas" w:hAnsi="Consolas" w:cs="Consolas"/>
+          <w:color w:val="808080"/>
+          <w:sz w:val="19"/>
+          <w:szCs w:val="19"/>
+          <w:highlight w:val="white"/>
+        </w:rPr>
+        <w:t>(</w:t>
+      </w:r>
+      <w:r>
+        <w:rPr>
+          <w:rFonts w:ascii="Consolas" w:hAnsi="Consolas" w:cs="Consolas"/>
+          <w:color w:val="0000FF"/>
+          <w:sz w:val="19"/>
+          <w:szCs w:val="19"/>
+          <w:highlight w:val="white"/>
+        </w:rPr>
+        <w:t>integer</w:t>
+      </w:r>
+      <w:r>
+        <w:rPr>
+          <w:rFonts w:ascii="Consolas" w:hAnsi="Consolas" w:cs="Consolas"/>
+          <w:color w:val="808080"/>
+          <w:sz w:val="19"/>
+          <w:szCs w:val="19"/>
+          <w:highlight w:val="white"/>
+        </w:rPr>
+        <w:t>,</w:t>
+      </w:r>
+      <w:r>
+        <w:rPr>
+          <w:rFonts w:ascii="Consolas" w:hAnsi="Consolas" w:cs="Consolas"/>
+          <w:color w:val="000000"/>
+          <w:sz w:val="19"/>
+          <w:szCs w:val="19"/>
+          <w:highlight w:val="white"/>
+        </w:rPr>
+        <w:t xml:space="preserve"> </w:t>
+      </w:r>
+      <w:r>
+        <w:rPr>
+          <w:rFonts w:ascii="Consolas" w:hAnsi="Consolas" w:cs="Consolas"/>
+          <w:color w:val="FF00FF"/>
+          <w:sz w:val="19"/>
+          <w:szCs w:val="19"/>
+          <w:highlight w:val="white"/>
+        </w:rPr>
+        <w:t>SUBSTRING</w:t>
+      </w:r>
+      <w:r>
+        <w:rPr>
+          <w:rFonts w:ascii="Consolas" w:hAnsi="Consolas" w:cs="Consolas"/>
+          <w:color w:val="808080"/>
+          <w:sz w:val="19"/>
+          <w:szCs w:val="19"/>
+          <w:highlight w:val="white"/>
+        </w:rPr>
+        <w:t>(</w:t>
+      </w:r>
+      <w:proofErr w:type="spellStart"/>
+      <w:r>
+        <w:rPr>
+          <w:rFonts w:ascii="Consolas" w:hAnsi="Consolas" w:cs="Consolas"/>
+          <w:color w:val="000000"/>
+          <w:sz w:val="19"/>
+          <w:szCs w:val="19"/>
+          <w:highlight w:val="white"/>
+        </w:rPr>
+        <w:t>visit_date</w:t>
+      </w:r>
+      <w:proofErr w:type="spellEnd"/>
+      <w:r>
+        <w:rPr>
+          <w:rFonts w:ascii="Consolas" w:hAnsi="Consolas" w:cs="Consolas"/>
+          <w:color w:val="808080"/>
+          <w:sz w:val="19"/>
+          <w:szCs w:val="19"/>
+          <w:highlight w:val="white"/>
+        </w:rPr>
+        <w:t>,</w:t>
+      </w:r>
+      <w:r>
+        <w:rPr>
+          <w:rFonts w:ascii="Consolas" w:hAnsi="Consolas" w:cs="Consolas"/>
+          <w:color w:val="000000"/>
+          <w:sz w:val="19"/>
+          <w:szCs w:val="19"/>
+          <w:highlight w:val="white"/>
+        </w:rPr>
+        <w:t xml:space="preserve"> 1</w:t>
+      </w:r>
+      <w:r>
+        <w:rPr>
+          <w:rFonts w:ascii="Consolas" w:hAnsi="Consolas" w:cs="Consolas"/>
+          <w:color w:val="808080"/>
+          <w:sz w:val="19"/>
+          <w:szCs w:val="19"/>
+          <w:highlight w:val="white"/>
+        </w:rPr>
+        <w:t>,</w:t>
+      </w:r>
+      <w:r>
+        <w:rPr>
+          <w:rFonts w:ascii="Consolas" w:hAnsi="Consolas" w:cs="Consolas"/>
+          <w:color w:val="000000"/>
+          <w:sz w:val="19"/>
+          <w:szCs w:val="19"/>
+          <w:highlight w:val="white"/>
+        </w:rPr>
+        <w:t xml:space="preserve"> 4</w:t>
+      </w:r>
+      <w:r>
+        <w:rPr>
+          <w:rFonts w:ascii="Consolas" w:hAnsi="Consolas" w:cs="Consolas"/>
+          <w:color w:val="808080"/>
+          <w:sz w:val="19"/>
+          <w:szCs w:val="19"/>
+          <w:highlight w:val="white"/>
+        </w:rPr>
+        <w:t>))</w:t>
+      </w:r>
+      <w:r>
+        <w:rPr>
+          <w:rFonts w:ascii="Consolas" w:hAnsi="Consolas" w:cs="Consolas"/>
+          <w:color w:val="000000"/>
+          <w:sz w:val="19"/>
+          <w:szCs w:val="19"/>
+          <w:highlight w:val="white"/>
+        </w:rPr>
+        <w:t xml:space="preserve"> </w:t>
+      </w:r>
+      <w:r>
+        <w:rPr>
+          <w:rFonts w:ascii="Consolas" w:hAnsi="Consolas" w:cs="Consolas"/>
+          <w:color w:val="0000FF"/>
+          <w:sz w:val="19"/>
+          <w:szCs w:val="19"/>
+          <w:highlight w:val="white"/>
+        </w:rPr>
+        <w:t>as</w:t>
+      </w:r>
+      <w:r>
+        <w:rPr>
+          <w:rFonts w:ascii="Consolas" w:hAnsi="Consolas" w:cs="Consolas"/>
+          <w:color w:val="000000"/>
+          <w:sz w:val="19"/>
+          <w:szCs w:val="19"/>
+          <w:highlight w:val="white"/>
+        </w:rPr>
+        <w:t xml:space="preserve"> </w:t>
+      </w:r>
+      <w:proofErr w:type="spellStart"/>
+      <w:r>
+        <w:rPr>
+          <w:rFonts w:ascii="Consolas" w:hAnsi="Consolas" w:cs="Consolas"/>
+          <w:color w:val="000000"/>
+          <w:sz w:val="19"/>
+          <w:szCs w:val="19"/>
+          <w:highlight w:val="white"/>
+        </w:rPr>
+        <w:t>tyear</w:t>
+      </w:r>
+      <w:proofErr w:type="spellEnd"/>
+      <w:r>
+        <w:rPr>
+          <w:rFonts w:ascii="Consolas" w:hAnsi="Consolas" w:cs="Consolas"/>
+          <w:color w:val="000000"/>
+          <w:sz w:val="19"/>
+          <w:szCs w:val="19"/>
+          <w:highlight w:val="white"/>
+        </w:rPr>
+        <w:t xml:space="preserve"> </w:t>
+      </w:r>
+      <w:r>
+        <w:rPr>
+          <w:rFonts w:ascii="Consolas" w:hAnsi="Consolas" w:cs="Consolas"/>
+          <w:color w:val="008000"/>
+          <w:sz w:val="19"/>
+          <w:szCs w:val="19"/>
+          <w:highlight w:val="white"/>
+        </w:rPr>
+        <w:t xml:space="preserve">--can also use </w:t>
+      </w:r>
+      <w:proofErr w:type="spellStart"/>
+      <w:r>
+        <w:rPr>
+          <w:rFonts w:ascii="Consolas" w:hAnsi="Consolas" w:cs="Consolas"/>
+          <w:color w:val="008000"/>
+          <w:sz w:val="19"/>
+          <w:szCs w:val="19"/>
+          <w:highlight w:val="white"/>
+        </w:rPr>
+        <w:t>datepart</w:t>
+      </w:r>
+      <w:proofErr w:type="spellEnd"/>
+    </w:p>
+    <w:p>
+      <w:pPr>
+        <w:autoSpaceDE w:val="0"/>
+        <w:autoSpaceDN w:val="0"/>
+        <w:adjustRightInd w:val="0"/>
+        <w:spacing w:after="0" w:line="240" w:lineRule="auto"/>
+        <w:rPr>
+          <w:rFonts w:ascii="Consolas" w:hAnsi="Consolas" w:cs="Consolas"/>
+          <w:color w:val="000000"/>
+          <w:sz w:val="19"/>
+          <w:szCs w:val="19"/>
+          <w:highlight w:val="white"/>
+        </w:rPr>
+      </w:pPr>
+      <w:r>
+        <w:rPr>
+          <w:rFonts w:ascii="Consolas" w:hAnsi="Consolas" w:cs="Consolas"/>
+          <w:color w:val="808080"/>
+          <w:sz w:val="19"/>
+          <w:szCs w:val="19"/>
+          <w:highlight w:val="white"/>
+        </w:rPr>
+        <w:t>,</w:t>
+      </w:r>
+      <w:r>
+        <w:rPr>
+          <w:rFonts w:ascii="Consolas" w:hAnsi="Consolas" w:cs="Consolas"/>
+          <w:color w:val="000000"/>
+          <w:sz w:val="19"/>
+          <w:szCs w:val="19"/>
+          <w:highlight w:val="white"/>
+        </w:rPr>
+        <w:t xml:space="preserve"> </w:t>
+      </w:r>
+      <w:r>
+        <w:rPr>
+          <w:rFonts w:ascii="Consolas" w:hAnsi="Consolas" w:cs="Consolas"/>
+          <w:color w:val="FF00FF"/>
+          <w:sz w:val="19"/>
+          <w:szCs w:val="19"/>
+          <w:highlight w:val="white"/>
+        </w:rPr>
+        <w:t>convert</w:t>
+      </w:r>
+      <w:r>
+        <w:rPr>
+          <w:rFonts w:ascii="Consolas" w:hAnsi="Consolas" w:cs="Consolas"/>
+          <w:color w:val="808080"/>
+          <w:sz w:val="19"/>
+          <w:szCs w:val="19"/>
+          <w:highlight w:val="white"/>
+        </w:rPr>
+        <w:t>(</w:t>
+      </w:r>
+      <w:r>
+        <w:rPr>
+          <w:rFonts w:ascii="Consolas" w:hAnsi="Consolas" w:cs="Consolas"/>
+          <w:color w:val="0000FF"/>
+          <w:sz w:val="19"/>
+          <w:szCs w:val="19"/>
+          <w:highlight w:val="white"/>
+        </w:rPr>
+        <w:t>integer</w:t>
+      </w:r>
+      <w:r>
+        <w:rPr>
+          <w:rFonts w:ascii="Consolas" w:hAnsi="Consolas" w:cs="Consolas"/>
+          <w:color w:val="808080"/>
+          <w:sz w:val="19"/>
+          <w:szCs w:val="19"/>
+          <w:highlight w:val="white"/>
+        </w:rPr>
+        <w:t>,</w:t>
+      </w:r>
+      <w:r>
+        <w:rPr>
+          <w:rFonts w:ascii="Consolas" w:hAnsi="Consolas" w:cs="Consolas"/>
+          <w:color w:val="000000"/>
+          <w:sz w:val="19"/>
+          <w:szCs w:val="19"/>
+          <w:highlight w:val="white"/>
+        </w:rPr>
+        <w:t xml:space="preserve"> </w:t>
+      </w:r>
+      <w:r>
+        <w:rPr>
+          <w:rFonts w:ascii="Consolas" w:hAnsi="Consolas" w:cs="Consolas"/>
+          <w:color w:val="FF00FF"/>
+          <w:sz w:val="19"/>
+          <w:szCs w:val="19"/>
+          <w:highlight w:val="white"/>
+        </w:rPr>
+        <w:t>SUBSTRING</w:t>
+      </w:r>
+      <w:r>
+        <w:rPr>
+          <w:rFonts w:ascii="Consolas" w:hAnsi="Consolas" w:cs="Consolas"/>
+          <w:color w:val="808080"/>
+          <w:sz w:val="19"/>
+          <w:szCs w:val="19"/>
+          <w:highlight w:val="white"/>
+        </w:rPr>
+        <w:t>(</w:t>
+      </w:r>
+      <w:proofErr w:type="spellStart"/>
+      <w:r>
+        <w:rPr>
+          <w:rFonts w:ascii="Consolas" w:hAnsi="Consolas" w:cs="Consolas"/>
+          <w:color w:val="000000"/>
+          <w:sz w:val="19"/>
+          <w:szCs w:val="19"/>
+          <w:highlight w:val="white"/>
+        </w:rPr>
+        <w:t>visit_date</w:t>
+      </w:r>
+      <w:proofErr w:type="spellEnd"/>
+      <w:r>
+        <w:rPr>
+          <w:rFonts w:ascii="Consolas" w:hAnsi="Consolas" w:cs="Consolas"/>
+          <w:color w:val="808080"/>
+          <w:sz w:val="19"/>
+          <w:szCs w:val="19"/>
+          <w:highlight w:val="white"/>
+        </w:rPr>
+        <w:t>,</w:t>
+      </w:r>
+      <w:r>
+        <w:rPr>
+          <w:rFonts w:ascii="Consolas" w:hAnsi="Consolas" w:cs="Consolas"/>
+          <w:color w:val="000000"/>
+          <w:sz w:val="19"/>
+          <w:szCs w:val="19"/>
+          <w:highlight w:val="white"/>
+        </w:rPr>
+        <w:t xml:space="preserve"> 6</w:t>
+      </w:r>
+      <w:r>
+        <w:rPr>
+          <w:rFonts w:ascii="Consolas" w:hAnsi="Consolas" w:cs="Consolas"/>
+          <w:color w:val="808080"/>
+          <w:sz w:val="19"/>
+          <w:szCs w:val="19"/>
+          <w:highlight w:val="white"/>
+        </w:rPr>
+        <w:t>,</w:t>
+      </w:r>
+      <w:r>
+        <w:rPr>
+          <w:rFonts w:ascii="Consolas" w:hAnsi="Consolas" w:cs="Consolas"/>
+          <w:color w:val="000000"/>
+          <w:sz w:val="19"/>
+          <w:szCs w:val="19"/>
+          <w:highlight w:val="white"/>
+        </w:rPr>
+        <w:t xml:space="preserve"> 2</w:t>
+      </w:r>
+      <w:r>
+        <w:rPr>
+          <w:rFonts w:ascii="Consolas" w:hAnsi="Consolas" w:cs="Consolas"/>
+          <w:color w:val="808080"/>
+          <w:sz w:val="19"/>
+          <w:szCs w:val="19"/>
+          <w:highlight w:val="white"/>
+        </w:rPr>
+        <w:t>))</w:t>
+      </w:r>
+      <w:r>
+        <w:rPr>
+          <w:rFonts w:ascii="Consolas" w:hAnsi="Consolas" w:cs="Consolas"/>
+          <w:color w:val="000000"/>
+          <w:sz w:val="19"/>
+          <w:szCs w:val="19"/>
+          <w:highlight w:val="white"/>
+        </w:rPr>
+        <w:t xml:space="preserve"> </w:t>
+      </w:r>
+      <w:r>
+        <w:rPr>
+          <w:rFonts w:ascii="Consolas" w:hAnsi="Consolas" w:cs="Consolas"/>
+          <w:color w:val="0000FF"/>
+          <w:sz w:val="19"/>
+          <w:szCs w:val="19"/>
+          <w:highlight w:val="white"/>
+        </w:rPr>
+        <w:t>as</w:t>
+      </w:r>
+      <w:r>
+        <w:rPr>
+          <w:rFonts w:ascii="Consolas" w:hAnsi="Consolas" w:cs="Consolas"/>
+          <w:color w:val="000000"/>
+          <w:sz w:val="19"/>
+          <w:szCs w:val="19"/>
+          <w:highlight w:val="white"/>
+        </w:rPr>
+        <w:t xml:space="preserve"> </w:t>
+      </w:r>
+      <w:proofErr w:type="spellStart"/>
+      <w:r>
+        <w:rPr>
+          <w:rFonts w:ascii="Consolas" w:hAnsi="Consolas" w:cs="Consolas"/>
+          <w:color w:val="000000"/>
+          <w:sz w:val="19"/>
+          <w:szCs w:val="19"/>
+          <w:highlight w:val="white"/>
+        </w:rPr>
+        <w:t>tmonth</w:t>
+      </w:r>
+      <w:proofErr w:type="spellEnd"/>
+    </w:p>
+    <w:p>
+      <w:pPr>
+        <w:autoSpaceDE w:val="0"/>
+        <w:autoSpaceDN w:val="0"/>
+        <w:adjustRightInd w:val="0"/>
+        <w:spacing w:after="0" w:line="240" w:lineRule="auto"/>
+        <w:rPr>
+          <w:rFonts w:ascii="Consolas" w:hAnsi="Consolas" w:cs="Consolas"/>
+          <w:color w:val="000000"/>
+          <w:sz w:val="19"/>
+          <w:szCs w:val="19"/>
+          <w:highlight w:val="white"/>
+        </w:rPr>
+      </w:pPr>
+      <w:r>
+        <w:rPr>
+          <w:rFonts w:ascii="Consolas" w:hAnsi="Consolas" w:cs="Consolas"/>
+          <w:color w:val="808080"/>
+          <w:sz w:val="19"/>
+          <w:szCs w:val="19"/>
+          <w:highlight w:val="white"/>
+        </w:rPr>
+        <w:t>,</w:t>
+      </w:r>
+      <w:r>
+        <w:rPr>
+          <w:rFonts w:ascii="Consolas" w:hAnsi="Consolas" w:cs="Consolas"/>
+          <w:color w:val="000000"/>
+          <w:sz w:val="19"/>
+          <w:szCs w:val="19"/>
+          <w:highlight w:val="white"/>
+        </w:rPr>
+        <w:t xml:space="preserve"> </w:t>
+      </w:r>
+      <w:r>
+        <w:rPr>
+          <w:rFonts w:ascii="Consolas" w:hAnsi="Consolas" w:cs="Consolas"/>
+          <w:color w:val="FF00FF"/>
+          <w:sz w:val="19"/>
+          <w:szCs w:val="19"/>
+          <w:highlight w:val="white"/>
+        </w:rPr>
+        <w:t>convert</w:t>
+      </w:r>
+      <w:r>
+        <w:rPr>
+          <w:rFonts w:ascii="Consolas" w:hAnsi="Consolas" w:cs="Consolas"/>
+          <w:color w:val="808080"/>
+          <w:sz w:val="19"/>
+          <w:szCs w:val="19"/>
+          <w:highlight w:val="white"/>
+        </w:rPr>
+        <w:t>(</w:t>
+      </w:r>
+      <w:r>
+        <w:rPr>
+          <w:rFonts w:ascii="Consolas" w:hAnsi="Consolas" w:cs="Consolas"/>
+          <w:color w:val="0000FF"/>
+          <w:sz w:val="19"/>
+          <w:szCs w:val="19"/>
+          <w:highlight w:val="white"/>
+        </w:rPr>
+        <w:t>integer</w:t>
+      </w:r>
+      <w:r>
+        <w:rPr>
+          <w:rFonts w:ascii="Consolas" w:hAnsi="Consolas" w:cs="Consolas"/>
+          <w:color w:val="808080"/>
+          <w:sz w:val="19"/>
+          <w:szCs w:val="19"/>
+          <w:highlight w:val="white"/>
+        </w:rPr>
+        <w:t>,</w:t>
+      </w:r>
+      <w:r>
+        <w:rPr>
+          <w:rFonts w:ascii="Consolas" w:hAnsi="Consolas" w:cs="Consolas"/>
+          <w:color w:val="000000"/>
+          <w:sz w:val="19"/>
+          <w:szCs w:val="19"/>
+          <w:highlight w:val="white"/>
+        </w:rPr>
+        <w:t xml:space="preserve"> </w:t>
+      </w:r>
+      <w:r>
+        <w:rPr>
+          <w:rFonts w:ascii="Consolas" w:hAnsi="Consolas" w:cs="Consolas"/>
+          <w:color w:val="FF00FF"/>
+          <w:sz w:val="19"/>
+          <w:szCs w:val="19"/>
+          <w:highlight w:val="white"/>
+        </w:rPr>
+        <w:t>SUBSTRING</w:t>
+      </w:r>
+      <w:r>
+        <w:rPr>
+          <w:rFonts w:ascii="Consolas" w:hAnsi="Consolas" w:cs="Consolas"/>
+          <w:color w:val="808080"/>
+          <w:sz w:val="19"/>
+          <w:szCs w:val="19"/>
+          <w:highlight w:val="white"/>
+        </w:rPr>
+        <w:t>(</w:t>
+      </w:r>
+      <w:proofErr w:type="spellStart"/>
+      <w:r>
+        <w:rPr>
+          <w:rFonts w:ascii="Consolas" w:hAnsi="Consolas" w:cs="Consolas"/>
+          <w:color w:val="000000"/>
+          <w:sz w:val="19"/>
+          <w:szCs w:val="19"/>
+          <w:highlight w:val="white"/>
+        </w:rPr>
+        <w:t>visit_date</w:t>
+      </w:r>
+      <w:proofErr w:type="spellEnd"/>
+      <w:r>
+        <w:rPr>
+          <w:rFonts w:ascii="Consolas" w:hAnsi="Consolas" w:cs="Consolas"/>
+          <w:color w:val="808080"/>
+          <w:sz w:val="19"/>
+          <w:szCs w:val="19"/>
+          <w:highlight w:val="white"/>
+        </w:rPr>
+        <w:t>,</w:t>
+      </w:r>
+      <w:r>
+        <w:rPr>
+          <w:rFonts w:ascii="Consolas" w:hAnsi="Consolas" w:cs="Consolas"/>
+          <w:color w:val="000000"/>
+          <w:sz w:val="19"/>
+          <w:szCs w:val="19"/>
+          <w:highlight w:val="white"/>
+        </w:rPr>
+        <w:t xml:space="preserve"> 9</w:t>
+      </w:r>
+      <w:r>
+        <w:rPr>
+          <w:rFonts w:ascii="Consolas" w:hAnsi="Consolas" w:cs="Consolas"/>
+          <w:color w:val="808080"/>
+          <w:sz w:val="19"/>
+          <w:szCs w:val="19"/>
+          <w:highlight w:val="white"/>
+        </w:rPr>
+        <w:t>,</w:t>
+      </w:r>
+      <w:r>
+        <w:rPr>
+          <w:rFonts w:ascii="Consolas" w:hAnsi="Consolas" w:cs="Consolas"/>
+          <w:color w:val="000000"/>
+          <w:sz w:val="19"/>
+          <w:szCs w:val="19"/>
+          <w:highlight w:val="white"/>
+        </w:rPr>
+        <w:t xml:space="preserve"> 2</w:t>
+      </w:r>
+      <w:r>
+        <w:rPr>
+          <w:rFonts w:ascii="Consolas" w:hAnsi="Consolas" w:cs="Consolas"/>
+          <w:color w:val="808080"/>
+          <w:sz w:val="19"/>
+          <w:szCs w:val="19"/>
+          <w:highlight w:val="white"/>
+        </w:rPr>
+        <w:t>))</w:t>
+      </w:r>
+      <w:r>
+        <w:rPr>
+          <w:rFonts w:ascii="Consolas" w:hAnsi="Consolas" w:cs="Consolas"/>
+          <w:color w:val="000000"/>
+          <w:sz w:val="19"/>
+          <w:szCs w:val="19"/>
+          <w:highlight w:val="white"/>
+        </w:rPr>
+        <w:t xml:space="preserve"> </w:t>
+      </w:r>
+      <w:r>
+        <w:rPr>
+          <w:rFonts w:ascii="Consolas" w:hAnsi="Consolas" w:cs="Consolas"/>
+          <w:color w:val="0000FF"/>
+          <w:sz w:val="19"/>
+          <w:szCs w:val="19"/>
+          <w:highlight w:val="white"/>
+        </w:rPr>
+        <w:t>as</w:t>
+      </w:r>
+      <w:r>
+        <w:rPr>
+          <w:rFonts w:ascii="Consolas" w:hAnsi="Consolas" w:cs="Consolas"/>
+          <w:color w:val="000000"/>
+          <w:sz w:val="19"/>
+          <w:szCs w:val="19"/>
+          <w:highlight w:val="white"/>
+        </w:rPr>
+        <w:t xml:space="preserve"> </w:t>
+      </w:r>
+      <w:proofErr w:type="spellStart"/>
+      <w:r>
+        <w:rPr>
+          <w:rFonts w:ascii="Consolas" w:hAnsi="Consolas" w:cs="Consolas"/>
+          <w:color w:val="000000"/>
+          <w:sz w:val="19"/>
+          <w:szCs w:val="19"/>
+          <w:highlight w:val="white"/>
+        </w:rPr>
+        <w:t>tday</w:t>
+      </w:r>
+      <w:proofErr w:type="spellEnd"/>
+    </w:p>
+    <w:p>
+      <w:pPr>
+        <w:autoSpaceDE w:val="0"/>
+        <w:autoSpaceDN w:val="0"/>
+        <w:adjustRightInd w:val="0"/>
+        <w:spacing w:after="0" w:line="240" w:lineRule="auto"/>
+        <w:rPr>
+          <w:rFonts w:ascii="Consolas" w:hAnsi="Consolas" w:cs="Consolas"/>
+          <w:color w:val="000000"/>
+          <w:sz w:val="19"/>
+          <w:szCs w:val="19"/>
+          <w:highlight w:val="white"/>
+        </w:rPr>
+      </w:pPr>
+      <w:r>
+        <w:rPr>
+          <w:rFonts w:ascii="Consolas" w:hAnsi="Consolas" w:cs="Consolas"/>
+          <w:color w:val="808080"/>
+          <w:sz w:val="19"/>
+          <w:szCs w:val="19"/>
+          <w:highlight w:val="white"/>
+        </w:rPr>
+        <w:t>,</w:t>
+      </w:r>
+      <w:r>
+        <w:rPr>
+          <w:rFonts w:ascii="Consolas" w:hAnsi="Consolas" w:cs="Consolas"/>
+          <w:color w:val="000000"/>
+          <w:sz w:val="19"/>
+          <w:szCs w:val="19"/>
+          <w:highlight w:val="white"/>
+        </w:rPr>
+        <w:t xml:space="preserve"> </w:t>
+      </w:r>
+      <w:proofErr w:type="spellStart"/>
+      <w:r>
+        <w:rPr>
+          <w:rFonts w:ascii="Consolas" w:hAnsi="Consolas" w:cs="Consolas"/>
+          <w:color w:val="FF00FF"/>
+          <w:sz w:val="19"/>
+          <w:szCs w:val="19"/>
+          <w:highlight w:val="white"/>
+        </w:rPr>
+        <w:t>datename</w:t>
+      </w:r>
+      <w:proofErr w:type="spellEnd"/>
+      <w:r>
+        <w:rPr>
+          <w:rFonts w:ascii="Consolas" w:hAnsi="Consolas" w:cs="Consolas"/>
+          <w:color w:val="808080"/>
+          <w:sz w:val="19"/>
+          <w:szCs w:val="19"/>
+          <w:highlight w:val="white"/>
+        </w:rPr>
+        <w:t>(</w:t>
+      </w:r>
+      <w:proofErr w:type="spellStart"/>
+      <w:r>
+        <w:rPr>
+          <w:rFonts w:ascii="Consolas" w:hAnsi="Consolas" w:cs="Consolas"/>
+          <w:color w:val="000000"/>
+          <w:sz w:val="19"/>
+          <w:szCs w:val="19"/>
+          <w:highlight w:val="white"/>
+        </w:rPr>
+        <w:t>dw</w:t>
+      </w:r>
+      <w:proofErr w:type="spellEnd"/>
+      <w:r>
+        <w:rPr>
+          <w:rFonts w:ascii="Consolas" w:hAnsi="Consolas" w:cs="Consolas"/>
+          <w:color w:val="808080"/>
+          <w:sz w:val="19"/>
+          <w:szCs w:val="19"/>
+          <w:highlight w:val="white"/>
+        </w:rPr>
+        <w:t>,</w:t>
+      </w:r>
+      <w:r>
+        <w:rPr>
+          <w:rFonts w:ascii="Consolas" w:hAnsi="Consolas" w:cs="Consolas"/>
+          <w:color w:val="000000"/>
+          <w:sz w:val="19"/>
+          <w:szCs w:val="19"/>
+          <w:highlight w:val="white"/>
+        </w:rPr>
+        <w:t xml:space="preserve"> </w:t>
+      </w:r>
+      <w:proofErr w:type="spellStart"/>
+      <w:r>
+        <w:rPr>
+          <w:rFonts w:ascii="Consolas" w:hAnsi="Consolas" w:cs="Consolas"/>
+          <w:color w:val="000000"/>
+          <w:sz w:val="19"/>
+          <w:szCs w:val="19"/>
+          <w:highlight w:val="white"/>
+        </w:rPr>
+        <w:t>visit_date</w:t>
+      </w:r>
+      <w:proofErr w:type="spellEnd"/>
+      <w:r>
+        <w:rPr>
+          <w:rFonts w:ascii="Consolas" w:hAnsi="Consolas" w:cs="Consolas"/>
+          <w:color w:val="808080"/>
+          <w:sz w:val="19"/>
+          <w:szCs w:val="19"/>
+          <w:highlight w:val="white"/>
+        </w:rPr>
+        <w:t>)</w:t>
+      </w:r>
+      <w:r>
+        <w:rPr>
+          <w:rFonts w:ascii="Consolas" w:hAnsi="Consolas" w:cs="Consolas"/>
+          <w:color w:val="000000"/>
+          <w:sz w:val="19"/>
+          <w:szCs w:val="19"/>
+          <w:highlight w:val="white"/>
+        </w:rPr>
+        <w:t xml:space="preserve"> </w:t>
+      </w:r>
+      <w:proofErr w:type="spellStart"/>
+      <w:r>
+        <w:rPr>
+          <w:rFonts w:ascii="Consolas" w:hAnsi="Consolas" w:cs="Consolas"/>
+          <w:color w:val="000000"/>
+          <w:sz w:val="19"/>
+          <w:szCs w:val="19"/>
+          <w:highlight w:val="white"/>
+        </w:rPr>
+        <w:t>tdayname</w:t>
+      </w:r>
+      <w:proofErr w:type="spellEnd"/>
+    </w:p>
+    <w:p>
+      <w:pPr>
+        <w:autoSpaceDE w:val="0"/>
+        <w:autoSpaceDN w:val="0"/>
+        <w:adjustRightInd w:val="0"/>
+        <w:spacing w:after="0" w:line="240" w:lineRule="auto"/>
+        <w:rPr>
+          <w:rFonts w:ascii="Consolas" w:hAnsi="Consolas" w:cs="Consolas"/>
+          <w:color w:val="000000"/>
+          <w:sz w:val="19"/>
+          <w:szCs w:val="19"/>
+          <w:highlight w:val="white"/>
+        </w:rPr>
+      </w:pPr>
+      <w:r>
+        <w:rPr>
+          <w:rFonts w:ascii="Consolas" w:hAnsi="Consolas" w:cs="Consolas"/>
+          <w:color w:val="808080"/>
+          <w:sz w:val="19"/>
+          <w:szCs w:val="19"/>
+          <w:highlight w:val="white"/>
+        </w:rPr>
+        <w:t>,</w:t>
+      </w:r>
+      <w:r>
+        <w:rPr>
+          <w:rFonts w:ascii="Consolas" w:hAnsi="Consolas" w:cs="Consolas"/>
+          <w:color w:val="000000"/>
+          <w:sz w:val="19"/>
+          <w:szCs w:val="19"/>
+          <w:highlight w:val="white"/>
+        </w:rPr>
+        <w:t xml:space="preserve"> </w:t>
+      </w:r>
+      <w:proofErr w:type="spellStart"/>
+      <w:r>
+        <w:rPr>
+          <w:rFonts w:ascii="Consolas" w:hAnsi="Consolas" w:cs="Consolas"/>
+          <w:color w:val="FF00FF"/>
+          <w:sz w:val="19"/>
+          <w:szCs w:val="19"/>
+          <w:highlight w:val="white"/>
+        </w:rPr>
+        <w:t>datename</w:t>
+      </w:r>
+      <w:proofErr w:type="spellEnd"/>
+      <w:r>
+        <w:rPr>
+          <w:rFonts w:ascii="Consolas" w:hAnsi="Consolas" w:cs="Consolas"/>
+          <w:color w:val="808080"/>
+          <w:sz w:val="19"/>
+          <w:szCs w:val="19"/>
+          <w:highlight w:val="white"/>
+        </w:rPr>
+        <w:t>(</w:t>
+      </w:r>
+      <w:r>
+        <w:rPr>
+          <w:rFonts w:ascii="Consolas" w:hAnsi="Consolas" w:cs="Consolas"/>
+          <w:color w:val="000000"/>
+          <w:sz w:val="19"/>
+          <w:szCs w:val="19"/>
+          <w:highlight w:val="white"/>
+        </w:rPr>
+        <w:t>mm</w:t>
+      </w:r>
+      <w:r>
+        <w:rPr>
+          <w:rFonts w:ascii="Consolas" w:hAnsi="Consolas" w:cs="Consolas"/>
+          <w:color w:val="808080"/>
+          <w:sz w:val="19"/>
+          <w:szCs w:val="19"/>
+          <w:highlight w:val="white"/>
+        </w:rPr>
+        <w:t>,</w:t>
+      </w:r>
+      <w:r>
+        <w:rPr>
+          <w:rFonts w:ascii="Consolas" w:hAnsi="Consolas" w:cs="Consolas"/>
+          <w:color w:val="000000"/>
+          <w:sz w:val="19"/>
+          <w:szCs w:val="19"/>
+          <w:highlight w:val="white"/>
+        </w:rPr>
+        <w:t xml:space="preserve"> </w:t>
+      </w:r>
+      <w:proofErr w:type="spellStart"/>
+      <w:r>
+        <w:rPr>
+          <w:rFonts w:ascii="Consolas" w:hAnsi="Consolas" w:cs="Consolas"/>
+          <w:color w:val="000000"/>
+          <w:sz w:val="19"/>
+          <w:szCs w:val="19"/>
+          <w:highlight w:val="white"/>
+        </w:rPr>
+        <w:t>visit_date</w:t>
+      </w:r>
+      <w:proofErr w:type="spellEnd"/>
+      <w:r>
+        <w:rPr>
+          <w:rFonts w:ascii="Consolas" w:hAnsi="Consolas" w:cs="Consolas"/>
+          <w:color w:val="808080"/>
+          <w:sz w:val="19"/>
+          <w:szCs w:val="19"/>
+          <w:highlight w:val="white"/>
+        </w:rPr>
+        <w:t>)</w:t>
+      </w:r>
+      <w:r>
+        <w:rPr>
+          <w:rFonts w:ascii="Consolas" w:hAnsi="Consolas" w:cs="Consolas"/>
+          <w:color w:val="000000"/>
+          <w:sz w:val="19"/>
+          <w:szCs w:val="19"/>
+          <w:highlight w:val="white"/>
+        </w:rPr>
+        <w:t xml:space="preserve"> </w:t>
+      </w:r>
+      <w:proofErr w:type="spellStart"/>
+      <w:r>
+        <w:rPr>
+          <w:rFonts w:ascii="Consolas" w:hAnsi="Consolas" w:cs="Consolas"/>
+          <w:color w:val="000000"/>
+          <w:sz w:val="19"/>
+          <w:szCs w:val="19"/>
+          <w:highlight w:val="white"/>
+        </w:rPr>
+        <w:t>tmonthname</w:t>
+      </w:r>
+      <w:proofErr w:type="spellEnd"/>
+    </w:p>
+    <w:p>
+      <w:pPr>
+        <w:autoSpaceDE w:val="0"/>
+        <w:autoSpaceDN w:val="0"/>
+        <w:adjustRightInd w:val="0"/>
+        <w:spacing w:after="0" w:line="240" w:lineRule="auto"/>
+        <w:rPr>
+          <w:rFonts w:ascii="Consolas" w:hAnsi="Consolas" w:cs="Consolas"/>
+          <w:color w:val="000000"/>
+          <w:sz w:val="19"/>
+          <w:szCs w:val="19"/>
+          <w:highlight w:val="white"/>
+        </w:rPr>
+      </w:pPr>
+      <w:r>
+        <w:rPr>
+          <w:rFonts w:ascii="Consolas" w:hAnsi="Consolas" w:cs="Consolas"/>
+          <w:color w:val="808080"/>
+          <w:sz w:val="19"/>
+          <w:szCs w:val="19"/>
+          <w:highlight w:val="white"/>
+        </w:rPr>
+        <w:t>,</w:t>
+      </w:r>
+      <w:r>
+        <w:rPr>
+          <w:rFonts w:ascii="Consolas" w:hAnsi="Consolas" w:cs="Consolas"/>
+          <w:color w:val="000000"/>
+          <w:sz w:val="19"/>
+          <w:szCs w:val="19"/>
+          <w:highlight w:val="white"/>
+        </w:rPr>
+        <w:t xml:space="preserve"> </w:t>
+      </w:r>
+      <w:proofErr w:type="spellStart"/>
+      <w:r>
+        <w:rPr>
+          <w:rFonts w:ascii="Consolas" w:hAnsi="Consolas" w:cs="Consolas"/>
+          <w:color w:val="FF00FF"/>
+          <w:sz w:val="19"/>
+          <w:szCs w:val="19"/>
+          <w:highlight w:val="white"/>
+        </w:rPr>
+        <w:t>datepart</w:t>
+      </w:r>
+      <w:proofErr w:type="spellEnd"/>
+      <w:r>
+        <w:rPr>
+          <w:rFonts w:ascii="Consolas" w:hAnsi="Consolas" w:cs="Consolas"/>
+          <w:color w:val="808080"/>
+          <w:sz w:val="19"/>
+          <w:szCs w:val="19"/>
+          <w:highlight w:val="white"/>
+        </w:rPr>
+        <w:t>(</w:t>
+      </w:r>
+      <w:proofErr w:type="spellStart"/>
+      <w:r>
+        <w:rPr>
+          <w:rFonts w:ascii="Consolas" w:hAnsi="Consolas" w:cs="Consolas"/>
+          <w:color w:val="000000"/>
+          <w:sz w:val="19"/>
+          <w:szCs w:val="19"/>
+          <w:highlight w:val="white"/>
+        </w:rPr>
+        <w:t>wk</w:t>
+      </w:r>
+      <w:proofErr w:type="spellEnd"/>
+      <w:r>
+        <w:rPr>
+          <w:rFonts w:ascii="Consolas" w:hAnsi="Consolas" w:cs="Consolas"/>
+          <w:color w:val="808080"/>
+          <w:sz w:val="19"/>
+          <w:szCs w:val="19"/>
+          <w:highlight w:val="white"/>
+        </w:rPr>
+        <w:t>,</w:t>
+      </w:r>
+      <w:r>
+        <w:rPr>
+          <w:rFonts w:ascii="Consolas" w:hAnsi="Consolas" w:cs="Consolas"/>
+          <w:color w:val="000000"/>
+          <w:sz w:val="19"/>
+          <w:szCs w:val="19"/>
+          <w:highlight w:val="white"/>
+        </w:rPr>
+        <w:t xml:space="preserve"> </w:t>
+      </w:r>
+      <w:proofErr w:type="spellStart"/>
+      <w:r>
+        <w:rPr>
+          <w:rFonts w:ascii="Consolas" w:hAnsi="Consolas" w:cs="Consolas"/>
+          <w:color w:val="000000"/>
+          <w:sz w:val="19"/>
+          <w:szCs w:val="19"/>
+          <w:highlight w:val="white"/>
+        </w:rPr>
+        <w:t>visit_date</w:t>
+      </w:r>
+      <w:proofErr w:type="spellEnd"/>
+      <w:r>
+        <w:rPr>
+          <w:rFonts w:ascii="Consolas" w:hAnsi="Consolas" w:cs="Consolas"/>
+          <w:color w:val="808080"/>
+          <w:sz w:val="19"/>
+          <w:szCs w:val="19"/>
+          <w:highlight w:val="white"/>
+        </w:rPr>
+        <w:t>)</w:t>
+      </w:r>
+      <w:r>
+        <w:rPr>
+          <w:rFonts w:ascii="Consolas" w:hAnsi="Consolas" w:cs="Consolas"/>
+          <w:color w:val="000000"/>
+          <w:sz w:val="19"/>
+          <w:szCs w:val="19"/>
+          <w:highlight w:val="white"/>
+        </w:rPr>
+        <w:t xml:space="preserve"> </w:t>
+      </w:r>
+      <w:proofErr w:type="spellStart"/>
+      <w:r>
+        <w:rPr>
+          <w:rFonts w:ascii="Consolas" w:hAnsi="Consolas" w:cs="Consolas"/>
+          <w:color w:val="000000"/>
+          <w:sz w:val="19"/>
+          <w:szCs w:val="19"/>
+          <w:highlight w:val="white"/>
+        </w:rPr>
+        <w:t>tweek</w:t>
+      </w:r>
+      <w:proofErr w:type="spellEnd"/>
+    </w:p>
+    <w:p>
+      <w:pPr>
+        <w:autoSpaceDE w:val="0"/>
+        <w:autoSpaceDN w:val="0"/>
+        <w:adjustRightInd w:val="0"/>
+        <w:spacing w:after="0" w:line="240" w:lineRule="auto"/>
+        <w:rPr>
+          <w:rFonts w:ascii="Consolas" w:hAnsi="Consolas" w:cs="Consolas"/>
+          <w:color w:val="000000"/>
+          <w:sz w:val="19"/>
+          <w:szCs w:val="19"/>
+          <w:highlight w:val="white"/>
+        </w:rPr>
+      </w:pPr>
+      <w:r>
+        <w:rPr>
+          <w:rFonts w:ascii="Consolas" w:hAnsi="Consolas" w:cs="Consolas"/>
+          <w:color w:val="0000FF"/>
+          <w:sz w:val="19"/>
+          <w:szCs w:val="19"/>
+          <w:highlight w:val="white"/>
+        </w:rPr>
+        <w:t>from</w:t>
+      </w:r>
+      <w:r>
+        <w:rPr>
+          <w:rFonts w:ascii="Consolas" w:hAnsi="Consolas" w:cs="Consolas"/>
+          <w:color w:val="000000"/>
+          <w:sz w:val="19"/>
+          <w:szCs w:val="19"/>
+          <w:highlight w:val="white"/>
+        </w:rPr>
+        <w:t xml:space="preserve"> </w:t>
+      </w:r>
+      <w:proofErr w:type="spellStart"/>
+      <w:r>
+        <w:rPr>
+          <w:rFonts w:ascii="Consolas" w:hAnsi="Consolas" w:cs="Consolas"/>
+          <w:color w:val="000000"/>
+          <w:sz w:val="19"/>
+          <w:szCs w:val="19"/>
+          <w:highlight w:val="white"/>
+        </w:rPr>
+        <w:t>visitor_log_i</w:t>
+      </w:r>
+      <w:proofErr w:type="spellEnd"/>
+      <w:r>
+        <w:rPr>
+          <w:rFonts w:ascii="Consolas" w:hAnsi="Consolas" w:cs="Consolas"/>
+          <w:color w:val="000000"/>
+          <w:sz w:val="19"/>
+          <w:szCs w:val="19"/>
+          <w:highlight w:val="white"/>
+        </w:rPr>
+        <w:t xml:space="preserve"> </w:t>
+      </w:r>
+      <w:r>
+        <w:rPr>
+          <w:rFonts w:ascii="Consolas" w:hAnsi="Consolas" w:cs="Consolas"/>
+          <w:color w:val="0000FF"/>
+          <w:sz w:val="19"/>
+          <w:szCs w:val="19"/>
+          <w:highlight w:val="white"/>
+        </w:rPr>
+        <w:t>where</w:t>
+      </w:r>
+      <w:r>
+        <w:rPr>
+          <w:rFonts w:ascii="Consolas" w:hAnsi="Consolas" w:cs="Consolas"/>
+          <w:color w:val="000000"/>
+          <w:sz w:val="19"/>
+          <w:szCs w:val="19"/>
+          <w:highlight w:val="white"/>
+        </w:rPr>
+        <w:t xml:space="preserve"> </w:t>
+      </w:r>
+      <w:proofErr w:type="spellStart"/>
+      <w:r>
+        <w:rPr>
+          <w:rFonts w:ascii="Consolas" w:hAnsi="Consolas" w:cs="Consolas"/>
+          <w:color w:val="000000"/>
+          <w:sz w:val="19"/>
+          <w:szCs w:val="19"/>
+          <w:highlight w:val="white"/>
+        </w:rPr>
+        <w:t>visit_date</w:t>
+      </w:r>
+      <w:proofErr w:type="spellEnd"/>
+      <w:r>
+        <w:rPr>
+          <w:rFonts w:ascii="Consolas" w:hAnsi="Consolas" w:cs="Consolas"/>
+          <w:color w:val="000000"/>
+          <w:sz w:val="19"/>
+          <w:szCs w:val="19"/>
+          <w:highlight w:val="white"/>
+        </w:rPr>
+        <w:t xml:space="preserve"> </w:t>
+      </w:r>
+      <w:r>
+        <w:rPr>
+          <w:rFonts w:ascii="Consolas" w:hAnsi="Consolas" w:cs="Consolas"/>
+          <w:color w:val="808080"/>
+          <w:sz w:val="19"/>
+          <w:szCs w:val="19"/>
+          <w:highlight w:val="white"/>
+        </w:rPr>
+        <w:t>in</w:t>
+      </w:r>
+      <w:r>
+        <w:rPr>
+          <w:rFonts w:ascii="Consolas" w:hAnsi="Consolas" w:cs="Consolas"/>
+          <w:color w:val="0000FF"/>
+          <w:sz w:val="19"/>
+          <w:szCs w:val="19"/>
+          <w:highlight w:val="white"/>
+        </w:rPr>
+        <w:t xml:space="preserve"> </w:t>
+      </w:r>
+      <w:r>
+        <w:rPr>
+          <w:rFonts w:ascii="Consolas" w:hAnsi="Consolas" w:cs="Consolas"/>
+          <w:color w:val="808080"/>
+          <w:sz w:val="19"/>
+          <w:szCs w:val="19"/>
+          <w:highlight w:val="white"/>
+        </w:rPr>
+        <w:t>(</w:t>
+      </w:r>
+    </w:p>
+    <w:p>
+      <w:pPr>
+        <w:autoSpaceDE w:val="0"/>
+        <w:autoSpaceDN w:val="0"/>
+        <w:adjustRightInd w:val="0"/>
+        <w:spacing w:after="0" w:line="240" w:lineRule="auto"/>
+        <w:rPr>
+          <w:rFonts w:ascii="Consolas" w:hAnsi="Consolas" w:cs="Consolas"/>
+          <w:color w:val="000000"/>
+          <w:sz w:val="19"/>
+          <w:szCs w:val="19"/>
+          <w:highlight w:val="white"/>
+        </w:rPr>
+      </w:pPr>
+      <w:r>
+        <w:rPr>
+          <w:rFonts w:ascii="Consolas" w:hAnsi="Consolas" w:cs="Consolas"/>
+          <w:color w:val="0000FF"/>
+          <w:sz w:val="19"/>
+          <w:szCs w:val="19"/>
+          <w:highlight w:val="white"/>
+        </w:rPr>
+        <w:t>select</w:t>
+      </w:r>
+      <w:r>
+        <w:rPr>
+          <w:rFonts w:ascii="Consolas" w:hAnsi="Consolas" w:cs="Consolas"/>
+          <w:color w:val="000000"/>
+          <w:sz w:val="19"/>
+          <w:szCs w:val="19"/>
+          <w:highlight w:val="white"/>
+        </w:rPr>
+        <w:t xml:space="preserve"> </w:t>
+      </w:r>
+      <w:proofErr w:type="spellStart"/>
+      <w:r>
+        <w:rPr>
+          <w:rFonts w:ascii="Consolas" w:hAnsi="Consolas" w:cs="Consolas"/>
+          <w:color w:val="000000"/>
+          <w:sz w:val="19"/>
+          <w:szCs w:val="19"/>
+          <w:highlight w:val="white"/>
+        </w:rPr>
+        <w:t>theft_day</w:t>
+      </w:r>
+      <w:proofErr w:type="spellEnd"/>
+      <w:r>
+        <w:rPr>
+          <w:rFonts w:ascii="Consolas" w:hAnsi="Consolas" w:cs="Consolas"/>
+          <w:color w:val="000000"/>
+          <w:sz w:val="19"/>
+          <w:szCs w:val="19"/>
+          <w:highlight w:val="white"/>
+        </w:rPr>
+        <w:t xml:space="preserve"> </w:t>
+      </w:r>
+      <w:r>
+        <w:rPr>
+          <w:rFonts w:ascii="Consolas" w:hAnsi="Consolas" w:cs="Consolas"/>
+          <w:color w:val="0000FF"/>
+          <w:sz w:val="19"/>
+          <w:szCs w:val="19"/>
+          <w:highlight w:val="white"/>
+        </w:rPr>
+        <w:t>from</w:t>
+      </w:r>
+      <w:r>
+        <w:rPr>
+          <w:rFonts w:ascii="Consolas" w:hAnsi="Consolas" w:cs="Consolas"/>
+          <w:color w:val="000000"/>
+          <w:sz w:val="19"/>
+          <w:szCs w:val="19"/>
+          <w:highlight w:val="white"/>
+        </w:rPr>
+        <w:t xml:space="preserve"> </w:t>
+      </w:r>
+      <w:proofErr w:type="spellStart"/>
+      <w:r>
+        <w:rPr>
+          <w:rFonts w:ascii="Consolas" w:hAnsi="Consolas" w:cs="Consolas"/>
+          <w:color w:val="000000"/>
+          <w:sz w:val="19"/>
+          <w:szCs w:val="19"/>
+          <w:highlight w:val="white"/>
+        </w:rPr>
+        <w:t>theft_log_i</w:t>
+      </w:r>
+      <w:proofErr w:type="spellEnd"/>
+    </w:p>
+    <w:p>
+      <w:pPr>
+        <w:jc w:val="both"/>
+      </w:pPr>
+      <w:r>
+        <w:rPr>
+          <w:rFonts w:ascii="Consolas" w:hAnsi="Consolas" w:cs="Consolas"/>
+          <w:color w:val="808080"/>
+          <w:sz w:val="19"/>
+          <w:szCs w:val="19"/>
+          <w:highlight w:val="white"/>
+        </w:rPr>
+        <w:t>)</w:t>
+      </w:r>
+    </w:p>
+    <w:p>
+      <w:pPr>
+        <w:jc w:val="both"/>
+      </w:pPr>
+    </w:p>
+    <w:p>
+      <w:pPr>
+        <w:pStyle w:val="ListParagraph"/>
+        <w:numPr>
+          <w:ilvl w:val="0"/>
+          <w:numId w:val="3"/>
+        </w:numPr>
+        <w:jc w:val="both"/>
+      </w:pPr>
+      <w:r>
+        <w:t>Above query reduced our search space from</w:t>
+      </w:r>
+      <w:r>
+        <w:t xml:space="preserve"> 42727</w:t>
+      </w:r>
+      <w:r>
+        <w:t xml:space="preserve"> to 7288. Now we only need to consider individuals in this 7288 records to identify the probable thieves.</w:t>
+      </w:r>
+    </w:p>
+    <w:p>
+      <w:pPr>
+        <w:pStyle w:val="ListParagraph"/>
+        <w:numPr>
+          <w:ilvl w:val="0"/>
+          <w:numId w:val="3"/>
+        </w:numPr>
+        <w:jc w:val="both"/>
+      </w:pPr>
+      <w:r>
+        <w:rPr>
+          <w:i/>
+        </w:rPr>
+        <w:t xml:space="preserve">Before moving forward, I must backup my work on GIT. I have version controlled all my work at: </w:t>
+      </w:r>
+      <w:hyperlink r:id="rId9" w:history="1">
+        <w:r>
+          <w:rPr>
+            <w:rStyle w:val="Hyperlink"/>
+          </w:rPr>
+          <w:t>https://bitbucket.org/saif137/mybi</w:t>
+        </w:r>
+      </w:hyperlink>
+      <w:r>
+        <w:rPr>
+          <w:i/>
+        </w:rPr>
+        <w:t xml:space="preserve"> in </w:t>
+      </w:r>
+      <w:proofErr w:type="spellStart"/>
+      <w:r>
+        <w:rPr>
+          <w:i/>
+        </w:rPr>
+        <w:t>freelancertask</w:t>
+      </w:r>
+      <w:proofErr w:type="spellEnd"/>
+      <w:r>
+        <w:rPr>
+          <w:i/>
+        </w:rPr>
+        <w:t xml:space="preserve"> folder.</w:t>
+      </w:r>
+    </w:p>
+    <w:p>
+      <w:pPr>
+        <w:pStyle w:val="ListParagraph"/>
+        <w:numPr>
+          <w:ilvl w:val="0"/>
+          <w:numId w:val="3"/>
+        </w:numPr>
+        <w:jc w:val="both"/>
+      </w:pPr>
       <w:bookmarkStart w:id="2" w:name="_GoBack"/>
       <w:bookmarkEnd w:id="2"/>
     </w:p>

</xml_diff>

<commit_message>
added the visualization excel file
</commit_message>
<xml_diff>
--- a/freelancertask/Syed_Solution_20Thieves.docx
+++ b/freelancertask/Syed_Solution_20Thieves.docx
@@ -123,29 +123,16 @@
         <w:t xml:space="preserve">initial </w:t>
       </w:r>
       <w:r>
-        <w:t>exploratory data analysis heading.</w:t>
-      </w:r>
-    </w:p>
-    <w:p>
-      <w:pPr>
-        <w:jc w:val="both"/>
-        <w:rPr>
-          <w:b/>
-        </w:rPr>
-      </w:pPr>
-      <w:r>
-        <w:rPr>
-          <w:b/>
-        </w:rPr>
-        <w:t>Initial Problem Analysis</w:t>
-      </w:r>
-    </w:p>
-    <w:p>
-      <w:pPr>
-        <w:jc w:val="both"/>
-      </w:pPr>
-      <w:r>
-        <w:t>Few important observations.</w:t>
+        <w:t>exploratory data analysis</w:t>
+      </w:r>
+      <w:r>
+        <w:t xml:space="preserve"> and pre-</w:t>
+      </w:r>
+      <w:r>
+        <w:t>processing heading</w:t>
+      </w:r>
+      <w:r>
+        <w:t>.</w:t>
       </w:r>
     </w:p>
     <w:p>
@@ -158,7 +145,32 @@
         <w:jc w:val="both"/>
       </w:pPr>
       <w:r>
-        <w:t>There is at-least one thief (Yes, it is obvious, but I preferred to mark it down)</w:t>
+        <w:t>After getting my important data ready for analysis. I started analyzing the data. The details of each analysis and my intensions are briefed under init</w:t>
+      </w:r>
+      <w:r>
+        <w:t>ial data analysis heading.</w:t>
+      </w:r>
+    </w:p>
+    <w:p>
+      <w:pPr>
+        <w:jc w:val="both"/>
+        <w:rPr>
+          <w:b/>
+        </w:rPr>
+      </w:pPr>
+      <w:r>
+        <w:rPr>
+          <w:b/>
+        </w:rPr>
+        <w:t>Initial Problem Analysis</w:t>
+      </w:r>
+    </w:p>
+    <w:p>
+      <w:pPr>
+        <w:jc w:val="both"/>
+      </w:pPr>
+      <w:r>
+        <w:t>Few important observations.</w:t>
       </w:r>
     </w:p>
     <w:p>
@@ -171,7 +183,7 @@
         <w:jc w:val="both"/>
       </w:pPr>
       <w:r>
-        <w:t>Scanner only scan the name and DOB for anyone who enters the club. (Not who left, be careful)</w:t>
+        <w:t>There is at-least one thief (Yes, it is obvious, but I preferred to mark it down)</w:t>
       </w:r>
     </w:p>
     <w:p>
@@ -184,28 +196,7 @@
         <w:jc w:val="both"/>
       </w:pPr>
       <w:r>
-        <w:t xml:space="preserve">Ranked list of </w:t>
-      </w:r>
-      <w:r>
-        <w:t>up-</w:t>
-      </w:r>
-      <w:r>
-        <w:t>to</w:t>
-      </w:r>
-      <w:r>
-        <w:t xml:space="preserve"> 20 suspects is needed. </w:t>
-      </w:r>
-      <w:r>
-        <w:t>From most suspicious to least suspicious</w:t>
-      </w:r>
-      <w:r>
-        <w:t>. There could be fewer.</w:t>
-      </w:r>
-      <w:r>
-        <w:t xml:space="preserve"> </w:t>
-      </w:r>
-      <w:r>
-        <w:t>(Ranking problem)</w:t>
+        <w:t>Scanner only scan the name and DOB for anyone who enters the club. (Not who left, be careful)</w:t>
       </w:r>
     </w:p>
     <w:p>
@@ -218,13 +209,28 @@
         <w:jc w:val="both"/>
       </w:pPr>
       <w:r>
-        <w:t xml:space="preserve">Post mid-night time will </w:t>
-      </w:r>
-      <w:r>
-        <w:t>be considered</w:t>
-      </w:r>
-      <w:r>
-        <w:t xml:space="preserve"> as previous day</w:t>
+        <w:t xml:space="preserve">Ranked list of </w:t>
+      </w:r>
+      <w:r>
+        <w:t>up-</w:t>
+      </w:r>
+      <w:r>
+        <w:t>to</w:t>
+      </w:r>
+      <w:r>
+        <w:t xml:space="preserve"> 20 suspects is needed. </w:t>
+      </w:r>
+      <w:r>
+        <w:t>From most suspicious to least suspicious</w:t>
+      </w:r>
+      <w:r>
+        <w:t>. There could be fewer.</w:t>
+      </w:r>
+      <w:r>
+        <w:t xml:space="preserve"> </w:t>
+      </w:r>
+      <w:r>
+        <w:t>(Ranking problem)</w:t>
       </w:r>
     </w:p>
     <w:p>
@@ -237,7 +243,13 @@
         <w:jc w:val="both"/>
       </w:pPr>
       <w:r>
-        <w:t>We have visitor and theft logs</w:t>
+        <w:t xml:space="preserve">Post mid-night time will </w:t>
+      </w:r>
+      <w:r>
+        <w:t>be considered</w:t>
+      </w:r>
+      <w:r>
+        <w:t xml:space="preserve"> as previous day</w:t>
       </w:r>
     </w:p>
     <w:p>
@@ -250,6 +262,19 @@
         <w:jc w:val="both"/>
       </w:pPr>
       <w:r>
+        <w:t>We have visitor and theft logs</w:t>
+      </w:r>
+    </w:p>
+    <w:p>
+      <w:pPr>
+        <w:pStyle w:val="ListParagraph"/>
+        <w:numPr>
+          <w:ilvl w:val="0"/>
+          <w:numId w:val="1"/>
+        </w:numPr>
+        <w:jc w:val="both"/>
+      </w:pPr>
+      <w:r>
         <w:t>Freelancer.com need details of how I approached and solved the problem and the problems I faced during the journey. (This is why I have created this document, I hope this will help)</w:t>
       </w:r>
     </w:p>
@@ -349,6 +374,7 @@
         <w:jc w:val="both"/>
       </w:pPr>
       <w:r>
+        <w:lastRenderedPageBreak/>
         <w:t>Before moving forward, inquire from Tim Brewer that should be we asking question related to problem? Just to make sure we don’t commit any sins of 09 sins of data mining.</w:t>
       </w:r>
     </w:p>
@@ -364,6 +390,12 @@
           <w:b/>
         </w:rPr>
         <w:t>Initial Exploratory Data Analysis</w:t>
+      </w:r>
+      <w:r>
+        <w:rPr>
+          <w:b/>
+        </w:rPr>
+        <w:t xml:space="preserve"> and Pre-processing</w:t>
       </w:r>
     </w:p>
     <w:p>
@@ -376,7 +408,6 @@
         <w:jc w:val="both"/>
       </w:pPr>
       <w:r>
-        <w:lastRenderedPageBreak/>
         <w:t>Before, I start performing the exploratory data analysis, I preferred to get the data into a database. Well, it is not necessary. Many data scientist can process the same data using MS Excel or directly using any data mining tools. But I prefer to work using SQL. And it really help us while working with large datasets. Other tools often start crying when data size grows.</w:t>
       </w:r>
       <w:r>
@@ -1175,24 +1206,14 @@
       <w:r>
         <w:t xml:space="preserve">Figure </w:t>
       </w:r>
-      <w:r>
-        <w:fldChar w:fldCharType="begin"/>
-      </w:r>
-      <w:r>
-        <w:instrText xml:space="preserve"> SEQ Figure \* ARABIC </w:instrText>
-      </w:r>
-      <w:r>
-        <w:fldChar w:fldCharType="separate"/>
-      </w:r>
-      <w:r>
-        <w:rPr>
-          <w:noProof/>
-        </w:rPr>
-        <w:t>1</w:t>
-      </w:r>
-      <w:r>
-        <w:fldChar w:fldCharType="end"/>
-      </w:r>
+      <w:fldSimple w:instr=" SEQ Figure \* ARABIC ">
+        <w:r>
+          <w:rPr>
+            <w:noProof/>
+          </w:rPr>
+          <w:t>1</w:t>
+        </w:r>
+      </w:fldSimple>
       <w:bookmarkEnd w:id="0"/>
       <w:r>
         <w:t>: Month-wise Theft</w:t>
@@ -2127,24 +2148,14 @@
       <w:r>
         <w:t xml:space="preserve">Figure </w:t>
       </w:r>
-      <w:r>
-        <w:fldChar w:fldCharType="begin"/>
-      </w:r>
-      <w:r>
-        <w:instrText xml:space="preserve"> SEQ Figure \* ARABIC </w:instrText>
-      </w:r>
-      <w:r>
-        <w:fldChar w:fldCharType="separate"/>
-      </w:r>
-      <w:r>
-        <w:rPr>
-          <w:noProof/>
-        </w:rPr>
-        <w:t>2</w:t>
-      </w:r>
-      <w:r>
-        <w:fldChar w:fldCharType="end"/>
-      </w:r>
+      <w:fldSimple w:instr=" SEQ Figure \* ARABIC ">
+        <w:r>
+          <w:rPr>
+            <w:noProof/>
+          </w:rPr>
+          <w:t>2</w:t>
+        </w:r>
+      </w:fldSimple>
       <w:bookmarkEnd w:id="1"/>
       <w:r>
         <w:t>: Theft patter for Days on Monthly Basis</w:t>
@@ -2544,7 +2555,11 @@
       </w:r>
       <w:proofErr w:type="spellStart"/>
       <w:r>
-        <w:t>dob.</w:t>
+        <w:t>dob</w:t>
+      </w:r>
+      <w:proofErr w:type="spellEnd"/>
+      <w:r>
+        <w:t>.</w:t>
       </w:r>
     </w:p>
     <w:p>
@@ -2556,7 +2571,6 @@
         </w:numPr>
         <w:jc w:val="both"/>
       </w:pPr>
-      <w:proofErr w:type="spellEnd"/>
       <w:r>
         <w:t xml:space="preserve">Before, I </w:t>
       </w:r>
@@ -4156,6 +4170,26 @@
     </w:p>
     <w:p>
       <w:pPr>
+        <w:jc w:val="both"/>
+        <w:rPr>
+          <w:b/>
+        </w:rPr>
+      </w:pPr>
+      <w:r>
+        <w:rPr>
+          <w:b/>
+        </w:rPr>
+        <w:t>Initial Exploratory Data Analysis</w:t>
+      </w:r>
+      <w:r>
+        <w:rPr>
+          <w:b/>
+        </w:rPr>
+        <w:t xml:space="preserve"> and Pre-processing</w:t>
+      </w:r>
+    </w:p>
+    <w:p>
+      <w:pPr>
         <w:pStyle w:val="ListParagraph"/>
         <w:numPr>
           <w:ilvl w:val="0"/>
@@ -4163,8 +4197,200 @@
         </w:numPr>
         <w:jc w:val="both"/>
       </w:pPr>
+      <w:r>
+        <w:t>I started my analysis to answer few questions that I had. How many individuals visited on the day, when theft has occurred. I found out that between 195 to 245 visitors were present each day when theft was occurred.</w:t>
+      </w:r>
+    </w:p>
+    <w:p>
+      <w:pPr>
+        <w:pStyle w:val="ListParagraph"/>
+        <w:numPr>
+          <w:ilvl w:val="0"/>
+          <w:numId w:val="3"/>
+        </w:numPr>
+        <w:jc w:val="both"/>
+      </w:pPr>
+      <w:r>
+        <w:t>Next, I was curious to know, either there are visitors who were present on every theft day? Or I can ask the same question as, list the visitors according to their presence of number of theft days.</w:t>
+      </w:r>
+      <w:r>
+        <w:t xml:space="preserve"> There are 34 distinct theft days. </w:t>
+      </w:r>
+      <w:r>
+        <w:t xml:space="preserve"> The maximum theft days a visitor was found to be present is Karen </w:t>
+      </w:r>
+      <w:proofErr w:type="spellStart"/>
+      <w:r>
+        <w:t>Keeny</w:t>
+      </w:r>
+      <w:proofErr w:type="spellEnd"/>
+      <w:r>
+        <w:t xml:space="preserve"> </w:t>
+      </w:r>
+      <w:r>
+        <w:lastRenderedPageBreak/>
+        <w:t>and its 30 days, but beware, Karen could be the most loyal customer of the night club.</w:t>
+      </w:r>
+      <w:r>
+        <w:t xml:space="preserve"> We are still far away from making any prediction.</w:t>
+      </w:r>
+      <w:r>
+        <w:t xml:space="preserve"> The only thing that we can take away is that there are more </w:t>
+      </w:r>
+      <w:r>
+        <w:t>than</w:t>
+      </w:r>
+      <w:r>
+        <w:t xml:space="preserve"> one thief. </w:t>
+      </w:r>
+    </w:p>
+    <w:p>
+      <w:pPr>
+        <w:pStyle w:val="ListParagraph"/>
+        <w:numPr>
+          <w:ilvl w:val="0"/>
+          <w:numId w:val="3"/>
+        </w:numPr>
+        <w:jc w:val="both"/>
+      </w:pPr>
+      <w:r>
+        <w:t>Next, I was curious to know, either there are visitors who were present together on every theft day?</w:t>
+      </w:r>
+      <w:r>
+        <w:t xml:space="preserve"> This can also be answered using Association Rule mining.</w:t>
+      </w:r>
+      <w:r>
+        <w:t xml:space="preserve"> Here I got stuck for two hours, because I tried to get it done using T-SQL and then limit</w:t>
+      </w:r>
+      <w:r>
+        <w:t xml:space="preserve"> issue </w:t>
+      </w:r>
+      <w:proofErr w:type="spellStart"/>
+      <w:r>
+        <w:t>arised</w:t>
+      </w:r>
+      <w:proofErr w:type="spellEnd"/>
+      <w:r>
+        <w:t>.</w:t>
+      </w:r>
+      <w:r>
+        <w:t xml:space="preserve"> I worked so hard but in the end stuck while creating a query for table with each visitor as a column. But I was able to do the same thing using MS Excel Pivot table in a minute. The snapshot is given below in </w:t>
+      </w:r>
+      <w:r>
+        <w:fldChar w:fldCharType="begin"/>
+      </w:r>
+      <w:r>
+        <w:instrText xml:space="preserve"> REF _Ref473736063 \h </w:instrText>
+      </w:r>
+      <w:r>
+        <w:fldChar w:fldCharType="separate"/>
+      </w:r>
+      <w:r>
+        <w:t xml:space="preserve">Figure </w:t>
+      </w:r>
+      <w:r>
+        <w:rPr>
+          <w:noProof/>
+        </w:rPr>
+        <w:t>3</w:t>
+      </w:r>
+      <w:r>
+        <w:fldChar w:fldCharType="end"/>
+      </w:r>
       <w:bookmarkStart w:id="2" w:name="_GoBack"/>
       <w:bookmarkEnd w:id="2"/>
+      <w:r>
+        <w:t>, where each id on column represent a unique visitor</w:t>
+      </w:r>
+      <w:r>
+        <w:t>.</w:t>
+      </w:r>
+    </w:p>
+    <w:p>
+      <w:pPr>
+        <w:keepNext/>
+        <w:jc w:val="both"/>
+      </w:pPr>
+      <w:r>
+        <w:rPr>
+          <w:noProof/>
+        </w:rPr>
+        <w:drawing>
+          <wp:inline distT="0" distB="0" distL="0" distR="0">
+            <wp:extent cx="5943600" cy="2799244"/>
+            <wp:effectExtent l="0" t="0" r="0" b="1270"/>
+            <wp:docPr id="3" name="Picture 3" descr="C:\Users\saif\AppData\Local\Microsoft\Windows\INetCacheContent.Word\New Picture.png"/>
+            <wp:cNvGraphicFramePr>
+              <a:graphicFrameLocks xmlns:a="http://schemas.openxmlformats.org/drawingml/2006/main" noChangeAspect="1"/>
+            </wp:cNvGraphicFramePr>
+            <a:graphic xmlns:a="http://schemas.openxmlformats.org/drawingml/2006/main">
+              <a:graphicData uri="http://schemas.openxmlformats.org/drawingml/2006/picture">
+                <pic:pic xmlns:pic="http://schemas.openxmlformats.org/drawingml/2006/picture">
+                  <pic:nvPicPr>
+                    <pic:cNvPr id="0" name="Picture 1" descr="C:\Users\saif\AppData\Local\Microsoft\Windows\INetCacheContent.Word\New Picture.png"/>
+                    <pic:cNvPicPr>
+                      <a:picLocks noChangeAspect="1" noChangeArrowheads="1"/>
+                    </pic:cNvPicPr>
+                  </pic:nvPicPr>
+                  <pic:blipFill>
+                    <a:blip r:embed="rId10">
+                      <a:extLst>
+                        <a:ext uri="{28A0092B-C50C-407E-A947-70E740481C1C}">
+                          <a14:useLocalDpi xmlns:a14="http://schemas.microsoft.com/office/drawing/2010/main" val="0"/>
+                        </a:ext>
+                      </a:extLst>
+                    </a:blip>
+                    <a:srcRect/>
+                    <a:stretch>
+                      <a:fillRect/>
+                    </a:stretch>
+                  </pic:blipFill>
+                  <pic:spPr bwMode="auto">
+                    <a:xfrm>
+                      <a:off x="0" y="0"/>
+                      <a:ext cx="5943600" cy="2799244"/>
+                    </a:xfrm>
+                    <a:prstGeom prst="rect">
+                      <a:avLst/>
+                    </a:prstGeom>
+                    <a:noFill/>
+                    <a:ln>
+                      <a:noFill/>
+                    </a:ln>
+                  </pic:spPr>
+                </pic:pic>
+              </a:graphicData>
+            </a:graphic>
+          </wp:inline>
+        </w:drawing>
+      </w:r>
+    </w:p>
+    <w:p>
+      <w:pPr>
+        <w:pStyle w:val="Caption"/>
+        <w:jc w:val="both"/>
+      </w:pPr>
+      <w:bookmarkStart w:id="3" w:name="_Ref473736063"/>
+      <w:r>
+        <w:t xml:space="preserve">Figure </w:t>
+      </w:r>
+      <w:fldSimple w:instr=" SEQ Figure \* ARABIC ">
+        <w:r>
+          <w:rPr>
+            <w:noProof/>
+          </w:rPr>
+          <w:t>3</w:t>
+        </w:r>
+      </w:fldSimple>
+      <w:bookmarkEnd w:id="3"/>
+      <w:r>
+        <w:t>: Visitors Visiting Together on Each Theft Day</w:t>
+      </w:r>
+    </w:p>
+    <w:p>
+      <w:pPr>
+        <w:jc w:val="both"/>
+      </w:pPr>
     </w:p>
     <w:sectPr>
       <w:pgSz w:w="12240" w:h="15840"/>

</xml_diff>

<commit_message>
Update status before break
</commit_message>
<xml_diff>
--- a/freelancertask/Syed_Solution_20Thieves.docx
+++ b/freelancertask/Syed_Solution_20Thieves.docx
@@ -80,15 +80,7 @@
         <w:t>Initially I just skimmed through the problem to get an idea of what the problem is all about.</w:t>
       </w:r>
       <w:r>
-        <w:t xml:space="preserve"> And after starting writing this solution file, I got back to readme file, but this time to read it with precision. It is important to understand the problem first rather than thinking about the solution. My </w:t>
-      </w:r>
-      <w:proofErr w:type="spellStart"/>
-      <w:r>
-        <w:t>intial</w:t>
-      </w:r>
-      <w:proofErr w:type="spellEnd"/>
-      <w:r>
-        <w:t xml:space="preserve"> analysis of the problem can be found under Initial Problem Analysis Heading below.</w:t>
+        <w:t xml:space="preserve"> And after starting writing this solution file, I got back to readme file, but this time to read it with precision. It is important to understand the problem first rather than thinking about the solution. My intial analysis of the problem can be found under Initial Problem Analysis Heading below.</w:t>
       </w:r>
     </w:p>
     <w:p>
@@ -332,23 +324,7 @@
         <w:jc w:val="both"/>
       </w:pPr>
       <w:r>
-        <w:t xml:space="preserve">visitor_log.csv contains only the </w:t>
-      </w:r>
-      <w:proofErr w:type="spellStart"/>
-      <w:r>
-        <w:t>visit_date</w:t>
-      </w:r>
-      <w:proofErr w:type="spellEnd"/>
-      <w:r>
-        <w:t xml:space="preserve">, name, and </w:t>
-      </w:r>
-      <w:proofErr w:type="spellStart"/>
-      <w:r>
-        <w:t>dob</w:t>
-      </w:r>
-      <w:proofErr w:type="spellEnd"/>
-      <w:r>
-        <w:t>. (Again we only have the day information. We only know that individual entered the place on the day, but we don’t know either he/she left on the same day or not)</w:t>
+        <w:t>visitor_log.csv contains only the visit_date, name, and dob. (Again we only have the day information. We only know that individual entered the place on the day, but we don’t know either he/she left on the same day or not)</w:t>
       </w:r>
     </w:p>
     <w:p>
@@ -414,42 +390,10 @@
         <w:t xml:space="preserve"> I used SQL Server 2016, again only for my personal preference.</w:t>
       </w:r>
       <w:r>
-        <w:t xml:space="preserve"> I created a database </w:t>
-      </w:r>
-      <w:proofErr w:type="spellStart"/>
-      <w:r>
-        <w:t>nct</w:t>
-      </w:r>
-      <w:proofErr w:type="spellEnd"/>
-      <w:r>
-        <w:t xml:space="preserve">, short for </w:t>
-      </w:r>
-      <w:proofErr w:type="spellStart"/>
-      <w:r>
-        <w:t>nightclubthieves</w:t>
-      </w:r>
-      <w:proofErr w:type="spellEnd"/>
-      <w:r>
-        <w:t>.</w:t>
-      </w:r>
-      <w:r>
-        <w:t xml:space="preserve"> Created two tables each for </w:t>
-      </w:r>
-      <w:proofErr w:type="spellStart"/>
-      <w:r>
-        <w:t>theft_log</w:t>
-      </w:r>
-      <w:proofErr w:type="spellEnd"/>
-      <w:r>
-        <w:t xml:space="preserve"> and </w:t>
-      </w:r>
-      <w:proofErr w:type="spellStart"/>
-      <w:r>
-        <w:t>visitor_log</w:t>
-      </w:r>
-      <w:proofErr w:type="spellEnd"/>
-      <w:r>
-        <w:t>.</w:t>
+        <w:t xml:space="preserve"> I created a database nct, short for nightclubthieves.</w:t>
+      </w:r>
+      <w:r>
+        <w:t xml:space="preserve"> Created two tables each for theft_log and visitor_log.</w:t>
       </w:r>
       <w:r>
         <w:t xml:space="preserve"> Then I bulk inserted data into tables. The querie</w:t>
@@ -457,11 +401,9 @@
       <w:r>
         <w:t xml:space="preserve">s for this step are provided as </w:t>
       </w:r>
-      <w:proofErr w:type="spellStart"/>
       <w:r>
         <w:t>initialbulkinsert.sql</w:t>
       </w:r>
-      <w:proofErr w:type="spellEnd"/>
       <w:r>
         <w:t xml:space="preserve"> with this solution.</w:t>
       </w:r>
@@ -497,21 +439,7 @@
         <w:rPr>
           <w:i/>
         </w:rPr>
-        <w:t xml:space="preserve"> in </w:t>
-      </w:r>
-      <w:proofErr w:type="spellStart"/>
-      <w:r>
-        <w:rPr>
-          <w:i/>
-        </w:rPr>
-        <w:t>freelancertask</w:t>
-      </w:r>
-      <w:proofErr w:type="spellEnd"/>
-      <w:r>
-        <w:rPr>
-          <w:i/>
-        </w:rPr>
-        <w:t xml:space="preserve"> folder.</w:t>
+        <w:t xml:space="preserve"> in freelancertask folder.</w:t>
       </w:r>
     </w:p>
     <w:p>
@@ -549,15 +477,7 @@
         <w:t>It is a</w:t>
       </w:r>
       <w:r>
-        <w:t xml:space="preserve">vailable in </w:t>
-      </w:r>
-      <w:proofErr w:type="spellStart"/>
-      <w:r>
-        <w:t>theft_log_i</w:t>
-      </w:r>
-      <w:proofErr w:type="spellEnd"/>
-      <w:r>
-        <w:t xml:space="preserve"> table. I first preprocessed the date field to separate out the year, month and day information and stored it into separated table.</w:t>
+        <w:t>vailable in theft_log_i table. I first preprocessed the date field to separate out the year, month and day information and stored it into separated table.</w:t>
       </w:r>
     </w:p>
     <w:p>
@@ -595,29 +515,7 @@
           <w:szCs w:val="19"/>
           <w:highlight w:val="white"/>
         </w:rPr>
-        <w:t xml:space="preserve">--First check if theft </w:t>
-      </w:r>
-      <w:proofErr w:type="spellStart"/>
-      <w:r>
-        <w:rPr>
-          <w:rFonts w:ascii="Consolas" w:hAnsi="Consolas" w:cs="Consolas"/>
-          <w:color w:val="008000"/>
-          <w:sz w:val="19"/>
-          <w:szCs w:val="19"/>
-          <w:highlight w:val="white"/>
-        </w:rPr>
-        <w:t>occurence</w:t>
-      </w:r>
-      <w:proofErr w:type="spellEnd"/>
-      <w:r>
-        <w:rPr>
-          <w:rFonts w:ascii="Consolas" w:hAnsi="Consolas" w:cs="Consolas"/>
-          <w:color w:val="008000"/>
-          <w:sz w:val="19"/>
-          <w:szCs w:val="19"/>
-          <w:highlight w:val="white"/>
-        </w:rPr>
-        <w:t xml:space="preserve"> is same or varies across month</w:t>
+        <w:t>--First check if theft occurence is same or varies across month</w:t>
       </w:r>
     </w:p>
     <w:p>
@@ -669,27 +567,15 @@
           <w:highlight w:val="white"/>
         </w:rPr>
       </w:pPr>
-      <w:proofErr w:type="spellStart"/>
-      <w:r>
-        <w:rPr>
-          <w:rFonts w:ascii="Consolas" w:hAnsi="Consolas" w:cs="Consolas"/>
-          <w:color w:val="000000"/>
-          <w:sz w:val="19"/>
-          <w:szCs w:val="19"/>
-          <w:highlight w:val="white"/>
-        </w:rPr>
-        <w:t>tyear</w:t>
-      </w:r>
-      <w:proofErr w:type="spellEnd"/>
-      <w:r>
-        <w:rPr>
-          <w:rFonts w:ascii="Consolas" w:hAnsi="Consolas" w:cs="Consolas"/>
-          <w:color w:val="000000"/>
-          <w:sz w:val="19"/>
-          <w:szCs w:val="19"/>
-          <w:highlight w:val="white"/>
-        </w:rPr>
-        <w:t xml:space="preserve"> [Year of theft]</w:t>
+      <w:r>
+        <w:rPr>
+          <w:rFonts w:ascii="Consolas" w:hAnsi="Consolas" w:cs="Consolas"/>
+          <w:color w:val="000000"/>
+          <w:sz w:val="19"/>
+          <w:szCs w:val="19"/>
+          <w:highlight w:val="white"/>
+        </w:rPr>
+        <w:t>tyear [Year of theft]</w:t>
       </w:r>
     </w:p>
     <w:p>
@@ -724,29 +610,7 @@
           <w:szCs w:val="19"/>
           <w:highlight w:val="white"/>
         </w:rPr>
-        <w:t xml:space="preserve"> </w:t>
-      </w:r>
-      <w:proofErr w:type="spellStart"/>
-      <w:r>
-        <w:rPr>
-          <w:rFonts w:ascii="Consolas" w:hAnsi="Consolas" w:cs="Consolas"/>
-          <w:color w:val="000000"/>
-          <w:sz w:val="19"/>
-          <w:szCs w:val="19"/>
-          <w:highlight w:val="white"/>
-        </w:rPr>
-        <w:t>tmonth</w:t>
-      </w:r>
-      <w:proofErr w:type="spellEnd"/>
-      <w:r>
-        <w:rPr>
-          <w:rFonts w:ascii="Consolas" w:hAnsi="Consolas" w:cs="Consolas"/>
-          <w:color w:val="000000"/>
-          <w:sz w:val="19"/>
-          <w:szCs w:val="19"/>
-          <w:highlight w:val="white"/>
-        </w:rPr>
-        <w:t xml:space="preserve"> [Month of theft]</w:t>
+        <w:t xml:space="preserve"> tmonth [Month of theft]</w:t>
       </w:r>
     </w:p>
     <w:p>
@@ -856,20 +720,8 @@
           <w:szCs w:val="19"/>
           <w:highlight w:val="white"/>
         </w:rPr>
-        <w:t xml:space="preserve"> </w:t>
-      </w:r>
-      <w:proofErr w:type="spellStart"/>
-      <w:r>
-        <w:rPr>
-          <w:rFonts w:ascii="Consolas" w:hAnsi="Consolas" w:cs="Consolas"/>
-          <w:color w:val="000000"/>
-          <w:sz w:val="19"/>
-          <w:szCs w:val="19"/>
-          <w:highlight w:val="white"/>
-        </w:rPr>
-        <w:t>theft_log</w:t>
-      </w:r>
-      <w:proofErr w:type="spellEnd"/>
+        <w:t xml:space="preserve"> theft_log</w:t>
+      </w:r>
     </w:p>
     <w:p>
       <w:pPr>
@@ -930,7 +782,6 @@
           <w:highlight w:val="white"/>
         </w:rPr>
       </w:pPr>
-      <w:proofErr w:type="spellStart"/>
       <w:r>
         <w:rPr>
           <w:rFonts w:ascii="Consolas" w:hAnsi="Consolas" w:cs="Consolas"/>
@@ -941,7 +792,6 @@
         </w:rPr>
         <w:t>tyear</w:t>
       </w:r>
-      <w:proofErr w:type="spellEnd"/>
       <w:r>
         <w:rPr>
           <w:rFonts w:ascii="Consolas" w:hAnsi="Consolas" w:cs="Consolas"/>
@@ -960,20 +810,8 @@
           <w:szCs w:val="19"/>
           <w:highlight w:val="white"/>
         </w:rPr>
-        <w:t xml:space="preserve"> </w:t>
-      </w:r>
-      <w:proofErr w:type="spellStart"/>
-      <w:r>
-        <w:rPr>
-          <w:rFonts w:ascii="Consolas" w:hAnsi="Consolas" w:cs="Consolas"/>
-          <w:color w:val="000000"/>
-          <w:sz w:val="19"/>
-          <w:szCs w:val="19"/>
-          <w:highlight w:val="white"/>
-        </w:rPr>
-        <w:t>tmonth</w:t>
-      </w:r>
-      <w:proofErr w:type="spellEnd"/>
+        <w:t xml:space="preserve"> tmonth</w:t>
+      </w:r>
     </w:p>
     <w:p>
       <w:pPr>
@@ -1030,7 +868,6 @@
           <w:szCs w:val="19"/>
         </w:rPr>
       </w:pPr>
-      <w:proofErr w:type="spellStart"/>
       <w:r>
         <w:rPr>
           <w:rFonts w:ascii="Consolas" w:hAnsi="Consolas" w:cs="Consolas"/>
@@ -1041,7 +878,6 @@
         </w:rPr>
         <w:t>tyear</w:t>
       </w:r>
-      <w:proofErr w:type="spellEnd"/>
       <w:r>
         <w:rPr>
           <w:rFonts w:ascii="Consolas" w:hAnsi="Consolas" w:cs="Consolas"/>
@@ -1060,20 +896,8 @@
           <w:szCs w:val="19"/>
           <w:highlight w:val="white"/>
         </w:rPr>
-        <w:t xml:space="preserve"> </w:t>
-      </w:r>
-      <w:proofErr w:type="spellStart"/>
-      <w:r>
-        <w:rPr>
-          <w:rFonts w:ascii="Consolas" w:hAnsi="Consolas" w:cs="Consolas"/>
-          <w:color w:val="000000"/>
-          <w:sz w:val="19"/>
-          <w:szCs w:val="19"/>
-          <w:highlight w:val="white"/>
-        </w:rPr>
-        <w:t>tmonth</w:t>
-      </w:r>
-      <w:proofErr w:type="spellEnd"/>
+        <w:t xml:space="preserve"> tmonth</w:t>
+      </w:r>
     </w:p>
     <w:p>
       <w:pPr>
@@ -1206,14 +1030,27 @@
       <w:r>
         <w:t xml:space="preserve">Figure </w:t>
       </w:r>
-      <w:fldSimple w:instr=" SEQ Figure \* ARABIC ">
-        <w:r>
-          <w:rPr>
-            <w:noProof/>
-          </w:rPr>
-          <w:t>1</w:t>
-        </w:r>
-      </w:fldSimple>
+      <w:r>
+        <w:fldChar w:fldCharType="begin"/>
+      </w:r>
+      <w:r>
+        <w:instrText xml:space="preserve"> SEQ Figure \* ARABIC </w:instrText>
+      </w:r>
+      <w:r>
+        <w:fldChar w:fldCharType="separate"/>
+      </w:r>
+      <w:r>
+        <w:rPr>
+          <w:noProof/>
+        </w:rPr>
+        <w:t>1</w:t>
+      </w:r>
+      <w:r>
+        <w:rPr>
+          <w:noProof/>
+        </w:rPr>
+        <w:fldChar w:fldCharType="end"/>
+      </w:r>
       <w:bookmarkEnd w:id="0"/>
       <w:r>
         <w:t>: Month-wise Theft</w:t>
@@ -1280,27 +1117,15 @@
           <w:highlight w:val="white"/>
         </w:rPr>
       </w:pPr>
-      <w:proofErr w:type="spellStart"/>
-      <w:r>
-        <w:rPr>
-          <w:rFonts w:ascii="Consolas" w:hAnsi="Consolas" w:cs="Consolas"/>
-          <w:color w:val="000000"/>
-          <w:sz w:val="19"/>
-          <w:szCs w:val="19"/>
-          <w:highlight w:val="white"/>
-        </w:rPr>
-        <w:t>tdayname</w:t>
-      </w:r>
-      <w:proofErr w:type="spellEnd"/>
-      <w:r>
-        <w:rPr>
-          <w:rFonts w:ascii="Consolas" w:hAnsi="Consolas" w:cs="Consolas"/>
-          <w:color w:val="000000"/>
-          <w:sz w:val="19"/>
-          <w:szCs w:val="19"/>
-          <w:highlight w:val="white"/>
-        </w:rPr>
-        <w:t xml:space="preserve"> [Day]</w:t>
+      <w:r>
+        <w:rPr>
+          <w:rFonts w:ascii="Consolas" w:hAnsi="Consolas" w:cs="Consolas"/>
+          <w:color w:val="000000"/>
+          <w:sz w:val="19"/>
+          <w:szCs w:val="19"/>
+          <w:highlight w:val="white"/>
+        </w:rPr>
+        <w:t>tdayname [Day]</w:t>
       </w:r>
     </w:p>
     <w:p>
@@ -1397,7 +1222,6 @@
           <w:highlight w:val="white"/>
         </w:rPr>
       </w:pPr>
-      <w:proofErr w:type="spellStart"/>
       <w:r>
         <w:rPr>
           <w:rFonts w:ascii="Consolas" w:hAnsi="Consolas" w:cs="Consolas"/>
@@ -1408,7 +1232,6 @@
         </w:rPr>
         <w:t>theft_log</w:t>
       </w:r>
-      <w:proofErr w:type="spellEnd"/>
     </w:p>
     <w:p>
       <w:pPr>
@@ -1465,7 +1288,6 @@
           <w:szCs w:val="19"/>
         </w:rPr>
       </w:pPr>
-      <w:proofErr w:type="spellStart"/>
       <w:r>
         <w:rPr>
           <w:rFonts w:ascii="Consolas" w:hAnsi="Consolas" w:cs="Consolas"/>
@@ -1476,7 +1298,6 @@
         </w:rPr>
         <w:t>tdayname</w:t>
       </w:r>
-      <w:proofErr w:type="spellEnd"/>
     </w:p>
     <w:p>
       <w:pPr>
@@ -1559,29 +1380,7 @@
           <w:szCs w:val="19"/>
           <w:highlight w:val="white"/>
         </w:rPr>
-        <w:t xml:space="preserve">--Theft </w:t>
-      </w:r>
-      <w:proofErr w:type="spellStart"/>
-      <w:r>
-        <w:rPr>
-          <w:rFonts w:ascii="Consolas" w:hAnsi="Consolas" w:cs="Consolas"/>
-          <w:color w:val="008000"/>
-          <w:sz w:val="19"/>
-          <w:szCs w:val="19"/>
-          <w:highlight w:val="white"/>
-        </w:rPr>
-        <w:t>occurences</w:t>
-      </w:r>
-      <w:proofErr w:type="spellEnd"/>
-      <w:r>
-        <w:rPr>
-          <w:rFonts w:ascii="Consolas" w:hAnsi="Consolas" w:cs="Consolas"/>
-          <w:color w:val="008000"/>
-          <w:sz w:val="19"/>
-          <w:szCs w:val="19"/>
-          <w:highlight w:val="white"/>
-        </w:rPr>
-        <w:t xml:space="preserve"> on basis of month</w:t>
+        <w:t>--Theft occurences on basis of month</w:t>
       </w:r>
     </w:p>
     <w:p>
@@ -1623,27 +1422,15 @@
           <w:highlight w:val="white"/>
         </w:rPr>
       </w:pPr>
-      <w:proofErr w:type="spellStart"/>
-      <w:r>
-        <w:rPr>
-          <w:rFonts w:ascii="Consolas" w:hAnsi="Consolas" w:cs="Consolas"/>
-          <w:color w:val="000000"/>
-          <w:sz w:val="19"/>
-          <w:szCs w:val="19"/>
-          <w:highlight w:val="white"/>
-        </w:rPr>
-        <w:t>tmonthname</w:t>
-      </w:r>
-      <w:proofErr w:type="spellEnd"/>
-      <w:r>
-        <w:rPr>
-          <w:rFonts w:ascii="Consolas" w:hAnsi="Consolas" w:cs="Consolas"/>
-          <w:color w:val="000000"/>
-          <w:sz w:val="19"/>
-          <w:szCs w:val="19"/>
-          <w:highlight w:val="white"/>
-        </w:rPr>
-        <w:t xml:space="preserve"> [Month]</w:t>
+      <w:r>
+        <w:rPr>
+          <w:rFonts w:ascii="Consolas" w:hAnsi="Consolas" w:cs="Consolas"/>
+          <w:color w:val="000000"/>
+          <w:sz w:val="19"/>
+          <w:szCs w:val="19"/>
+          <w:highlight w:val="white"/>
+        </w:rPr>
+        <w:t>tmonthname [Month]</w:t>
       </w:r>
     </w:p>
     <w:p>
@@ -1678,29 +1465,7 @@
           <w:szCs w:val="19"/>
           <w:highlight w:val="white"/>
         </w:rPr>
-        <w:t xml:space="preserve"> </w:t>
-      </w:r>
-      <w:proofErr w:type="spellStart"/>
-      <w:r>
-        <w:rPr>
-          <w:rFonts w:ascii="Consolas" w:hAnsi="Consolas" w:cs="Consolas"/>
-          <w:color w:val="000000"/>
-          <w:sz w:val="19"/>
-          <w:szCs w:val="19"/>
-          <w:highlight w:val="white"/>
-        </w:rPr>
-        <w:t>tdayname</w:t>
-      </w:r>
-      <w:proofErr w:type="spellEnd"/>
-      <w:r>
-        <w:rPr>
-          <w:rFonts w:ascii="Consolas" w:hAnsi="Consolas" w:cs="Consolas"/>
-          <w:color w:val="000000"/>
-          <w:sz w:val="19"/>
-          <w:szCs w:val="19"/>
-          <w:highlight w:val="white"/>
-        </w:rPr>
-        <w:t xml:space="preserve"> [Day]</w:t>
+        <w:t xml:space="preserve"> tdayname [Day]</w:t>
       </w:r>
     </w:p>
     <w:p>
@@ -1797,7 +1562,6 @@
           <w:highlight w:val="white"/>
         </w:rPr>
       </w:pPr>
-      <w:proofErr w:type="spellStart"/>
       <w:r>
         <w:rPr>
           <w:rFonts w:ascii="Consolas" w:hAnsi="Consolas" w:cs="Consolas"/>
@@ -1809,7 +1573,6 @@
         <w:lastRenderedPageBreak/>
         <w:t>theft_log</w:t>
       </w:r>
-      <w:proofErr w:type="spellEnd"/>
     </w:p>
     <w:p>
       <w:pPr>
@@ -1870,7 +1633,6 @@
           <w:highlight w:val="white"/>
         </w:rPr>
       </w:pPr>
-      <w:proofErr w:type="spellStart"/>
       <w:r>
         <w:rPr>
           <w:rFonts w:ascii="Consolas" w:hAnsi="Consolas" w:cs="Consolas"/>
@@ -1881,7 +1643,6 @@
         </w:rPr>
         <w:t>tmonthname</w:t>
       </w:r>
-      <w:proofErr w:type="spellEnd"/>
       <w:r>
         <w:rPr>
           <w:rFonts w:ascii="Consolas" w:hAnsi="Consolas" w:cs="Consolas"/>
@@ -1900,20 +1661,8 @@
           <w:szCs w:val="19"/>
           <w:highlight w:val="white"/>
         </w:rPr>
-        <w:t xml:space="preserve"> </w:t>
-      </w:r>
-      <w:proofErr w:type="spellStart"/>
-      <w:r>
-        <w:rPr>
-          <w:rFonts w:ascii="Consolas" w:hAnsi="Consolas" w:cs="Consolas"/>
-          <w:color w:val="000000"/>
-          <w:sz w:val="19"/>
-          <w:szCs w:val="19"/>
-          <w:highlight w:val="white"/>
-        </w:rPr>
-        <w:t>tdayname</w:t>
-      </w:r>
-      <w:proofErr w:type="spellEnd"/>
+        <w:t xml:space="preserve"> tdayname</w:t>
+      </w:r>
     </w:p>
     <w:p>
       <w:pPr>
@@ -1970,7 +1719,6 @@
           <w:szCs w:val="19"/>
         </w:rPr>
       </w:pPr>
-      <w:proofErr w:type="spellStart"/>
       <w:r>
         <w:rPr>
           <w:rFonts w:ascii="Consolas" w:hAnsi="Consolas" w:cs="Consolas"/>
@@ -1981,7 +1729,6 @@
         </w:rPr>
         <w:t>tmonthname</w:t>
       </w:r>
-      <w:proofErr w:type="spellEnd"/>
       <w:r>
         <w:rPr>
           <w:rFonts w:ascii="Consolas" w:hAnsi="Consolas" w:cs="Consolas"/>
@@ -2000,20 +1747,8 @@
           <w:szCs w:val="19"/>
           <w:highlight w:val="white"/>
         </w:rPr>
-        <w:t xml:space="preserve"> </w:t>
-      </w:r>
-      <w:proofErr w:type="spellStart"/>
-      <w:r>
-        <w:rPr>
-          <w:rFonts w:ascii="Consolas" w:hAnsi="Consolas" w:cs="Consolas"/>
-          <w:color w:val="000000"/>
-          <w:sz w:val="19"/>
-          <w:szCs w:val="19"/>
-          <w:highlight w:val="white"/>
-        </w:rPr>
-        <w:t>tdayname</w:t>
-      </w:r>
-      <w:proofErr w:type="spellEnd"/>
+        <w:t xml:space="preserve"> tdayname</w:t>
+      </w:r>
     </w:p>
     <w:p>
       <w:pPr>
@@ -2045,15 +1780,7 @@
         <w:t>theft occurrence has been more</w:t>
       </w:r>
       <w:r>
-        <w:t xml:space="preserve"> on Sunday and Monday of December. But still I didn’t found any significant patter. Visualization of theft patter for days on </w:t>
-      </w:r>
-      <w:proofErr w:type="spellStart"/>
-      <w:r>
-        <w:t>montly</w:t>
-      </w:r>
-      <w:proofErr w:type="spellEnd"/>
-      <w:r>
-        <w:t xml:space="preserve"> basis is shown in </w:t>
+        <w:t xml:space="preserve"> on Sunday and Monday of December. But still I didn’t found any significant patter. Visualization of theft patter for days on montly basis is shown in </w:t>
       </w:r>
       <w:r>
         <w:fldChar w:fldCharType="begin"/>
@@ -2148,14 +1875,27 @@
       <w:r>
         <w:t xml:space="preserve">Figure </w:t>
       </w:r>
-      <w:fldSimple w:instr=" SEQ Figure \* ARABIC ">
-        <w:r>
-          <w:rPr>
-            <w:noProof/>
-          </w:rPr>
-          <w:t>2</w:t>
-        </w:r>
-      </w:fldSimple>
+      <w:r>
+        <w:fldChar w:fldCharType="begin"/>
+      </w:r>
+      <w:r>
+        <w:instrText xml:space="preserve"> SEQ Figure \* ARABIC </w:instrText>
+      </w:r>
+      <w:r>
+        <w:fldChar w:fldCharType="separate"/>
+      </w:r>
+      <w:r>
+        <w:rPr>
+          <w:noProof/>
+        </w:rPr>
+        <w:t>2</w:t>
+      </w:r>
+      <w:r>
+        <w:rPr>
+          <w:noProof/>
+        </w:rPr>
+        <w:fldChar w:fldCharType="end"/>
+      </w:r>
       <w:bookmarkEnd w:id="1"/>
       <w:r>
         <w:t>: Theft patter for Days on Monthly Basis</w:t>
@@ -2175,15 +1915,7 @@
         <w:t>I immediately realized, that week-wise analysis should also be done to identify if there are some weekly patterns for theft. I added week number column to our table after recreating it with updated query.</w:t>
       </w:r>
       <w:r>
-        <w:t xml:space="preserve"> The updated queries are provided with solution as </w:t>
-      </w:r>
-      <w:proofErr w:type="spellStart"/>
-      <w:r>
-        <w:t>theft_log_pp.sql</w:t>
-      </w:r>
-      <w:proofErr w:type="spellEnd"/>
-      <w:r>
-        <w:t>.</w:t>
+        <w:t xml:space="preserve"> The updated queries are provided with solution as theft_log_pp.sql.</w:t>
       </w:r>
     </w:p>
     <w:p>
@@ -2230,27 +1962,15 @@
           <w:highlight w:val="white"/>
         </w:rPr>
       </w:pPr>
-      <w:proofErr w:type="spellStart"/>
-      <w:r>
-        <w:rPr>
-          <w:rFonts w:ascii="Consolas" w:hAnsi="Consolas" w:cs="Consolas"/>
-          <w:color w:val="000000"/>
-          <w:sz w:val="19"/>
-          <w:szCs w:val="19"/>
-          <w:highlight w:val="white"/>
-        </w:rPr>
-        <w:t>tweek</w:t>
-      </w:r>
-      <w:proofErr w:type="spellEnd"/>
-      <w:r>
-        <w:rPr>
-          <w:rFonts w:ascii="Consolas" w:hAnsi="Consolas" w:cs="Consolas"/>
-          <w:color w:val="000000"/>
-          <w:sz w:val="19"/>
-          <w:szCs w:val="19"/>
-          <w:highlight w:val="white"/>
-        </w:rPr>
-        <w:t xml:space="preserve"> [Week]</w:t>
+      <w:r>
+        <w:rPr>
+          <w:rFonts w:ascii="Consolas" w:hAnsi="Consolas" w:cs="Consolas"/>
+          <w:color w:val="000000"/>
+          <w:sz w:val="19"/>
+          <w:szCs w:val="19"/>
+          <w:highlight w:val="white"/>
+        </w:rPr>
+        <w:t>tweek [Week]</w:t>
       </w:r>
     </w:p>
     <w:p>
@@ -2357,7 +2077,6 @@
           <w:highlight w:val="white"/>
         </w:rPr>
       </w:pPr>
-      <w:proofErr w:type="spellStart"/>
       <w:r>
         <w:rPr>
           <w:rFonts w:ascii="Consolas" w:hAnsi="Consolas" w:cs="Consolas"/>
@@ -2368,7 +2087,6 @@
         </w:rPr>
         <w:t>theft_log</w:t>
       </w:r>
-      <w:proofErr w:type="spellEnd"/>
     </w:p>
     <w:p>
       <w:pPr>
@@ -2425,7 +2143,6 @@
           <w:szCs w:val="19"/>
         </w:rPr>
       </w:pPr>
-      <w:proofErr w:type="spellStart"/>
       <w:r>
         <w:rPr>
           <w:rFonts w:ascii="Consolas" w:hAnsi="Consolas" w:cs="Consolas"/>
@@ -2436,7 +2153,6 @@
         </w:rPr>
         <w:t>tweek</w:t>
       </w:r>
-      <w:proofErr w:type="spellEnd"/>
     </w:p>
     <w:p>
       <w:pPr>
@@ -2459,15 +2175,7 @@
         <w:jc w:val="both"/>
       </w:pPr>
       <w:r>
-        <w:t xml:space="preserve">The weekly theft count also didn’t </w:t>
-      </w:r>
-      <w:proofErr w:type="spellStart"/>
-      <w:r>
-        <w:t>gave</w:t>
-      </w:r>
-      <w:proofErr w:type="spellEnd"/>
-      <w:r>
-        <w:t xml:space="preserve"> any specific pattern except a minor observation that last three weeks of the year has more theft occurrences together and similarly week 27 to 32 has continuous pattern of theft.</w:t>
+        <w:t>The weekly theft count also didn’t gave any specific pattern except a minor observation that last three weeks of the year has more theft occurrences together and similarly week 27 to 32 has continuous pattern of theft.</w:t>
       </w:r>
     </w:p>
     <w:p>
@@ -2497,21 +2205,7 @@
         <w:rPr>
           <w:i/>
         </w:rPr>
-        <w:t xml:space="preserve"> in </w:t>
-      </w:r>
-      <w:proofErr w:type="spellStart"/>
-      <w:r>
-        <w:rPr>
-          <w:i/>
-        </w:rPr>
-        <w:t>freelancertask</w:t>
-      </w:r>
-      <w:proofErr w:type="spellEnd"/>
-      <w:r>
-        <w:rPr>
-          <w:i/>
-        </w:rPr>
-        <w:t xml:space="preserve"> folder.</w:t>
+        <w:t xml:space="preserve"> in freelancertask folder.</w:t>
       </w:r>
     </w:p>
     <w:p>
@@ -2524,42 +2218,10 @@
         <w:jc w:val="both"/>
       </w:pPr>
       <w:r>
-        <w:t xml:space="preserve">I will stop working on </w:t>
-      </w:r>
-      <w:proofErr w:type="spellStart"/>
-      <w:r>
-        <w:t>theft_log</w:t>
-      </w:r>
-      <w:proofErr w:type="spellEnd"/>
-      <w:r>
-        <w:t xml:space="preserve"> data and now I will move to </w:t>
-      </w:r>
-      <w:proofErr w:type="spellStart"/>
-      <w:r>
-        <w:t>visitor_log</w:t>
-      </w:r>
-      <w:proofErr w:type="spellEnd"/>
-      <w:r>
-        <w:t xml:space="preserve"> data that we have already loaded in </w:t>
-      </w:r>
-      <w:proofErr w:type="spellStart"/>
-      <w:r>
-        <w:t>visitor_log_i</w:t>
-      </w:r>
-      <w:proofErr w:type="spellEnd"/>
-      <w:r>
-        <w:t xml:space="preserve">. </w:t>
-      </w:r>
-      <w:r>
-        <w:t xml:space="preserve">I just tried to identify, how each individual can be identified. After checking with distinct and group by queries, it was clear that we should identify each individual using both name and </w:t>
-      </w:r>
-      <w:proofErr w:type="spellStart"/>
-      <w:r>
-        <w:t>dob</w:t>
-      </w:r>
-      <w:proofErr w:type="spellEnd"/>
-      <w:r>
-        <w:t>.</w:t>
+        <w:t xml:space="preserve">I will stop working on theft_log data and now I will move to visitor_log data that we have already loaded in visitor_log_i. </w:t>
+      </w:r>
+      <w:r>
+        <w:t>I just tried to identify, how each individual can be identified. After checking with distinct and group by queries, it was clear that we should identify each individual using both name and dob.</w:t>
       </w:r>
     </w:p>
     <w:p>
@@ -2581,15 +2243,7 @@
         <w:t xml:space="preserve"> I filtered the records/visits for days when no theft was reported. This will reduce our search space.</w:t>
       </w:r>
       <w:r>
-        <w:t xml:space="preserve"> I created a separate table named </w:t>
-      </w:r>
-      <w:proofErr w:type="spellStart"/>
-      <w:r>
-        <w:t>visitor_log_t</w:t>
-      </w:r>
-      <w:proofErr w:type="spellEnd"/>
-      <w:r>
-        <w:t xml:space="preserve"> to store visit information for days when theft has occurred.</w:t>
+        <w:t xml:space="preserve"> I created a separate table named visitor_log_t to store visit information for days when theft has occurred.</w:t>
       </w:r>
       <w:r>
         <w:t xml:space="preserve"> While moving the data, we also separated the date parts of the visit using query shown below:</w:t>
@@ -2652,20 +2306,8 @@
           <w:szCs w:val="19"/>
           <w:highlight w:val="white"/>
         </w:rPr>
-        <w:t xml:space="preserve"> </w:t>
-      </w:r>
-      <w:proofErr w:type="spellStart"/>
-      <w:r>
-        <w:rPr>
-          <w:rFonts w:ascii="Consolas" w:hAnsi="Consolas" w:cs="Consolas"/>
-          <w:color w:val="000000"/>
-          <w:sz w:val="19"/>
-          <w:szCs w:val="19"/>
-          <w:highlight w:val="white"/>
-        </w:rPr>
-        <w:t>visitor_log</w:t>
-      </w:r>
-      <w:proofErr w:type="spellEnd"/>
+        <w:t xml:space="preserve"> visitor_log</w:t>
+      </w:r>
     </w:p>
     <w:p>
       <w:pPr>
@@ -2706,7 +2348,6 @@
           <w:highlight w:val="white"/>
         </w:rPr>
       </w:pPr>
-      <w:proofErr w:type="spellStart"/>
       <w:r>
         <w:rPr>
           <w:rFonts w:ascii="Consolas" w:hAnsi="Consolas" w:cs="Consolas"/>
@@ -2717,7 +2358,6 @@
         </w:rPr>
         <w:t>visit_date</w:t>
       </w:r>
-      <w:proofErr w:type="spellEnd"/>
     </w:p>
     <w:p>
       <w:pPr>
@@ -2786,29 +2426,7 @@
           <w:szCs w:val="19"/>
           <w:highlight w:val="white"/>
         </w:rPr>
-        <w:t xml:space="preserve"> [</w:t>
-      </w:r>
-      <w:proofErr w:type="spellStart"/>
-      <w:r>
-        <w:rPr>
-          <w:rFonts w:ascii="Consolas" w:hAnsi="Consolas" w:cs="Consolas"/>
-          <w:color w:val="000000"/>
-          <w:sz w:val="19"/>
-          <w:szCs w:val="19"/>
-          <w:highlight w:val="white"/>
-        </w:rPr>
-        <w:t>dob</w:t>
-      </w:r>
-      <w:proofErr w:type="spellEnd"/>
-      <w:r>
-        <w:rPr>
-          <w:rFonts w:ascii="Consolas" w:hAnsi="Consolas" w:cs="Consolas"/>
-          <w:color w:val="000000"/>
-          <w:sz w:val="19"/>
-          <w:szCs w:val="19"/>
-          <w:highlight w:val="white"/>
-        </w:rPr>
-        <w:t>]</w:t>
+        <w:t xml:space="preserve"> [dob]</w:t>
       </w:r>
     </w:p>
     <w:p>
@@ -2915,7 +2533,6 @@
         </w:rPr>
         <w:t>(</w:t>
       </w:r>
-      <w:proofErr w:type="spellStart"/>
       <w:r>
         <w:rPr>
           <w:rFonts w:ascii="Consolas" w:hAnsi="Consolas" w:cs="Consolas"/>
@@ -2926,7 +2543,6 @@
         </w:rPr>
         <w:t>visit_date</w:t>
       </w:r>
-      <w:proofErr w:type="spellEnd"/>
       <w:r>
         <w:rPr>
           <w:rFonts w:ascii="Consolas" w:hAnsi="Consolas" w:cs="Consolas"/>
@@ -3005,29 +2621,7 @@
           <w:szCs w:val="19"/>
           <w:highlight w:val="white"/>
         </w:rPr>
-        <w:t xml:space="preserve"> </w:t>
-      </w:r>
-      <w:proofErr w:type="spellStart"/>
-      <w:r>
-        <w:rPr>
-          <w:rFonts w:ascii="Consolas" w:hAnsi="Consolas" w:cs="Consolas"/>
-          <w:color w:val="000000"/>
-          <w:sz w:val="19"/>
-          <w:szCs w:val="19"/>
-          <w:highlight w:val="white"/>
-        </w:rPr>
-        <w:t>tyear</w:t>
-      </w:r>
-      <w:proofErr w:type="spellEnd"/>
-      <w:r>
-        <w:rPr>
-          <w:rFonts w:ascii="Consolas" w:hAnsi="Consolas" w:cs="Consolas"/>
-          <w:color w:val="000000"/>
-          <w:sz w:val="19"/>
-          <w:szCs w:val="19"/>
-          <w:highlight w:val="white"/>
-        </w:rPr>
-        <w:t xml:space="preserve"> </w:t>
+        <w:t xml:space="preserve"> tyear </w:t>
       </w:r>
       <w:r>
         <w:rPr>
@@ -3037,20 +2631,8 @@
           <w:szCs w:val="19"/>
           <w:highlight w:val="white"/>
         </w:rPr>
-        <w:t xml:space="preserve">--can also use </w:t>
-      </w:r>
-      <w:proofErr w:type="spellStart"/>
-      <w:r>
-        <w:rPr>
-          <w:rFonts w:ascii="Consolas" w:hAnsi="Consolas" w:cs="Consolas"/>
-          <w:color w:val="008000"/>
-          <w:sz w:val="19"/>
-          <w:szCs w:val="19"/>
-          <w:highlight w:val="white"/>
-        </w:rPr>
-        <w:t>datepart</w:t>
-      </w:r>
-      <w:proofErr w:type="spellEnd"/>
+        <w:t>--can also use datepart</w:t>
+      </w:r>
     </w:p>
     <w:p>
       <w:pPr>
@@ -3156,7 +2738,6 @@
         </w:rPr>
         <w:t>(</w:t>
       </w:r>
-      <w:proofErr w:type="spellStart"/>
       <w:r>
         <w:rPr>
           <w:rFonts w:ascii="Consolas" w:hAnsi="Consolas" w:cs="Consolas"/>
@@ -3167,7 +2748,6 @@
         </w:rPr>
         <w:t>visit_date</w:t>
       </w:r>
-      <w:proofErr w:type="spellEnd"/>
       <w:r>
         <w:rPr>
           <w:rFonts w:ascii="Consolas" w:hAnsi="Consolas" w:cs="Consolas"/>
@@ -3246,20 +2826,8 @@
           <w:szCs w:val="19"/>
           <w:highlight w:val="white"/>
         </w:rPr>
-        <w:t xml:space="preserve"> </w:t>
-      </w:r>
-      <w:proofErr w:type="spellStart"/>
-      <w:r>
-        <w:rPr>
-          <w:rFonts w:ascii="Consolas" w:hAnsi="Consolas" w:cs="Consolas"/>
-          <w:color w:val="000000"/>
-          <w:sz w:val="19"/>
-          <w:szCs w:val="19"/>
-          <w:highlight w:val="white"/>
-        </w:rPr>
-        <w:t>tmonth</w:t>
-      </w:r>
-      <w:proofErr w:type="spellEnd"/>
+        <w:t xml:space="preserve"> tmonth</w:t>
+      </w:r>
     </w:p>
     <w:p>
       <w:pPr>
@@ -3365,7 +2933,6 @@
         </w:rPr>
         <w:t>(</w:t>
       </w:r>
-      <w:proofErr w:type="spellStart"/>
       <w:r>
         <w:rPr>
           <w:rFonts w:ascii="Consolas" w:hAnsi="Consolas" w:cs="Consolas"/>
@@ -3376,7 +2943,6 @@
         </w:rPr>
         <w:t>visit_date</w:t>
       </w:r>
-      <w:proofErr w:type="spellEnd"/>
       <w:r>
         <w:rPr>
           <w:rFonts w:ascii="Consolas" w:hAnsi="Consolas" w:cs="Consolas"/>
@@ -3455,20 +3021,8 @@
           <w:szCs w:val="19"/>
           <w:highlight w:val="white"/>
         </w:rPr>
-        <w:t xml:space="preserve"> </w:t>
-      </w:r>
-      <w:proofErr w:type="spellStart"/>
-      <w:r>
-        <w:rPr>
-          <w:rFonts w:ascii="Consolas" w:hAnsi="Consolas" w:cs="Consolas"/>
-          <w:color w:val="000000"/>
-          <w:sz w:val="19"/>
-          <w:szCs w:val="19"/>
-          <w:highlight w:val="white"/>
-        </w:rPr>
-        <w:t>tday</w:t>
-      </w:r>
-      <w:proofErr w:type="spellEnd"/>
+        <w:t xml:space="preserve"> tday</w:t>
+      </w:r>
     </w:p>
     <w:p>
       <w:pPr>
@@ -3504,7 +3058,6 @@
         </w:rPr>
         <w:t xml:space="preserve"> </w:t>
       </w:r>
-      <w:proofErr w:type="spellStart"/>
       <w:r>
         <w:rPr>
           <w:rFonts w:ascii="Consolas" w:hAnsi="Consolas" w:cs="Consolas"/>
@@ -3515,7 +3068,6 @@
         </w:rPr>
         <w:t>datename</w:t>
       </w:r>
-      <w:proofErr w:type="spellEnd"/>
       <w:r>
         <w:rPr>
           <w:rFonts w:ascii="Consolas" w:hAnsi="Consolas" w:cs="Consolas"/>
@@ -3526,7 +3078,6 @@
         </w:rPr>
         <w:t>(</w:t>
       </w:r>
-      <w:proofErr w:type="spellStart"/>
       <w:r>
         <w:rPr>
           <w:rFonts w:ascii="Consolas" w:hAnsi="Consolas" w:cs="Consolas"/>
@@ -3537,7 +3088,6 @@
         </w:rPr>
         <w:t>dw</w:t>
       </w:r>
-      <w:proofErr w:type="spellEnd"/>
       <w:r>
         <w:rPr>
           <w:rFonts w:ascii="Consolas" w:hAnsi="Consolas" w:cs="Consolas"/>
@@ -3556,20 +3106,8 @@
           <w:szCs w:val="19"/>
           <w:highlight w:val="white"/>
         </w:rPr>
-        <w:t xml:space="preserve"> </w:t>
-      </w:r>
-      <w:proofErr w:type="spellStart"/>
-      <w:r>
-        <w:rPr>
-          <w:rFonts w:ascii="Consolas" w:hAnsi="Consolas" w:cs="Consolas"/>
-          <w:color w:val="000000"/>
-          <w:sz w:val="19"/>
-          <w:szCs w:val="19"/>
-          <w:highlight w:val="white"/>
-        </w:rPr>
-        <w:t>visit_date</w:t>
-      </w:r>
-      <w:proofErr w:type="spellEnd"/>
+        <w:t xml:space="preserve"> visit_date</w:t>
+      </w:r>
       <w:r>
         <w:rPr>
           <w:rFonts w:ascii="Consolas" w:hAnsi="Consolas" w:cs="Consolas"/>
@@ -3588,20 +3126,8 @@
           <w:szCs w:val="19"/>
           <w:highlight w:val="white"/>
         </w:rPr>
-        <w:t xml:space="preserve"> </w:t>
-      </w:r>
-      <w:proofErr w:type="spellStart"/>
-      <w:r>
-        <w:rPr>
-          <w:rFonts w:ascii="Consolas" w:hAnsi="Consolas" w:cs="Consolas"/>
-          <w:color w:val="000000"/>
-          <w:sz w:val="19"/>
-          <w:szCs w:val="19"/>
-          <w:highlight w:val="white"/>
-        </w:rPr>
-        <w:t>tdayname</w:t>
-      </w:r>
-      <w:proofErr w:type="spellEnd"/>
+        <w:t xml:space="preserve"> tdayname</w:t>
+      </w:r>
     </w:p>
     <w:p>
       <w:pPr>
@@ -3637,7 +3163,6 @@
         </w:rPr>
         <w:t xml:space="preserve"> </w:t>
       </w:r>
-      <w:proofErr w:type="spellStart"/>
       <w:r>
         <w:rPr>
           <w:rFonts w:ascii="Consolas" w:hAnsi="Consolas" w:cs="Consolas"/>
@@ -3648,7 +3173,6 @@
         </w:rPr>
         <w:t>datename</w:t>
       </w:r>
-      <w:proofErr w:type="spellEnd"/>
       <w:r>
         <w:rPr>
           <w:rFonts w:ascii="Consolas" w:hAnsi="Consolas" w:cs="Consolas"/>
@@ -3687,20 +3211,8 @@
           <w:szCs w:val="19"/>
           <w:highlight w:val="white"/>
         </w:rPr>
-        <w:t xml:space="preserve"> </w:t>
-      </w:r>
-      <w:proofErr w:type="spellStart"/>
-      <w:r>
-        <w:rPr>
-          <w:rFonts w:ascii="Consolas" w:hAnsi="Consolas" w:cs="Consolas"/>
-          <w:color w:val="000000"/>
-          <w:sz w:val="19"/>
-          <w:szCs w:val="19"/>
-          <w:highlight w:val="white"/>
-        </w:rPr>
-        <w:t>visit_date</w:t>
-      </w:r>
-      <w:proofErr w:type="spellEnd"/>
+        <w:t xml:space="preserve"> visit_date</w:t>
+      </w:r>
       <w:r>
         <w:rPr>
           <w:rFonts w:ascii="Consolas" w:hAnsi="Consolas" w:cs="Consolas"/>
@@ -3719,20 +3231,8 @@
           <w:szCs w:val="19"/>
           <w:highlight w:val="white"/>
         </w:rPr>
-        <w:t xml:space="preserve"> </w:t>
-      </w:r>
-      <w:proofErr w:type="spellStart"/>
-      <w:r>
-        <w:rPr>
-          <w:rFonts w:ascii="Consolas" w:hAnsi="Consolas" w:cs="Consolas"/>
-          <w:color w:val="000000"/>
-          <w:sz w:val="19"/>
-          <w:szCs w:val="19"/>
-          <w:highlight w:val="white"/>
-        </w:rPr>
-        <w:t>tmonthname</w:t>
-      </w:r>
-      <w:proofErr w:type="spellEnd"/>
+        <w:t xml:space="preserve"> tmonthname</w:t>
+      </w:r>
     </w:p>
     <w:p>
       <w:pPr>
@@ -3768,7 +3268,6 @@
         </w:rPr>
         <w:t xml:space="preserve"> </w:t>
       </w:r>
-      <w:proofErr w:type="spellStart"/>
       <w:r>
         <w:rPr>
           <w:rFonts w:ascii="Consolas" w:hAnsi="Consolas" w:cs="Consolas"/>
@@ -3779,7 +3278,6 @@
         </w:rPr>
         <w:t>datepart</w:t>
       </w:r>
-      <w:proofErr w:type="spellEnd"/>
       <w:r>
         <w:rPr>
           <w:rFonts w:ascii="Consolas" w:hAnsi="Consolas" w:cs="Consolas"/>
@@ -3790,7 +3288,6 @@
         </w:rPr>
         <w:t>(</w:t>
       </w:r>
-      <w:proofErr w:type="spellStart"/>
       <w:r>
         <w:rPr>
           <w:rFonts w:ascii="Consolas" w:hAnsi="Consolas" w:cs="Consolas"/>
@@ -3801,7 +3298,6 @@
         </w:rPr>
         <w:t>wk</w:t>
       </w:r>
-      <w:proofErr w:type="spellEnd"/>
       <w:r>
         <w:rPr>
           <w:rFonts w:ascii="Consolas" w:hAnsi="Consolas" w:cs="Consolas"/>
@@ -3820,20 +3316,8 @@
           <w:szCs w:val="19"/>
           <w:highlight w:val="white"/>
         </w:rPr>
-        <w:t xml:space="preserve"> </w:t>
-      </w:r>
-      <w:proofErr w:type="spellStart"/>
-      <w:r>
-        <w:rPr>
-          <w:rFonts w:ascii="Consolas" w:hAnsi="Consolas" w:cs="Consolas"/>
-          <w:color w:val="000000"/>
-          <w:sz w:val="19"/>
-          <w:szCs w:val="19"/>
-          <w:highlight w:val="white"/>
-        </w:rPr>
-        <w:t>visit_date</w:t>
-      </w:r>
-      <w:proofErr w:type="spellEnd"/>
+        <w:t xml:space="preserve"> visit_date</w:t>
+      </w:r>
       <w:r>
         <w:rPr>
           <w:rFonts w:ascii="Consolas" w:hAnsi="Consolas" w:cs="Consolas"/>
@@ -3852,20 +3336,8 @@
           <w:szCs w:val="19"/>
           <w:highlight w:val="white"/>
         </w:rPr>
-        <w:t xml:space="preserve"> </w:t>
-      </w:r>
-      <w:proofErr w:type="spellStart"/>
-      <w:r>
-        <w:rPr>
-          <w:rFonts w:ascii="Consolas" w:hAnsi="Consolas" w:cs="Consolas"/>
-          <w:color w:val="000000"/>
-          <w:sz w:val="19"/>
-          <w:szCs w:val="19"/>
-          <w:highlight w:val="white"/>
-        </w:rPr>
-        <w:t>tweek</w:t>
-      </w:r>
-      <w:proofErr w:type="spellEnd"/>
+        <w:t xml:space="preserve"> tweek</w:t>
+      </w:r>
     </w:p>
     <w:p>
       <w:pPr>
@@ -3899,29 +3371,7 @@
           <w:szCs w:val="19"/>
           <w:highlight w:val="white"/>
         </w:rPr>
-        <w:t xml:space="preserve"> </w:t>
-      </w:r>
-      <w:proofErr w:type="spellStart"/>
-      <w:r>
-        <w:rPr>
-          <w:rFonts w:ascii="Consolas" w:hAnsi="Consolas" w:cs="Consolas"/>
-          <w:color w:val="000000"/>
-          <w:sz w:val="19"/>
-          <w:szCs w:val="19"/>
-          <w:highlight w:val="white"/>
-        </w:rPr>
-        <w:t>visitor_log_i</w:t>
-      </w:r>
-      <w:proofErr w:type="spellEnd"/>
-      <w:r>
-        <w:rPr>
-          <w:rFonts w:ascii="Consolas" w:hAnsi="Consolas" w:cs="Consolas"/>
-          <w:color w:val="000000"/>
-          <w:sz w:val="19"/>
-          <w:szCs w:val="19"/>
-          <w:highlight w:val="white"/>
-        </w:rPr>
-        <w:t xml:space="preserve"> </w:t>
+        <w:t xml:space="preserve"> visitor_log_i </w:t>
       </w:r>
       <w:r>
         <w:rPr>
@@ -3941,29 +3391,7 @@
           <w:szCs w:val="19"/>
           <w:highlight w:val="white"/>
         </w:rPr>
-        <w:t xml:space="preserve"> </w:t>
-      </w:r>
-      <w:proofErr w:type="spellStart"/>
-      <w:r>
-        <w:rPr>
-          <w:rFonts w:ascii="Consolas" w:hAnsi="Consolas" w:cs="Consolas"/>
-          <w:color w:val="000000"/>
-          <w:sz w:val="19"/>
-          <w:szCs w:val="19"/>
-          <w:highlight w:val="white"/>
-        </w:rPr>
-        <w:t>visit_date</w:t>
-      </w:r>
-      <w:proofErr w:type="spellEnd"/>
-      <w:r>
-        <w:rPr>
-          <w:rFonts w:ascii="Consolas" w:hAnsi="Consolas" w:cs="Consolas"/>
-          <w:color w:val="000000"/>
-          <w:sz w:val="19"/>
-          <w:szCs w:val="19"/>
-          <w:highlight w:val="white"/>
-        </w:rPr>
-        <w:t xml:space="preserve"> </w:t>
+        <w:t xml:space="preserve"> visit_date </w:t>
       </w:r>
       <w:r>
         <w:rPr>
@@ -4028,29 +3456,7 @@
           <w:szCs w:val="19"/>
           <w:highlight w:val="white"/>
         </w:rPr>
-        <w:t xml:space="preserve"> </w:t>
-      </w:r>
-      <w:proofErr w:type="spellStart"/>
-      <w:r>
-        <w:rPr>
-          <w:rFonts w:ascii="Consolas" w:hAnsi="Consolas" w:cs="Consolas"/>
-          <w:color w:val="000000"/>
-          <w:sz w:val="19"/>
-          <w:szCs w:val="19"/>
-          <w:highlight w:val="white"/>
-        </w:rPr>
-        <w:t>theft_day</w:t>
-      </w:r>
-      <w:proofErr w:type="spellEnd"/>
-      <w:r>
-        <w:rPr>
-          <w:rFonts w:ascii="Consolas" w:hAnsi="Consolas" w:cs="Consolas"/>
-          <w:color w:val="000000"/>
-          <w:sz w:val="19"/>
-          <w:szCs w:val="19"/>
-          <w:highlight w:val="white"/>
-        </w:rPr>
-        <w:t xml:space="preserve"> </w:t>
+        <w:t xml:space="preserve"> theft_day </w:t>
       </w:r>
       <w:r>
         <w:rPr>
@@ -4070,20 +3476,8 @@
           <w:szCs w:val="19"/>
           <w:highlight w:val="white"/>
         </w:rPr>
-        <w:t xml:space="preserve"> </w:t>
-      </w:r>
-      <w:proofErr w:type="spellStart"/>
-      <w:r>
-        <w:rPr>
-          <w:rFonts w:ascii="Consolas" w:hAnsi="Consolas" w:cs="Consolas"/>
-          <w:color w:val="000000"/>
-          <w:sz w:val="19"/>
-          <w:szCs w:val="19"/>
-          <w:highlight w:val="white"/>
-        </w:rPr>
-        <w:t>theft_log_i</w:t>
-      </w:r>
-      <w:proofErr w:type="spellEnd"/>
+        <w:t xml:space="preserve"> theft_log_i</w:t>
+      </w:r>
     </w:p>
     <w:p>
       <w:pPr>
@@ -4151,21 +3545,7 @@
         <w:rPr>
           <w:i/>
         </w:rPr>
-        <w:t xml:space="preserve"> in </w:t>
-      </w:r>
-      <w:proofErr w:type="spellStart"/>
-      <w:r>
-        <w:rPr>
-          <w:i/>
-        </w:rPr>
-        <w:t>freelancertask</w:t>
-      </w:r>
-      <w:proofErr w:type="spellEnd"/>
-      <w:r>
-        <w:rPr>
-          <w:i/>
-        </w:rPr>
-        <w:t xml:space="preserve"> folder.</w:t>
+        <w:t xml:space="preserve"> in freelancertask folder.</w:t>
       </w:r>
     </w:p>
     <w:p>
@@ -4217,22 +3597,14 @@
         <w:t xml:space="preserve"> There are 34 distinct theft days. </w:t>
       </w:r>
       <w:r>
-        <w:t xml:space="preserve"> The maximum theft days a visitor was found to be present is Karen </w:t>
-      </w:r>
-      <w:proofErr w:type="spellStart"/>
-      <w:r>
-        <w:t>Keeny</w:t>
-      </w:r>
-      <w:proofErr w:type="spellEnd"/>
-      <w:r>
-        <w:t xml:space="preserve"> </w:t>
+        <w:t xml:space="preserve"> The maximum theft days a visitor was found to be present is Karen Keeny and its 30 days, but beware, Karen could be the most loyal customer of the night club.</w:t>
+      </w:r>
+      <w:r>
+        <w:t xml:space="preserve"> We are still far </w:t>
       </w:r>
       <w:r>
         <w:lastRenderedPageBreak/>
-        <w:t>and its 30 days, but beware, Karen could be the most loyal customer of the night club.</w:t>
-      </w:r>
-      <w:r>
-        <w:t xml:space="preserve"> We are still far away from making any prediction.</w:t>
+        <w:t>away from making any prediction.</w:t>
       </w:r>
       <w:r>
         <w:t xml:space="preserve"> The only thing that we can take away is that there are more </w:t>
@@ -4263,15 +3635,7 @@
         <w:t xml:space="preserve"> Here I got stuck for two hours, because I tried to get it done using T-SQL and then limit</w:t>
       </w:r>
       <w:r>
-        <w:t xml:space="preserve"> issue </w:t>
-      </w:r>
-      <w:proofErr w:type="spellStart"/>
-      <w:r>
-        <w:t>arised</w:t>
-      </w:r>
-      <w:proofErr w:type="spellEnd"/>
-      <w:r>
-        <w:t>.</w:t>
+        <w:t xml:space="preserve"> issue arised.</w:t>
       </w:r>
       <w:r>
         <w:t xml:space="preserve"> I worked so hard but in the end stuck while creating a query for table with each visitor as a column. But I was able to do the same thing using MS Excel Pivot table in a minute. The snapshot is given below in </w:t>
@@ -4297,8 +3661,6 @@
       <w:r>
         <w:fldChar w:fldCharType="end"/>
       </w:r>
-      <w:bookmarkStart w:id="2" w:name="_GoBack"/>
-      <w:bookmarkEnd w:id="2"/>
       <w:r>
         <w:t>, where each id on column represent a unique visitor</w:t>
       </w:r>
@@ -4370,27 +3732,45 @@
         <w:pStyle w:val="Caption"/>
         <w:jc w:val="both"/>
       </w:pPr>
-      <w:bookmarkStart w:id="3" w:name="_Ref473736063"/>
+      <w:bookmarkStart w:id="2" w:name="_Ref473736063"/>
       <w:r>
         <w:t xml:space="preserve">Figure </w:t>
       </w:r>
-      <w:fldSimple w:instr=" SEQ Figure \* ARABIC ">
-        <w:r>
-          <w:rPr>
-            <w:noProof/>
-          </w:rPr>
-          <w:t>3</w:t>
-        </w:r>
-      </w:fldSimple>
+      <w:r>
+        <w:fldChar w:fldCharType="begin"/>
+      </w:r>
+      <w:r>
+        <w:instrText xml:space="preserve"> SEQ Figure \* ARABIC </w:instrText>
+      </w:r>
+      <w:r>
+        <w:fldChar w:fldCharType="separate"/>
+      </w:r>
+      <w:r>
+        <w:rPr>
+          <w:noProof/>
+        </w:rPr>
+        <w:t>3</w:t>
+      </w:r>
+      <w:r>
+        <w:rPr>
+          <w:noProof/>
+        </w:rPr>
+        <w:fldChar w:fldCharType="end"/>
+      </w:r>
+      <w:bookmarkEnd w:id="2"/>
+      <w:r>
+        <w:t>: Visitors Visiting Together on Each Theft Day</w:t>
+      </w:r>
+    </w:p>
+    <w:p>
+      <w:pPr>
+        <w:jc w:val="both"/>
+      </w:pPr>
+      <w:r>
+        <w:t>Using this tabular view of the data, I was able to perform association rule mining using FP-Growth algorithm to identify, which visitors visited together during theft days. I was able to complete the initial model executing with default values using rapid miner, but then it became time to take break as library is closing. I will start again on this after2 hours from home.</w:t>
+      </w:r>
+      <w:bookmarkStart w:id="3" w:name="_GoBack"/>
       <w:bookmarkEnd w:id="3"/>
-      <w:r>
-        <w:t>: Visitors Visiting Together on Each Theft Day</w:t>
-      </w:r>
-    </w:p>
-    <w:p>
-      <w:pPr>
-        <w:jc w:val="both"/>
-      </w:pPr>
     </w:p>
     <w:sectPr>
       <w:pgSz w:w="12240" w:h="15840"/>

</xml_diff>

<commit_message>
Associaton rule mining model of rapidminer
</commit_message>
<xml_diff>
--- a/freelancertask/Syed_Solution_20Thieves.docx
+++ b/freelancertask/Syed_Solution_20Thieves.docx
@@ -1030,27 +1030,14 @@
       <w:r>
         <w:t xml:space="preserve">Figure </w:t>
       </w:r>
-      <w:r>
-        <w:fldChar w:fldCharType="begin"/>
-      </w:r>
-      <w:r>
-        <w:instrText xml:space="preserve"> SEQ Figure \* ARABIC </w:instrText>
-      </w:r>
-      <w:r>
-        <w:fldChar w:fldCharType="separate"/>
-      </w:r>
-      <w:r>
-        <w:rPr>
-          <w:noProof/>
-        </w:rPr>
-        <w:t>1</w:t>
-      </w:r>
-      <w:r>
-        <w:rPr>
-          <w:noProof/>
-        </w:rPr>
-        <w:fldChar w:fldCharType="end"/>
-      </w:r>
+      <w:fldSimple w:instr=" SEQ Figure \* ARABIC ">
+        <w:r>
+          <w:rPr>
+            <w:noProof/>
+          </w:rPr>
+          <w:t>1</w:t>
+        </w:r>
+      </w:fldSimple>
       <w:bookmarkEnd w:id="0"/>
       <w:r>
         <w:t>: Month-wise Theft</w:t>
@@ -1875,27 +1862,14 @@
       <w:r>
         <w:t xml:space="preserve">Figure </w:t>
       </w:r>
-      <w:r>
-        <w:fldChar w:fldCharType="begin"/>
-      </w:r>
-      <w:r>
-        <w:instrText xml:space="preserve"> SEQ Figure \* ARABIC </w:instrText>
-      </w:r>
-      <w:r>
-        <w:fldChar w:fldCharType="separate"/>
-      </w:r>
-      <w:r>
-        <w:rPr>
-          <w:noProof/>
-        </w:rPr>
-        <w:t>2</w:t>
-      </w:r>
-      <w:r>
-        <w:rPr>
-          <w:noProof/>
-        </w:rPr>
-        <w:fldChar w:fldCharType="end"/>
-      </w:r>
+      <w:fldSimple w:instr=" SEQ Figure \* ARABIC ">
+        <w:r>
+          <w:rPr>
+            <w:noProof/>
+          </w:rPr>
+          <w:t>2</w:t>
+        </w:r>
+      </w:fldSimple>
       <w:bookmarkEnd w:id="1"/>
       <w:r>
         <w:t>: Theft patter for Days on Monthly Basis</w:t>
@@ -3635,10 +3609,22 @@
         <w:t xml:space="preserve"> Here I got stuck for two hours, because I tried to get it done using T-SQL and then limit</w:t>
       </w:r>
       <w:r>
-        <w:t xml:space="preserve"> issue arised.</w:t>
-      </w:r>
-      <w:r>
-        <w:t xml:space="preserve"> I worked so hard but in the end stuck while creating a query for table with each visitor as a column. But I was able to do the same thing using MS Excel Pivot table in a minute. The snapshot is given below in </w:t>
+        <w:t xml:space="preserve"> issue </w:t>
+      </w:r>
+      <w:r>
+        <w:t>arise when I attempted to generate a table with separate column for each visitor</w:t>
+      </w:r>
+      <w:r>
+        <w:t>.</w:t>
+      </w:r>
+      <w:r>
+        <w:t xml:space="preserve"> I worked so hard but in the end stuck while creating a query for table with each visitor as a column. But I </w:t>
+      </w:r>
+      <w:r>
+        <w:t>could</w:t>
+      </w:r>
+      <w:r>
+        <w:t xml:space="preserve"> do the same thing using MS Excel Pivot table in a minute. The snapshot is given below in </w:t>
       </w:r>
       <w:r>
         <w:fldChar w:fldCharType="begin"/>
@@ -3666,6 +3652,9 @@
       </w:r>
       <w:r>
         <w:t>.</w:t>
+      </w:r>
+      <w:r>
+        <w:t xml:space="preserve"> However, this effort allowed me to replace name and dob with a unique identifier that I will be using for any further processing. This will anyhow reduce the data processed during analytics.</w:t>
       </w:r>
     </w:p>
     <w:p>
@@ -3736,41 +3725,479 @@
       <w:r>
         <w:t xml:space="preserve">Figure </w:t>
       </w:r>
+      <w:fldSimple w:instr=" SEQ Figure \* ARABIC ">
+        <w:r>
+          <w:rPr>
+            <w:noProof/>
+          </w:rPr>
+          <w:t>3</w:t>
+        </w:r>
+      </w:fldSimple>
+      <w:bookmarkEnd w:id="2"/>
+      <w:r>
+        <w:t>: Visitors Visiting Together on Each Theft Day</w:t>
+      </w:r>
+    </w:p>
+    <w:p>
+      <w:pPr>
+        <w:pStyle w:val="ListParagraph"/>
+        <w:numPr>
+          <w:ilvl w:val="0"/>
+          <w:numId w:val="3"/>
+        </w:numPr>
+        <w:jc w:val="both"/>
+      </w:pPr>
+      <w:r>
+        <w:t>Using this tabular view of the data</w:t>
+      </w:r>
+      <w:r>
+        <w:t xml:space="preserve"> as shown in </w:t>
+      </w:r>
       <w:r>
         <w:fldChar w:fldCharType="begin"/>
       </w:r>
       <w:r>
-        <w:instrText xml:space="preserve"> SEQ Figure \* ARABIC </w:instrText>
+        <w:instrText xml:space="preserve"> REF _Ref473736063 \h </w:instrText>
       </w:r>
       <w:r>
         <w:fldChar w:fldCharType="separate"/>
       </w:r>
       <w:r>
+        <w:t xml:space="preserve">Figure </w:t>
+      </w:r>
+      <w:r>
         <w:rPr>
           <w:noProof/>
         </w:rPr>
         <w:t>3</w:t>
       </w:r>
       <w:r>
+        <w:fldChar w:fldCharType="end"/>
+      </w:r>
+      <w:r>
+        <w:t>, I was able to perform association rule mining using FP-Growth algorithm to identify, which visitors visited together during theft days. I was able to comp</w:t>
+      </w:r>
+      <w:r>
+        <w:t>lete the initial model execution</w:t>
+      </w:r>
+      <w:r>
+        <w:t xml:space="preserve"> with default values using rapid miner, but then it became time to take break as library is closing. I will start again on this after2 hours from home.</w:t>
+      </w:r>
+    </w:p>
+    <w:p>
+      <w:pPr>
+        <w:pStyle w:val="ListParagraph"/>
+        <w:numPr>
+          <w:ilvl w:val="0"/>
+          <w:numId w:val="3"/>
+        </w:numPr>
+        <w:jc w:val="both"/>
+      </w:pPr>
+      <w:r>
+        <w:t>After updating the parameters</w:t>
+      </w:r>
+      <w:r>
+        <w:t xml:space="preserve">, i.e., minimum confidence to 0.99 (to fetch only important and strong association, </w:t>
+      </w:r>
+      <w:r>
+        <w:t xml:space="preserve">following visitors are of interest </w:t>
+      </w:r>
+      <w:r>
+        <w:t>for us.</w:t>
+      </w:r>
+      <w:r>
+        <w:t xml:space="preserve"> But this doesn’t mean yet, that they are thieves, they could be our loyal customers as well.</w:t>
+      </w:r>
+    </w:p>
+    <w:p>
+      <w:pPr>
+        <w:jc w:val="both"/>
+      </w:pPr>
+      <w:r>
+        <w:t>Association Rules</w:t>
+      </w:r>
+    </w:p>
+    <w:p>
+      <w:pPr>
+        <w:jc w:val="both"/>
+      </w:pPr>
+      <w:r>
+        <w:t>[726] --&gt; [464] (confidence: 0.909)</w:t>
+      </w:r>
+    </w:p>
+    <w:p>
+      <w:pPr>
+        <w:jc w:val="both"/>
+      </w:pPr>
+      <w:r>
+        <w:t>[538] --&gt; [464] (confidence: 0.909)</w:t>
+      </w:r>
+    </w:p>
+    <w:p>
+      <w:pPr>
+        <w:jc w:val="both"/>
+      </w:pPr>
+      <w:r>
+        <w:t>[289] --&gt; [464] (confidence: 0.909)</w:t>
+      </w:r>
+    </w:p>
+    <w:p>
+      <w:pPr>
+        <w:jc w:val="both"/>
+      </w:pPr>
+      <w:r>
+        <w:t>[207] --&gt; [464] (confidence: 0.909)</w:t>
+      </w:r>
+    </w:p>
+    <w:p>
+      <w:pPr>
+        <w:jc w:val="both"/>
+      </w:pPr>
+      <w:r>
+        <w:t>[773] --&gt; [563] (confidence: 0.909) (Lift = 1.145)</w:t>
+      </w:r>
+    </w:p>
+    <w:p>
+      <w:pPr>
+        <w:jc w:val="both"/>
+      </w:pPr>
+      <w:r>
+        <w:lastRenderedPageBreak/>
+        <w:t>[650] --&gt; [302] (confidence: 0.909) (Lift = 1.145)</w:t>
+      </w:r>
+    </w:p>
+    <w:p>
+      <w:pPr>
+        <w:jc w:val="both"/>
+      </w:pPr>
+      <w:r>
+        <w:t>[207] --&gt; [302] (confidence: 0.909) (Lift = 1.145)</w:t>
+      </w:r>
+    </w:p>
+    <w:p>
+      <w:pPr>
+        <w:jc w:val="both"/>
+      </w:pPr>
+      <w:r>
+        <w:t>[100] --&gt; [632] (confidence: 0.909) (Lift = 1.236)</w:t>
+      </w:r>
+    </w:p>
+    <w:p>
+      <w:pPr>
+        <w:jc w:val="both"/>
+      </w:pPr>
+      <w:r>
+        <w:t>[679, 455] --&gt; [464] (confidence: 0.909)</w:t>
+      </w:r>
+    </w:p>
+    <w:p>
+      <w:pPr>
+        <w:jc w:val="both"/>
+      </w:pPr>
+      <w:r>
+        <w:t>[563, 744] --&gt; [464] (confidence: 0.909)</w:t>
+      </w:r>
+    </w:p>
+    <w:p>
+      <w:pPr>
+        <w:jc w:val="both"/>
+      </w:pPr>
+      <w:r>
+        <w:t>[464, 152] --&gt; [563] (confidence: 0.909) (Lift = 1.145)</w:t>
+      </w:r>
+    </w:p>
+    <w:p>
+      <w:pPr>
+        <w:jc w:val="both"/>
+      </w:pPr>
+      <w:r>
+        <w:t>[563, 145] --&gt; [464] (confidence: 0.909) (Lift = 1.145)</w:t>
+      </w:r>
+    </w:p>
+    <w:p>
+      <w:pPr>
+        <w:jc w:val="both"/>
+      </w:pPr>
+      <w:r>
+        <w:t>[464, 54] --&gt; [455] (confidence: 0.909)</w:t>
+      </w:r>
+    </w:p>
+    <w:p>
+      <w:pPr>
+        <w:jc w:val="both"/>
+      </w:pPr>
+      <w:r>
+        <w:t>[744, 145] --&gt; [464] (confidence: 0.909)</w:t>
+      </w:r>
+    </w:p>
+    <w:p>
+      <w:pPr>
+        <w:jc w:val="both"/>
+      </w:pPr>
+      <w:r>
+        <w:t>[563, 744] --&gt; [152] (confidence: 0.909) (Lift = 1.189)</w:t>
+      </w:r>
+    </w:p>
+    <w:p>
+      <w:pPr>
+        <w:jc w:val="both"/>
+      </w:pPr>
+      <w:r>
+        <w:t>[744, 152] --&gt; [563] (confidence: 0.909) (Lift = 1.145)</w:t>
+      </w:r>
+    </w:p>
+    <w:p>
+      <w:pPr>
+        <w:jc w:val="both"/>
+      </w:pPr>
+      <w:r>
+        <w:t>[784] --&gt; [464] (confidence: 0.913)</w:t>
+      </w:r>
+    </w:p>
+    <w:p>
+      <w:pPr>
+        <w:jc w:val="both"/>
+      </w:pPr>
+      <w:r>
+        <w:t>[748] --&gt; [464] (confidence: 0.913)</w:t>
+      </w:r>
+    </w:p>
+    <w:p>
+      <w:pPr>
+        <w:jc w:val="both"/>
+      </w:pPr>
+      <w:r>
+        <w:t>[142] --&gt; [464] (confidence: 0.913)</w:t>
+      </w:r>
+    </w:p>
+    <w:p>
+      <w:pPr>
+        <w:jc w:val="both"/>
+      </w:pPr>
+      <w:r>
+        <w:t>[563, 455] --&gt; [464] (confidence: 0.913)</w:t>
+      </w:r>
+    </w:p>
+    <w:p>
+      <w:pPr>
+        <w:jc w:val="both"/>
+      </w:pPr>
+      <w:r>
+        <w:t>[464, 302] --&gt; [455] (confidence: 0.913) (Lift = 1.15)</w:t>
+      </w:r>
+    </w:p>
+    <w:p>
+      <w:pPr>
+        <w:jc w:val="both"/>
+      </w:pPr>
+      <w:r>
+        <w:t>[455, 302] --&gt; [464] (confidence: 0.913)</w:t>
+      </w:r>
+    </w:p>
+    <w:p>
+      <w:pPr>
+        <w:jc w:val="both"/>
+      </w:pPr>
+      <w:r>
+        <w:t>[709] --&gt; [464] (confidence: 0.917)</w:t>
+      </w:r>
+    </w:p>
+    <w:p>
+      <w:pPr>
+        <w:jc w:val="both"/>
+      </w:pPr>
+      <w:r>
+        <w:t>[145] --&gt; [464] (confidence: 0.923)</w:t>
+      </w:r>
+    </w:p>
+    <w:p>
+      <w:pPr>
+        <w:jc w:val="both"/>
+      </w:pPr>
+      <w:r>
+        <w:t>[455] --&gt; [464] (confidence: 0.926)</w:t>
+      </w:r>
+    </w:p>
+    <w:p>
+      <w:pPr>
+        <w:jc w:val="both"/>
+      </w:pPr>
+      <w:r>
+        <w:t>[701] --&gt; [302] (confidence: 0.952) (Lift = 1.199)</w:t>
+      </w:r>
+    </w:p>
+    <w:p>
+      <w:pPr>
+        <w:jc w:val="both"/>
+      </w:pPr>
+      <w:r>
+        <w:t>[455, 54] --&gt; [464] (confidence: 0.952)</w:t>
+      </w:r>
+    </w:p>
+    <w:p>
+      <w:pPr>
+        <w:jc w:val="both"/>
+      </w:pPr>
+      <w:r>
+        <w:t>[848] --&gt; [464] (confidence: 0.955)</w:t>
+      </w:r>
+    </w:p>
+    <w:p>
+      <w:pPr>
+        <w:jc w:val="both"/>
+      </w:pPr>
+      <w:r>
+        <w:t>[455, 145] --&gt; [464] (confidence: 0.955)</w:t>
+      </w:r>
+    </w:p>
+    <w:p>
+      <w:pPr>
+        <w:pStyle w:val="ListParagraph"/>
+        <w:numPr>
+          <w:ilvl w:val="0"/>
+          <w:numId w:val="3"/>
+        </w:numPr>
+        <w:jc w:val="both"/>
+      </w:pPr>
+      <w:r>
+        <w:t>I also attempted to get another perspective of the generated rules using the graph view. It gave me an interesting insight</w:t>
+      </w:r>
+      <w:r>
+        <w:t xml:space="preserve">. As it can be observed in </w:t>
+      </w:r>
+      <w:r>
+        <w:fldChar w:fldCharType="begin"/>
+      </w:r>
+      <w:r>
+        <w:instrText xml:space="preserve"> REF _Ref473750287 \h </w:instrText>
+      </w:r>
+      <w:r>
+        <w:fldChar w:fldCharType="separate"/>
+      </w:r>
+      <w:r>
+        <w:t xml:space="preserve">Figure </w:t>
+      </w:r>
+      <w:r>
         <w:rPr>
           <w:noProof/>
         </w:rPr>
+        <w:t>4</w:t>
+      </w:r>
+      <w:r>
         <w:fldChar w:fldCharType="end"/>
       </w:r>
-      <w:bookmarkEnd w:id="2"/>
-      <w:r>
-        <w:t>: Visitors Visiting Together on Each Theft Day</w:t>
-      </w:r>
-    </w:p>
-    <w:p>
-      <w:pPr>
-        <w:jc w:val="both"/>
-      </w:pPr>
-      <w:r>
-        <w:t>Using this tabular view of the data, I was able to perform association rule mining using FP-Growth algorithm to identify, which visitors visited together during theft days. I was able to complete the initial model executing with default values using rapid miner, but then it became time to take break as library is closing. I will start again on this after2 hours from home.</w:t>
-      </w:r>
-      <w:bookmarkStart w:id="3" w:name="_GoBack"/>
+      <w:r>
+        <w:t xml:space="preserve">, </w:t>
+      </w:r>
+      <w:r>
+        <w:t>visitors 100 and 632 are present on theft days without any association with other visitors</w:t>
+      </w:r>
+      <w:r>
+        <w:t>.</w:t>
+      </w:r>
+      <w:r>
+        <w:t xml:space="preserve"> It may be interesting, but it will need further investigation.</w:t>
+      </w:r>
+    </w:p>
+    <w:p>
+      <w:pPr>
+        <w:keepNext/>
+        <w:jc w:val="both"/>
+      </w:pPr>
+      <w:r>
+        <w:rPr>
+          <w:noProof/>
+        </w:rPr>
+        <w:lastRenderedPageBreak/>
+        <w:drawing>
+          <wp:inline distT="0" distB="0" distL="0" distR="0">
+            <wp:extent cx="5943600" cy="3212074"/>
+            <wp:effectExtent l="0" t="0" r="0" b="7620"/>
+            <wp:docPr id="4" name="Picture 4" descr="C:\Users\saif\AppData\Local\Microsoft\Windows\INetCacheContent.Word\New Picture.png"/>
+            <wp:cNvGraphicFramePr>
+              <a:graphicFrameLocks xmlns:a="http://schemas.openxmlformats.org/drawingml/2006/main" noChangeAspect="1"/>
+            </wp:cNvGraphicFramePr>
+            <a:graphic xmlns:a="http://schemas.openxmlformats.org/drawingml/2006/main">
+              <a:graphicData uri="http://schemas.openxmlformats.org/drawingml/2006/picture">
+                <pic:pic xmlns:pic="http://schemas.openxmlformats.org/drawingml/2006/picture">
+                  <pic:nvPicPr>
+                    <pic:cNvPr id="0" name="Picture 1" descr="C:\Users\saif\AppData\Local\Microsoft\Windows\INetCacheContent.Word\New Picture.png"/>
+                    <pic:cNvPicPr>
+                      <a:picLocks noChangeAspect="1" noChangeArrowheads="1"/>
+                    </pic:cNvPicPr>
+                  </pic:nvPicPr>
+                  <pic:blipFill>
+                    <a:blip r:embed="rId11">
+                      <a:extLst>
+                        <a:ext uri="{28A0092B-C50C-407E-A947-70E740481C1C}">
+                          <a14:useLocalDpi xmlns:a14="http://schemas.microsoft.com/office/drawing/2010/main" val="0"/>
+                        </a:ext>
+                      </a:extLst>
+                    </a:blip>
+                    <a:srcRect/>
+                    <a:stretch>
+                      <a:fillRect/>
+                    </a:stretch>
+                  </pic:blipFill>
+                  <pic:spPr bwMode="auto">
+                    <a:xfrm>
+                      <a:off x="0" y="0"/>
+                      <a:ext cx="5943600" cy="3212074"/>
+                    </a:xfrm>
+                    <a:prstGeom prst="rect">
+                      <a:avLst/>
+                    </a:prstGeom>
+                    <a:noFill/>
+                    <a:ln>
+                      <a:noFill/>
+                    </a:ln>
+                  </pic:spPr>
+                </pic:pic>
+              </a:graphicData>
+            </a:graphic>
+          </wp:inline>
+        </w:drawing>
+      </w:r>
+    </w:p>
+    <w:p>
+      <w:pPr>
+        <w:pStyle w:val="Caption"/>
+        <w:jc w:val="both"/>
+      </w:pPr>
+      <w:bookmarkStart w:id="3" w:name="_Ref473750287"/>
+      <w:r>
+        <w:t xml:space="preserve">Figure </w:t>
+      </w:r>
+      <w:fldSimple w:instr=" SEQ Figure \* ARABIC ">
+        <w:r>
+          <w:rPr>
+            <w:noProof/>
+          </w:rPr>
+          <w:t>4</w:t>
+        </w:r>
+      </w:fldSimple>
       <w:bookmarkEnd w:id="3"/>
+      <w:r>
+        <w:t>: Graph View of Generated Association Rules</w:t>
+      </w:r>
+    </w:p>
+    <w:p>
+      <w:pPr>
+        <w:pStyle w:val="ListParagraph"/>
+        <w:numPr>
+          <w:ilvl w:val="0"/>
+          <w:numId w:val="3"/>
+        </w:numPr>
+        <w:jc w:val="both"/>
+      </w:pPr>
+      <w:r>
+        <w:t xml:space="preserve">I will keep focus on following visitors during further analysis: 100, 632, 464, 145, 563, 455, 302, </w:t>
+      </w:r>
+      <w:r>
+        <w:t>709, 744, 207, 209, 152, 302 as these visitors has been present in existence of most other visitors.</w:t>
+      </w:r>
+      <w:bookmarkStart w:id="4" w:name="_GoBack"/>
+      <w:bookmarkEnd w:id="4"/>
     </w:p>
     <w:sectPr>
       <w:pgSz w:w="12240" w:h="15840"/>

</xml_diff>

<commit_message>
add to reformulate as prediction problem
</commit_message>
<xml_diff>
--- a/freelancertask/Syed_Solution_20Thieves.docx
+++ b/freelancertask/Syed_Solution_20Thieves.docx
@@ -1030,14 +1030,27 @@
       <w:r>
         <w:t xml:space="preserve">Figure </w:t>
       </w:r>
-      <w:fldSimple w:instr=" SEQ Figure \* ARABIC ">
-        <w:r>
-          <w:rPr>
-            <w:noProof/>
-          </w:rPr>
-          <w:t>1</w:t>
-        </w:r>
-      </w:fldSimple>
+      <w:r>
+        <w:fldChar w:fldCharType="begin"/>
+      </w:r>
+      <w:r>
+        <w:instrText xml:space="preserve"> SEQ Figure \* ARABIC </w:instrText>
+      </w:r>
+      <w:r>
+        <w:fldChar w:fldCharType="separate"/>
+      </w:r>
+      <w:r>
+        <w:rPr>
+          <w:noProof/>
+        </w:rPr>
+        <w:t>1</w:t>
+      </w:r>
+      <w:r>
+        <w:rPr>
+          <w:noProof/>
+        </w:rPr>
+        <w:fldChar w:fldCharType="end"/>
+      </w:r>
       <w:bookmarkEnd w:id="0"/>
       <w:r>
         <w:t>: Month-wise Theft</w:t>
@@ -1862,14 +1875,27 @@
       <w:r>
         <w:t xml:space="preserve">Figure </w:t>
       </w:r>
-      <w:fldSimple w:instr=" SEQ Figure \* ARABIC ">
-        <w:r>
-          <w:rPr>
-            <w:noProof/>
-          </w:rPr>
-          <w:t>2</w:t>
-        </w:r>
-      </w:fldSimple>
+      <w:r>
+        <w:fldChar w:fldCharType="begin"/>
+      </w:r>
+      <w:r>
+        <w:instrText xml:space="preserve"> SEQ Figure \* ARABIC </w:instrText>
+      </w:r>
+      <w:r>
+        <w:fldChar w:fldCharType="separate"/>
+      </w:r>
+      <w:r>
+        <w:rPr>
+          <w:noProof/>
+        </w:rPr>
+        <w:t>2</w:t>
+      </w:r>
+      <w:r>
+        <w:rPr>
+          <w:noProof/>
+        </w:rPr>
+        <w:fldChar w:fldCharType="end"/>
+      </w:r>
       <w:bookmarkEnd w:id="1"/>
       <w:r>
         <w:t>: Theft patter for Days on Monthly Basis</w:t>
@@ -3725,14 +3751,30 @@
       <w:r>
         <w:t xml:space="preserve">Figure </w:t>
       </w:r>
-      <w:fldSimple w:instr=" SEQ Figure \* ARABIC ">
-        <w:r>
-          <w:rPr>
-            <w:noProof/>
-          </w:rPr>
-          <w:t>3</w:t>
-        </w:r>
-      </w:fldSimple>
+      <w:r>
+        <w:fldChar w:fldCharType="begin"/>
+      </w:r>
+      <w:r>
+        <w:instrText xml:space="preserve"> S</w:instrText>
+      </w:r>
+      <w:r>
+        <w:instrText xml:space="preserve">EQ Figure \* ARABIC </w:instrText>
+      </w:r>
+      <w:r>
+        <w:fldChar w:fldCharType="separate"/>
+      </w:r>
+      <w:r>
+        <w:rPr>
+          <w:noProof/>
+        </w:rPr>
+        <w:t>3</w:t>
+      </w:r>
+      <w:r>
+        <w:rPr>
+          <w:noProof/>
+        </w:rPr>
+        <w:fldChar w:fldCharType="end"/>
+      </w:r>
       <w:bookmarkEnd w:id="2"/>
       <w:r>
         <w:t>: Visitors Visiting Together on Each Theft Day</w:t>
@@ -4168,14 +4210,27 @@
       <w:r>
         <w:t xml:space="preserve">Figure </w:t>
       </w:r>
-      <w:fldSimple w:instr=" SEQ Figure \* ARABIC ">
-        <w:r>
-          <w:rPr>
-            <w:noProof/>
-          </w:rPr>
-          <w:t>4</w:t>
-        </w:r>
-      </w:fldSimple>
+      <w:r>
+        <w:fldChar w:fldCharType="begin"/>
+      </w:r>
+      <w:r>
+        <w:instrText xml:space="preserve"> SEQ Figure \* ARABIC </w:instrText>
+      </w:r>
+      <w:r>
+        <w:fldChar w:fldCharType="separate"/>
+      </w:r>
+      <w:r>
+        <w:rPr>
+          <w:noProof/>
+        </w:rPr>
+        <w:t>4</w:t>
+      </w:r>
+      <w:r>
+        <w:rPr>
+          <w:noProof/>
+        </w:rPr>
+        <w:fldChar w:fldCharType="end"/>
+      </w:r>
       <w:bookmarkEnd w:id="3"/>
       <w:r>
         <w:t>: Graph View of Generated Association Rules</w:t>
@@ -4195,6 +4250,22 @@
       </w:r>
       <w:r>
         <w:t>709, 744, 207, 209, 152, 302 as these visitors has been present in existence of most other visitors.</w:t>
+      </w:r>
+    </w:p>
+    <w:p>
+      <w:pPr>
+        <w:pStyle w:val="ListParagraph"/>
+        <w:numPr>
+          <w:ilvl w:val="0"/>
+          <w:numId w:val="3"/>
+        </w:numPr>
+        <w:jc w:val="both"/>
+      </w:pPr>
+      <w:r>
+        <w:t>Now, its time to try another approach. I just wondered, why didn’t I took this problem as a classification problem? How about adding a new column with two possible classes, i.e., theft occurred or not. And then train the model to make prediction. This could also be a good approach to identify potential thieves. The problem is, all experiment of association rule mining will need to be re-run as I have to regenerate the visitor ids. The good part is, we can always identify the new ids for old ones using joins. So the problem can be solved.</w:t>
+      </w:r>
+      <w:r>
+        <w:t xml:space="preserve"> I just did as I mentioned above, I took all data and converted it into columnar format as we have done in our previous theft day only data set. Then each visit of theft day is marked as 1 and each visit on non-theft day is marked as 0.</w:t>
       </w:r>
       <w:bookmarkStart w:id="4" w:name="_GoBack"/>
       <w:bookmarkEnd w:id="4"/>

</xml_diff>

<commit_message>
my crude model sources
</commit_message>
<xml_diff>
--- a/freelancertask/Syed_Solution_20Thieves.docx
+++ b/freelancertask/Syed_Solution_20Thieves.docx
@@ -7062,23 +7062,7 @@
           <w:sz w:val="20"/>
           <w:szCs w:val="20"/>
         </w:rPr>
-        <w:t>Following ad</w:t>
-      </w:r>
-      <w:r>
-        <w:rPr>
-          <w:rFonts w:ascii="Courier New" w:eastAsia="Times New Roman" w:hAnsi="Courier New" w:cs="Courier New"/>
-          <w:sz w:val="20"/>
-          <w:szCs w:val="20"/>
-        </w:rPr>
-        <w:t>ded after reducing support to 60</w:t>
-      </w:r>
-      <w:r>
-        <w:rPr>
-          <w:rFonts w:ascii="Courier New" w:eastAsia="Times New Roman" w:hAnsi="Courier New" w:cs="Courier New"/>
-          <w:sz w:val="20"/>
-          <w:szCs w:val="20"/>
-        </w:rPr>
-        <w:t>%, to reach 20 suspects</w:t>
+        <w:t>Following added after reducing support to 60%, to reach 20 suspects</w:t>
       </w:r>
     </w:p>
     <w:p>
@@ -7122,15 +7106,7 @@
           <w:sz w:val="20"/>
           <w:szCs w:val="20"/>
         </w:rPr>
-        <w:t xml:space="preserve"> </w:t>
-      </w:r>
-      <w:r>
-        <w:rPr>
-          <w:rFonts w:ascii="Courier New" w:eastAsia="Times New Roman" w:hAnsi="Courier New" w:cs="Courier New"/>
-          <w:sz w:val="20"/>
-          <w:szCs w:val="20"/>
-        </w:rPr>
-        <w:t>(Also present on non-theft days)</w:t>
+        <w:t xml:space="preserve"> (Also present on non-theft days)</w:t>
       </w:r>
     </w:p>
     <w:p>
@@ -8488,358 +8464,402 @@
     </w:p>
     <w:p>
       <w:pPr>
-        <w:spacing w:after="0"/>
-        <w:jc w:val="both"/>
-      </w:pPr>
-      <w:r>
-        <w:lastRenderedPageBreak/>
-        <w:t>17</w:t>
-      </w:r>
-      <w:r>
-        <w:tab/>
-        <w:t>Cynthia Allen</w:t>
-      </w:r>
-      <w:r>
-        <w:tab/>
-        <w:t>1996-08-29</w:t>
-      </w:r>
-    </w:p>
-    <w:p>
-      <w:pPr>
-        <w:spacing w:after="0"/>
-        <w:jc w:val="both"/>
-      </w:pPr>
-      <w:r>
-        <w:t>89</w:t>
-      </w:r>
-      <w:r>
-        <w:tab/>
-        <w:t>Karen Keeney</w:t>
-      </w:r>
-      <w:r>
-        <w:tab/>
-        <w:t>1993-12-25</w:t>
-      </w:r>
-    </w:p>
-    <w:p>
-      <w:pPr>
-        <w:spacing w:after="0"/>
-        <w:jc w:val="both"/>
-      </w:pPr>
-      <w:r>
-        <w:t>123</w:t>
-      </w:r>
-      <w:r>
-        <w:tab/>
-        <w:t>Lynn Bernhart</w:t>
-      </w:r>
-      <w:r>
-        <w:tab/>
-        <w:t>1995-11-13</w:t>
-      </w:r>
-    </w:p>
-    <w:p>
-      <w:pPr>
-        <w:spacing w:after="0"/>
-        <w:jc w:val="both"/>
-      </w:pPr>
-      <w:r>
-        <w:t>162</w:t>
-      </w:r>
-      <w:r>
-        <w:tab/>
-        <w:t>Cynthia Dominquez</w:t>
-      </w:r>
-      <w:r>
-        <w:tab/>
-        <w:t>1996-05-16</w:t>
-      </w:r>
-    </w:p>
-    <w:p>
-      <w:pPr>
-        <w:spacing w:after="0"/>
-        <w:jc w:val="both"/>
-      </w:pPr>
-      <w:r>
-        <w:t>176</w:t>
-      </w:r>
-      <w:r>
-        <w:tab/>
-        <w:t>Florine Kim</w:t>
-      </w:r>
-      <w:r>
-        <w:tab/>
-        <w:t>1996-07-14</w:t>
-      </w:r>
-    </w:p>
-    <w:p>
-      <w:pPr>
-        <w:spacing w:after="0"/>
-        <w:jc w:val="both"/>
-      </w:pPr>
-      <w:r>
-        <w:t>212</w:t>
-      </w:r>
-      <w:r>
-        <w:tab/>
-        <w:t>Cheryl Robinson</w:t>
-      </w:r>
-      <w:r>
-        <w:tab/>
-        <w:t>1996-04-05</w:t>
-      </w:r>
-    </w:p>
-    <w:p>
-      <w:pPr>
-        <w:spacing w:after="0"/>
-        <w:jc w:val="both"/>
-      </w:pPr>
-      <w:r>
-        <w:t>239</w:t>
-      </w:r>
-      <w:r>
-        <w:tab/>
-        <w:t>John Davis</w:t>
-      </w:r>
-      <w:r>
-        <w:tab/>
-        <w:t>1996-02-05</w:t>
-      </w:r>
-    </w:p>
-    <w:p>
-      <w:pPr>
-        <w:spacing w:after="0"/>
-        <w:jc w:val="both"/>
-      </w:pPr>
-      <w:r>
-        <w:t>252</w:t>
-      </w:r>
-      <w:r>
-        <w:tab/>
-        <w:t>Johnie Johnson</w:t>
-      </w:r>
-      <w:r>
-        <w:tab/>
-        <w:t>1995-12-28</w:t>
-      </w:r>
-    </w:p>
-    <w:p>
-      <w:pPr>
-        <w:spacing w:after="0"/>
-        <w:jc w:val="both"/>
-      </w:pPr>
-      <w:r>
-        <w:t>296</w:t>
-      </w:r>
-      <w:r>
-        <w:tab/>
-        <w:t>Charles Betts</w:t>
-      </w:r>
-      <w:r>
-        <w:tab/>
-        <w:t>1997-07-18</w:t>
-      </w:r>
-    </w:p>
-    <w:p>
-      <w:pPr>
-        <w:spacing w:after="0"/>
-        <w:jc w:val="both"/>
-      </w:pPr>
-      <w:r>
-        <w:t>364</w:t>
-      </w:r>
-      <w:r>
-        <w:tab/>
-        <w:t>Kathleen Benzi</w:t>
-      </w:r>
-      <w:r>
-        <w:tab/>
-        <w:t>1995-09-15</w:t>
-      </w:r>
-    </w:p>
-    <w:p>
-      <w:pPr>
-        <w:spacing w:after="0"/>
-        <w:jc w:val="both"/>
-      </w:pPr>
-      <w:r>
-        <w:t>424</w:t>
-      </w:r>
-      <w:r>
-        <w:tab/>
-        <w:t>Daniel Laster</w:t>
-      </w:r>
-      <w:r>
-        <w:tab/>
-        <w:t>1995-12-31</w:t>
-      </w:r>
-    </w:p>
-    <w:p>
-      <w:pPr>
-        <w:spacing w:after="0"/>
-        <w:jc w:val="both"/>
-      </w:pPr>
-      <w:r>
-        <w:t>438</w:t>
-      </w:r>
-      <w:r>
-        <w:tab/>
-        <w:t>Charles Crandall</w:t>
-      </w:r>
-      <w:r>
-        <w:tab/>
-        <w:t>1997-05-12</w:t>
-      </w:r>
-    </w:p>
-    <w:p>
-      <w:pPr>
-        <w:spacing w:after="0"/>
-        <w:jc w:val="both"/>
-      </w:pPr>
-      <w:r>
-        <w:t>497</w:t>
-      </w:r>
-      <w:r>
-        <w:tab/>
-        <w:t>Judith Sanders</w:t>
-      </w:r>
-      <w:r>
-        <w:tab/>
-        <w:t>1993-08-26</w:t>
-      </w:r>
-    </w:p>
-    <w:p>
-      <w:pPr>
-        <w:spacing w:after="0"/>
-        <w:jc w:val="both"/>
-      </w:pPr>
-      <w:r>
-        <w:t>677</w:t>
-      </w:r>
-      <w:r>
-        <w:tab/>
-        <w:t>Linda Gomez</w:t>
-      </w:r>
-      <w:r>
-        <w:tab/>
-        <w:t>1996-03-08</w:t>
-      </w:r>
-    </w:p>
-    <w:p>
-      <w:pPr>
-        <w:spacing w:after="0"/>
-        <w:jc w:val="both"/>
-      </w:pPr>
-      <w:r>
-        <w:t>743</w:t>
-      </w:r>
-      <w:r>
-        <w:tab/>
-        <w:t>Wes Carlson</w:t>
-      </w:r>
-      <w:r>
-        <w:tab/>
-        <w:t>1996-01-13</w:t>
-      </w:r>
-    </w:p>
-    <w:p>
-      <w:pPr>
-        <w:spacing w:after="0"/>
-        <w:jc w:val="both"/>
-      </w:pPr>
-      <w:r>
-        <w:t>819</w:t>
-      </w:r>
-      <w:r>
-        <w:tab/>
-        <w:t>Luz Connelly</w:t>
-      </w:r>
-      <w:r>
-        <w:tab/>
-        <w:t>1995-03-26</w:t>
-      </w:r>
-    </w:p>
-    <w:p>
-      <w:pPr>
-        <w:spacing w:after="0"/>
-        <w:jc w:val="both"/>
-      </w:pPr>
-      <w:r>
-        <w:t>824</w:t>
-      </w:r>
-      <w:r>
-        <w:tab/>
-        <w:t>Michael Mcbride</w:t>
-      </w:r>
-      <w:r>
-        <w:tab/>
-        <w:t>1993-04-26</w:t>
-      </w:r>
-    </w:p>
-    <w:p>
-      <w:pPr>
-        <w:spacing w:after="0"/>
-        <w:jc w:val="both"/>
-      </w:pPr>
-      <w:r>
-        <w:t>868</w:t>
-      </w:r>
-      <w:r>
-        <w:tab/>
-        <w:t>Thomas Vanderwal</w:t>
-      </w:r>
-      <w:r>
-        <w:tab/>
-        <w:t>1997-05-06</w:t>
-      </w:r>
-    </w:p>
-    <w:p>
-      <w:pPr>
-        <w:spacing w:after="0"/>
-        <w:jc w:val="both"/>
-      </w:pPr>
-      <w:r>
-        <w:t>886</w:t>
-      </w:r>
-      <w:r>
-        <w:tab/>
-        <w:t>Raymond Shannon</w:t>
-      </w:r>
-      <w:r>
-        <w:tab/>
-        <w:t>1997-08-06</w:t>
-      </w:r>
-    </w:p>
-    <w:p>
-      <w:pPr>
-        <w:spacing w:after="0"/>
-        <w:jc w:val="both"/>
-      </w:pPr>
-      <w:r>
-        <w:t>923</w:t>
-      </w:r>
-      <w:r>
-        <w:tab/>
-        <w:t>Sharon Barton</w:t>
-      </w:r>
-      <w:r>
-        <w:tab/>
-        <w:t>1997-09-08</w:t>
-      </w:r>
-    </w:p>
-    <w:p>
-      <w:pPr>
-        <w:spacing w:after="0"/>
-        <w:jc w:val="both"/>
-      </w:pPr>
-    </w:p>
-    <w:p>
-      <w:pPr>
         <w:pStyle w:val="ListParagraph"/>
         <w:numPr>
           <w:ilvl w:val="0"/>
           <w:numId w:val="3"/>
         </w:numPr>
+        <w:spacing w:after="0"/>
+        <w:jc w:val="both"/>
+      </w:pPr>
+      <w:r>
+        <w:t>89</w:t>
+      </w:r>
+      <w:r>
+        <w:tab/>
+        <w:t>Karen Keeney</w:t>
+      </w:r>
+      <w:r>
+        <w:tab/>
+        <w:t>1993-12-25</w:t>
+      </w:r>
+    </w:p>
+    <w:p>
+      <w:pPr>
+        <w:spacing w:after="0"/>
+        <w:jc w:val="both"/>
+      </w:pPr>
+    </w:p>
+    <w:p>
+      <w:pPr>
+        <w:spacing w:after="0"/>
+        <w:jc w:val="both"/>
+      </w:pPr>
+      <w:r>
+        <w:t>89</w:t>
+      </w:r>
+      <w:r>
+        <w:tab/>
+        <w:t>Karen Keeney</w:t>
+      </w:r>
+      <w:r>
+        <w:tab/>
+        <w:t>1993-12-25</w:t>
+      </w:r>
+    </w:p>
+    <w:p>
+      <w:pPr>
+        <w:spacing w:after="0"/>
+        <w:jc w:val="both"/>
+      </w:pPr>
+      <w:r>
+        <w:t>497</w:t>
+      </w:r>
+      <w:r>
+        <w:tab/>
+        <w:t>Judith Sanders</w:t>
+      </w:r>
+      <w:r>
+        <w:tab/>
+        <w:t>1993-08-26</w:t>
+      </w:r>
+    </w:p>
+    <w:p>
+      <w:pPr>
+        <w:spacing w:after="0"/>
+        <w:jc w:val="both"/>
+      </w:pPr>
+      <w:r>
+        <w:t>123</w:t>
+      </w:r>
+      <w:r>
+        <w:tab/>
+        <w:t>Lynn Bernhart</w:t>
+      </w:r>
+      <w:r>
+        <w:tab/>
+        <w:t>1995-11-13</w:t>
+      </w:r>
+    </w:p>
+    <w:p>
+      <w:pPr>
+        <w:spacing w:after="0"/>
+        <w:jc w:val="both"/>
+      </w:pPr>
+      <w:r>
+        <w:t>424</w:t>
+      </w:r>
+      <w:r>
+        <w:tab/>
+        <w:t>Daniel Laster</w:t>
+      </w:r>
+      <w:r>
+        <w:tab/>
+        <w:t>1995-12-31</w:t>
+      </w:r>
+    </w:p>
+    <w:p>
+      <w:pPr>
+        <w:spacing w:after="0"/>
+        <w:jc w:val="both"/>
+      </w:pPr>
+      <w:r>
+        <w:t>824</w:t>
+      </w:r>
+      <w:r>
+        <w:tab/>
+        <w:t>Michael Mcbride</w:t>
+      </w:r>
+      <w:r>
+        <w:tab/>
+        <w:t>1993-04-26</w:t>
+      </w:r>
+    </w:p>
+    <w:p>
+      <w:pPr>
+        <w:spacing w:after="0"/>
+        <w:jc w:val="both"/>
+      </w:pPr>
+      <w:r>
+        <w:t>819</w:t>
+      </w:r>
+      <w:r>
+        <w:tab/>
+        <w:t>Luz Connelly</w:t>
+      </w:r>
+      <w:r>
+        <w:tab/>
+        <w:t>1995-03-26</w:t>
+      </w:r>
+    </w:p>
+    <w:p>
+      <w:pPr>
+        <w:spacing w:after="0"/>
+        <w:jc w:val="both"/>
+      </w:pPr>
+      <w:r>
+        <w:t>364</w:t>
+      </w:r>
+      <w:r>
+        <w:tab/>
+        <w:t>Kathleen Benzi</w:t>
+      </w:r>
+      <w:r>
+        <w:tab/>
+        <w:t>1995-09-15</w:t>
+      </w:r>
+    </w:p>
+    <w:p>
+      <w:pPr>
+        <w:spacing w:after="0"/>
+        <w:jc w:val="both"/>
+      </w:pPr>
+      <w:r>
+        <w:t>886</w:t>
+      </w:r>
+      <w:r>
+        <w:tab/>
+        <w:t>Raymond Shannon</w:t>
+      </w:r>
+      <w:r>
+        <w:tab/>
+        <w:t>1997-08-06</w:t>
+      </w:r>
+    </w:p>
+    <w:p>
+      <w:pPr>
+        <w:spacing w:after="0"/>
+        <w:jc w:val="both"/>
+      </w:pPr>
+      <w:r>
+        <w:t>252</w:t>
+      </w:r>
+      <w:r>
+        <w:tab/>
+        <w:t>Johnie Johnson</w:t>
+      </w:r>
+      <w:r>
+        <w:tab/>
+        <w:t>1995-12-28</w:t>
+      </w:r>
+    </w:p>
+    <w:p>
+      <w:pPr>
+        <w:spacing w:after="0"/>
+        <w:jc w:val="both"/>
+      </w:pPr>
+      <w:r>
+        <w:t>239</w:t>
+      </w:r>
+      <w:r>
+        <w:tab/>
+        <w:t>John Davis</w:t>
+      </w:r>
+      <w:r>
+        <w:tab/>
+        <w:t>1996-02-05</w:t>
+      </w:r>
+    </w:p>
+    <w:p>
+      <w:pPr>
+        <w:spacing w:after="0"/>
+        <w:jc w:val="both"/>
+      </w:pPr>
+      <w:r>
+        <w:t>212</w:t>
+      </w:r>
+      <w:r>
+        <w:tab/>
+        <w:t>Cheryl Robinson</w:t>
+      </w:r>
+      <w:r>
+        <w:tab/>
+        <w:t>1996-04-05</w:t>
+      </w:r>
+    </w:p>
+    <w:p>
+      <w:pPr>
+        <w:spacing w:after="0"/>
+        <w:jc w:val="both"/>
+      </w:pPr>
+      <w:r>
+        <w:t>176</w:t>
+      </w:r>
+      <w:r>
+        <w:tab/>
+        <w:t>Florine Kim</w:t>
+      </w:r>
+      <w:r>
+        <w:tab/>
+        <w:t>1996-07-14</w:t>
+      </w:r>
+    </w:p>
+    <w:p>
+      <w:pPr>
+        <w:spacing w:after="0"/>
+        <w:jc w:val="both"/>
+      </w:pPr>
+      <w:r>
+        <w:t>923</w:t>
+      </w:r>
+      <w:r>
+        <w:tab/>
+        <w:t>Sharon Barton</w:t>
+      </w:r>
+      <w:r>
+        <w:tab/>
+        <w:t>1997-09-08</w:t>
+      </w:r>
+    </w:p>
+    <w:p>
+      <w:pPr>
+        <w:spacing w:after="0"/>
+        <w:jc w:val="both"/>
+      </w:pPr>
+      <w:r>
+        <w:t>743</w:t>
+      </w:r>
+      <w:r>
+        <w:tab/>
+        <w:t>Wes Carlson</w:t>
+      </w:r>
+      <w:r>
+        <w:tab/>
+        <w:t>1996-01-13</w:t>
+      </w:r>
+    </w:p>
+    <w:p>
+      <w:pPr>
+        <w:spacing w:after="0"/>
+        <w:jc w:val="both"/>
+      </w:pPr>
+      <w:r>
+        <w:t>438</w:t>
+      </w:r>
+      <w:r>
+        <w:tab/>
+        <w:t>Charles Crandall</w:t>
+      </w:r>
+      <w:r>
+        <w:tab/>
+        <w:t>1997-05-12</w:t>
+      </w:r>
+    </w:p>
+    <w:p>
+      <w:pPr>
+        <w:spacing w:after="0"/>
+        <w:jc w:val="both"/>
+      </w:pPr>
+      <w:r>
+        <w:t>17</w:t>
+      </w:r>
+      <w:r>
+        <w:tab/>
+        <w:t>Cynthia Allen</w:t>
+      </w:r>
+      <w:r>
+        <w:tab/>
+        <w:t>1996-08-29</w:t>
+      </w:r>
+    </w:p>
+    <w:p>
+      <w:pPr>
+        <w:spacing w:after="0"/>
+        <w:jc w:val="both"/>
+      </w:pPr>
+      <w:r>
+        <w:t>162</w:t>
+      </w:r>
+      <w:r>
+        <w:tab/>
+        <w:t>Cynthia Dominquez</w:t>
+      </w:r>
+      <w:r>
+        <w:tab/>
+        <w:t>1996-05-16</w:t>
+      </w:r>
+    </w:p>
+    <w:p>
+      <w:pPr>
+        <w:spacing w:after="0"/>
+        <w:jc w:val="both"/>
+      </w:pPr>
+      <w:r>
+        <w:t>868</w:t>
+      </w:r>
+      <w:r>
+        <w:tab/>
+        <w:t>Thomas Vanderwal</w:t>
+      </w:r>
+      <w:r>
+        <w:tab/>
+        <w:t>1997-05-06</w:t>
+      </w:r>
+    </w:p>
+    <w:p>
+      <w:pPr>
+        <w:spacing w:after="0"/>
+        <w:jc w:val="both"/>
+      </w:pPr>
+      <w:r>
+        <w:t>677</w:t>
+      </w:r>
+      <w:r>
+        <w:tab/>
+        <w:t>Linda Gomez</w:t>
+      </w:r>
+      <w:r>
+        <w:tab/>
+        <w:t>1996-03-08</w:t>
+      </w:r>
+    </w:p>
+    <w:p>
+      <w:pPr>
+        <w:spacing w:after="0"/>
+        <w:jc w:val="both"/>
+      </w:pPr>
+      <w:r>
+        <w:t>296</w:t>
+      </w:r>
+      <w:r>
+        <w:tab/>
+        <w:t>Charles Betts</w:t>
+      </w:r>
+      <w:r>
+        <w:tab/>
+        <w:t>1997-07-18</w:t>
+      </w:r>
+    </w:p>
+    <w:p>
+      <w:pPr>
+        <w:spacing w:after="0"/>
+        <w:jc w:val="both"/>
+      </w:pPr>
+      <w:r>
+        <w:t>176</w:t>
+      </w:r>
+      <w:r>
+        <w:tab/>
+        <w:t>Florine Kim</w:t>
+      </w:r>
+      <w:r>
+        <w:tab/>
+        <w:t>1996-07-14</w:t>
+      </w:r>
+    </w:p>
+    <w:p>
+      <w:pPr>
+        <w:spacing w:after="0"/>
+        <w:jc w:val="both"/>
+      </w:pPr>
+    </w:p>
+    <w:p>
+      <w:pPr>
+        <w:pStyle w:val="ListParagraph"/>
+        <w:numPr>
+          <w:ilvl w:val="0"/>
+          <w:numId w:val="3"/>
+        </w:numPr>
         <w:jc w:val="both"/>
       </w:pPr>
       <w:r>
@@ -8858,10 +8878,13 @@
         <w:t xml:space="preserve"> in list of visitors who were absent during non-theft days</w:t>
       </w:r>
       <w:r>
-        <w:t xml:space="preserve"> with 100% support and </w:t>
-      </w:r>
-      <w:r>
-        <w:t xml:space="preserve"> from data</w:t>
+        <w:t xml:space="preserve"> with 100% support </w:t>
+      </w:r>
+      <w:r>
+        <w:t>and from</w:t>
+      </w:r>
+      <w:r>
+        <w:t xml:space="preserve"> data</w:t>
       </w:r>
       <w:r>
         <w:t xml:space="preserve">. They were also not found in the list of visitors who were </w:t>
@@ -8890,6 +8913,12 @@
       <w:r>
         <w:t>who were absent on theft day with 100% support and confidence from data.</w:t>
       </w:r>
+      <w:r>
+        <w:t xml:space="preserve"> The ranking of the customer is from first towards last considering their decrease support from data during rules generation</w:t>
+      </w:r>
+      <w:r>
+        <w:t>.</w:t>
+      </w:r>
     </w:p>
     <w:p>
       <w:pPr>
@@ -8904,21 +8933,11 @@
         </w:rPr>
         <w:t>My Cru</w:t>
       </w:r>
-      <w:bookmarkStart w:id="5" w:name="_GoBack"/>
-      <w:bookmarkEnd w:id="5"/>
       <w:r>
         <w:rPr>
           <w:b/>
         </w:rPr>
         <w:t>de Model</w:t>
-      </w:r>
-    </w:p>
-    <w:p>
-      <w:pPr>
-        <w:jc w:val="both"/>
-      </w:pPr>
-      <w:r>
-        <w:t>Few important observations.</w:t>
       </w:r>
     </w:p>
     <w:p>
@@ -8931,7 +8950,64 @@
         <w:jc w:val="both"/>
       </w:pPr>
       <w:r>
-        <w:t>There is at-least one thief (Yes, it is obvious, but I preferred to mark it down)</w:t>
+        <w:t xml:space="preserve">I want to workout on the same problem using my </w:t>
+      </w:r>
+      <w:r>
+        <w:t>custom-made</w:t>
+      </w:r>
+      <w:r>
+        <w:t xml:space="preserve"> point</w:t>
+      </w:r>
+      <w:r>
+        <w:t>-</w:t>
+      </w:r>
+      <w:r>
+        <w:t xml:space="preserve">scoring based greedy algorithm. It will be a very simple algorithm. For every </w:t>
+      </w:r>
+      <w:r>
+        <w:t>visitor</w:t>
+      </w:r>
+      <w:r>
+        <w:t xml:space="preserve">, it will score it positively if </w:t>
+      </w:r>
+      <w:r>
+        <w:t xml:space="preserve">visitor </w:t>
+      </w:r>
+      <w:r>
+        <w:t xml:space="preserve">was present on the day theft </w:t>
+      </w:r>
+      <w:r>
+        <w:t>occurred and negatively if</w:t>
+      </w:r>
+      <w:r>
+        <w:t xml:space="preserve"> </w:t>
+      </w:r>
+      <w:r>
+        <w:t xml:space="preserve">visitor </w:t>
+      </w:r>
+      <w:r>
+        <w:t xml:space="preserve">was absent on the day or if </w:t>
+      </w:r>
+      <w:r>
+        <w:t xml:space="preserve">visitor </w:t>
+      </w:r>
+      <w:r>
+        <w:t>was present on the day when no theft occurred.</w:t>
+      </w:r>
+      <w:r>
+        <w:t xml:space="preserve"> We obtained the list of 20 visitors</w:t>
+      </w:r>
+      <w:r>
+        <w:t xml:space="preserve"> using this technique, from this list, 2 visitors were already on our existing list.</w:t>
+      </w:r>
+      <w:r>
+        <w:t xml:space="preserve"> The source code of the initial approach is provided as source with name </w:t>
+      </w:r>
+      <w:r>
+        <w:t>dct_freq_tdv.py</w:t>
+      </w:r>
+      <w:r>
+        <w:t>.</w:t>
       </w:r>
     </w:p>
     <w:p>
@@ -8944,7 +9020,59 @@
         <w:jc w:val="both"/>
       </w:pPr>
       <w:r>
-        <w:t>Scanner only scan the name and DOB for anyone who enters the club. (Not who left, be careful)</w:t>
+        <w:t>I wanted to improve my crude approach. I just imagined, how humans will behave in similar scenario. I found that continuity of visitor presence during theft or absence of visitor presence during theft will effect how we rank each visitor.</w:t>
+      </w:r>
+      <w:r>
+        <w:t xml:space="preserve"> My implementation of this approach is available with name dct_freq_tdv_con.py. However, the result are not what I wanted. Rather the results are matching more with visitors identified in Absent on Non Theft Day.</w:t>
+      </w:r>
+    </w:p>
+    <w:p>
+      <w:pPr>
+        <w:pStyle w:val="HTMLPreformatted"/>
+        <w:shd w:val="clear" w:color="auto" w:fill="FFFFFF"/>
+        <w:rPr>
+          <w:rFonts w:ascii="Segoe UI" w:hAnsi="Segoe UI" w:cs="Segoe UI"/>
+          <w:color w:val="000000"/>
+          <w:sz w:val="18"/>
+          <w:szCs w:val="18"/>
+        </w:rPr>
+      </w:pPr>
+      <w:r>
+        <w:lastRenderedPageBreak/>
+        <w:t xml:space="preserve">I just got alarmed with my approach as it was not validating my initial list at all. Then I realized, that non-theft days don’t really </w:t>
+      </w:r>
+      <w:r>
+        <w:t>add value to my calculation. So only focused on theft day for identifying vulnerable visitors. And then, yes, I felt back home. At-least this result was validating my results and my approach giving me confidence that I am moving in the right direction</w:t>
+      </w:r>
+      <w:r>
+        <w:t xml:space="preserve">. The update source code is available with filename </w:t>
+      </w:r>
+      <w:r>
+        <w:rPr>
+          <w:rFonts w:ascii="Segoe UI" w:hAnsi="Segoe UI" w:cs="Segoe UI"/>
+          <w:color w:val="000000"/>
+          <w:sz w:val="18"/>
+          <w:szCs w:val="18"/>
+        </w:rPr>
+        <w:t>dct_freq_tdv_con_ana.py</w:t>
+      </w:r>
+    </w:p>
+    <w:p>
+      <w:pPr>
+        <w:pStyle w:val="ListParagraph"/>
+        <w:numPr>
+          <w:ilvl w:val="0"/>
+          <w:numId w:val="1"/>
+        </w:numPr>
+        <w:jc w:val="both"/>
+      </w:pPr>
+      <w:bookmarkStart w:id="5" w:name="_GoBack"/>
+      <w:bookmarkEnd w:id="5"/>
+      <w:r>
+        <w:t>.</w:t>
+      </w:r>
+      <w:r>
+        <w:t xml:space="preserve"> The 20 most suspicious visitors using my crude model are as given below:</w:t>
       </w:r>
     </w:p>
     <w:p>

</xml_diff>

<commit_message>
two appraoches implemented. Now I have some results, but I must do more.
</commit_message>
<xml_diff>
--- a/freelancertask/Syed_Solution_20Thieves.docx
+++ b/freelancertask/Syed_Solution_20Thieves.docx
@@ -80,7 +80,15 @@
         <w:t>Initially I just skimmed through the problem to get an idea of what the problem is all about.</w:t>
       </w:r>
       <w:r>
-        <w:t xml:space="preserve"> And after starting writing this solution file, I got back to readme file, but this time to read it with precision. It is important to understand the problem first rather than thinking about the solution. My intial analysis of the problem can be found under Initial Problem Analysis Heading below.</w:t>
+        <w:t xml:space="preserve"> And after starting writing this solution file, I got back to readme file, but this time to read it with precision. It is important to understand the problem first rather than thinking about the solution. My </w:t>
+      </w:r>
+      <w:proofErr w:type="spellStart"/>
+      <w:r>
+        <w:t>intial</w:t>
+      </w:r>
+      <w:proofErr w:type="spellEnd"/>
+      <w:r>
+        <w:t xml:space="preserve"> analysis of the problem can be found under Initial Problem Analysis Heading below.</w:t>
       </w:r>
     </w:p>
     <w:p>
@@ -344,7 +352,23 @@
       </w:pPr>
       <w:r>
         <w:lastRenderedPageBreak/>
-        <w:t>visitor_log.csv contains only the visit_date, name, and dob. (Again we only have the day information. We only know that individual entered the place on the day, but we don’t know either he/she left on the same day or not)</w:t>
+        <w:t xml:space="preserve">visitor_log.csv contains only the </w:t>
+      </w:r>
+      <w:proofErr w:type="spellStart"/>
+      <w:r>
+        <w:t>visit_date</w:t>
+      </w:r>
+      <w:proofErr w:type="spellEnd"/>
+      <w:r>
+        <w:t xml:space="preserve">, name, and </w:t>
+      </w:r>
+      <w:proofErr w:type="spellStart"/>
+      <w:r>
+        <w:t>dob</w:t>
+      </w:r>
+      <w:proofErr w:type="spellEnd"/>
+      <w:r>
+        <w:t>. (Again we only have the day information. We only know that individual entered the place on the day, but we don’t know either he/she left on the same day or not)</w:t>
       </w:r>
     </w:p>
     <w:p>
@@ -409,10 +433,42 @@
         <w:t xml:space="preserve"> I used SQL Server 2016, again only for my personal preference.</w:t>
       </w:r>
       <w:r>
-        <w:t xml:space="preserve"> I created a database nct, short for nightclubthieves.</w:t>
-      </w:r>
-      <w:r>
-        <w:t xml:space="preserve"> Created two tables each for theft_log and visitor_log.</w:t>
+        <w:t xml:space="preserve"> I created a database </w:t>
+      </w:r>
+      <w:proofErr w:type="spellStart"/>
+      <w:r>
+        <w:t>nct</w:t>
+      </w:r>
+      <w:proofErr w:type="spellEnd"/>
+      <w:r>
+        <w:t xml:space="preserve">, short for </w:t>
+      </w:r>
+      <w:proofErr w:type="spellStart"/>
+      <w:r>
+        <w:t>nightclubthieves</w:t>
+      </w:r>
+      <w:proofErr w:type="spellEnd"/>
+      <w:r>
+        <w:t>.</w:t>
+      </w:r>
+      <w:r>
+        <w:t xml:space="preserve"> Created two tables each for </w:t>
+      </w:r>
+      <w:proofErr w:type="spellStart"/>
+      <w:r>
+        <w:t>theft_log</w:t>
+      </w:r>
+      <w:proofErr w:type="spellEnd"/>
+      <w:r>
+        <w:t xml:space="preserve"> and </w:t>
+      </w:r>
+      <w:proofErr w:type="spellStart"/>
+      <w:r>
+        <w:t>visitor_log</w:t>
+      </w:r>
+      <w:proofErr w:type="spellEnd"/>
+      <w:r>
+        <w:t>.</w:t>
       </w:r>
       <w:r>
         <w:t xml:space="preserve"> Then I bulk inserted data into tables. The querie</w:t>
@@ -420,9 +476,11 @@
       <w:r>
         <w:t xml:space="preserve">s for this step are provided as </w:t>
       </w:r>
+      <w:proofErr w:type="spellStart"/>
       <w:r>
         <w:t>initialbulkinsert.sql</w:t>
       </w:r>
+      <w:proofErr w:type="spellEnd"/>
       <w:r>
         <w:t xml:space="preserve"> with this solution.</w:t>
       </w:r>
@@ -458,7 +516,21 @@
         <w:rPr>
           <w:i/>
         </w:rPr>
-        <w:t xml:space="preserve"> in freelancertask folder.</w:t>
+        <w:t xml:space="preserve"> in </w:t>
+      </w:r>
+      <w:proofErr w:type="spellStart"/>
+      <w:r>
+        <w:rPr>
+          <w:i/>
+        </w:rPr>
+        <w:t>freelancertask</w:t>
+      </w:r>
+      <w:proofErr w:type="spellEnd"/>
+      <w:r>
+        <w:rPr>
+          <w:i/>
+        </w:rPr>
+        <w:t xml:space="preserve"> folder.</w:t>
       </w:r>
     </w:p>
     <w:p>
@@ -496,7 +568,15 @@
         <w:t>It is a</w:t>
       </w:r>
       <w:r>
-        <w:t>vailable in theft_log_i table. I first preprocessed the date field to separate out the year, month and day information and stored it into separated table.</w:t>
+        <w:t xml:space="preserve">vailable in </w:t>
+      </w:r>
+      <w:proofErr w:type="spellStart"/>
+      <w:r>
+        <w:t>theft_log_i</w:t>
+      </w:r>
+      <w:proofErr w:type="spellEnd"/>
+      <w:r>
+        <w:t xml:space="preserve"> table. I first preprocessed the date field to separate out the year, month and day information and stored it into separated table.</w:t>
       </w:r>
     </w:p>
     <w:p>
@@ -534,7 +614,29 @@
           <w:szCs w:val="19"/>
           <w:highlight w:val="white"/>
         </w:rPr>
-        <w:t>--First check if theft occurence is same or varies across month</w:t>
+        <w:t xml:space="preserve">--First check if theft </w:t>
+      </w:r>
+      <w:proofErr w:type="spellStart"/>
+      <w:r>
+        <w:rPr>
+          <w:rFonts w:ascii="Consolas" w:hAnsi="Consolas" w:cs="Consolas"/>
+          <w:color w:val="008000"/>
+          <w:sz w:val="19"/>
+          <w:szCs w:val="19"/>
+          <w:highlight w:val="white"/>
+        </w:rPr>
+        <w:t>occurence</w:t>
+      </w:r>
+      <w:proofErr w:type="spellEnd"/>
+      <w:r>
+        <w:rPr>
+          <w:rFonts w:ascii="Consolas" w:hAnsi="Consolas" w:cs="Consolas"/>
+          <w:color w:val="008000"/>
+          <w:sz w:val="19"/>
+          <w:szCs w:val="19"/>
+          <w:highlight w:val="white"/>
+        </w:rPr>
+        <w:t xml:space="preserve"> is same or varies across month</w:t>
       </w:r>
     </w:p>
     <w:p>
@@ -586,15 +688,27 @@
           <w:highlight w:val="white"/>
         </w:rPr>
       </w:pPr>
-      <w:r>
-        <w:rPr>
-          <w:rFonts w:ascii="Consolas" w:hAnsi="Consolas" w:cs="Consolas"/>
-          <w:color w:val="000000"/>
-          <w:sz w:val="19"/>
-          <w:szCs w:val="19"/>
-          <w:highlight w:val="white"/>
-        </w:rPr>
-        <w:t>tyear [Year of theft]</w:t>
+      <w:proofErr w:type="spellStart"/>
+      <w:r>
+        <w:rPr>
+          <w:rFonts w:ascii="Consolas" w:hAnsi="Consolas" w:cs="Consolas"/>
+          <w:color w:val="000000"/>
+          <w:sz w:val="19"/>
+          <w:szCs w:val="19"/>
+          <w:highlight w:val="white"/>
+        </w:rPr>
+        <w:t>tyear</w:t>
+      </w:r>
+      <w:proofErr w:type="spellEnd"/>
+      <w:r>
+        <w:rPr>
+          <w:rFonts w:ascii="Consolas" w:hAnsi="Consolas" w:cs="Consolas"/>
+          <w:color w:val="000000"/>
+          <w:sz w:val="19"/>
+          <w:szCs w:val="19"/>
+          <w:highlight w:val="white"/>
+        </w:rPr>
+        <w:t xml:space="preserve"> [Year of theft]</w:t>
       </w:r>
     </w:p>
     <w:p>
@@ -629,7 +743,29 @@
           <w:szCs w:val="19"/>
           <w:highlight w:val="white"/>
         </w:rPr>
-        <w:t xml:space="preserve"> tmonth [Month of theft]</w:t>
+        <w:t xml:space="preserve"> </w:t>
+      </w:r>
+      <w:proofErr w:type="spellStart"/>
+      <w:r>
+        <w:rPr>
+          <w:rFonts w:ascii="Consolas" w:hAnsi="Consolas" w:cs="Consolas"/>
+          <w:color w:val="000000"/>
+          <w:sz w:val="19"/>
+          <w:szCs w:val="19"/>
+          <w:highlight w:val="white"/>
+        </w:rPr>
+        <w:t>tmonth</w:t>
+      </w:r>
+      <w:proofErr w:type="spellEnd"/>
+      <w:r>
+        <w:rPr>
+          <w:rFonts w:ascii="Consolas" w:hAnsi="Consolas" w:cs="Consolas"/>
+          <w:color w:val="000000"/>
+          <w:sz w:val="19"/>
+          <w:szCs w:val="19"/>
+          <w:highlight w:val="white"/>
+        </w:rPr>
+        <w:t xml:space="preserve"> [Month of theft]</w:t>
       </w:r>
     </w:p>
     <w:p>
@@ -739,8 +875,20 @@
           <w:szCs w:val="19"/>
           <w:highlight w:val="white"/>
         </w:rPr>
-        <w:t xml:space="preserve"> theft_log</w:t>
-      </w:r>
+        <w:t xml:space="preserve"> </w:t>
+      </w:r>
+      <w:proofErr w:type="spellStart"/>
+      <w:r>
+        <w:rPr>
+          <w:rFonts w:ascii="Consolas" w:hAnsi="Consolas" w:cs="Consolas"/>
+          <w:color w:val="000000"/>
+          <w:sz w:val="19"/>
+          <w:szCs w:val="19"/>
+          <w:highlight w:val="white"/>
+        </w:rPr>
+        <w:t>theft_log</w:t>
+      </w:r>
+      <w:proofErr w:type="spellEnd"/>
     </w:p>
     <w:p>
       <w:pPr>
@@ -801,6 +949,7 @@
           <w:highlight w:val="white"/>
         </w:rPr>
       </w:pPr>
+      <w:proofErr w:type="spellStart"/>
       <w:r>
         <w:rPr>
           <w:rFonts w:ascii="Consolas" w:hAnsi="Consolas" w:cs="Consolas"/>
@@ -811,6 +960,7 @@
         </w:rPr>
         <w:t>tyear</w:t>
       </w:r>
+      <w:proofErr w:type="spellEnd"/>
       <w:r>
         <w:rPr>
           <w:rFonts w:ascii="Consolas" w:hAnsi="Consolas" w:cs="Consolas"/>
@@ -829,8 +979,20 @@
           <w:szCs w:val="19"/>
           <w:highlight w:val="white"/>
         </w:rPr>
-        <w:t xml:space="preserve"> tmonth</w:t>
-      </w:r>
+        <w:t xml:space="preserve"> </w:t>
+      </w:r>
+      <w:proofErr w:type="spellStart"/>
+      <w:r>
+        <w:rPr>
+          <w:rFonts w:ascii="Consolas" w:hAnsi="Consolas" w:cs="Consolas"/>
+          <w:color w:val="000000"/>
+          <w:sz w:val="19"/>
+          <w:szCs w:val="19"/>
+          <w:highlight w:val="white"/>
+        </w:rPr>
+        <w:t>tmonth</w:t>
+      </w:r>
+      <w:proofErr w:type="spellEnd"/>
     </w:p>
     <w:p>
       <w:pPr>
@@ -887,6 +1049,7 @@
           <w:szCs w:val="19"/>
         </w:rPr>
       </w:pPr>
+      <w:proofErr w:type="spellStart"/>
       <w:r>
         <w:rPr>
           <w:rFonts w:ascii="Consolas" w:hAnsi="Consolas" w:cs="Consolas"/>
@@ -897,6 +1060,7 @@
         </w:rPr>
         <w:t>tyear</w:t>
       </w:r>
+      <w:proofErr w:type="spellEnd"/>
       <w:r>
         <w:rPr>
           <w:rFonts w:ascii="Consolas" w:hAnsi="Consolas" w:cs="Consolas"/>
@@ -915,8 +1079,20 @@
           <w:szCs w:val="19"/>
           <w:highlight w:val="white"/>
         </w:rPr>
-        <w:t xml:space="preserve"> tmonth</w:t>
-      </w:r>
+        <w:t xml:space="preserve"> </w:t>
+      </w:r>
+      <w:proofErr w:type="spellStart"/>
+      <w:r>
+        <w:rPr>
+          <w:rFonts w:ascii="Consolas" w:hAnsi="Consolas" w:cs="Consolas"/>
+          <w:color w:val="000000"/>
+          <w:sz w:val="19"/>
+          <w:szCs w:val="19"/>
+          <w:highlight w:val="white"/>
+        </w:rPr>
+        <w:t>tmonth</w:t>
+      </w:r>
+      <w:proofErr w:type="spellEnd"/>
     </w:p>
     <w:p>
       <w:pPr>
@@ -1049,14 +1225,27 @@
       <w:r>
         <w:t xml:space="preserve">Figure </w:t>
       </w:r>
-      <w:fldSimple w:instr=" SEQ Figure \* ARABIC ">
-        <w:r>
-          <w:rPr>
-            <w:noProof/>
-          </w:rPr>
-          <w:t>1</w:t>
-        </w:r>
-      </w:fldSimple>
+      <w:r>
+        <w:fldChar w:fldCharType="begin"/>
+      </w:r>
+      <w:r>
+        <w:instrText xml:space="preserve"> SEQ Figure \* ARABIC </w:instrText>
+      </w:r>
+      <w:r>
+        <w:fldChar w:fldCharType="separate"/>
+      </w:r>
+      <w:r>
+        <w:rPr>
+          <w:noProof/>
+        </w:rPr>
+        <w:t>1</w:t>
+      </w:r>
+      <w:r>
+        <w:rPr>
+          <w:noProof/>
+        </w:rPr>
+        <w:fldChar w:fldCharType="end"/>
+      </w:r>
       <w:bookmarkEnd w:id="0"/>
       <w:r>
         <w:t>: Month-wise Theft</w:t>
@@ -1123,15 +1312,27 @@
           <w:highlight w:val="white"/>
         </w:rPr>
       </w:pPr>
-      <w:r>
-        <w:rPr>
-          <w:rFonts w:ascii="Consolas" w:hAnsi="Consolas" w:cs="Consolas"/>
-          <w:color w:val="000000"/>
-          <w:sz w:val="19"/>
-          <w:szCs w:val="19"/>
-          <w:highlight w:val="white"/>
-        </w:rPr>
-        <w:t>tdayname [Day]</w:t>
+      <w:proofErr w:type="spellStart"/>
+      <w:r>
+        <w:rPr>
+          <w:rFonts w:ascii="Consolas" w:hAnsi="Consolas" w:cs="Consolas"/>
+          <w:color w:val="000000"/>
+          <w:sz w:val="19"/>
+          <w:szCs w:val="19"/>
+          <w:highlight w:val="white"/>
+        </w:rPr>
+        <w:t>tdayname</w:t>
+      </w:r>
+      <w:proofErr w:type="spellEnd"/>
+      <w:r>
+        <w:rPr>
+          <w:rFonts w:ascii="Consolas" w:hAnsi="Consolas" w:cs="Consolas"/>
+          <w:color w:val="000000"/>
+          <w:sz w:val="19"/>
+          <w:szCs w:val="19"/>
+          <w:highlight w:val="white"/>
+        </w:rPr>
+        <w:t xml:space="preserve"> [Day]</w:t>
       </w:r>
     </w:p>
     <w:p>
@@ -1228,6 +1429,7 @@
           <w:highlight w:val="white"/>
         </w:rPr>
       </w:pPr>
+      <w:proofErr w:type="spellStart"/>
       <w:r>
         <w:rPr>
           <w:rFonts w:ascii="Consolas" w:hAnsi="Consolas" w:cs="Consolas"/>
@@ -1238,6 +1440,7 @@
         </w:rPr>
         <w:t>theft_log</w:t>
       </w:r>
+      <w:proofErr w:type="spellEnd"/>
     </w:p>
     <w:p>
       <w:pPr>
@@ -1294,6 +1497,7 @@
           <w:szCs w:val="19"/>
         </w:rPr>
       </w:pPr>
+      <w:proofErr w:type="spellStart"/>
       <w:r>
         <w:rPr>
           <w:rFonts w:ascii="Consolas" w:hAnsi="Consolas" w:cs="Consolas"/>
@@ -1304,6 +1508,7 @@
         </w:rPr>
         <w:t>tdayname</w:t>
       </w:r>
+      <w:proofErr w:type="spellEnd"/>
     </w:p>
     <w:p>
       <w:pPr>
@@ -1386,7 +1591,29 @@
           <w:szCs w:val="19"/>
           <w:highlight w:val="white"/>
         </w:rPr>
-        <w:t>--Theft occurences on basis of month</w:t>
+        <w:t xml:space="preserve">--Theft </w:t>
+      </w:r>
+      <w:proofErr w:type="spellStart"/>
+      <w:r>
+        <w:rPr>
+          <w:rFonts w:ascii="Consolas" w:hAnsi="Consolas" w:cs="Consolas"/>
+          <w:color w:val="008000"/>
+          <w:sz w:val="19"/>
+          <w:szCs w:val="19"/>
+          <w:highlight w:val="white"/>
+        </w:rPr>
+        <w:t>occurences</w:t>
+      </w:r>
+      <w:proofErr w:type="spellEnd"/>
+      <w:r>
+        <w:rPr>
+          <w:rFonts w:ascii="Consolas" w:hAnsi="Consolas" w:cs="Consolas"/>
+          <w:color w:val="008000"/>
+          <w:sz w:val="19"/>
+          <w:szCs w:val="19"/>
+          <w:highlight w:val="white"/>
+        </w:rPr>
+        <w:t xml:space="preserve"> on basis of month</w:t>
       </w:r>
     </w:p>
     <w:p>
@@ -1428,15 +1655,27 @@
           <w:highlight w:val="white"/>
         </w:rPr>
       </w:pPr>
-      <w:r>
-        <w:rPr>
-          <w:rFonts w:ascii="Consolas" w:hAnsi="Consolas" w:cs="Consolas"/>
-          <w:color w:val="000000"/>
-          <w:sz w:val="19"/>
-          <w:szCs w:val="19"/>
-          <w:highlight w:val="white"/>
-        </w:rPr>
-        <w:t>tmonthname [Month]</w:t>
+      <w:proofErr w:type="spellStart"/>
+      <w:r>
+        <w:rPr>
+          <w:rFonts w:ascii="Consolas" w:hAnsi="Consolas" w:cs="Consolas"/>
+          <w:color w:val="000000"/>
+          <w:sz w:val="19"/>
+          <w:szCs w:val="19"/>
+          <w:highlight w:val="white"/>
+        </w:rPr>
+        <w:t>tmonthname</w:t>
+      </w:r>
+      <w:proofErr w:type="spellEnd"/>
+      <w:r>
+        <w:rPr>
+          <w:rFonts w:ascii="Consolas" w:hAnsi="Consolas" w:cs="Consolas"/>
+          <w:color w:val="000000"/>
+          <w:sz w:val="19"/>
+          <w:szCs w:val="19"/>
+          <w:highlight w:val="white"/>
+        </w:rPr>
+        <w:t xml:space="preserve"> [Month]</w:t>
       </w:r>
     </w:p>
     <w:p>
@@ -1471,7 +1710,29 @@
           <w:szCs w:val="19"/>
           <w:highlight w:val="white"/>
         </w:rPr>
-        <w:t xml:space="preserve"> tdayname [Day]</w:t>
+        <w:t xml:space="preserve"> </w:t>
+      </w:r>
+      <w:proofErr w:type="spellStart"/>
+      <w:r>
+        <w:rPr>
+          <w:rFonts w:ascii="Consolas" w:hAnsi="Consolas" w:cs="Consolas"/>
+          <w:color w:val="000000"/>
+          <w:sz w:val="19"/>
+          <w:szCs w:val="19"/>
+          <w:highlight w:val="white"/>
+        </w:rPr>
+        <w:t>tdayname</w:t>
+      </w:r>
+      <w:proofErr w:type="spellEnd"/>
+      <w:r>
+        <w:rPr>
+          <w:rFonts w:ascii="Consolas" w:hAnsi="Consolas" w:cs="Consolas"/>
+          <w:color w:val="000000"/>
+          <w:sz w:val="19"/>
+          <w:szCs w:val="19"/>
+          <w:highlight w:val="white"/>
+        </w:rPr>
+        <w:t xml:space="preserve"> [Day]</w:t>
       </w:r>
     </w:p>
     <w:p>
@@ -1568,6 +1829,7 @@
           <w:highlight w:val="white"/>
         </w:rPr>
       </w:pPr>
+      <w:proofErr w:type="spellStart"/>
       <w:r>
         <w:rPr>
           <w:rFonts w:ascii="Consolas" w:hAnsi="Consolas" w:cs="Consolas"/>
@@ -1579,6 +1841,7 @@
         <w:lastRenderedPageBreak/>
         <w:t>theft_log</w:t>
       </w:r>
+      <w:proofErr w:type="spellEnd"/>
     </w:p>
     <w:p>
       <w:pPr>
@@ -1639,6 +1902,7 @@
           <w:highlight w:val="white"/>
         </w:rPr>
       </w:pPr>
+      <w:proofErr w:type="spellStart"/>
       <w:r>
         <w:rPr>
           <w:rFonts w:ascii="Consolas" w:hAnsi="Consolas" w:cs="Consolas"/>
@@ -1649,6 +1913,7 @@
         </w:rPr>
         <w:t>tmonthname</w:t>
       </w:r>
+      <w:proofErr w:type="spellEnd"/>
       <w:r>
         <w:rPr>
           <w:rFonts w:ascii="Consolas" w:hAnsi="Consolas" w:cs="Consolas"/>
@@ -1667,8 +1932,20 @@
           <w:szCs w:val="19"/>
           <w:highlight w:val="white"/>
         </w:rPr>
-        <w:t xml:space="preserve"> tdayname</w:t>
-      </w:r>
+        <w:t xml:space="preserve"> </w:t>
+      </w:r>
+      <w:proofErr w:type="spellStart"/>
+      <w:r>
+        <w:rPr>
+          <w:rFonts w:ascii="Consolas" w:hAnsi="Consolas" w:cs="Consolas"/>
+          <w:color w:val="000000"/>
+          <w:sz w:val="19"/>
+          <w:szCs w:val="19"/>
+          <w:highlight w:val="white"/>
+        </w:rPr>
+        <w:t>tdayname</w:t>
+      </w:r>
+      <w:proofErr w:type="spellEnd"/>
     </w:p>
     <w:p>
       <w:pPr>
@@ -1725,6 +2002,7 @@
           <w:szCs w:val="19"/>
         </w:rPr>
       </w:pPr>
+      <w:proofErr w:type="spellStart"/>
       <w:r>
         <w:rPr>
           <w:rFonts w:ascii="Consolas" w:hAnsi="Consolas" w:cs="Consolas"/>
@@ -1735,6 +2013,7 @@
         </w:rPr>
         <w:t>tmonthname</w:t>
       </w:r>
+      <w:proofErr w:type="spellEnd"/>
       <w:r>
         <w:rPr>
           <w:rFonts w:ascii="Consolas" w:hAnsi="Consolas" w:cs="Consolas"/>
@@ -1753,8 +2032,20 @@
           <w:szCs w:val="19"/>
           <w:highlight w:val="white"/>
         </w:rPr>
-        <w:t xml:space="preserve"> tdayname</w:t>
-      </w:r>
+        <w:t xml:space="preserve"> </w:t>
+      </w:r>
+      <w:proofErr w:type="spellStart"/>
+      <w:r>
+        <w:rPr>
+          <w:rFonts w:ascii="Consolas" w:hAnsi="Consolas" w:cs="Consolas"/>
+          <w:color w:val="000000"/>
+          <w:sz w:val="19"/>
+          <w:szCs w:val="19"/>
+          <w:highlight w:val="white"/>
+        </w:rPr>
+        <w:t>tdayname</w:t>
+      </w:r>
+      <w:proofErr w:type="spellEnd"/>
     </w:p>
     <w:p>
       <w:pPr>
@@ -1786,7 +2077,15 @@
         <w:t>theft occurrence has been more</w:t>
       </w:r>
       <w:r>
-        <w:t xml:space="preserve"> on Sunday and Monday of December. But still I didn’t found any significant patter. Visualization of theft patter for days on montly basis is shown in </w:t>
+        <w:t xml:space="preserve"> on Sunday and Monday of December. But still I didn’t found any significant patter. Visualization of theft patter for days on </w:t>
+      </w:r>
+      <w:proofErr w:type="spellStart"/>
+      <w:r>
+        <w:t>montly</w:t>
+      </w:r>
+      <w:proofErr w:type="spellEnd"/>
+      <w:r>
+        <w:t xml:space="preserve"> basis is shown in </w:t>
       </w:r>
       <w:r>
         <w:fldChar w:fldCharType="begin"/>
@@ -1881,14 +2180,27 @@
       <w:r>
         <w:t xml:space="preserve">Figure </w:t>
       </w:r>
-      <w:fldSimple w:instr=" SEQ Figure \* ARABIC ">
-        <w:r>
-          <w:rPr>
-            <w:noProof/>
-          </w:rPr>
-          <w:t>2</w:t>
-        </w:r>
-      </w:fldSimple>
+      <w:r>
+        <w:fldChar w:fldCharType="begin"/>
+      </w:r>
+      <w:r>
+        <w:instrText xml:space="preserve"> SEQ Figure \* ARABIC </w:instrText>
+      </w:r>
+      <w:r>
+        <w:fldChar w:fldCharType="separate"/>
+      </w:r>
+      <w:r>
+        <w:rPr>
+          <w:noProof/>
+        </w:rPr>
+        <w:t>2</w:t>
+      </w:r>
+      <w:r>
+        <w:rPr>
+          <w:noProof/>
+        </w:rPr>
+        <w:fldChar w:fldCharType="end"/>
+      </w:r>
       <w:bookmarkEnd w:id="1"/>
       <w:r>
         <w:t>: Theft patter for Days on Monthly Basis</w:t>
@@ -1908,7 +2220,15 @@
         <w:t>I immediately realized, that week-wise analysis should also be done to identify if there are some weekly patterns for theft. I added week number column to our table after recreating it with updated query.</w:t>
       </w:r>
       <w:r>
-        <w:t xml:space="preserve"> The updated queries are provided with solution as theft_log_pp.sql.</w:t>
+        <w:t xml:space="preserve"> The updated queries are provided with solution as </w:t>
+      </w:r>
+      <w:proofErr w:type="spellStart"/>
+      <w:r>
+        <w:t>theft_log_pp.sql</w:t>
+      </w:r>
+      <w:proofErr w:type="spellEnd"/>
+      <w:r>
+        <w:t>.</w:t>
       </w:r>
     </w:p>
     <w:p>
@@ -1955,15 +2275,27 @@
           <w:highlight w:val="white"/>
         </w:rPr>
       </w:pPr>
-      <w:r>
-        <w:rPr>
-          <w:rFonts w:ascii="Consolas" w:hAnsi="Consolas" w:cs="Consolas"/>
-          <w:color w:val="000000"/>
-          <w:sz w:val="19"/>
-          <w:szCs w:val="19"/>
-          <w:highlight w:val="white"/>
-        </w:rPr>
-        <w:t>tweek [Week]</w:t>
+      <w:proofErr w:type="spellStart"/>
+      <w:r>
+        <w:rPr>
+          <w:rFonts w:ascii="Consolas" w:hAnsi="Consolas" w:cs="Consolas"/>
+          <w:color w:val="000000"/>
+          <w:sz w:val="19"/>
+          <w:szCs w:val="19"/>
+          <w:highlight w:val="white"/>
+        </w:rPr>
+        <w:t>tweek</w:t>
+      </w:r>
+      <w:proofErr w:type="spellEnd"/>
+      <w:r>
+        <w:rPr>
+          <w:rFonts w:ascii="Consolas" w:hAnsi="Consolas" w:cs="Consolas"/>
+          <w:color w:val="000000"/>
+          <w:sz w:val="19"/>
+          <w:szCs w:val="19"/>
+          <w:highlight w:val="white"/>
+        </w:rPr>
+        <w:t xml:space="preserve"> [Week]</w:t>
       </w:r>
     </w:p>
     <w:p>
@@ -2070,6 +2402,7 @@
           <w:highlight w:val="white"/>
         </w:rPr>
       </w:pPr>
+      <w:proofErr w:type="spellStart"/>
       <w:r>
         <w:rPr>
           <w:rFonts w:ascii="Consolas" w:hAnsi="Consolas" w:cs="Consolas"/>
@@ -2080,6 +2413,7 @@
         </w:rPr>
         <w:t>theft_log</w:t>
       </w:r>
+      <w:proofErr w:type="spellEnd"/>
     </w:p>
     <w:p>
       <w:pPr>
@@ -2136,6 +2470,7 @@
           <w:szCs w:val="19"/>
         </w:rPr>
       </w:pPr>
+      <w:proofErr w:type="spellStart"/>
       <w:r>
         <w:rPr>
           <w:rFonts w:ascii="Consolas" w:hAnsi="Consolas" w:cs="Consolas"/>
@@ -2146,6 +2481,7 @@
         </w:rPr>
         <w:t>tweek</w:t>
       </w:r>
+      <w:proofErr w:type="spellEnd"/>
     </w:p>
     <w:p>
       <w:pPr>
@@ -2168,7 +2504,15 @@
         <w:jc w:val="both"/>
       </w:pPr>
       <w:r>
-        <w:t>The weekly theft count also didn’t gave any specific pattern except a minor observation that last three weeks of the year has more theft occurrences together and similarly week 27 to 32 has continuous pattern of theft.</w:t>
+        <w:t xml:space="preserve">The weekly theft count also didn’t </w:t>
+      </w:r>
+      <w:proofErr w:type="spellStart"/>
+      <w:r>
+        <w:t>gave</w:t>
+      </w:r>
+      <w:proofErr w:type="spellEnd"/>
+      <w:r>
+        <w:t xml:space="preserve"> any specific pattern except a minor observation that last three weeks of the year has more theft occurrences together and similarly week 27 to 32 has continuous pattern of theft.</w:t>
       </w:r>
     </w:p>
     <w:p>
@@ -2198,7 +2542,21 @@
         <w:rPr>
           <w:i/>
         </w:rPr>
-        <w:t xml:space="preserve"> in freelancertask folder.</w:t>
+        <w:t xml:space="preserve"> in </w:t>
+      </w:r>
+      <w:proofErr w:type="spellStart"/>
+      <w:r>
+        <w:rPr>
+          <w:i/>
+        </w:rPr>
+        <w:t>freelancertask</w:t>
+      </w:r>
+      <w:proofErr w:type="spellEnd"/>
+      <w:r>
+        <w:rPr>
+          <w:i/>
+        </w:rPr>
+        <w:t xml:space="preserve"> folder.</w:t>
       </w:r>
     </w:p>
     <w:p>
@@ -2211,10 +2569,42 @@
         <w:jc w:val="both"/>
       </w:pPr>
       <w:r>
-        <w:t xml:space="preserve">I will stop working on theft_log data and now I will move to visitor_log data that we have already loaded in visitor_log_i. </w:t>
-      </w:r>
-      <w:r>
-        <w:t>I just tried to identify, how each individual can be identified. After checking with distinct and group by queries, it was clear that we should identify each individual using both name and dob.</w:t>
+        <w:t xml:space="preserve">I will stop working on </w:t>
+      </w:r>
+      <w:proofErr w:type="spellStart"/>
+      <w:r>
+        <w:t>theft_log</w:t>
+      </w:r>
+      <w:proofErr w:type="spellEnd"/>
+      <w:r>
+        <w:t xml:space="preserve"> data and now I will move to </w:t>
+      </w:r>
+      <w:proofErr w:type="spellStart"/>
+      <w:r>
+        <w:t>visitor_log</w:t>
+      </w:r>
+      <w:proofErr w:type="spellEnd"/>
+      <w:r>
+        <w:t xml:space="preserve"> data that we have already loaded in </w:t>
+      </w:r>
+      <w:proofErr w:type="spellStart"/>
+      <w:r>
+        <w:t>visitor_log_i</w:t>
+      </w:r>
+      <w:proofErr w:type="spellEnd"/>
+      <w:r>
+        <w:t xml:space="preserve">. </w:t>
+      </w:r>
+      <w:r>
+        <w:t xml:space="preserve">I just tried to identify, how each individual can be identified. After checking with distinct and group by queries, it was clear that we should identify each individual using both name and </w:t>
+      </w:r>
+      <w:proofErr w:type="spellStart"/>
+      <w:r>
+        <w:t>dob</w:t>
+      </w:r>
+      <w:proofErr w:type="spellEnd"/>
+      <w:r>
+        <w:t>.</w:t>
       </w:r>
     </w:p>
     <w:p>
@@ -2236,7 +2626,15 @@
         <w:t xml:space="preserve"> I filtered the records/visits for days when no theft was reported. This will reduce our search space.</w:t>
       </w:r>
       <w:r>
-        <w:t xml:space="preserve"> I created a separate table named visitor_log_t to store visit information for days when theft has occurred.</w:t>
+        <w:t xml:space="preserve"> I created a separate table named </w:t>
+      </w:r>
+      <w:proofErr w:type="spellStart"/>
+      <w:r>
+        <w:t>visitor_log_t</w:t>
+      </w:r>
+      <w:proofErr w:type="spellEnd"/>
+      <w:r>
+        <w:t xml:space="preserve"> to store visit information for days when theft has occurred.</w:t>
       </w:r>
       <w:r>
         <w:t xml:space="preserve"> While moving the data, we also separated the date parts of the visit using query shown below:</w:t>
@@ -2299,8 +2697,20 @@
           <w:szCs w:val="19"/>
           <w:highlight w:val="white"/>
         </w:rPr>
-        <w:t xml:space="preserve"> visitor_log</w:t>
-      </w:r>
+        <w:t xml:space="preserve"> </w:t>
+      </w:r>
+      <w:proofErr w:type="spellStart"/>
+      <w:r>
+        <w:rPr>
+          <w:rFonts w:ascii="Consolas" w:hAnsi="Consolas" w:cs="Consolas"/>
+          <w:color w:val="000000"/>
+          <w:sz w:val="19"/>
+          <w:szCs w:val="19"/>
+          <w:highlight w:val="white"/>
+        </w:rPr>
+        <w:t>visitor_log</w:t>
+      </w:r>
+      <w:proofErr w:type="spellEnd"/>
     </w:p>
     <w:p>
       <w:pPr>
@@ -2341,6 +2751,7 @@
           <w:highlight w:val="white"/>
         </w:rPr>
       </w:pPr>
+      <w:proofErr w:type="spellStart"/>
       <w:r>
         <w:rPr>
           <w:rFonts w:ascii="Consolas" w:hAnsi="Consolas" w:cs="Consolas"/>
@@ -2351,6 +2762,7 @@
         </w:rPr>
         <w:t>visit_date</w:t>
       </w:r>
+      <w:proofErr w:type="spellEnd"/>
     </w:p>
     <w:p>
       <w:pPr>
@@ -2419,7 +2831,29 @@
           <w:szCs w:val="19"/>
           <w:highlight w:val="white"/>
         </w:rPr>
-        <w:t xml:space="preserve"> [dob]</w:t>
+        <w:t xml:space="preserve"> [</w:t>
+      </w:r>
+      <w:proofErr w:type="spellStart"/>
+      <w:r>
+        <w:rPr>
+          <w:rFonts w:ascii="Consolas" w:hAnsi="Consolas" w:cs="Consolas"/>
+          <w:color w:val="000000"/>
+          <w:sz w:val="19"/>
+          <w:szCs w:val="19"/>
+          <w:highlight w:val="white"/>
+        </w:rPr>
+        <w:t>dob</w:t>
+      </w:r>
+      <w:proofErr w:type="spellEnd"/>
+      <w:r>
+        <w:rPr>
+          <w:rFonts w:ascii="Consolas" w:hAnsi="Consolas" w:cs="Consolas"/>
+          <w:color w:val="000000"/>
+          <w:sz w:val="19"/>
+          <w:szCs w:val="19"/>
+          <w:highlight w:val="white"/>
+        </w:rPr>
+        <w:t>]</w:t>
       </w:r>
     </w:p>
     <w:p>
@@ -2526,6 +2960,7 @@
         </w:rPr>
         <w:t>(</w:t>
       </w:r>
+      <w:proofErr w:type="spellStart"/>
       <w:r>
         <w:rPr>
           <w:rFonts w:ascii="Consolas" w:hAnsi="Consolas" w:cs="Consolas"/>
@@ -2536,6 +2971,7 @@
         </w:rPr>
         <w:t>visit_date</w:t>
       </w:r>
+      <w:proofErr w:type="spellEnd"/>
       <w:r>
         <w:rPr>
           <w:rFonts w:ascii="Consolas" w:hAnsi="Consolas" w:cs="Consolas"/>
@@ -2614,7 +3050,29 @@
           <w:szCs w:val="19"/>
           <w:highlight w:val="white"/>
         </w:rPr>
-        <w:t xml:space="preserve"> tyear </w:t>
+        <w:t xml:space="preserve"> </w:t>
+      </w:r>
+      <w:proofErr w:type="spellStart"/>
+      <w:r>
+        <w:rPr>
+          <w:rFonts w:ascii="Consolas" w:hAnsi="Consolas" w:cs="Consolas"/>
+          <w:color w:val="000000"/>
+          <w:sz w:val="19"/>
+          <w:szCs w:val="19"/>
+          <w:highlight w:val="white"/>
+        </w:rPr>
+        <w:t>tyear</w:t>
+      </w:r>
+      <w:proofErr w:type="spellEnd"/>
+      <w:r>
+        <w:rPr>
+          <w:rFonts w:ascii="Consolas" w:hAnsi="Consolas" w:cs="Consolas"/>
+          <w:color w:val="000000"/>
+          <w:sz w:val="19"/>
+          <w:szCs w:val="19"/>
+          <w:highlight w:val="white"/>
+        </w:rPr>
+        <w:t xml:space="preserve"> </w:t>
       </w:r>
       <w:r>
         <w:rPr>
@@ -2624,8 +3082,20 @@
           <w:szCs w:val="19"/>
           <w:highlight w:val="white"/>
         </w:rPr>
-        <w:t>--can also use datepart</w:t>
-      </w:r>
+        <w:t xml:space="preserve">--can also use </w:t>
+      </w:r>
+      <w:proofErr w:type="spellStart"/>
+      <w:r>
+        <w:rPr>
+          <w:rFonts w:ascii="Consolas" w:hAnsi="Consolas" w:cs="Consolas"/>
+          <w:color w:val="008000"/>
+          <w:sz w:val="19"/>
+          <w:szCs w:val="19"/>
+          <w:highlight w:val="white"/>
+        </w:rPr>
+        <w:t>datepart</w:t>
+      </w:r>
+      <w:proofErr w:type="spellEnd"/>
     </w:p>
     <w:p>
       <w:pPr>
@@ -2731,6 +3201,7 @@
         </w:rPr>
         <w:t>(</w:t>
       </w:r>
+      <w:proofErr w:type="spellStart"/>
       <w:r>
         <w:rPr>
           <w:rFonts w:ascii="Consolas" w:hAnsi="Consolas" w:cs="Consolas"/>
@@ -2741,6 +3212,7 @@
         </w:rPr>
         <w:t>visit_date</w:t>
       </w:r>
+      <w:proofErr w:type="spellEnd"/>
       <w:r>
         <w:rPr>
           <w:rFonts w:ascii="Consolas" w:hAnsi="Consolas" w:cs="Consolas"/>
@@ -2819,8 +3291,20 @@
           <w:szCs w:val="19"/>
           <w:highlight w:val="white"/>
         </w:rPr>
-        <w:t xml:space="preserve"> tmonth</w:t>
-      </w:r>
+        <w:t xml:space="preserve"> </w:t>
+      </w:r>
+      <w:proofErr w:type="spellStart"/>
+      <w:r>
+        <w:rPr>
+          <w:rFonts w:ascii="Consolas" w:hAnsi="Consolas" w:cs="Consolas"/>
+          <w:color w:val="000000"/>
+          <w:sz w:val="19"/>
+          <w:szCs w:val="19"/>
+          <w:highlight w:val="white"/>
+        </w:rPr>
+        <w:t>tmonth</w:t>
+      </w:r>
+      <w:proofErr w:type="spellEnd"/>
     </w:p>
     <w:p>
       <w:pPr>
@@ -2926,6 +3410,7 @@
         </w:rPr>
         <w:t>(</w:t>
       </w:r>
+      <w:proofErr w:type="spellStart"/>
       <w:r>
         <w:rPr>
           <w:rFonts w:ascii="Consolas" w:hAnsi="Consolas" w:cs="Consolas"/>
@@ -2936,6 +3421,7 @@
         </w:rPr>
         <w:t>visit_date</w:t>
       </w:r>
+      <w:proofErr w:type="spellEnd"/>
       <w:r>
         <w:rPr>
           <w:rFonts w:ascii="Consolas" w:hAnsi="Consolas" w:cs="Consolas"/>
@@ -3014,8 +3500,20 @@
           <w:szCs w:val="19"/>
           <w:highlight w:val="white"/>
         </w:rPr>
-        <w:t xml:space="preserve"> tday</w:t>
-      </w:r>
+        <w:t xml:space="preserve"> </w:t>
+      </w:r>
+      <w:proofErr w:type="spellStart"/>
+      <w:r>
+        <w:rPr>
+          <w:rFonts w:ascii="Consolas" w:hAnsi="Consolas" w:cs="Consolas"/>
+          <w:color w:val="000000"/>
+          <w:sz w:val="19"/>
+          <w:szCs w:val="19"/>
+          <w:highlight w:val="white"/>
+        </w:rPr>
+        <w:t>tday</w:t>
+      </w:r>
+      <w:proofErr w:type="spellEnd"/>
     </w:p>
     <w:p>
       <w:pPr>
@@ -3051,6 +3549,7 @@
         </w:rPr>
         <w:t xml:space="preserve"> </w:t>
       </w:r>
+      <w:proofErr w:type="spellStart"/>
       <w:r>
         <w:rPr>
           <w:rFonts w:ascii="Consolas" w:hAnsi="Consolas" w:cs="Consolas"/>
@@ -3061,6 +3560,7 @@
         </w:rPr>
         <w:t>datename</w:t>
       </w:r>
+      <w:proofErr w:type="spellEnd"/>
       <w:r>
         <w:rPr>
           <w:rFonts w:ascii="Consolas" w:hAnsi="Consolas" w:cs="Consolas"/>
@@ -3071,6 +3571,7 @@
         </w:rPr>
         <w:t>(</w:t>
       </w:r>
+      <w:proofErr w:type="spellStart"/>
       <w:r>
         <w:rPr>
           <w:rFonts w:ascii="Consolas" w:hAnsi="Consolas" w:cs="Consolas"/>
@@ -3081,6 +3582,7 @@
         </w:rPr>
         <w:t>dw</w:t>
       </w:r>
+      <w:proofErr w:type="spellEnd"/>
       <w:r>
         <w:rPr>
           <w:rFonts w:ascii="Consolas" w:hAnsi="Consolas" w:cs="Consolas"/>
@@ -3099,8 +3601,20 @@
           <w:szCs w:val="19"/>
           <w:highlight w:val="white"/>
         </w:rPr>
-        <w:t xml:space="preserve"> visit_date</w:t>
-      </w:r>
+        <w:t xml:space="preserve"> </w:t>
+      </w:r>
+      <w:proofErr w:type="spellStart"/>
+      <w:r>
+        <w:rPr>
+          <w:rFonts w:ascii="Consolas" w:hAnsi="Consolas" w:cs="Consolas"/>
+          <w:color w:val="000000"/>
+          <w:sz w:val="19"/>
+          <w:szCs w:val="19"/>
+          <w:highlight w:val="white"/>
+        </w:rPr>
+        <w:t>visit_date</w:t>
+      </w:r>
+      <w:proofErr w:type="spellEnd"/>
       <w:r>
         <w:rPr>
           <w:rFonts w:ascii="Consolas" w:hAnsi="Consolas" w:cs="Consolas"/>
@@ -3119,8 +3633,20 @@
           <w:szCs w:val="19"/>
           <w:highlight w:val="white"/>
         </w:rPr>
-        <w:t xml:space="preserve"> tdayname</w:t>
-      </w:r>
+        <w:t xml:space="preserve"> </w:t>
+      </w:r>
+      <w:proofErr w:type="spellStart"/>
+      <w:r>
+        <w:rPr>
+          <w:rFonts w:ascii="Consolas" w:hAnsi="Consolas" w:cs="Consolas"/>
+          <w:color w:val="000000"/>
+          <w:sz w:val="19"/>
+          <w:szCs w:val="19"/>
+          <w:highlight w:val="white"/>
+        </w:rPr>
+        <w:t>tdayname</w:t>
+      </w:r>
+      <w:proofErr w:type="spellEnd"/>
     </w:p>
     <w:p>
       <w:pPr>
@@ -3156,6 +3682,7 @@
         </w:rPr>
         <w:t xml:space="preserve"> </w:t>
       </w:r>
+      <w:proofErr w:type="spellStart"/>
       <w:r>
         <w:rPr>
           <w:rFonts w:ascii="Consolas" w:hAnsi="Consolas" w:cs="Consolas"/>
@@ -3166,6 +3693,7 @@
         </w:rPr>
         <w:t>datename</w:t>
       </w:r>
+      <w:proofErr w:type="spellEnd"/>
       <w:r>
         <w:rPr>
           <w:rFonts w:ascii="Consolas" w:hAnsi="Consolas" w:cs="Consolas"/>
@@ -3204,8 +3732,20 @@
           <w:szCs w:val="19"/>
           <w:highlight w:val="white"/>
         </w:rPr>
-        <w:t xml:space="preserve"> visit_date</w:t>
-      </w:r>
+        <w:t xml:space="preserve"> </w:t>
+      </w:r>
+      <w:proofErr w:type="spellStart"/>
+      <w:r>
+        <w:rPr>
+          <w:rFonts w:ascii="Consolas" w:hAnsi="Consolas" w:cs="Consolas"/>
+          <w:color w:val="000000"/>
+          <w:sz w:val="19"/>
+          <w:szCs w:val="19"/>
+          <w:highlight w:val="white"/>
+        </w:rPr>
+        <w:t>visit_date</w:t>
+      </w:r>
+      <w:proofErr w:type="spellEnd"/>
       <w:r>
         <w:rPr>
           <w:rFonts w:ascii="Consolas" w:hAnsi="Consolas" w:cs="Consolas"/>
@@ -3224,8 +3764,20 @@
           <w:szCs w:val="19"/>
           <w:highlight w:val="white"/>
         </w:rPr>
-        <w:t xml:space="preserve"> tmonthname</w:t>
-      </w:r>
+        <w:t xml:space="preserve"> </w:t>
+      </w:r>
+      <w:proofErr w:type="spellStart"/>
+      <w:r>
+        <w:rPr>
+          <w:rFonts w:ascii="Consolas" w:hAnsi="Consolas" w:cs="Consolas"/>
+          <w:color w:val="000000"/>
+          <w:sz w:val="19"/>
+          <w:szCs w:val="19"/>
+          <w:highlight w:val="white"/>
+        </w:rPr>
+        <w:t>tmonthname</w:t>
+      </w:r>
+      <w:proofErr w:type="spellEnd"/>
     </w:p>
     <w:p>
       <w:pPr>
@@ -3261,6 +3813,7 @@
         </w:rPr>
         <w:t xml:space="preserve"> </w:t>
       </w:r>
+      <w:proofErr w:type="spellStart"/>
       <w:r>
         <w:rPr>
           <w:rFonts w:ascii="Consolas" w:hAnsi="Consolas" w:cs="Consolas"/>
@@ -3271,6 +3824,7 @@
         </w:rPr>
         <w:t>datepart</w:t>
       </w:r>
+      <w:proofErr w:type="spellEnd"/>
       <w:r>
         <w:rPr>
           <w:rFonts w:ascii="Consolas" w:hAnsi="Consolas" w:cs="Consolas"/>
@@ -3281,6 +3835,7 @@
         </w:rPr>
         <w:t>(</w:t>
       </w:r>
+      <w:proofErr w:type="spellStart"/>
       <w:r>
         <w:rPr>
           <w:rFonts w:ascii="Consolas" w:hAnsi="Consolas" w:cs="Consolas"/>
@@ -3291,6 +3846,7 @@
         </w:rPr>
         <w:t>wk</w:t>
       </w:r>
+      <w:proofErr w:type="spellEnd"/>
       <w:r>
         <w:rPr>
           <w:rFonts w:ascii="Consolas" w:hAnsi="Consolas" w:cs="Consolas"/>
@@ -3309,8 +3865,20 @@
           <w:szCs w:val="19"/>
           <w:highlight w:val="white"/>
         </w:rPr>
-        <w:t xml:space="preserve"> visit_date</w:t>
-      </w:r>
+        <w:t xml:space="preserve"> </w:t>
+      </w:r>
+      <w:proofErr w:type="spellStart"/>
+      <w:r>
+        <w:rPr>
+          <w:rFonts w:ascii="Consolas" w:hAnsi="Consolas" w:cs="Consolas"/>
+          <w:color w:val="000000"/>
+          <w:sz w:val="19"/>
+          <w:szCs w:val="19"/>
+          <w:highlight w:val="white"/>
+        </w:rPr>
+        <w:t>visit_date</w:t>
+      </w:r>
+      <w:proofErr w:type="spellEnd"/>
       <w:r>
         <w:rPr>
           <w:rFonts w:ascii="Consolas" w:hAnsi="Consolas" w:cs="Consolas"/>
@@ -3329,8 +3897,20 @@
           <w:szCs w:val="19"/>
           <w:highlight w:val="white"/>
         </w:rPr>
-        <w:t xml:space="preserve"> tweek</w:t>
-      </w:r>
+        <w:t xml:space="preserve"> </w:t>
+      </w:r>
+      <w:proofErr w:type="spellStart"/>
+      <w:r>
+        <w:rPr>
+          <w:rFonts w:ascii="Consolas" w:hAnsi="Consolas" w:cs="Consolas"/>
+          <w:color w:val="000000"/>
+          <w:sz w:val="19"/>
+          <w:szCs w:val="19"/>
+          <w:highlight w:val="white"/>
+        </w:rPr>
+        <w:t>tweek</w:t>
+      </w:r>
+      <w:proofErr w:type="spellEnd"/>
     </w:p>
     <w:p>
       <w:pPr>
@@ -3364,7 +3944,29 @@
           <w:szCs w:val="19"/>
           <w:highlight w:val="white"/>
         </w:rPr>
-        <w:t xml:space="preserve"> visitor_log_i </w:t>
+        <w:t xml:space="preserve"> </w:t>
+      </w:r>
+      <w:proofErr w:type="spellStart"/>
+      <w:r>
+        <w:rPr>
+          <w:rFonts w:ascii="Consolas" w:hAnsi="Consolas" w:cs="Consolas"/>
+          <w:color w:val="000000"/>
+          <w:sz w:val="19"/>
+          <w:szCs w:val="19"/>
+          <w:highlight w:val="white"/>
+        </w:rPr>
+        <w:t>visitor_log_i</w:t>
+      </w:r>
+      <w:proofErr w:type="spellEnd"/>
+      <w:r>
+        <w:rPr>
+          <w:rFonts w:ascii="Consolas" w:hAnsi="Consolas" w:cs="Consolas"/>
+          <w:color w:val="000000"/>
+          <w:sz w:val="19"/>
+          <w:szCs w:val="19"/>
+          <w:highlight w:val="white"/>
+        </w:rPr>
+        <w:t xml:space="preserve"> </w:t>
       </w:r>
       <w:r>
         <w:rPr>
@@ -3384,7 +3986,29 @@
           <w:szCs w:val="19"/>
           <w:highlight w:val="white"/>
         </w:rPr>
-        <w:t xml:space="preserve"> visit_date </w:t>
+        <w:t xml:space="preserve"> </w:t>
+      </w:r>
+      <w:proofErr w:type="spellStart"/>
+      <w:r>
+        <w:rPr>
+          <w:rFonts w:ascii="Consolas" w:hAnsi="Consolas" w:cs="Consolas"/>
+          <w:color w:val="000000"/>
+          <w:sz w:val="19"/>
+          <w:szCs w:val="19"/>
+          <w:highlight w:val="white"/>
+        </w:rPr>
+        <w:t>visit_date</w:t>
+      </w:r>
+      <w:proofErr w:type="spellEnd"/>
+      <w:r>
+        <w:rPr>
+          <w:rFonts w:ascii="Consolas" w:hAnsi="Consolas" w:cs="Consolas"/>
+          <w:color w:val="000000"/>
+          <w:sz w:val="19"/>
+          <w:szCs w:val="19"/>
+          <w:highlight w:val="white"/>
+        </w:rPr>
+        <w:t xml:space="preserve"> </w:t>
       </w:r>
       <w:r>
         <w:rPr>
@@ -3449,7 +4073,29 @@
           <w:szCs w:val="19"/>
           <w:highlight w:val="white"/>
         </w:rPr>
-        <w:t xml:space="preserve"> theft_day </w:t>
+        <w:t xml:space="preserve"> </w:t>
+      </w:r>
+      <w:proofErr w:type="spellStart"/>
+      <w:r>
+        <w:rPr>
+          <w:rFonts w:ascii="Consolas" w:hAnsi="Consolas" w:cs="Consolas"/>
+          <w:color w:val="000000"/>
+          <w:sz w:val="19"/>
+          <w:szCs w:val="19"/>
+          <w:highlight w:val="white"/>
+        </w:rPr>
+        <w:t>theft_day</w:t>
+      </w:r>
+      <w:proofErr w:type="spellEnd"/>
+      <w:r>
+        <w:rPr>
+          <w:rFonts w:ascii="Consolas" w:hAnsi="Consolas" w:cs="Consolas"/>
+          <w:color w:val="000000"/>
+          <w:sz w:val="19"/>
+          <w:szCs w:val="19"/>
+          <w:highlight w:val="white"/>
+        </w:rPr>
+        <w:t xml:space="preserve"> </w:t>
       </w:r>
       <w:r>
         <w:rPr>
@@ -3469,8 +4115,20 @@
           <w:szCs w:val="19"/>
           <w:highlight w:val="white"/>
         </w:rPr>
-        <w:t xml:space="preserve"> theft_log_i</w:t>
-      </w:r>
+        <w:t xml:space="preserve"> </w:t>
+      </w:r>
+      <w:proofErr w:type="spellStart"/>
+      <w:r>
+        <w:rPr>
+          <w:rFonts w:ascii="Consolas" w:hAnsi="Consolas" w:cs="Consolas"/>
+          <w:color w:val="000000"/>
+          <w:sz w:val="19"/>
+          <w:szCs w:val="19"/>
+          <w:highlight w:val="white"/>
+        </w:rPr>
+        <w:t>theft_log_i</w:t>
+      </w:r>
+      <w:proofErr w:type="spellEnd"/>
     </w:p>
     <w:p>
       <w:pPr>
@@ -3538,7 +4196,21 @@
         <w:rPr>
           <w:i/>
         </w:rPr>
-        <w:t xml:space="preserve"> in freelancertask folder.</w:t>
+        <w:t xml:space="preserve"> in </w:t>
+      </w:r>
+      <w:proofErr w:type="spellStart"/>
+      <w:r>
+        <w:rPr>
+          <w:i/>
+        </w:rPr>
+        <w:t>freelancertask</w:t>
+      </w:r>
+      <w:proofErr w:type="spellEnd"/>
+      <w:r>
+        <w:rPr>
+          <w:i/>
+        </w:rPr>
+        <w:t xml:space="preserve"> folder.</w:t>
       </w:r>
     </w:p>
     <w:p>
@@ -3590,7 +4262,15 @@
         <w:t xml:space="preserve"> There are 34 distinct theft days. </w:t>
       </w:r>
       <w:r>
-        <w:t xml:space="preserve"> The maximum theft days a visitor was found to be present is Karen Keeny and its 30 days, but beware, Karen could be the most loyal customer of the night club.</w:t>
+        <w:t xml:space="preserve"> The maximum theft days a visitor was found to be present is Karen </w:t>
+      </w:r>
+      <w:proofErr w:type="spellStart"/>
+      <w:r>
+        <w:t>Keeny</w:t>
+      </w:r>
+      <w:proofErr w:type="spellEnd"/>
+      <w:r>
+        <w:t xml:space="preserve"> and its 30 days, but beware, Karen could be the most loyal customer of the night club.</w:t>
       </w:r>
       <w:r>
         <w:t xml:space="preserve"> We are still far </w:t>
@@ -3673,7 +4353,15 @@
         <w:t>.</w:t>
       </w:r>
       <w:r>
-        <w:t xml:space="preserve"> However, this effort allowed me to replace name and dob with a unique identifier that I will be using for any further processing. This will anyhow reduce the data processed during analytics.</w:t>
+        <w:t xml:space="preserve"> However, this effort allowed me to replace name and </w:t>
+      </w:r>
+      <w:proofErr w:type="spellStart"/>
+      <w:r>
+        <w:t>dob</w:t>
+      </w:r>
+      <w:proofErr w:type="spellEnd"/>
+      <w:r>
+        <w:t xml:space="preserve"> with a unique identifier that I will be using for any further processing. This will anyhow reduce the data processed during analytics.</w:t>
       </w:r>
     </w:p>
     <w:p>
@@ -3744,14 +4432,27 @@
       <w:r>
         <w:t xml:space="preserve">Figure </w:t>
       </w:r>
-      <w:fldSimple w:instr=" SEQ Figure \* ARABIC ">
-        <w:r>
-          <w:rPr>
-            <w:noProof/>
-          </w:rPr>
-          <w:t>3</w:t>
-        </w:r>
-      </w:fldSimple>
+      <w:r>
+        <w:fldChar w:fldCharType="begin"/>
+      </w:r>
+      <w:r>
+        <w:instrText xml:space="preserve"> SEQ Figure \* ARABIC </w:instrText>
+      </w:r>
+      <w:r>
+        <w:fldChar w:fldCharType="separate"/>
+      </w:r>
+      <w:r>
+        <w:rPr>
+          <w:noProof/>
+        </w:rPr>
+        <w:t>3</w:t>
+      </w:r>
+      <w:r>
+        <w:rPr>
+          <w:noProof/>
+        </w:rPr>
+        <w:fldChar w:fldCharType="end"/>
+      </w:r>
       <w:bookmarkEnd w:id="2"/>
       <w:r>
         <w:t>: Visitors Visiting Together on Each Theft Day</w:t>
@@ -4196,14 +4897,27 @@
       <w:r>
         <w:t xml:space="preserve">Figure </w:t>
       </w:r>
-      <w:fldSimple w:instr=" SEQ Figure \* ARABIC ">
-        <w:r>
-          <w:rPr>
-            <w:noProof/>
-          </w:rPr>
-          <w:t>4</w:t>
-        </w:r>
-      </w:fldSimple>
+      <w:r>
+        <w:fldChar w:fldCharType="begin"/>
+      </w:r>
+      <w:r>
+        <w:instrText xml:space="preserve"> SEQ Figure \* ARABIC </w:instrText>
+      </w:r>
+      <w:r>
+        <w:fldChar w:fldCharType="separate"/>
+      </w:r>
+      <w:r>
+        <w:rPr>
+          <w:noProof/>
+        </w:rPr>
+        <w:t>4</w:t>
+      </w:r>
+      <w:r>
+        <w:rPr>
+          <w:noProof/>
+        </w:rPr>
+        <w:fldChar w:fldCharType="end"/>
+      </w:r>
       <w:bookmarkEnd w:id="3"/>
       <w:r>
         <w:t>: Graph View of Generated Association Rules</w:t>
@@ -4244,7 +4958,15 @@
         <w:jc w:val="both"/>
       </w:pPr>
       <w:r>
-        <w:t>Now, its time to try another approach. I just wondered, why didn’t I took this problem as a classification problem? How about adding a new column with two possible classes, i.e., theft occurred or not. And then train the model to make prediction. This could also be a good approach to identify potential thieves. The problem is, all experiment of association rule mining will need to be re-run as I have to regenerate the visitor ids. The good part is, we can always identify the new ids for old ones using joins. So the problem can be solved.</w:t>
+        <w:t xml:space="preserve">Now, </w:t>
+      </w:r>
+      <w:proofErr w:type="spellStart"/>
+      <w:r>
+        <w:t>its</w:t>
+      </w:r>
+      <w:proofErr w:type="spellEnd"/>
+      <w:r>
+        <w:t xml:space="preserve"> time to try another approach. I just wondered, why didn’t I took this problem as a classification problem? How about adding a new column with two possible classes, i.e., theft occurred or not. And then train the model to make prediction. This could also be a good approach to identify potential thieves. The problem is, all experiment of association rule mining will need to be re-run as I have to regenerate the visitor ids. The good part is, we can always identify the new ids for old ones using joins. So the problem can be solved.</w:t>
       </w:r>
       <w:r>
         <w:t xml:space="preserve"> I just did as I mentioned above, I took all data and converted it into columnar format as we have done in our previous theft day only data set. Then each visit of theft day is marked as 1 and each visit on non-theft day is marked as 0.</w:t>
@@ -4252,9 +4974,11 @@
       <w:r>
         <w:t xml:space="preserve"> The script for preparing this data is available in sources with name </w:t>
       </w:r>
+      <w:proofErr w:type="spellStart"/>
       <w:r>
         <w:t>reformulatingasPrediction.sql</w:t>
       </w:r>
+      <w:proofErr w:type="spellEnd"/>
       <w:r>
         <w:t>.</w:t>
       </w:r>
@@ -4269,7 +4993,15 @@
         <w:jc w:val="both"/>
       </w:pPr>
       <w:r>
-        <w:t>After preparation of the data, we attempted to identify highly correlated attributes, which for us means visitors. With 0.6 cuttoff for correlation we got only four visitors of 330, 731, 745, 627 using R script given below:</w:t>
+        <w:t xml:space="preserve">After preparation of the data, we attempted to identify highly correlated attributes, which for us means visitors. With 0.6 </w:t>
+      </w:r>
+      <w:proofErr w:type="spellStart"/>
+      <w:r>
+        <w:t>cuttoff</w:t>
+      </w:r>
+      <w:proofErr w:type="spellEnd"/>
+      <w:r>
+        <w:t xml:space="preserve"> for correlation we got only four visitors of 330, 731, 745, 627 using R script given below:</w:t>
       </w:r>
     </w:p>
     <w:p>
@@ -4581,6 +5313,7 @@
           <w:highlight w:val="white"/>
         </w:rPr>
       </w:pPr>
+      <w:proofErr w:type="spellStart"/>
       <w:r>
         <w:rPr>
           <w:rFonts w:ascii="Consolas" w:hAnsi="Consolas" w:cs="Consolas"/>
@@ -4611,6 +5344,7 @@
         </w:rPr>
         <w:t>seed</w:t>
       </w:r>
+      <w:proofErr w:type="spellEnd"/>
       <w:r>
         <w:rPr>
           <w:rFonts w:ascii="Consolas" w:hAnsi="Consolas" w:cs="Consolas"/>
@@ -4676,6 +5410,7 @@
         </w:rPr>
         <w:t>(</w:t>
       </w:r>
+      <w:proofErr w:type="spellStart"/>
       <w:r>
         <w:rPr>
           <w:rFonts w:ascii="Consolas" w:hAnsi="Consolas" w:cs="Consolas"/>
@@ -4686,6 +5421,7 @@
         </w:rPr>
         <w:t>mlbench</w:t>
       </w:r>
+      <w:proofErr w:type="spellEnd"/>
       <w:r>
         <w:rPr>
           <w:rFonts w:ascii="Consolas" w:hAnsi="Consolas" w:cs="Consolas"/>
@@ -4766,6 +5502,7 @@
           <w:highlight w:val="white"/>
         </w:rPr>
       </w:pPr>
+      <w:proofErr w:type="spellStart"/>
       <w:r>
         <w:rPr>
           <w:rFonts w:ascii="Consolas" w:hAnsi="Consolas" w:cs="Consolas"/>
@@ -4794,7 +5531,18 @@
           <w:szCs w:val="19"/>
           <w:highlight w:val="white"/>
         </w:rPr>
-        <w:t xml:space="preserve">visitors </w:t>
+        <w:t>visitors</w:t>
+      </w:r>
+      <w:proofErr w:type="spellEnd"/>
+      <w:r>
+        <w:rPr>
+          <w:rFonts w:ascii="Consolas" w:hAnsi="Consolas" w:cs="Consolas"/>
+          <w:color w:val="000000"/>
+          <w:sz w:val="19"/>
+          <w:szCs w:val="19"/>
+          <w:highlight w:val="white"/>
+        </w:rPr>
+        <w:t xml:space="preserve"> </w:t>
       </w:r>
       <w:r>
         <w:rPr>
@@ -4831,15 +5579,27 @@
           <w:highlight w:val="white"/>
         </w:rPr>
       </w:pPr>
-      <w:r>
-        <w:rPr>
-          <w:rFonts w:ascii="Consolas" w:hAnsi="Consolas" w:cs="Consolas"/>
-          <w:color w:val="000000"/>
-          <w:sz w:val="19"/>
-          <w:szCs w:val="19"/>
-          <w:highlight w:val="white"/>
-        </w:rPr>
-        <w:t xml:space="preserve">myvisitors </w:t>
+      <w:proofErr w:type="spellStart"/>
+      <w:r>
+        <w:rPr>
+          <w:rFonts w:ascii="Consolas" w:hAnsi="Consolas" w:cs="Consolas"/>
+          <w:color w:val="000000"/>
+          <w:sz w:val="19"/>
+          <w:szCs w:val="19"/>
+          <w:highlight w:val="white"/>
+        </w:rPr>
+        <w:t>myvisitors</w:t>
+      </w:r>
+      <w:proofErr w:type="spellEnd"/>
+      <w:r>
+        <w:rPr>
+          <w:rFonts w:ascii="Consolas" w:hAnsi="Consolas" w:cs="Consolas"/>
+          <w:color w:val="000000"/>
+          <w:sz w:val="19"/>
+          <w:szCs w:val="19"/>
+          <w:highlight w:val="white"/>
+        </w:rPr>
+        <w:t xml:space="preserve"> </w:t>
       </w:r>
       <w:r>
         <w:rPr>
@@ -4859,8 +5619,20 @@
           <w:szCs w:val="19"/>
           <w:highlight w:val="white"/>
         </w:rPr>
-        <w:t xml:space="preserve"> sapply</w:t>
-      </w:r>
+        <w:t xml:space="preserve"> </w:t>
+      </w:r>
+      <w:proofErr w:type="spellStart"/>
+      <w:r>
+        <w:rPr>
+          <w:rFonts w:ascii="Consolas" w:hAnsi="Consolas" w:cs="Consolas"/>
+          <w:color w:val="000000"/>
+          <w:sz w:val="19"/>
+          <w:szCs w:val="19"/>
+          <w:highlight w:val="white"/>
+        </w:rPr>
+        <w:t>sapply</w:t>
+      </w:r>
+      <w:proofErr w:type="spellEnd"/>
       <w:r>
         <w:rPr>
           <w:rFonts w:ascii="Consolas" w:hAnsi="Consolas" w:cs="Consolas"/>
@@ -4871,6 +5643,7 @@
         </w:rPr>
         <w:t>(</w:t>
       </w:r>
+      <w:proofErr w:type="spellStart"/>
       <w:r>
         <w:rPr>
           <w:rFonts w:ascii="Consolas" w:hAnsi="Consolas" w:cs="Consolas"/>
@@ -4901,6 +5674,7 @@
         </w:rPr>
         <w:t>visitors</w:t>
       </w:r>
+      <w:proofErr w:type="spellEnd"/>
       <w:r>
         <w:rPr>
           <w:rFonts w:ascii="Consolas" w:hAnsi="Consolas" w:cs="Consolas"/>
@@ -4921,6 +5695,7 @@
         </w:rPr>
         <w:t xml:space="preserve"> </w:t>
       </w:r>
+      <w:proofErr w:type="spellStart"/>
       <w:r>
         <w:rPr>
           <w:rFonts w:ascii="Consolas" w:hAnsi="Consolas" w:cs="Consolas"/>
@@ -4951,6 +5726,7 @@
         </w:rPr>
         <w:t>numeric</w:t>
       </w:r>
+      <w:proofErr w:type="spellEnd"/>
       <w:r>
         <w:rPr>
           <w:rFonts w:ascii="Consolas" w:hAnsi="Consolas" w:cs="Consolas"/>
@@ -4976,15 +5752,27 @@
           <w:highlight w:val="white"/>
         </w:rPr>
       </w:pPr>
-      <w:r>
-        <w:rPr>
-          <w:rFonts w:ascii="Consolas" w:hAnsi="Consolas" w:cs="Consolas"/>
-          <w:color w:val="000000"/>
-          <w:sz w:val="19"/>
-          <w:szCs w:val="19"/>
-          <w:highlight w:val="white"/>
-        </w:rPr>
-        <w:t xml:space="preserve">corrmat </w:t>
+      <w:proofErr w:type="spellStart"/>
+      <w:r>
+        <w:rPr>
+          <w:rFonts w:ascii="Consolas" w:hAnsi="Consolas" w:cs="Consolas"/>
+          <w:color w:val="000000"/>
+          <w:sz w:val="19"/>
+          <w:szCs w:val="19"/>
+          <w:highlight w:val="white"/>
+        </w:rPr>
+        <w:t>corrmat</w:t>
+      </w:r>
+      <w:proofErr w:type="spellEnd"/>
+      <w:r>
+        <w:rPr>
+          <w:rFonts w:ascii="Consolas" w:hAnsi="Consolas" w:cs="Consolas"/>
+          <w:color w:val="000000"/>
+          <w:sz w:val="19"/>
+          <w:szCs w:val="19"/>
+          <w:highlight w:val="white"/>
+        </w:rPr>
+        <w:t xml:space="preserve"> </w:t>
       </w:r>
       <w:r>
         <w:rPr>
@@ -5004,8 +5792,20 @@
           <w:szCs w:val="19"/>
           <w:highlight w:val="white"/>
         </w:rPr>
-        <w:t xml:space="preserve"> cor</w:t>
-      </w:r>
+        <w:t xml:space="preserve"> </w:t>
+      </w:r>
+      <w:proofErr w:type="spellStart"/>
+      <w:r>
+        <w:rPr>
+          <w:rFonts w:ascii="Consolas" w:hAnsi="Consolas" w:cs="Consolas"/>
+          <w:color w:val="000000"/>
+          <w:sz w:val="19"/>
+          <w:szCs w:val="19"/>
+          <w:highlight w:val="white"/>
+        </w:rPr>
+        <w:t>cor</w:t>
+      </w:r>
+      <w:proofErr w:type="spellEnd"/>
       <w:r>
         <w:rPr>
           <w:rFonts w:ascii="Consolas" w:hAnsi="Consolas" w:cs="Consolas"/>
@@ -5016,6 +5816,7 @@
         </w:rPr>
         <w:t>(</w:t>
       </w:r>
+      <w:proofErr w:type="spellStart"/>
       <w:r>
         <w:rPr>
           <w:rFonts w:ascii="Consolas" w:hAnsi="Consolas" w:cs="Consolas"/>
@@ -5026,6 +5827,7 @@
         </w:rPr>
         <w:t>myvisitors</w:t>
       </w:r>
+      <w:proofErr w:type="spellEnd"/>
       <w:r>
         <w:rPr>
           <w:rFonts w:ascii="Consolas" w:hAnsi="Consolas" w:cs="Consolas"/>
@@ -5051,15 +5853,27 @@
           <w:highlight w:val="white"/>
         </w:rPr>
       </w:pPr>
-      <w:r>
-        <w:rPr>
-          <w:rFonts w:ascii="Consolas" w:hAnsi="Consolas" w:cs="Consolas"/>
-          <w:color w:val="000000"/>
-          <w:sz w:val="19"/>
-          <w:szCs w:val="19"/>
-          <w:highlight w:val="white"/>
-        </w:rPr>
-        <w:t xml:space="preserve">hicorr </w:t>
+      <w:proofErr w:type="spellStart"/>
+      <w:r>
+        <w:rPr>
+          <w:rFonts w:ascii="Consolas" w:hAnsi="Consolas" w:cs="Consolas"/>
+          <w:color w:val="000000"/>
+          <w:sz w:val="19"/>
+          <w:szCs w:val="19"/>
+          <w:highlight w:val="white"/>
+        </w:rPr>
+        <w:t>hicorr</w:t>
+      </w:r>
+      <w:proofErr w:type="spellEnd"/>
+      <w:r>
+        <w:rPr>
+          <w:rFonts w:ascii="Consolas" w:hAnsi="Consolas" w:cs="Consolas"/>
+          <w:color w:val="000000"/>
+          <w:sz w:val="19"/>
+          <w:szCs w:val="19"/>
+          <w:highlight w:val="white"/>
+        </w:rPr>
+        <w:t xml:space="preserve"> </w:t>
       </w:r>
       <w:r>
         <w:rPr>
@@ -5079,8 +5893,20 @@
           <w:szCs w:val="19"/>
           <w:highlight w:val="white"/>
         </w:rPr>
-        <w:t xml:space="preserve"> findCorrelation</w:t>
-      </w:r>
+        <w:t xml:space="preserve"> </w:t>
+      </w:r>
+      <w:proofErr w:type="spellStart"/>
+      <w:r>
+        <w:rPr>
+          <w:rFonts w:ascii="Consolas" w:hAnsi="Consolas" w:cs="Consolas"/>
+          <w:color w:val="000000"/>
+          <w:sz w:val="19"/>
+          <w:szCs w:val="19"/>
+          <w:highlight w:val="white"/>
+        </w:rPr>
+        <w:t>findCorrelation</w:t>
+      </w:r>
+      <w:proofErr w:type="spellEnd"/>
       <w:r>
         <w:rPr>
           <w:rFonts w:ascii="Consolas" w:hAnsi="Consolas" w:cs="Consolas"/>
@@ -5091,6 +5917,7 @@
         </w:rPr>
         <w:t>(</w:t>
       </w:r>
+      <w:proofErr w:type="spellStart"/>
       <w:r>
         <w:rPr>
           <w:rFonts w:ascii="Consolas" w:hAnsi="Consolas" w:cs="Consolas"/>
@@ -5101,6 +5928,7 @@
         </w:rPr>
         <w:t>corrmat</w:t>
       </w:r>
+      <w:proofErr w:type="spellEnd"/>
       <w:r>
         <w:rPr>
           <w:rFonts w:ascii="Consolas" w:hAnsi="Consolas" w:cs="Consolas"/>
@@ -5182,6 +6010,7 @@
         </w:rPr>
         <w:t>(</w:t>
       </w:r>
+      <w:proofErr w:type="spellStart"/>
       <w:r>
         <w:rPr>
           <w:rFonts w:ascii="Consolas" w:hAnsi="Consolas" w:cs="Consolas"/>
@@ -5192,6 +6021,7 @@
         </w:rPr>
         <w:t>hicorr</w:t>
       </w:r>
+      <w:proofErr w:type="spellEnd"/>
       <w:r>
         <w:rPr>
           <w:rFonts w:ascii="Consolas" w:hAnsi="Consolas" w:cs="Consolas"/>
@@ -5369,6 +6199,7 @@
           <w:szCs w:val="48"/>
         </w:rPr>
       </w:pPr>
+      <w:proofErr w:type="spellStart"/>
       <w:r>
         <w:rPr>
           <w:rFonts w:ascii="Times New Roman" w:eastAsia="Times New Roman" w:hAnsi="Times New Roman" w:cs="Times New Roman"/>
@@ -5378,7 +6209,19 @@
           <w:sz w:val="48"/>
           <w:szCs w:val="48"/>
         </w:rPr>
-        <w:t xml:space="preserve">AssociationRules </w:t>
+        <w:t>AssociationRules</w:t>
+      </w:r>
+      <w:proofErr w:type="spellEnd"/>
+      <w:r>
+        <w:rPr>
+          <w:rFonts w:ascii="Times New Roman" w:eastAsia="Times New Roman" w:hAnsi="Times New Roman" w:cs="Times New Roman"/>
+          <w:b/>
+          <w:bCs/>
+          <w:kern w:val="36"/>
+          <w:sz w:val="48"/>
+          <w:szCs w:val="48"/>
+        </w:rPr>
+        <w:t xml:space="preserve"> </w:t>
       </w:r>
       <w:r>
         <w:rPr>
@@ -7458,8 +8301,13 @@
         <w:t>increase their suspicion</w:t>
       </w:r>
       <w:r>
-        <w:t xml:space="preserve"> if they were always present when theft was occured</w:t>
-      </w:r>
+        <w:t xml:space="preserve"> if they were always present when theft was </w:t>
+      </w:r>
+      <w:proofErr w:type="spellStart"/>
+      <w:r>
+        <w:t>occured</w:t>
+      </w:r>
+      <w:proofErr w:type="spellEnd"/>
       <w:r>
         <w:t xml:space="preserve"> (This is my weak assumption: I Know).</w:t>
       </w:r>
@@ -7495,9 +8343,11 @@
       <w:pPr>
         <w:pStyle w:val="Heading1"/>
       </w:pPr>
+      <w:proofErr w:type="spellStart"/>
       <w:r>
         <w:t>AssociationRules</w:t>
       </w:r>
+      <w:proofErr w:type="spellEnd"/>
       <w:r>
         <w:t xml:space="preserve"> (No Theft During Absence)</w:t>
       </w:r>
@@ -7513,8 +8363,13 @@
         <w:t xml:space="preserve"> (None were found to be present on theft day</w:t>
       </w:r>
       <w:r>
-        <w:t xml:space="preserve"> with 100% conf</w:t>
-      </w:r>
+        <w:t xml:space="preserve"> with 100% </w:t>
+      </w:r>
+      <w:proofErr w:type="spellStart"/>
+      <w:r>
+        <w:t>conf</w:t>
+      </w:r>
+      <w:proofErr w:type="spellEnd"/>
       <w:r>
         <w:t>)</w:t>
       </w:r>
@@ -8183,8 +9038,13 @@
       <w:pPr>
         <w:pStyle w:val="Heading1"/>
       </w:pPr>
-      <w:r>
-        <w:t xml:space="preserve">AssociationRules </w:t>
+      <w:proofErr w:type="spellStart"/>
+      <w:r>
+        <w:t>AssociationRules</w:t>
+      </w:r>
+      <w:proofErr w:type="spellEnd"/>
+      <w:r>
+        <w:t xml:space="preserve"> </w:t>
       </w:r>
       <w:r>
         <w:t>(No theft D</w:t>
@@ -8221,7 +9081,15 @@
         <w:pStyle w:val="HTMLPreformatted"/>
       </w:pPr>
       <w:r>
-        <w:t>[191] --&gt; [notheft] (confidence: 1.000)</w:t>
+        <w:t>[191] --&gt; [</w:t>
+      </w:r>
+      <w:proofErr w:type="spellStart"/>
+      <w:r>
+        <w:t>notheft</w:t>
+      </w:r>
+      <w:proofErr w:type="spellEnd"/>
+      <w:r>
+        <w:t>] (confidence: 1.000)</w:t>
       </w:r>
     </w:p>
     <w:p>
@@ -8229,7 +9097,15 @@
         <w:pStyle w:val="HTMLPreformatted"/>
       </w:pPr>
       <w:r>
-        <w:t>[523] --&gt; [notheft] (confidence: 1.000)</w:t>
+        <w:t>[523] --&gt; [</w:t>
+      </w:r>
+      <w:proofErr w:type="spellStart"/>
+      <w:r>
+        <w:t>notheft</w:t>
+      </w:r>
+      <w:proofErr w:type="spellEnd"/>
+      <w:r>
+        <w:t>] (confidence: 1.000)</w:t>
       </w:r>
     </w:p>
     <w:p>
@@ -8237,7 +9113,15 @@
         <w:pStyle w:val="HTMLPreformatted"/>
       </w:pPr>
       <w:r>
-        <w:t>[925] --&gt; [notheft] (confidence: 1.000)</w:t>
+        <w:t>[925] --&gt; [</w:t>
+      </w:r>
+      <w:proofErr w:type="spellStart"/>
+      <w:r>
+        <w:t>notheft</w:t>
+      </w:r>
+      <w:proofErr w:type="spellEnd"/>
+      <w:r>
+        <w:t>] (confidence: 1.000)</w:t>
       </w:r>
     </w:p>
     <w:p>
@@ -8245,7 +9129,15 @@
         <w:pStyle w:val="HTMLPreformatted"/>
       </w:pPr>
       <w:r>
-        <w:t>[234] --&gt; [notheft] (confidence: 1.000)</w:t>
+        <w:t>[234] --&gt; [</w:t>
+      </w:r>
+      <w:proofErr w:type="spellStart"/>
+      <w:r>
+        <w:t>notheft</w:t>
+      </w:r>
+      <w:proofErr w:type="spellEnd"/>
+      <w:r>
+        <w:t>] (confidence: 1.000)</w:t>
       </w:r>
     </w:p>
     <w:p>
@@ -8253,7 +9145,15 @@
         <w:pStyle w:val="HTMLPreformatted"/>
       </w:pPr>
       <w:r>
-        <w:t>[406] --&gt; [notheft] (confidence: 1.000)</w:t>
+        <w:t>[406] --&gt; [</w:t>
+      </w:r>
+      <w:proofErr w:type="spellStart"/>
+      <w:r>
+        <w:t>notheft</w:t>
+      </w:r>
+      <w:proofErr w:type="spellEnd"/>
+      <w:r>
+        <w:t>] (confidence: 1.000)</w:t>
       </w:r>
     </w:p>
     <w:p>
@@ -8261,7 +9161,15 @@
         <w:pStyle w:val="HTMLPreformatted"/>
       </w:pPr>
       <w:r>
-        <w:t>[706] --&gt; [notheft] (confidence: 1.000)</w:t>
+        <w:t>[706] --&gt; [</w:t>
+      </w:r>
+      <w:proofErr w:type="spellStart"/>
+      <w:r>
+        <w:t>notheft</w:t>
+      </w:r>
+      <w:proofErr w:type="spellEnd"/>
+      <w:r>
+        <w:t>] (confidence: 1.000)</w:t>
       </w:r>
       <w:r>
         <w:t xml:space="preserve"> </w:t>
@@ -8272,7 +9180,15 @@
         <w:pStyle w:val="HTMLPreformatted"/>
       </w:pPr>
       <w:r>
-        <w:t>[82] --&gt; [notheft] (confidence: 1.000)</w:t>
+        <w:t>[82] --&gt; [</w:t>
+      </w:r>
+      <w:proofErr w:type="spellStart"/>
+      <w:r>
+        <w:t>notheft</w:t>
+      </w:r>
+      <w:proofErr w:type="spellEnd"/>
+      <w:r>
+        <w:t>] (confidence: 1.000)</w:t>
       </w:r>
       <w:r>
         <w:t xml:space="preserve"> </w:t>
@@ -8283,7 +9199,15 @@
         <w:pStyle w:val="HTMLPreformatted"/>
       </w:pPr>
       <w:r>
-        <w:t>[442] --&gt; [notheft] (confidence: 1.000)</w:t>
+        <w:t>[442] --&gt; [</w:t>
+      </w:r>
+      <w:proofErr w:type="spellStart"/>
+      <w:r>
+        <w:t>notheft</w:t>
+      </w:r>
+      <w:proofErr w:type="spellEnd"/>
+      <w:r>
+        <w:t>] (confidence: 1.000)</w:t>
       </w:r>
     </w:p>
     <w:p>
@@ -8291,7 +9215,15 @@
         <w:pStyle w:val="HTMLPreformatted"/>
       </w:pPr>
       <w:r>
-        <w:t>[276] --&gt; [notheft] (confidence: 1.000)</w:t>
+        <w:t>[276] --&gt; [</w:t>
+      </w:r>
+      <w:proofErr w:type="spellStart"/>
+      <w:r>
+        <w:t>notheft</w:t>
+      </w:r>
+      <w:proofErr w:type="spellEnd"/>
+      <w:r>
+        <w:t>] (confidence: 1.000)</w:t>
       </w:r>
     </w:p>
     <w:p>
@@ -8302,7 +9234,15 @@
         <w:t>[133] -</w:t>
       </w:r>
       <w:r>
-        <w:t>-&gt; [notheft] (confidence: 1.000)</w:t>
+        <w:t>-&gt; [</w:t>
+      </w:r>
+      <w:proofErr w:type="spellStart"/>
+      <w:r>
+        <w:t>notheft</w:t>
+      </w:r>
+      <w:proofErr w:type="spellEnd"/>
+      <w:r>
+        <w:t>] (confidence: 1.000)</w:t>
       </w:r>
       <w:r>
         <w:t xml:space="preserve"> </w:t>
@@ -8313,7 +9253,15 @@
         <w:pStyle w:val="HTMLPreformatted"/>
       </w:pPr>
       <w:r>
-        <w:t>[612] --&gt; [notheft] (confidence: 1.000)</w:t>
+        <w:t>[612] --&gt; [</w:t>
+      </w:r>
+      <w:proofErr w:type="spellStart"/>
+      <w:r>
+        <w:t>notheft</w:t>
+      </w:r>
+      <w:proofErr w:type="spellEnd"/>
+      <w:r>
+        <w:t>] (confidence: 1.000)</w:t>
       </w:r>
     </w:p>
     <w:p>
@@ -8321,7 +9269,15 @@
         <w:pStyle w:val="HTMLPreformatted"/>
       </w:pPr>
       <w:r>
-        <w:t>[611] --&gt; [notheft] (confidence: 1.000)</w:t>
+        <w:t>[611] --&gt; [</w:t>
+      </w:r>
+      <w:proofErr w:type="spellStart"/>
+      <w:r>
+        <w:t>notheft</w:t>
+      </w:r>
+      <w:proofErr w:type="spellEnd"/>
+      <w:r>
+        <w:t>] (confidence: 1.000)</w:t>
       </w:r>
       <w:r>
         <w:t xml:space="preserve"> </w:t>
@@ -8335,7 +9291,15 @@
         <w:pStyle w:val="HTMLPreformatted"/>
       </w:pPr>
       <w:r>
-        <w:t>[809] --&gt; [notheft] (confidence: 1.000)</w:t>
+        <w:t>[809] --&gt; [</w:t>
+      </w:r>
+      <w:proofErr w:type="spellStart"/>
+      <w:r>
+        <w:t>notheft</w:t>
+      </w:r>
+      <w:proofErr w:type="spellEnd"/>
+      <w:r>
+        <w:t>] (confidence: 1.000)</w:t>
       </w:r>
     </w:p>
     <w:p>
@@ -8343,7 +9307,15 @@
         <w:pStyle w:val="HTMLPreformatted"/>
       </w:pPr>
       <w:r>
-        <w:t>[587] --&gt; [notheft] (confidence: 1.000)</w:t>
+        <w:t>[587] --&gt; [</w:t>
+      </w:r>
+      <w:proofErr w:type="spellStart"/>
+      <w:r>
+        <w:t>notheft</w:t>
+      </w:r>
+      <w:proofErr w:type="spellEnd"/>
+      <w:r>
+        <w:t>] (confidence: 1.000)</w:t>
       </w:r>
     </w:p>
     <w:p>
@@ -8351,7 +9323,15 @@
         <w:pStyle w:val="HTMLPreformatted"/>
       </w:pPr>
       <w:r>
-        <w:t>[892] --&gt; [notheft] (confidence: 1.000)</w:t>
+        <w:t>[892] --&gt; [</w:t>
+      </w:r>
+      <w:proofErr w:type="spellStart"/>
+      <w:r>
+        <w:t>notheft</w:t>
+      </w:r>
+      <w:proofErr w:type="spellEnd"/>
+      <w:r>
+        <w:t>] (confidence: 1.000)</w:t>
       </w:r>
     </w:p>
     <w:p>
@@ -8359,7 +9339,15 @@
         <w:pStyle w:val="HTMLPreformatted"/>
       </w:pPr>
       <w:r>
-        <w:t>[604] --&gt; [notheft] (confidence: 1.000)</w:t>
+        <w:t>[604] --&gt; [</w:t>
+      </w:r>
+      <w:proofErr w:type="spellStart"/>
+      <w:r>
+        <w:t>notheft</w:t>
+      </w:r>
+      <w:proofErr w:type="spellEnd"/>
+      <w:r>
+        <w:t>] (confidence: 1.000)</w:t>
       </w:r>
       <w:r>
         <w:t xml:space="preserve"> </w:t>
@@ -8373,7 +9361,15 @@
         <w:pStyle w:val="HTMLPreformatted"/>
       </w:pPr>
       <w:r>
-        <w:t>[191, 523] --&gt; [notheft] (confidence: 1.000)</w:t>
+        <w:t>[191, 523] --&gt; [</w:t>
+      </w:r>
+      <w:proofErr w:type="spellStart"/>
+      <w:r>
+        <w:t>notheft</w:t>
+      </w:r>
+      <w:proofErr w:type="spellEnd"/>
+      <w:r>
+        <w:t>] (confidence: 1.000)</w:t>
       </w:r>
     </w:p>
     <w:p>
@@ -8381,7 +9377,15 @@
         <w:pStyle w:val="HTMLPreformatted"/>
       </w:pPr>
       <w:r>
-        <w:t>[191, 925] --&gt; [notheft] (confidence: 1.000)</w:t>
+        <w:t>[191, 925] --&gt; [</w:t>
+      </w:r>
+      <w:proofErr w:type="spellStart"/>
+      <w:r>
+        <w:t>notheft</w:t>
+      </w:r>
+      <w:proofErr w:type="spellEnd"/>
+      <w:r>
+        <w:t>] (confidence: 1.000)</w:t>
       </w:r>
     </w:p>
     <w:p>
@@ -8456,7 +9460,15 @@
         <w:t xml:space="preserve"> we have our 20 initial suspects list. Time to explain our results before moving forward to get more insight.</w:t>
       </w:r>
       <w:r>
-        <w:t xml:space="preserve"> Belows is the list of suspects that we identified</w:t>
+        <w:t xml:space="preserve"> </w:t>
+      </w:r>
+      <w:proofErr w:type="spellStart"/>
+      <w:r>
+        <w:t>Belows</w:t>
+      </w:r>
+      <w:proofErr w:type="spellEnd"/>
+      <w:r>
+        <w:t xml:space="preserve"> is the list of suspects that we identified</w:t>
       </w:r>
       <w:r>
         <w:t>.</w:t>
@@ -8534,8 +9546,13 @@
       </w:r>
       <w:r>
         <w:tab/>
-        <w:t>Lynn Bernhart</w:t>
-      </w:r>
+        <w:t xml:space="preserve">Lynn </w:t>
+      </w:r>
+      <w:proofErr w:type="spellStart"/>
+      <w:r>
+        <w:t>Bernhart</w:t>
+      </w:r>
+      <w:proofErr w:type="spellEnd"/>
       <w:r>
         <w:tab/>
         <w:t>1995-11-13</w:t>
@@ -8568,8 +9585,13 @@
       </w:r>
       <w:r>
         <w:tab/>
-        <w:t>Michael Mcbride</w:t>
-      </w:r>
+        <w:t xml:space="preserve">Michael </w:t>
+      </w:r>
+      <w:proofErr w:type="spellStart"/>
+      <w:r>
+        <w:t>Mcbride</w:t>
+      </w:r>
+      <w:proofErr w:type="spellEnd"/>
       <w:r>
         <w:tab/>
         <w:t>1993-04-26</w:t>
@@ -8602,8 +9624,13 @@
       </w:r>
       <w:r>
         <w:tab/>
-        <w:t>Kathleen Benzi</w:t>
-      </w:r>
+        <w:t xml:space="preserve">Kathleen </w:t>
+      </w:r>
+      <w:proofErr w:type="spellStart"/>
+      <w:r>
+        <w:t>Benzi</w:t>
+      </w:r>
+      <w:proofErr w:type="spellEnd"/>
       <w:r>
         <w:tab/>
         <w:t>1995-09-15</w:t>
@@ -8636,7 +9663,14 @@
       </w:r>
       <w:r>
         <w:tab/>
-        <w:t>Johnie Johnson</w:t>
+      </w:r>
+      <w:proofErr w:type="spellStart"/>
+      <w:r>
+        <w:t>Johnie</w:t>
+      </w:r>
+      <w:proofErr w:type="spellEnd"/>
+      <w:r>
+        <w:t xml:space="preserve"> Johnson</w:t>
       </w:r>
       <w:r>
         <w:tab/>
@@ -8789,8 +9823,13 @@
       </w:r>
       <w:r>
         <w:tab/>
-        <w:t>Thomas Vanderwal</w:t>
-      </w:r>
+        <w:t xml:space="preserve">Thomas </w:t>
+      </w:r>
+      <w:proofErr w:type="spellStart"/>
+      <w:r>
+        <w:t>Vanderwal</w:t>
+      </w:r>
+      <w:proofErr w:type="spellEnd"/>
       <w:r>
         <w:tab/>
         <w:t>1997-05-06</w:t>
@@ -8950,7 +9989,15 @@
         <w:jc w:val="both"/>
       </w:pPr>
       <w:r>
-        <w:t xml:space="preserve">I want to workout on the same problem using my </w:t>
+        <w:t xml:space="preserve">I want to </w:t>
+      </w:r>
+      <w:proofErr w:type="spellStart"/>
+      <w:r>
+        <w:t>workout</w:t>
+      </w:r>
+      <w:proofErr w:type="spellEnd"/>
+      <w:r>
+        <w:t xml:space="preserve"> on the same problem using my </w:t>
       </w:r>
       <w:r>
         <w:t>custom-made</w:t>
@@ -9020,41 +10067,18 @@
         <w:jc w:val="both"/>
       </w:pPr>
       <w:r>
-        <w:t>I wanted to improve my crude approach. I just imagined, how humans will behave in similar scenario. I found that continuity of visitor presence during theft or absence of visitor presence during theft will effect how we rank each visitor.</w:t>
+        <w:t xml:space="preserve">I wanted to improve my crude approach. I just imagined, how humans will behave in similar scenario. I found that continuity of visitor presence during theft or absence of visitor presence during theft will </w:t>
+      </w:r>
+      <w:proofErr w:type="spellStart"/>
+      <w:r>
+        <w:t>effect</w:t>
+      </w:r>
+      <w:proofErr w:type="spellEnd"/>
+      <w:r>
+        <w:t xml:space="preserve"> how we rank each visitor.</w:t>
       </w:r>
       <w:r>
         <w:t xml:space="preserve"> My implementation of this approach is available with name dct_freq_tdv_con.py. However, the result are not what I wanted. Rather the results are matching more with visitors identified in Absent on Non Theft Day.</w:t>
-      </w:r>
-    </w:p>
-    <w:p>
-      <w:pPr>
-        <w:pStyle w:val="HTMLPreformatted"/>
-        <w:shd w:val="clear" w:color="auto" w:fill="FFFFFF"/>
-        <w:rPr>
-          <w:rFonts w:ascii="Segoe UI" w:hAnsi="Segoe UI" w:cs="Segoe UI"/>
-          <w:color w:val="000000"/>
-          <w:sz w:val="18"/>
-          <w:szCs w:val="18"/>
-        </w:rPr>
-      </w:pPr>
-      <w:r>
-        <w:lastRenderedPageBreak/>
-        <w:t xml:space="preserve">I just got alarmed with my approach as it was not validating my initial list at all. Then I realized, that non-theft days don’t really </w:t>
-      </w:r>
-      <w:r>
-        <w:t>add value to my calculation. So only focused on theft day for identifying vulnerable visitors. And then, yes, I felt back home. At-least this result was validating my results and my approach giving me confidence that I am moving in the right direction</w:t>
-      </w:r>
-      <w:r>
-        <w:t xml:space="preserve">. The update source code is available with filename </w:t>
-      </w:r>
-      <w:r>
-        <w:rPr>
-          <w:rFonts w:ascii="Segoe UI" w:hAnsi="Segoe UI" w:cs="Segoe UI"/>
-          <w:color w:val="000000"/>
-          <w:sz w:val="18"/>
-          <w:szCs w:val="18"/>
-        </w:rPr>
-        <w:t>dct_freq_tdv_con_ana.py</w:t>
       </w:r>
     </w:p>
     <w:p>
@@ -9066,19 +10090,405 @@
         </w:numPr>
         <w:jc w:val="both"/>
       </w:pPr>
+      <w:r>
+        <w:lastRenderedPageBreak/>
+        <w:t xml:space="preserve">I just got alarmed with my approach as it was not validating my initial list at all. Then I realized, that non-theft days don’t really </w:t>
+      </w:r>
+      <w:r>
+        <w:t>add value to my calculation. So only focused on theft day for identifying vulnerable visitors. And then, yes, I felt back home. At-least this result was validating my results and my approach giving me confidence that I am moving in the right direction</w:t>
+      </w:r>
+      <w:r>
+        <w:t xml:space="preserve">. The update source code is available with filename </w:t>
+      </w:r>
+      <w:r>
+        <w:t>dct_freq_tdv_con_ana</w:t>
+      </w:r>
+      <w:r>
+        <w:t>.py</w:t>
+      </w:r>
+      <w:r>
+        <w:t>.</w:t>
+      </w:r>
+      <w:r>
+        <w:t xml:space="preserve"> The 20 most suspicious visitors using my crude model are as given below:</w:t>
+      </w:r>
+    </w:p>
+    <w:p>
+      <w:pPr>
+        <w:pStyle w:val="HTMLPreformatted"/>
+        <w:shd w:val="clear" w:color="auto" w:fill="FFFFFF"/>
+        <w:rPr>
+          <w:color w:val="000000"/>
+          <w:sz w:val="18"/>
+          <w:szCs w:val="18"/>
+        </w:rPr>
+      </w:pPr>
+      <w:r>
+        <w:rPr>
+          <w:b/>
+          <w:bCs/>
+          <w:color w:val="008000"/>
+          <w:sz w:val="18"/>
+          <w:szCs w:val="18"/>
+        </w:rPr>
+        <w:t xml:space="preserve">""" Most vulnerable visitors under </w:t>
+      </w:r>
+      <w:proofErr w:type="spellStart"/>
+      <w:r>
+        <w:rPr>
+          <w:b/>
+          <w:bCs/>
+          <w:color w:val="008000"/>
+          <w:sz w:val="18"/>
+          <w:szCs w:val="18"/>
+        </w:rPr>
+        <w:t>perseptions</w:t>
+      </w:r>
+      <w:proofErr w:type="spellEnd"/>
+      <w:r>
+        <w:rPr>
+          <w:b/>
+          <w:bCs/>
+          <w:color w:val="008000"/>
+          <w:sz w:val="18"/>
+          <w:szCs w:val="18"/>
+        </w:rPr>
+        <w:br/>
+        <w:t>(191, 802) #Also present on non-theft days</w:t>
+      </w:r>
+      <w:r>
+        <w:rPr>
+          <w:b/>
+          <w:bCs/>
+          <w:color w:val="008000"/>
+          <w:sz w:val="18"/>
+          <w:szCs w:val="18"/>
+        </w:rPr>
+        <w:t>, skipped</w:t>
+      </w:r>
+      <w:r>
+        <w:rPr>
+          <w:b/>
+          <w:bCs/>
+          <w:color w:val="008000"/>
+          <w:sz w:val="18"/>
+          <w:szCs w:val="18"/>
+        </w:rPr>
+        <w:br/>
+        <w:t xml:space="preserve">(89, 793) </w:t>
+      </w:r>
+      <w:r>
+        <w:rPr>
+          <w:b/>
+          <w:bCs/>
+          <w:color w:val="008000"/>
+          <w:sz w:val="18"/>
+          <w:szCs w:val="18"/>
+        </w:rPr>
+        <w:t xml:space="preserve"> </w:t>
+      </w:r>
+      <w:r>
+        <w:rPr>
+          <w:b/>
+          <w:bCs/>
+          <w:color w:val="008000"/>
+          <w:sz w:val="18"/>
+          <w:szCs w:val="18"/>
+        </w:rPr>
+        <w:t># This is also part of our initial list</w:t>
+      </w:r>
+      <w:r>
+        <w:rPr>
+          <w:b/>
+          <w:bCs/>
+          <w:color w:val="008000"/>
+          <w:sz w:val="18"/>
+          <w:szCs w:val="18"/>
+        </w:rPr>
+        <w:br/>
+        <w:t>(497, 766) # This is also part of our initial list</w:t>
+      </w:r>
+      <w:r>
+        <w:rPr>
+          <w:b/>
+          <w:bCs/>
+          <w:color w:val="008000"/>
+          <w:sz w:val="18"/>
+          <w:szCs w:val="18"/>
+        </w:rPr>
+        <w:br/>
+        <w:t>(276, 712) #Also present on non-theft days, skipped</w:t>
+      </w:r>
+      <w:r>
+        <w:rPr>
+          <w:b/>
+          <w:bCs/>
+          <w:color w:val="008000"/>
+          <w:sz w:val="18"/>
+          <w:szCs w:val="18"/>
+        </w:rPr>
+        <w:br/>
+        <w:t>(523, 702) #Also present on non-theft days, skipped</w:t>
+      </w:r>
+      <w:r>
+        <w:rPr>
+          <w:b/>
+          <w:bCs/>
+          <w:color w:val="008000"/>
+          <w:sz w:val="18"/>
+          <w:szCs w:val="18"/>
+        </w:rPr>
+        <w:br/>
+        <w:t>(706, 700) #Also present on non-theft days, skipped</w:t>
+      </w:r>
+      <w:r>
+        <w:rPr>
+          <w:b/>
+          <w:bCs/>
+          <w:color w:val="008000"/>
+          <w:sz w:val="18"/>
+          <w:szCs w:val="18"/>
+        </w:rPr>
+        <w:br/>
+        <w:t>(442, 694) #Also present on non-theft days, skipped</w:t>
+      </w:r>
+      <w:r>
+        <w:rPr>
+          <w:b/>
+          <w:bCs/>
+          <w:color w:val="008000"/>
+          <w:sz w:val="18"/>
+          <w:szCs w:val="18"/>
+        </w:rPr>
+        <w:br/>
+        <w:t>(123, 679) # This is also part of our initial list</w:t>
+      </w:r>
+      <w:r>
+        <w:rPr>
+          <w:b/>
+          <w:bCs/>
+          <w:color w:val="008000"/>
+          <w:sz w:val="18"/>
+          <w:szCs w:val="18"/>
+        </w:rPr>
+        <w:br/>
+        <w:t>(234, 677) #Also present on non-theft days, skipped</w:t>
+      </w:r>
+      <w:r>
+        <w:rPr>
+          <w:b/>
+          <w:bCs/>
+          <w:color w:val="008000"/>
+          <w:sz w:val="18"/>
+          <w:szCs w:val="18"/>
+        </w:rPr>
+        <w:br/>
+        <w:t>(886, 673) # This is also part of our initial list</w:t>
+      </w:r>
+      <w:r>
+        <w:rPr>
+          <w:b/>
+          <w:bCs/>
+          <w:color w:val="008000"/>
+          <w:sz w:val="18"/>
+          <w:szCs w:val="18"/>
+        </w:rPr>
+        <w:br/>
+        <w:t>(925, 668) #Also present on non-theft days, skipped</w:t>
+      </w:r>
+      <w:r>
+        <w:rPr>
+          <w:b/>
+          <w:bCs/>
+          <w:color w:val="008000"/>
+          <w:sz w:val="18"/>
+          <w:szCs w:val="18"/>
+        </w:rPr>
+        <w:br/>
+        <w:t>(406, 667) #Also present on non-theft days, skipped</w:t>
+      </w:r>
+      <w:r>
+        <w:rPr>
+          <w:b/>
+          <w:bCs/>
+          <w:color w:val="008000"/>
+          <w:sz w:val="18"/>
+          <w:szCs w:val="18"/>
+        </w:rPr>
+        <w:br/>
+        <w:t>(824, 653) # This is also part of our initial list</w:t>
+      </w:r>
+      <w:r>
+        <w:rPr>
+          <w:b/>
+          <w:bCs/>
+          <w:color w:val="008000"/>
+          <w:sz w:val="18"/>
+          <w:szCs w:val="18"/>
+        </w:rPr>
+        <w:br/>
+        <w:t>(967, 643)</w:t>
+      </w:r>
+      <w:r>
+        <w:rPr>
+          <w:b/>
+          <w:bCs/>
+          <w:color w:val="008000"/>
+          <w:sz w:val="18"/>
+          <w:szCs w:val="18"/>
+        </w:rPr>
+        <w:br/>
+        <w:t>(819, 642) # This is also part of our initial list</w:t>
+      </w:r>
+      <w:r>
+        <w:rPr>
+          <w:b/>
+          <w:bCs/>
+          <w:color w:val="008000"/>
+          <w:sz w:val="18"/>
+          <w:szCs w:val="18"/>
+        </w:rPr>
+        <w:br/>
+        <w:t>(364, 622) # This is also part of our initial list</w:t>
+      </w:r>
+      <w:r>
+        <w:rPr>
+          <w:b/>
+          <w:bCs/>
+          <w:color w:val="008000"/>
+          <w:sz w:val="18"/>
+          <w:szCs w:val="18"/>
+        </w:rPr>
+        <w:br/>
+        <w:t>(424, 613) # This is also part of our initial list</w:t>
+      </w:r>
+      <w:r>
+        <w:rPr>
+          <w:b/>
+          <w:bCs/>
+          <w:color w:val="008000"/>
+          <w:sz w:val="18"/>
+          <w:szCs w:val="18"/>
+        </w:rPr>
+        <w:br/>
+        <w:t>(176, 612) # This is also part of our initial list</w:t>
+      </w:r>
+      <w:r>
+        <w:rPr>
+          <w:b/>
+          <w:bCs/>
+          <w:color w:val="008000"/>
+          <w:sz w:val="18"/>
+          <w:szCs w:val="18"/>
+        </w:rPr>
+        <w:br/>
+        <w:t>(743, 606) # This is also part of our initial list</w:t>
+      </w:r>
+      <w:r>
+        <w:rPr>
+          <w:b/>
+          <w:bCs/>
+          <w:color w:val="008000"/>
+          <w:sz w:val="18"/>
+          <w:szCs w:val="18"/>
+        </w:rPr>
+        <w:br/>
+        <w:t>(612, 606) #Also present on non-theft days</w:t>
+      </w:r>
+      <w:r>
+        <w:rPr>
+          <w:b/>
+          <w:bCs/>
+          <w:color w:val="008000"/>
+          <w:sz w:val="18"/>
+          <w:szCs w:val="18"/>
+        </w:rPr>
+        <w:br/>
+        <w:t>"""</w:t>
+      </w:r>
+    </w:p>
+    <w:p>
+      <w:pPr>
+        <w:jc w:val="both"/>
+      </w:pPr>
+    </w:p>
+    <w:p>
+      <w:pPr>
+        <w:pStyle w:val="ListParagraph"/>
+        <w:numPr>
+          <w:ilvl w:val="0"/>
+          <w:numId w:val="1"/>
+        </w:numPr>
+        <w:jc w:val="both"/>
+      </w:pPr>
+      <w:r>
+        <w:t xml:space="preserve">Above results are quite optimistic in terms that I </w:t>
+      </w:r>
+      <w:r>
+        <w:t>validate</w:t>
+      </w:r>
+      <w:r>
+        <w:t xml:space="preserve"> our existing results. I want to continue with custom-made modeling using the dynamic programming approach for identifying longest-common sub-sequence. The concept will be take theft days as a sequence and find the visitors with most similar days/sequence. This could also be a good approach for ranking the suspicious visitors.</w:t>
+      </w:r>
+    </w:p>
+    <w:p>
+      <w:pPr>
+        <w:pStyle w:val="ListParagraph"/>
+        <w:numPr>
+          <w:ilvl w:val="0"/>
+          <w:numId w:val="1"/>
+        </w:numPr>
+        <w:jc w:val="both"/>
+      </w:pPr>
+      <w:r>
+        <w:rPr>
+          <w:i/>
+        </w:rPr>
+        <w:t xml:space="preserve">Before moving forward, I must backup my work on GIT. I have version controlled all my work at: </w:t>
+      </w:r>
+      <w:hyperlink r:id="rId13" w:history="1">
+        <w:r>
+          <w:rPr>
+            <w:rStyle w:val="Hyperlink"/>
+          </w:rPr>
+          <w:t>https://bitbucket.org/saif137/mybi</w:t>
+        </w:r>
+      </w:hyperlink>
+      <w:r>
+        <w:rPr>
+          <w:i/>
+        </w:rPr>
+        <w:t xml:space="preserve"> in </w:t>
+      </w:r>
+      <w:proofErr w:type="spellStart"/>
+      <w:r>
+        <w:rPr>
+          <w:i/>
+        </w:rPr>
+        <w:t>freelancertask</w:t>
+      </w:r>
+      <w:proofErr w:type="spellEnd"/>
+      <w:r>
+        <w:rPr>
+          <w:i/>
+        </w:rPr>
+        <w:t xml:space="preserve"> folder.</w:t>
+      </w:r>
+    </w:p>
+    <w:p>
+      <w:pPr>
+        <w:pStyle w:val="ListParagraph"/>
+        <w:numPr>
+          <w:ilvl w:val="0"/>
+          <w:numId w:val="1"/>
+        </w:numPr>
+        <w:jc w:val="both"/>
+      </w:pPr>
       <w:bookmarkStart w:id="5" w:name="_GoBack"/>
       <w:bookmarkEnd w:id="5"/>
       <w:r>
-        <w:t>.</w:t>
-      </w:r>
-      <w:r>
-        <w:t xml:space="preserve"> The 20 most suspicious visitors using my crude model are as given below:</w:t>
-      </w:r>
-    </w:p>
-    <w:p>
-      <w:pPr>
-        <w:jc w:val="both"/>
-      </w:pPr>
+        <w:t>The next approach will be</w:t>
+      </w:r>
     </w:p>
     <w:sectPr>
       <w:pgSz w:w="12240" w:h="15840"/>

</xml_diff>

<commit_message>
updated document. Now last moment attempts/improvements started
</commit_message>
<xml_diff>
--- a/freelancertask/Syed_Solution_20Thieves.docx
+++ b/freelancertask/Syed_Solution_20Thieves.docx
@@ -10911,12 +10911,7 @@
         <w:t xml:space="preserve">The naïve </w:t>
       </w:r>
       <w:r>
-        <w:t>b</w:t>
-      </w:r>
-      <w:bookmarkStart w:id="11" w:name="_GoBack"/>
-      <w:bookmarkEnd w:id="11"/>
-      <w:r>
-        <w:t>ayes</w:t>
+        <w:t>bayes</w:t>
       </w:r>
       <w:r>
         <w:t xml:space="preserve"> probabilities strong</w:t>
@@ -10986,6 +10981,68 @@
         </w:numPr>
         <w:jc w:val="both"/>
       </w:pPr>
+      <w:r>
+        <w:t xml:space="preserve">I create the model using Decision Tree, however, I could </w:t>
+      </w:r>
+      <w:r>
+        <w:t>not find</w:t>
+      </w:r>
+      <w:r>
+        <w:t xml:space="preserve"> any significant result/patter</w:t>
+      </w:r>
+      <w:r>
+        <w:t>n</w:t>
+      </w:r>
+      <w:r>
+        <w:t xml:space="preserve"> in the constructed tree. </w:t>
+      </w:r>
+      <w:r>
+        <w:t xml:space="preserve">Furthermore, </w:t>
+      </w:r>
+      <w:r>
+        <w:t>I could</w:t>
+      </w:r>
+      <w:r>
+        <w:t xml:space="preserve"> not</w:t>
+      </w:r>
+      <w:r>
+        <w:t xml:space="preserve"> </w:t>
+      </w:r>
+      <w:r>
+        <w:t>find</w:t>
+      </w:r>
+      <w:r>
+        <w:t xml:space="preserve"> the option in my tool to enforce the decision tree to only create significant rules for the causes of theft, as was possible for me in case of Association Rules.</w:t>
+      </w:r>
+      <w:r>
+        <w:t xml:space="preserve"> </w:t>
+      </w:r>
+      <w:r>
+        <w:t>I</w:t>
+      </w:r>
+      <w:r>
+        <w:t xml:space="preserve"> also</w:t>
+      </w:r>
+      <w:r>
+        <w:t xml:space="preserve"> created the model using Logistic Regression. </w:t>
+      </w:r>
+      <w:r>
+        <w:t>Again,</w:t>
+      </w:r>
+      <w:r>
+        <w:t xml:space="preserve"> the support vectors identified</w:t>
+      </w:r>
+      <w:r>
+        <w:t xml:space="preserve"> by logistic regression</w:t>
+      </w:r>
+      <w:r>
+        <w:t xml:space="preserve"> cannot be used to identify potential suspects.</w:t>
+      </w:r>
+      <w:r>
+        <w:t xml:space="preserve"> For example, both of them picked 660 as most important suspect. If we analyze the 660 then it is true that every time 660 was present, theft occurred, but there were many instances where theft occurred and 660 was not present.</w:t>
+      </w:r>
+      <w:bookmarkStart w:id="11" w:name="_GoBack"/>
+      <w:bookmarkEnd w:id="11"/>
     </w:p>
     <w:sectPr>
       <w:pgSz w:w="12240" w:h="15840"/>

</xml_diff>

<commit_message>
Just before final submission status
</commit_message>
<xml_diff>
--- a/freelancertask/Syed_Solution_20Thieves.docx
+++ b/freelancertask/Syed_Solution_20Thieves.docx
@@ -9896,6 +9896,9 @@
           <w:numId w:val="1"/>
         </w:numPr>
         <w:jc w:val="both"/>
+        <w:rPr>
+          <w:color w:val="FF0000"/>
+        </w:rPr>
       </w:pPr>
       <w:r>
         <w:t xml:space="preserve">I wanted to improve my crude approach. I just imagined, how humans will behave in similar scenario. I found that continuity of visitor presence during theft or absence of visitor presence during theft will </w:t>
@@ -9932,6 +9935,904 @@
       </w:r>
       <w:r>
         <w:t>.</w:t>
+      </w:r>
+      <w:r>
+        <w:t xml:space="preserve"> </w:t>
+      </w:r>
+      <w:r>
+        <w:rPr>
+          <w:color w:val="FF0000"/>
+        </w:rPr>
+        <w:t>(Later-on the results from Decision Tree, SVN, and Logistic Regression all matched this model results)</w:t>
+      </w:r>
+    </w:p>
+    <w:p>
+      <w:pPr>
+        <w:pStyle w:val="HTMLPreformatted"/>
+        <w:shd w:val="clear" w:color="auto" w:fill="FFFFFF"/>
+        <w:rPr>
+          <w:b/>
+          <w:bCs/>
+          <w:color w:val="008000"/>
+          <w:sz w:val="18"/>
+          <w:szCs w:val="18"/>
+        </w:rPr>
+      </w:pPr>
+      <w:r>
+        <w:rPr>
+          <w:b/>
+          <w:bCs/>
+          <w:color w:val="008000"/>
+          <w:sz w:val="18"/>
+          <w:szCs w:val="18"/>
+        </w:rPr>
+        <w:t>"""</w:t>
+      </w:r>
+      <w:r>
+        <w:rPr>
+          <w:b/>
+          <w:bCs/>
+          <w:color w:val="008000"/>
+          <w:sz w:val="18"/>
+          <w:szCs w:val="18"/>
+        </w:rPr>
+        <w:t xml:space="preserve"> Most vulnerable visitors according to visit patterns</w:t>
+      </w:r>
+    </w:p>
+    <w:p>
+      <w:pPr>
+        <w:pStyle w:val="HTMLPreformatted"/>
+        <w:shd w:val="clear" w:color="auto" w:fill="FFFFFF"/>
+        <w:rPr>
+          <w:b/>
+          <w:bCs/>
+          <w:color w:val="008000"/>
+          <w:sz w:val="18"/>
+          <w:szCs w:val="18"/>
+        </w:rPr>
+      </w:pPr>
+      <w:r>
+        <w:rPr>
+          <w:b/>
+          <w:bCs/>
+          <w:color w:val="008000"/>
+          <w:sz w:val="18"/>
+          <w:szCs w:val="18"/>
+        </w:rPr>
+        <w:t xml:space="preserve">(660, </w:t>
+      </w:r>
+      <w:r>
+        <w:rPr>
+          <w:bCs/>
+          <w:color w:val="008000"/>
+          <w:sz w:val="18"/>
+          <w:szCs w:val="18"/>
+        </w:rPr>
+        <w:t>123</w:t>
+      </w:r>
+      <w:r>
+        <w:rPr>
+          <w:b/>
+          <w:bCs/>
+          <w:color w:val="008000"/>
+          <w:sz w:val="18"/>
+          <w:szCs w:val="18"/>
+        </w:rPr>
+        <w:t>)</w:t>
+      </w:r>
+    </w:p>
+    <w:p>
+      <w:pPr>
+        <w:pStyle w:val="HTMLPreformatted"/>
+        <w:shd w:val="clear" w:color="auto" w:fill="FFFFFF"/>
+        <w:rPr>
+          <w:b/>
+          <w:bCs/>
+          <w:color w:val="008000"/>
+          <w:sz w:val="18"/>
+          <w:szCs w:val="18"/>
+        </w:rPr>
+      </w:pPr>
+      <w:r>
+        <w:rPr>
+          <w:b/>
+          <w:bCs/>
+          <w:color w:val="008000"/>
+          <w:sz w:val="18"/>
+          <w:szCs w:val="18"/>
+        </w:rPr>
+        <w:t xml:space="preserve">(193, </w:t>
+      </w:r>
+      <w:r>
+        <w:rPr>
+          <w:bCs/>
+          <w:color w:val="008000"/>
+          <w:sz w:val="18"/>
+          <w:szCs w:val="18"/>
+        </w:rPr>
+        <w:t>56</w:t>
+      </w:r>
+      <w:r>
+        <w:rPr>
+          <w:b/>
+          <w:bCs/>
+          <w:color w:val="008000"/>
+          <w:sz w:val="18"/>
+          <w:szCs w:val="18"/>
+        </w:rPr>
+        <w:t>)</w:t>
+      </w:r>
+    </w:p>
+    <w:p>
+      <w:pPr>
+        <w:pStyle w:val="HTMLPreformatted"/>
+        <w:shd w:val="clear" w:color="auto" w:fill="FFFFFF"/>
+        <w:rPr>
+          <w:b/>
+          <w:bCs/>
+          <w:color w:val="008000"/>
+          <w:sz w:val="18"/>
+          <w:szCs w:val="18"/>
+        </w:rPr>
+      </w:pPr>
+      <w:r>
+        <w:rPr>
+          <w:b/>
+          <w:bCs/>
+          <w:color w:val="008000"/>
+          <w:sz w:val="18"/>
+          <w:szCs w:val="18"/>
+        </w:rPr>
+        <w:t xml:space="preserve">(628, </w:t>
+      </w:r>
+      <w:r>
+        <w:rPr>
+          <w:bCs/>
+          <w:color w:val="008000"/>
+          <w:sz w:val="18"/>
+          <w:szCs w:val="18"/>
+        </w:rPr>
+        <w:t>-86</w:t>
+      </w:r>
+      <w:r>
+        <w:rPr>
+          <w:b/>
+          <w:bCs/>
+          <w:color w:val="008000"/>
+          <w:sz w:val="18"/>
+          <w:szCs w:val="18"/>
+        </w:rPr>
+        <w:t>)</w:t>
+      </w:r>
+    </w:p>
+    <w:p>
+      <w:pPr>
+        <w:pStyle w:val="HTMLPreformatted"/>
+        <w:shd w:val="clear" w:color="auto" w:fill="FFFFFF"/>
+        <w:rPr>
+          <w:b/>
+          <w:bCs/>
+          <w:color w:val="008000"/>
+          <w:sz w:val="18"/>
+          <w:szCs w:val="18"/>
+        </w:rPr>
+      </w:pPr>
+      <w:r>
+        <w:rPr>
+          <w:b/>
+          <w:bCs/>
+          <w:color w:val="008000"/>
+          <w:sz w:val="18"/>
+          <w:szCs w:val="18"/>
+        </w:rPr>
+        <w:t xml:space="preserve">(521, </w:t>
+      </w:r>
+      <w:r>
+        <w:rPr>
+          <w:bCs/>
+          <w:color w:val="008000"/>
+          <w:sz w:val="18"/>
+          <w:szCs w:val="18"/>
+        </w:rPr>
+        <w:t>-115</w:t>
+      </w:r>
+      <w:r>
+        <w:rPr>
+          <w:b/>
+          <w:bCs/>
+          <w:color w:val="008000"/>
+          <w:sz w:val="18"/>
+          <w:szCs w:val="18"/>
+        </w:rPr>
+        <w:t>)</w:t>
+      </w:r>
+    </w:p>
+    <w:p>
+      <w:pPr>
+        <w:pStyle w:val="HTMLPreformatted"/>
+        <w:shd w:val="clear" w:color="auto" w:fill="FFFFFF"/>
+        <w:rPr>
+          <w:b/>
+          <w:bCs/>
+          <w:color w:val="008000"/>
+          <w:sz w:val="18"/>
+          <w:szCs w:val="18"/>
+        </w:rPr>
+      </w:pPr>
+      <w:r>
+        <w:rPr>
+          <w:b/>
+          <w:bCs/>
+          <w:color w:val="008000"/>
+          <w:sz w:val="18"/>
+          <w:szCs w:val="18"/>
+        </w:rPr>
+        <w:t xml:space="preserve">(690, </w:t>
+      </w:r>
+      <w:r>
+        <w:rPr>
+          <w:bCs/>
+          <w:color w:val="008000"/>
+          <w:sz w:val="18"/>
+          <w:szCs w:val="18"/>
+        </w:rPr>
+        <w:t>-147</w:t>
+      </w:r>
+      <w:r>
+        <w:rPr>
+          <w:b/>
+          <w:bCs/>
+          <w:color w:val="008000"/>
+          <w:sz w:val="18"/>
+          <w:szCs w:val="18"/>
+        </w:rPr>
+        <w:t>)</w:t>
+      </w:r>
+    </w:p>
+    <w:p>
+      <w:pPr>
+        <w:pStyle w:val="HTMLPreformatted"/>
+        <w:shd w:val="clear" w:color="auto" w:fill="FFFFFF"/>
+        <w:rPr>
+          <w:b/>
+          <w:bCs/>
+          <w:color w:val="008000"/>
+          <w:sz w:val="18"/>
+          <w:szCs w:val="18"/>
+        </w:rPr>
+      </w:pPr>
+      <w:r>
+        <w:rPr>
+          <w:b/>
+          <w:bCs/>
+          <w:color w:val="008000"/>
+          <w:sz w:val="18"/>
+          <w:szCs w:val="18"/>
+        </w:rPr>
+        <w:t xml:space="preserve">(586, </w:t>
+      </w:r>
+      <w:r>
+        <w:rPr>
+          <w:bCs/>
+          <w:color w:val="008000"/>
+          <w:sz w:val="18"/>
+          <w:szCs w:val="18"/>
+        </w:rPr>
+        <w:t>-160</w:t>
+      </w:r>
+      <w:r>
+        <w:rPr>
+          <w:b/>
+          <w:bCs/>
+          <w:color w:val="008000"/>
+          <w:sz w:val="18"/>
+          <w:szCs w:val="18"/>
+        </w:rPr>
+        <w:t>)</w:t>
+      </w:r>
+    </w:p>
+    <w:p>
+      <w:pPr>
+        <w:pStyle w:val="HTMLPreformatted"/>
+        <w:shd w:val="clear" w:color="auto" w:fill="FFFFFF"/>
+        <w:rPr>
+          <w:b/>
+          <w:bCs/>
+          <w:color w:val="008000"/>
+          <w:sz w:val="18"/>
+          <w:szCs w:val="18"/>
+        </w:rPr>
+      </w:pPr>
+      <w:r>
+        <w:rPr>
+          <w:b/>
+          <w:bCs/>
+          <w:color w:val="008000"/>
+          <w:sz w:val="18"/>
+          <w:szCs w:val="18"/>
+        </w:rPr>
+        <w:t xml:space="preserve">(458, </w:t>
+      </w:r>
+      <w:r>
+        <w:rPr>
+          <w:bCs/>
+          <w:color w:val="008000"/>
+          <w:sz w:val="18"/>
+          <w:szCs w:val="18"/>
+        </w:rPr>
+        <w:t>-160</w:t>
+      </w:r>
+      <w:r>
+        <w:rPr>
+          <w:b/>
+          <w:bCs/>
+          <w:color w:val="008000"/>
+          <w:sz w:val="18"/>
+          <w:szCs w:val="18"/>
+        </w:rPr>
+        <w:t>)</w:t>
+      </w:r>
+    </w:p>
+    <w:p>
+      <w:pPr>
+        <w:pStyle w:val="HTMLPreformatted"/>
+        <w:shd w:val="clear" w:color="auto" w:fill="FFFFFF"/>
+        <w:rPr>
+          <w:b/>
+          <w:bCs/>
+          <w:color w:val="008000"/>
+          <w:sz w:val="18"/>
+          <w:szCs w:val="18"/>
+        </w:rPr>
+      </w:pPr>
+      <w:r>
+        <w:rPr>
+          <w:b/>
+          <w:bCs/>
+          <w:color w:val="008000"/>
+          <w:sz w:val="18"/>
+          <w:szCs w:val="18"/>
+        </w:rPr>
+        <w:t xml:space="preserve">(375, </w:t>
+      </w:r>
+      <w:r>
+        <w:rPr>
+          <w:bCs/>
+          <w:color w:val="008000"/>
+          <w:sz w:val="18"/>
+          <w:szCs w:val="18"/>
+        </w:rPr>
+        <w:t>-185</w:t>
+      </w:r>
+      <w:r>
+        <w:rPr>
+          <w:b/>
+          <w:bCs/>
+          <w:color w:val="008000"/>
+          <w:sz w:val="18"/>
+          <w:szCs w:val="18"/>
+        </w:rPr>
+        <w:t>)</w:t>
+      </w:r>
+    </w:p>
+    <w:p>
+      <w:pPr>
+        <w:pStyle w:val="HTMLPreformatted"/>
+        <w:shd w:val="clear" w:color="auto" w:fill="FFFFFF"/>
+        <w:rPr>
+          <w:b/>
+          <w:bCs/>
+          <w:color w:val="008000"/>
+          <w:sz w:val="18"/>
+          <w:szCs w:val="18"/>
+        </w:rPr>
+      </w:pPr>
+      <w:r>
+        <w:rPr>
+          <w:b/>
+          <w:bCs/>
+          <w:color w:val="008000"/>
+          <w:sz w:val="18"/>
+          <w:szCs w:val="18"/>
+        </w:rPr>
+        <w:t xml:space="preserve">(524, </w:t>
+      </w:r>
+      <w:r>
+        <w:rPr>
+          <w:bCs/>
+          <w:color w:val="008000"/>
+          <w:sz w:val="18"/>
+          <w:szCs w:val="18"/>
+        </w:rPr>
+        <w:t>-195</w:t>
+      </w:r>
+      <w:r>
+        <w:rPr>
+          <w:b/>
+          <w:bCs/>
+          <w:color w:val="008000"/>
+          <w:sz w:val="18"/>
+          <w:szCs w:val="18"/>
+        </w:rPr>
+        <w:t>)</w:t>
+      </w:r>
+    </w:p>
+    <w:p>
+      <w:pPr>
+        <w:pStyle w:val="HTMLPreformatted"/>
+        <w:shd w:val="clear" w:color="auto" w:fill="FFFFFF"/>
+        <w:rPr>
+          <w:b/>
+          <w:bCs/>
+          <w:color w:val="008000"/>
+          <w:sz w:val="18"/>
+          <w:szCs w:val="18"/>
+        </w:rPr>
+      </w:pPr>
+      <w:r>
+        <w:rPr>
+          <w:b/>
+          <w:bCs/>
+          <w:color w:val="008000"/>
+          <w:sz w:val="18"/>
+          <w:szCs w:val="18"/>
+        </w:rPr>
+        <w:t xml:space="preserve">(204, </w:t>
+      </w:r>
+      <w:r>
+        <w:rPr>
+          <w:bCs/>
+          <w:color w:val="008000"/>
+          <w:sz w:val="18"/>
+          <w:szCs w:val="18"/>
+        </w:rPr>
+        <w:t>-196</w:t>
+      </w:r>
+      <w:r>
+        <w:rPr>
+          <w:b/>
+          <w:bCs/>
+          <w:color w:val="008000"/>
+          <w:sz w:val="18"/>
+          <w:szCs w:val="18"/>
+        </w:rPr>
+        <w:t>)</w:t>
+      </w:r>
+    </w:p>
+    <w:p>
+      <w:pPr>
+        <w:pStyle w:val="HTMLPreformatted"/>
+        <w:shd w:val="clear" w:color="auto" w:fill="FFFFFF"/>
+        <w:rPr>
+          <w:b/>
+          <w:bCs/>
+          <w:color w:val="008000"/>
+          <w:sz w:val="18"/>
+          <w:szCs w:val="18"/>
+        </w:rPr>
+      </w:pPr>
+      <w:r>
+        <w:rPr>
+          <w:b/>
+          <w:bCs/>
+          <w:color w:val="008000"/>
+          <w:sz w:val="18"/>
+          <w:szCs w:val="18"/>
+        </w:rPr>
+        <w:t xml:space="preserve">(346, </w:t>
+      </w:r>
+      <w:r>
+        <w:rPr>
+          <w:bCs/>
+          <w:color w:val="008000"/>
+          <w:sz w:val="18"/>
+          <w:szCs w:val="18"/>
+        </w:rPr>
+        <w:t>-215</w:t>
+      </w:r>
+      <w:r>
+        <w:rPr>
+          <w:b/>
+          <w:bCs/>
+          <w:color w:val="008000"/>
+          <w:sz w:val="18"/>
+          <w:szCs w:val="18"/>
+        </w:rPr>
+        <w:t>)</w:t>
+      </w:r>
+    </w:p>
+    <w:p>
+      <w:pPr>
+        <w:pStyle w:val="HTMLPreformatted"/>
+        <w:shd w:val="clear" w:color="auto" w:fill="FFFFFF"/>
+        <w:rPr>
+          <w:b/>
+          <w:bCs/>
+          <w:color w:val="008000"/>
+          <w:sz w:val="18"/>
+          <w:szCs w:val="18"/>
+        </w:rPr>
+      </w:pPr>
+      <w:r>
+        <w:rPr>
+          <w:b/>
+          <w:bCs/>
+          <w:color w:val="008000"/>
+          <w:sz w:val="18"/>
+          <w:szCs w:val="18"/>
+        </w:rPr>
+        <w:t xml:space="preserve">(541, </w:t>
+      </w:r>
+      <w:r>
+        <w:rPr>
+          <w:bCs/>
+          <w:color w:val="008000"/>
+          <w:sz w:val="18"/>
+          <w:szCs w:val="18"/>
+        </w:rPr>
+        <w:t>-219</w:t>
+      </w:r>
+      <w:r>
+        <w:rPr>
+          <w:b/>
+          <w:bCs/>
+          <w:color w:val="008000"/>
+          <w:sz w:val="18"/>
+          <w:szCs w:val="18"/>
+        </w:rPr>
+        <w:t>)</w:t>
+      </w:r>
+    </w:p>
+    <w:p>
+      <w:pPr>
+        <w:pStyle w:val="HTMLPreformatted"/>
+        <w:shd w:val="clear" w:color="auto" w:fill="FFFFFF"/>
+        <w:rPr>
+          <w:b/>
+          <w:bCs/>
+          <w:color w:val="008000"/>
+          <w:sz w:val="18"/>
+          <w:szCs w:val="18"/>
+        </w:rPr>
+      </w:pPr>
+      <w:r>
+        <w:rPr>
+          <w:b/>
+          <w:bCs/>
+          <w:color w:val="008000"/>
+          <w:sz w:val="18"/>
+          <w:szCs w:val="18"/>
+        </w:rPr>
+        <w:t xml:space="preserve">(90, </w:t>
+      </w:r>
+      <w:r>
+        <w:rPr>
+          <w:bCs/>
+          <w:color w:val="008000"/>
+          <w:sz w:val="18"/>
+          <w:szCs w:val="18"/>
+        </w:rPr>
+        <w:t>-220</w:t>
+      </w:r>
+      <w:r>
+        <w:rPr>
+          <w:b/>
+          <w:bCs/>
+          <w:color w:val="008000"/>
+          <w:sz w:val="18"/>
+          <w:szCs w:val="18"/>
+        </w:rPr>
+        <w:t>)</w:t>
+      </w:r>
+    </w:p>
+    <w:p>
+      <w:pPr>
+        <w:pStyle w:val="HTMLPreformatted"/>
+        <w:shd w:val="clear" w:color="auto" w:fill="FFFFFF"/>
+        <w:rPr>
+          <w:b/>
+          <w:bCs/>
+          <w:color w:val="008000"/>
+          <w:sz w:val="18"/>
+          <w:szCs w:val="18"/>
+        </w:rPr>
+      </w:pPr>
+      <w:r>
+        <w:rPr>
+          <w:b/>
+          <w:bCs/>
+          <w:color w:val="008000"/>
+          <w:sz w:val="18"/>
+          <w:szCs w:val="18"/>
+        </w:rPr>
+        <w:t xml:space="preserve">(844, </w:t>
+      </w:r>
+      <w:r>
+        <w:rPr>
+          <w:bCs/>
+          <w:color w:val="008000"/>
+          <w:sz w:val="18"/>
+          <w:szCs w:val="18"/>
+        </w:rPr>
+        <w:t>-225</w:t>
+      </w:r>
+      <w:r>
+        <w:rPr>
+          <w:b/>
+          <w:bCs/>
+          <w:color w:val="008000"/>
+          <w:sz w:val="18"/>
+          <w:szCs w:val="18"/>
+        </w:rPr>
+        <w:t>)</w:t>
+      </w:r>
+    </w:p>
+    <w:p>
+      <w:pPr>
+        <w:pStyle w:val="HTMLPreformatted"/>
+        <w:shd w:val="clear" w:color="auto" w:fill="FFFFFF"/>
+        <w:rPr>
+          <w:b/>
+          <w:bCs/>
+          <w:color w:val="008000"/>
+          <w:sz w:val="18"/>
+          <w:szCs w:val="18"/>
+        </w:rPr>
+      </w:pPr>
+      <w:r>
+        <w:rPr>
+          <w:b/>
+          <w:bCs/>
+          <w:color w:val="008000"/>
+          <w:sz w:val="18"/>
+          <w:szCs w:val="18"/>
+        </w:rPr>
+        <w:t xml:space="preserve">(75, </w:t>
+      </w:r>
+      <w:r>
+        <w:rPr>
+          <w:bCs/>
+          <w:color w:val="008000"/>
+          <w:sz w:val="18"/>
+          <w:szCs w:val="18"/>
+        </w:rPr>
+        <w:t>-226</w:t>
+      </w:r>
+      <w:r>
+        <w:rPr>
+          <w:b/>
+          <w:bCs/>
+          <w:color w:val="008000"/>
+          <w:sz w:val="18"/>
+          <w:szCs w:val="18"/>
+        </w:rPr>
+        <w:t>)</w:t>
+      </w:r>
+    </w:p>
+    <w:p>
+      <w:pPr>
+        <w:pStyle w:val="HTMLPreformatted"/>
+        <w:shd w:val="clear" w:color="auto" w:fill="FFFFFF"/>
+        <w:rPr>
+          <w:b/>
+          <w:bCs/>
+          <w:color w:val="008000"/>
+          <w:sz w:val="18"/>
+          <w:szCs w:val="18"/>
+        </w:rPr>
+      </w:pPr>
+      <w:r>
+        <w:rPr>
+          <w:b/>
+          <w:bCs/>
+          <w:color w:val="008000"/>
+          <w:sz w:val="18"/>
+          <w:szCs w:val="18"/>
+        </w:rPr>
+        <w:t xml:space="preserve">(544, </w:t>
+      </w:r>
+      <w:r>
+        <w:rPr>
+          <w:bCs/>
+          <w:color w:val="008000"/>
+          <w:sz w:val="18"/>
+          <w:szCs w:val="18"/>
+        </w:rPr>
+        <w:t>-229</w:t>
+      </w:r>
+      <w:r>
+        <w:rPr>
+          <w:b/>
+          <w:bCs/>
+          <w:color w:val="008000"/>
+          <w:sz w:val="18"/>
+          <w:szCs w:val="18"/>
+        </w:rPr>
+        <w:t>)</w:t>
+      </w:r>
+    </w:p>
+    <w:p>
+      <w:pPr>
+        <w:pStyle w:val="HTMLPreformatted"/>
+        <w:shd w:val="clear" w:color="auto" w:fill="FFFFFF"/>
+        <w:rPr>
+          <w:b/>
+          <w:bCs/>
+          <w:color w:val="008000"/>
+          <w:sz w:val="18"/>
+          <w:szCs w:val="18"/>
+        </w:rPr>
+      </w:pPr>
+      <w:r>
+        <w:rPr>
+          <w:b/>
+          <w:bCs/>
+          <w:color w:val="008000"/>
+          <w:sz w:val="18"/>
+          <w:szCs w:val="18"/>
+        </w:rPr>
+        <w:t xml:space="preserve">(493, </w:t>
+      </w:r>
+      <w:r>
+        <w:rPr>
+          <w:bCs/>
+          <w:color w:val="008000"/>
+          <w:sz w:val="18"/>
+          <w:szCs w:val="18"/>
+        </w:rPr>
+        <w:t>-230</w:t>
+      </w:r>
+      <w:r>
+        <w:rPr>
+          <w:b/>
+          <w:bCs/>
+          <w:color w:val="008000"/>
+          <w:sz w:val="18"/>
+          <w:szCs w:val="18"/>
+        </w:rPr>
+        <w:t>)</w:t>
+      </w:r>
+    </w:p>
+    <w:p>
+      <w:pPr>
+        <w:pStyle w:val="HTMLPreformatted"/>
+        <w:shd w:val="clear" w:color="auto" w:fill="FFFFFF"/>
+        <w:rPr>
+          <w:b/>
+          <w:bCs/>
+          <w:color w:val="008000"/>
+          <w:sz w:val="18"/>
+          <w:szCs w:val="18"/>
+        </w:rPr>
+      </w:pPr>
+      <w:r>
+        <w:rPr>
+          <w:b/>
+          <w:bCs/>
+          <w:color w:val="008000"/>
+          <w:sz w:val="18"/>
+          <w:szCs w:val="18"/>
+        </w:rPr>
+        <w:t xml:space="preserve">(145, </w:t>
+      </w:r>
+      <w:r>
+        <w:rPr>
+          <w:bCs/>
+          <w:color w:val="008000"/>
+          <w:sz w:val="18"/>
+          <w:szCs w:val="18"/>
+        </w:rPr>
+        <w:t>-236</w:t>
+      </w:r>
+      <w:r>
+        <w:rPr>
+          <w:b/>
+          <w:bCs/>
+          <w:color w:val="008000"/>
+          <w:sz w:val="18"/>
+          <w:szCs w:val="18"/>
+        </w:rPr>
+        <w:t>)</w:t>
+      </w:r>
+    </w:p>
+    <w:p>
+      <w:pPr>
+        <w:pStyle w:val="HTMLPreformatted"/>
+        <w:shd w:val="clear" w:color="auto" w:fill="FFFFFF"/>
+        <w:rPr>
+          <w:b/>
+          <w:bCs/>
+          <w:color w:val="008000"/>
+          <w:sz w:val="18"/>
+          <w:szCs w:val="18"/>
+        </w:rPr>
+      </w:pPr>
+      <w:r>
+        <w:rPr>
+          <w:b/>
+          <w:bCs/>
+          <w:color w:val="008000"/>
+          <w:sz w:val="18"/>
+          <w:szCs w:val="18"/>
+        </w:rPr>
+        <w:t xml:space="preserve">(851, </w:t>
+      </w:r>
+      <w:r>
+        <w:rPr>
+          <w:bCs/>
+          <w:color w:val="008000"/>
+          <w:sz w:val="18"/>
+          <w:szCs w:val="18"/>
+        </w:rPr>
+        <w:t>-241</w:t>
+      </w:r>
+      <w:r>
+        <w:rPr>
+          <w:b/>
+          <w:bCs/>
+          <w:color w:val="008000"/>
+          <w:sz w:val="18"/>
+          <w:szCs w:val="18"/>
+        </w:rPr>
+        <w:t>)</w:t>
+      </w:r>
+    </w:p>
+    <w:p>
+      <w:pPr>
+        <w:pStyle w:val="HTMLPreformatted"/>
+        <w:shd w:val="clear" w:color="auto" w:fill="FFFFFF"/>
+        <w:rPr>
+          <w:b/>
+          <w:bCs/>
+          <w:color w:val="008000"/>
+          <w:sz w:val="18"/>
+          <w:szCs w:val="18"/>
+        </w:rPr>
+      </w:pPr>
+      <w:r>
+        <w:rPr>
+          <w:b/>
+          <w:bCs/>
+          <w:color w:val="008000"/>
+          <w:sz w:val="18"/>
+          <w:szCs w:val="18"/>
+        </w:rPr>
+        <w:t xml:space="preserve">(285, </w:t>
+      </w:r>
+      <w:r>
+        <w:rPr>
+          <w:bCs/>
+          <w:color w:val="008000"/>
+          <w:sz w:val="18"/>
+          <w:szCs w:val="18"/>
+        </w:rPr>
+        <w:t>-244</w:t>
+      </w:r>
+      <w:r>
+        <w:rPr>
+          <w:b/>
+          <w:bCs/>
+          <w:color w:val="008000"/>
+          <w:sz w:val="18"/>
+          <w:szCs w:val="18"/>
+        </w:rPr>
+        <w:t>)</w:t>
+      </w:r>
+    </w:p>
+    <w:p>
+      <w:pPr>
+        <w:pStyle w:val="HTMLPreformatted"/>
+        <w:shd w:val="clear" w:color="auto" w:fill="FFFFFF"/>
+      </w:pPr>
+      <w:r>
+        <w:rPr>
+          <w:b/>
+          <w:bCs/>
+          <w:color w:val="008000"/>
+          <w:sz w:val="18"/>
+          <w:szCs w:val="18"/>
+        </w:rPr>
+        <w:t>"""</w:t>
       </w:r>
     </w:p>
     <w:p>
@@ -10082,7 +10983,7 @@
           <w:szCs w:val="18"/>
         </w:rPr>
         <w:br/>
-        <w:t>(191, 802) #Also present on non-theft days, skipped</w:t>
+        <w:t>(</w:t>
       </w:r>
       <w:r>
         <w:rPr>
@@ -10092,8 +10993,56 @@
           <w:sz w:val="18"/>
           <w:szCs w:val="18"/>
         </w:rPr>
+        <w:t>191</w:t>
+      </w:r>
+      <w:r>
+        <w:rPr>
+          <w:b/>
+          <w:bCs/>
+          <w:color w:val="008000"/>
+          <w:sz w:val="18"/>
+          <w:szCs w:val="18"/>
+        </w:rPr>
+        <w:t xml:space="preserve">, </w:t>
+      </w:r>
+      <w:r>
+        <w:rPr>
+          <w:bCs/>
+          <w:color w:val="008000"/>
+          <w:sz w:val="18"/>
+          <w:szCs w:val="18"/>
+        </w:rPr>
+        <w:t>802</w:t>
+      </w:r>
+      <w:r>
+        <w:rPr>
+          <w:b/>
+          <w:bCs/>
+          <w:color w:val="008000"/>
+          <w:sz w:val="18"/>
+          <w:szCs w:val="18"/>
+        </w:rPr>
+        <w:t>) #Also present on non-theft days, skipped</w:t>
+      </w:r>
+      <w:r>
+        <w:rPr>
+          <w:b/>
+          <w:bCs/>
+          <w:color w:val="008000"/>
+          <w:sz w:val="18"/>
+          <w:szCs w:val="18"/>
+        </w:rPr>
         <w:br/>
-        <w:t>(89, 793)  # This is also part of our initial list</w:t>
+        <w:t xml:space="preserve">(89, </w:t>
+      </w:r>
+      <w:r>
+        <w:rPr>
+          <w:bCs/>
+          <w:color w:val="008000"/>
+          <w:sz w:val="18"/>
+          <w:szCs w:val="18"/>
+        </w:rPr>
+        <w:t>793</w:t>
       </w:r>
       <w:r>
         <w:rPr>
@@ -10103,8 +11052,27 @@
           <w:sz w:val="18"/>
           <w:szCs w:val="18"/>
         </w:rPr>
+        <w:t>)  # This is also part of our initial list</w:t>
+      </w:r>
+      <w:r>
+        <w:rPr>
+          <w:b/>
+          <w:bCs/>
+          <w:color w:val="008000"/>
+          <w:sz w:val="18"/>
+          <w:szCs w:val="18"/>
+        </w:rPr>
         <w:br/>
-        <w:t>(497, 766) # This is also part of our initial list</w:t>
+        <w:t xml:space="preserve">(497, </w:t>
+      </w:r>
+      <w:r>
+        <w:rPr>
+          <w:bCs/>
+          <w:color w:val="008000"/>
+          <w:sz w:val="18"/>
+          <w:szCs w:val="18"/>
+        </w:rPr>
+        <w:t>766</w:t>
       </w:r>
       <w:r>
         <w:rPr>
@@ -10114,8 +11082,27 @@
           <w:sz w:val="18"/>
           <w:szCs w:val="18"/>
         </w:rPr>
+        <w:t>) # This is also part of our initial list</w:t>
+      </w:r>
+      <w:r>
+        <w:rPr>
+          <w:b/>
+          <w:bCs/>
+          <w:color w:val="008000"/>
+          <w:sz w:val="18"/>
+          <w:szCs w:val="18"/>
+        </w:rPr>
         <w:br/>
-        <w:t>(276, 712) #Also present on non-theft days, skipped</w:t>
+        <w:t xml:space="preserve">(276, </w:t>
+      </w:r>
+      <w:r>
+        <w:rPr>
+          <w:bCs/>
+          <w:color w:val="008000"/>
+          <w:sz w:val="18"/>
+          <w:szCs w:val="18"/>
+        </w:rPr>
+        <w:t>712</w:t>
       </w:r>
       <w:r>
         <w:rPr>
@@ -10125,8 +11112,27 @@
           <w:sz w:val="18"/>
           <w:szCs w:val="18"/>
         </w:rPr>
+        <w:t>) #Also present on non-theft days, skipped</w:t>
+      </w:r>
+      <w:r>
+        <w:rPr>
+          <w:b/>
+          <w:bCs/>
+          <w:color w:val="008000"/>
+          <w:sz w:val="18"/>
+          <w:szCs w:val="18"/>
+        </w:rPr>
         <w:br/>
-        <w:t>(523, 702) #Also present on non-theft days, skipped</w:t>
+        <w:t xml:space="preserve">(523, </w:t>
+      </w:r>
+      <w:r>
+        <w:rPr>
+          <w:bCs/>
+          <w:color w:val="008000"/>
+          <w:sz w:val="18"/>
+          <w:szCs w:val="18"/>
+        </w:rPr>
+        <w:t>702</w:t>
       </w:r>
       <w:r>
         <w:rPr>
@@ -10136,8 +11142,27 @@
           <w:sz w:val="18"/>
           <w:szCs w:val="18"/>
         </w:rPr>
+        <w:t>) #Also present on non-theft days, skipped</w:t>
+      </w:r>
+      <w:r>
+        <w:rPr>
+          <w:b/>
+          <w:bCs/>
+          <w:color w:val="008000"/>
+          <w:sz w:val="18"/>
+          <w:szCs w:val="18"/>
+        </w:rPr>
         <w:br/>
-        <w:t>(706, 700) #Also present on non-theft days, skipped</w:t>
+        <w:t xml:space="preserve">(706, </w:t>
+      </w:r>
+      <w:r>
+        <w:rPr>
+          <w:bCs/>
+          <w:color w:val="008000"/>
+          <w:sz w:val="18"/>
+          <w:szCs w:val="18"/>
+        </w:rPr>
+        <w:t>700</w:t>
       </w:r>
       <w:r>
         <w:rPr>
@@ -10147,8 +11172,27 @@
           <w:sz w:val="18"/>
           <w:szCs w:val="18"/>
         </w:rPr>
+        <w:t>) #Also present on non-theft days, skipped</w:t>
+      </w:r>
+      <w:r>
+        <w:rPr>
+          <w:b/>
+          <w:bCs/>
+          <w:color w:val="008000"/>
+          <w:sz w:val="18"/>
+          <w:szCs w:val="18"/>
+        </w:rPr>
         <w:br/>
-        <w:t>(442, 694) #Also present on non-theft days, skipped</w:t>
+        <w:t xml:space="preserve">(442, </w:t>
+      </w:r>
+      <w:r>
+        <w:rPr>
+          <w:bCs/>
+          <w:color w:val="008000"/>
+          <w:sz w:val="18"/>
+          <w:szCs w:val="18"/>
+        </w:rPr>
+        <w:t>694</w:t>
       </w:r>
       <w:r>
         <w:rPr>
@@ -10158,8 +11202,27 @@
           <w:sz w:val="18"/>
           <w:szCs w:val="18"/>
         </w:rPr>
+        <w:t>) #Also present on non-theft days, skipped</w:t>
+      </w:r>
+      <w:r>
+        <w:rPr>
+          <w:b/>
+          <w:bCs/>
+          <w:color w:val="008000"/>
+          <w:sz w:val="18"/>
+          <w:szCs w:val="18"/>
+        </w:rPr>
         <w:br/>
-        <w:t>(123, 679) # This is also part of our initial list</w:t>
+        <w:t xml:space="preserve">(123, </w:t>
+      </w:r>
+      <w:r>
+        <w:rPr>
+          <w:bCs/>
+          <w:color w:val="008000"/>
+          <w:sz w:val="18"/>
+          <w:szCs w:val="18"/>
+        </w:rPr>
+        <w:t>679</w:t>
       </w:r>
       <w:r>
         <w:rPr>
@@ -10169,8 +11232,27 @@
           <w:sz w:val="18"/>
           <w:szCs w:val="18"/>
         </w:rPr>
+        <w:t>) # This is also part of our initial list</w:t>
+      </w:r>
+      <w:r>
+        <w:rPr>
+          <w:b/>
+          <w:bCs/>
+          <w:color w:val="008000"/>
+          <w:sz w:val="18"/>
+          <w:szCs w:val="18"/>
+        </w:rPr>
         <w:br/>
-        <w:t>(234, 677) #Also present on non-theft days, skipped</w:t>
+        <w:t xml:space="preserve">(234, </w:t>
+      </w:r>
+      <w:r>
+        <w:rPr>
+          <w:bCs/>
+          <w:color w:val="008000"/>
+          <w:sz w:val="18"/>
+          <w:szCs w:val="18"/>
+        </w:rPr>
+        <w:t>677</w:t>
       </w:r>
       <w:r>
         <w:rPr>
@@ -10180,8 +11262,27 @@
           <w:sz w:val="18"/>
           <w:szCs w:val="18"/>
         </w:rPr>
+        <w:t>) #Also present on non-theft days, skipped</w:t>
+      </w:r>
+      <w:r>
+        <w:rPr>
+          <w:b/>
+          <w:bCs/>
+          <w:color w:val="008000"/>
+          <w:sz w:val="18"/>
+          <w:szCs w:val="18"/>
+        </w:rPr>
         <w:br/>
-        <w:t>(886, 673) # This is also part of our initial list</w:t>
+        <w:t xml:space="preserve">(886, </w:t>
+      </w:r>
+      <w:r>
+        <w:rPr>
+          <w:bCs/>
+          <w:color w:val="008000"/>
+          <w:sz w:val="18"/>
+          <w:szCs w:val="18"/>
+        </w:rPr>
+        <w:t>673</w:t>
       </w:r>
       <w:r>
         <w:rPr>
@@ -10191,8 +11292,27 @@
           <w:sz w:val="18"/>
           <w:szCs w:val="18"/>
         </w:rPr>
+        <w:t>) # This is also part of our initial list</w:t>
+      </w:r>
+      <w:r>
+        <w:rPr>
+          <w:b/>
+          <w:bCs/>
+          <w:color w:val="008000"/>
+          <w:sz w:val="18"/>
+          <w:szCs w:val="18"/>
+        </w:rPr>
         <w:br/>
-        <w:t>(925, 668) #Also present on non-theft days, skipped</w:t>
+        <w:t xml:space="preserve">(925, </w:t>
+      </w:r>
+      <w:r>
+        <w:rPr>
+          <w:bCs/>
+          <w:color w:val="008000"/>
+          <w:sz w:val="18"/>
+          <w:szCs w:val="18"/>
+        </w:rPr>
+        <w:t>668</w:t>
       </w:r>
       <w:r>
         <w:rPr>
@@ -10202,8 +11322,17 @@
           <w:sz w:val="18"/>
           <w:szCs w:val="18"/>
         </w:rPr>
+        <w:t>) #Also present on non-theft days, skipped</w:t>
+      </w:r>
+      <w:r>
+        <w:rPr>
+          <w:b/>
+          <w:bCs/>
+          <w:color w:val="008000"/>
+          <w:sz w:val="18"/>
+          <w:szCs w:val="18"/>
+        </w:rPr>
         <w:br/>
-        <w:t>(406, 667) #Also present on non-theft days, skipped</w:t>
       </w:r>
       <w:r>
         <w:rPr>
@@ -10213,8 +11342,47 @@
           <w:sz w:val="18"/>
           <w:szCs w:val="18"/>
         </w:rPr>
+        <w:lastRenderedPageBreak/>
+        <w:t xml:space="preserve">(406, </w:t>
+      </w:r>
+      <w:r>
+        <w:rPr>
+          <w:bCs/>
+          <w:color w:val="008000"/>
+          <w:sz w:val="18"/>
+          <w:szCs w:val="18"/>
+        </w:rPr>
+        <w:t>667</w:t>
+      </w:r>
+      <w:r>
+        <w:rPr>
+          <w:b/>
+          <w:bCs/>
+          <w:color w:val="008000"/>
+          <w:sz w:val="18"/>
+          <w:szCs w:val="18"/>
+        </w:rPr>
+        <w:t>) #Also present on non-theft days, skipped</w:t>
+      </w:r>
+      <w:r>
+        <w:rPr>
+          <w:b/>
+          <w:bCs/>
+          <w:color w:val="008000"/>
+          <w:sz w:val="18"/>
+          <w:szCs w:val="18"/>
+        </w:rPr>
         <w:br/>
-        <w:t>(824, 653) # This is also part of our initial list</w:t>
+        <w:t xml:space="preserve">(824, </w:t>
+      </w:r>
+      <w:r>
+        <w:rPr>
+          <w:bCs/>
+          <w:color w:val="008000"/>
+          <w:sz w:val="18"/>
+          <w:szCs w:val="18"/>
+        </w:rPr>
+        <w:t>653</w:t>
       </w:r>
       <w:r>
         <w:rPr>
@@ -10224,8 +11392,27 @@
           <w:sz w:val="18"/>
           <w:szCs w:val="18"/>
         </w:rPr>
+        <w:t>) # This is also part of our initial list</w:t>
+      </w:r>
+      <w:r>
+        <w:rPr>
+          <w:b/>
+          <w:bCs/>
+          <w:color w:val="008000"/>
+          <w:sz w:val="18"/>
+          <w:szCs w:val="18"/>
+        </w:rPr>
         <w:br/>
-        <w:t>(967, 643)</w:t>
+        <w:t xml:space="preserve">(967, </w:t>
+      </w:r>
+      <w:r>
+        <w:rPr>
+          <w:bCs/>
+          <w:color w:val="008000"/>
+          <w:sz w:val="18"/>
+          <w:szCs w:val="18"/>
+        </w:rPr>
+        <w:t>643</w:t>
       </w:r>
       <w:r>
         <w:rPr>
@@ -10235,8 +11422,27 @@
           <w:sz w:val="18"/>
           <w:szCs w:val="18"/>
         </w:rPr>
+        <w:t>)</w:t>
+      </w:r>
+      <w:r>
+        <w:rPr>
+          <w:b/>
+          <w:bCs/>
+          <w:color w:val="008000"/>
+          <w:sz w:val="18"/>
+          <w:szCs w:val="18"/>
+        </w:rPr>
         <w:br/>
-        <w:t>(819, 642) # This is also part of our initial list</w:t>
+        <w:t xml:space="preserve">(819, </w:t>
+      </w:r>
+      <w:r>
+        <w:rPr>
+          <w:bCs/>
+          <w:color w:val="008000"/>
+          <w:sz w:val="18"/>
+          <w:szCs w:val="18"/>
+        </w:rPr>
+        <w:t>642</w:t>
       </w:r>
       <w:r>
         <w:rPr>
@@ -10246,8 +11452,27 @@
           <w:sz w:val="18"/>
           <w:szCs w:val="18"/>
         </w:rPr>
+        <w:t>) # This is also part of our initial list</w:t>
+      </w:r>
+      <w:r>
+        <w:rPr>
+          <w:b/>
+          <w:bCs/>
+          <w:color w:val="008000"/>
+          <w:sz w:val="18"/>
+          <w:szCs w:val="18"/>
+        </w:rPr>
         <w:br/>
-        <w:t>(364, 622) # This is also part of our initial list</w:t>
+        <w:t xml:space="preserve">(364, </w:t>
+      </w:r>
+      <w:r>
+        <w:rPr>
+          <w:bCs/>
+          <w:color w:val="008000"/>
+          <w:sz w:val="18"/>
+          <w:szCs w:val="18"/>
+        </w:rPr>
+        <w:t>622</w:t>
       </w:r>
       <w:r>
         <w:rPr>
@@ -10257,8 +11482,27 @@
           <w:sz w:val="18"/>
           <w:szCs w:val="18"/>
         </w:rPr>
+        <w:t>) # This is also part of our initial list</w:t>
+      </w:r>
+      <w:r>
+        <w:rPr>
+          <w:b/>
+          <w:bCs/>
+          <w:color w:val="008000"/>
+          <w:sz w:val="18"/>
+          <w:szCs w:val="18"/>
+        </w:rPr>
         <w:br/>
-        <w:t>(424, 613) # This is also part of our initial list</w:t>
+        <w:t xml:space="preserve">(424, </w:t>
+      </w:r>
+      <w:r>
+        <w:rPr>
+          <w:bCs/>
+          <w:color w:val="008000"/>
+          <w:sz w:val="18"/>
+          <w:szCs w:val="18"/>
+        </w:rPr>
+        <w:t>613</w:t>
       </w:r>
       <w:r>
         <w:rPr>
@@ -10268,8 +11512,27 @@
           <w:sz w:val="18"/>
           <w:szCs w:val="18"/>
         </w:rPr>
+        <w:t>) # This is also part of our initial list</w:t>
+      </w:r>
+      <w:r>
+        <w:rPr>
+          <w:b/>
+          <w:bCs/>
+          <w:color w:val="008000"/>
+          <w:sz w:val="18"/>
+          <w:szCs w:val="18"/>
+        </w:rPr>
         <w:br/>
-        <w:t>(176, 612) # This is also part of our initial list</w:t>
+        <w:t xml:space="preserve">(176, </w:t>
+      </w:r>
+      <w:r>
+        <w:rPr>
+          <w:bCs/>
+          <w:color w:val="008000"/>
+          <w:sz w:val="18"/>
+          <w:szCs w:val="18"/>
+        </w:rPr>
+        <w:t>612</w:t>
       </w:r>
       <w:r>
         <w:rPr>
@@ -10279,8 +11542,27 @@
           <w:sz w:val="18"/>
           <w:szCs w:val="18"/>
         </w:rPr>
+        <w:t>) # This is also part of our initial list</w:t>
+      </w:r>
+      <w:r>
+        <w:rPr>
+          <w:b/>
+          <w:bCs/>
+          <w:color w:val="008000"/>
+          <w:sz w:val="18"/>
+          <w:szCs w:val="18"/>
+        </w:rPr>
         <w:br/>
-        <w:t>(743, 606) # This is also part of our initial list</w:t>
+        <w:t xml:space="preserve">(743, </w:t>
+      </w:r>
+      <w:r>
+        <w:rPr>
+          <w:bCs/>
+          <w:color w:val="008000"/>
+          <w:sz w:val="18"/>
+          <w:szCs w:val="18"/>
+        </w:rPr>
+        <w:t>606</w:t>
       </w:r>
       <w:r>
         <w:rPr>
@@ -10290,8 +11572,37 @@
           <w:sz w:val="18"/>
           <w:szCs w:val="18"/>
         </w:rPr>
+        <w:t>) # This is also part of our initial list</w:t>
+      </w:r>
+      <w:r>
+        <w:rPr>
+          <w:b/>
+          <w:bCs/>
+          <w:color w:val="008000"/>
+          <w:sz w:val="18"/>
+          <w:szCs w:val="18"/>
+        </w:rPr>
         <w:br/>
-        <w:t>(612, 606) #Also present on non-theft days</w:t>
+        <w:t xml:space="preserve">(612, </w:t>
+      </w:r>
+      <w:r>
+        <w:rPr>
+          <w:bCs/>
+          <w:color w:val="008000"/>
+          <w:sz w:val="18"/>
+          <w:szCs w:val="18"/>
+        </w:rPr>
+        <w:t>606</w:t>
+      </w:r>
+      <w:r>
+        <w:rPr>
+          <w:b/>
+          <w:bCs/>
+          <w:color w:val="008000"/>
+          <w:sz w:val="18"/>
+          <w:szCs w:val="18"/>
+        </w:rPr>
+        <w:t>) #Also present on non-theft days</w:t>
       </w:r>
       <w:r>
         <w:rPr>
@@ -10367,6 +11678,556 @@
       <w:r>
         <w:t>data mining/machine learning techniques</w:t>
       </w:r>
+    </w:p>
+    <w:p>
+      <w:pPr>
+        <w:pStyle w:val="ListParagraph"/>
+        <w:numPr>
+          <w:ilvl w:val="0"/>
+          <w:numId w:val="1"/>
+        </w:numPr>
+        <w:jc w:val="both"/>
+      </w:pPr>
+      <w:r>
+        <w:t xml:space="preserve">I have also listed the final code here to make this document more </w:t>
+      </w:r>
+      <w:r>
+        <w:t>self-contained</w:t>
+      </w:r>
+      <w:r>
+        <w:t>:</w:t>
+      </w:r>
+    </w:p>
+    <w:p>
+      <w:pPr>
+        <w:jc w:val="both"/>
+      </w:pPr>
+    </w:p>
+    <w:p>
+      <w:pPr>
+        <w:spacing w:after="0" w:line="240" w:lineRule="auto"/>
+        <w:jc w:val="both"/>
+        <w:rPr>
+          <w:color w:val="FF0000"/>
+        </w:rPr>
+      </w:pPr>
+      <w:r>
+        <w:rPr>
+          <w:color w:val="FF0000"/>
+        </w:rPr>
+        <w:t>"""</w:t>
+      </w:r>
+    </w:p>
+    <w:p>
+      <w:pPr>
+        <w:spacing w:after="0" w:line="240" w:lineRule="auto"/>
+        <w:jc w:val="both"/>
+        <w:rPr>
+          <w:color w:val="FF0000"/>
+        </w:rPr>
+      </w:pPr>
+      <w:r>
+        <w:rPr>
+          <w:color w:val="FF0000"/>
+        </w:rPr>
+        <w:t>Identifying the most vulnerable visitors</w:t>
+      </w:r>
+    </w:p>
+    <w:p>
+      <w:pPr>
+        <w:spacing w:after="0" w:line="240" w:lineRule="auto"/>
+        <w:jc w:val="both"/>
+        <w:rPr>
+          <w:color w:val="FF0000"/>
+        </w:rPr>
+      </w:pPr>
+      <w:r>
+        <w:rPr>
+          <w:color w:val="FF0000"/>
+        </w:rPr>
+        <w:t>"""</w:t>
+      </w:r>
+    </w:p>
+    <w:p>
+      <w:pPr>
+        <w:spacing w:after="0" w:line="240" w:lineRule="auto"/>
+        <w:jc w:val="both"/>
+      </w:pPr>
+      <w:r>
+        <w:t>import csv</w:t>
+      </w:r>
+    </w:p>
+    <w:p>
+      <w:pPr>
+        <w:spacing w:after="0" w:line="240" w:lineRule="auto"/>
+        <w:jc w:val="both"/>
+      </w:pPr>
+      <w:r>
+        <w:t>import operator</w:t>
+      </w:r>
+    </w:p>
+    <w:p>
+      <w:pPr>
+        <w:spacing w:after="0" w:line="240" w:lineRule="auto"/>
+        <w:jc w:val="both"/>
+      </w:pPr>
+      <w:r>
+        <w:t>with open("C:/data/certi/mybiwork/freelancertask/visitor_freq_tdv_con_ana.csv", "w") as myop:</w:t>
+      </w:r>
+    </w:p>
+    <w:p>
+      <w:pPr>
+        <w:spacing w:after="0" w:line="240" w:lineRule="auto"/>
+        <w:jc w:val="both"/>
+      </w:pPr>
+      <w:r>
+        <w:t xml:space="preserve">    with open("C:/data/certi/mybiwork/freelancertask/visitor_c.csv", 'rb') as csvfile:</w:t>
+      </w:r>
+    </w:p>
+    <w:p>
+      <w:pPr>
+        <w:spacing w:after="0" w:line="240" w:lineRule="auto"/>
+        <w:jc w:val="both"/>
+      </w:pPr>
+      <w:r>
+        <w:t xml:space="preserve">        visitors = csv.reader(csvfile, delimiter=',')</w:t>
+      </w:r>
+    </w:p>
+    <w:p>
+      <w:pPr>
+        <w:spacing w:after="0" w:line="240" w:lineRule="auto"/>
+        <w:jc w:val="both"/>
+      </w:pPr>
+      <w:r>
+        <w:t xml:space="preserve">        visitors_rank = csv.writer(myop, delimiter=',')</w:t>
+      </w:r>
+    </w:p>
+    <w:p>
+      <w:pPr>
+        <w:spacing w:after="0" w:line="240" w:lineRule="auto"/>
+        <w:jc w:val="both"/>
+      </w:pPr>
+      <w:r>
+        <w:t xml:space="preserve">        header = True</w:t>
+      </w:r>
+    </w:p>
+    <w:p>
+      <w:pPr>
+        <w:spacing w:after="0" w:line="240" w:lineRule="auto"/>
+        <w:jc w:val="both"/>
+      </w:pPr>
+      <w:r>
+        <w:t xml:space="preserve">        first = True</w:t>
+      </w:r>
+    </w:p>
+    <w:p>
+      <w:pPr>
+        <w:spacing w:after="0" w:line="240" w:lineRule="auto"/>
+        <w:jc w:val="both"/>
+      </w:pPr>
+      <w:r>
+        <w:t xml:space="preserve">        myrow = []</w:t>
+      </w:r>
+    </w:p>
+    <w:p>
+      <w:pPr>
+        <w:spacing w:after="0" w:line="240" w:lineRule="auto"/>
+        <w:jc w:val="both"/>
+      </w:pPr>
+      <w:r>
+        <w:t xml:space="preserve">        mypers = []</w:t>
+      </w:r>
+    </w:p>
+    <w:p>
+      <w:pPr>
+        <w:spacing w:after="0" w:line="240" w:lineRule="auto"/>
+        <w:jc w:val="both"/>
+      </w:pPr>
+      <w:r>
+        <w:t xml:space="preserve">        for row in visitors:</w:t>
+      </w:r>
+    </w:p>
+    <w:p>
+      <w:pPr>
+        <w:spacing w:after="0" w:line="240" w:lineRule="auto"/>
+        <w:jc w:val="both"/>
+      </w:pPr>
+      <w:r>
+        <w:t xml:space="preserve">            lastcol = len(row) - 1</w:t>
+      </w:r>
+    </w:p>
+    <w:p>
+      <w:pPr>
+        <w:spacing w:after="0" w:line="240" w:lineRule="auto"/>
+        <w:jc w:val="both"/>
+      </w:pPr>
+      <w:r>
+        <w:t xml:space="preserve">            #Make sure header is transfered intact</w:t>
+      </w:r>
+    </w:p>
+    <w:p>
+      <w:pPr>
+        <w:spacing w:after="0" w:line="240" w:lineRule="auto"/>
+        <w:jc w:val="both"/>
+      </w:pPr>
+      <w:r>
+        <w:t xml:space="preserve">            if header == True:</w:t>
+      </w:r>
+    </w:p>
+    <w:p>
+      <w:pPr>
+        <w:spacing w:after="0" w:line="240" w:lineRule="auto"/>
+        <w:jc w:val="both"/>
+      </w:pPr>
+      <w:r>
+        <w:t xml:space="preserve">                header = False</w:t>
+      </w:r>
+    </w:p>
+    <w:p>
+      <w:pPr>
+        <w:spacing w:after="0" w:line="240" w:lineRule="auto"/>
+        <w:jc w:val="both"/>
+      </w:pPr>
+      <w:r>
+        <w:t xml:space="preserve">                visitors_rank.writerow(row)</w:t>
+      </w:r>
+    </w:p>
+    <w:p>
+      <w:pPr>
+        <w:spacing w:after="0" w:line="240" w:lineRule="auto"/>
+        <w:jc w:val="both"/>
+      </w:pPr>
+      <w:r>
+        <w:t xml:space="preserve">            else:</w:t>
+      </w:r>
+    </w:p>
+    <w:p>
+      <w:pPr>
+        <w:spacing w:after="0" w:line="240" w:lineRule="auto"/>
+        <w:jc w:val="both"/>
+      </w:pPr>
+    </w:p>
+    <w:p>
+      <w:pPr>
+        <w:spacing w:after="0" w:line="240" w:lineRule="auto"/>
+        <w:jc w:val="both"/>
+      </w:pPr>
+      <w:r>
+        <w:t xml:space="preserve">                if first == True:</w:t>
+      </w:r>
+    </w:p>
+    <w:p>
+      <w:pPr>
+        <w:spacing w:after="0" w:line="240" w:lineRule="auto"/>
+        <w:jc w:val="both"/>
+      </w:pPr>
+      <w:r>
+        <w:t xml:space="preserve">                    first = False</w:t>
+      </w:r>
+    </w:p>
+    <w:p>
+      <w:pPr>
+        <w:spacing w:after="0" w:line="240" w:lineRule="auto"/>
+        <w:jc w:val="both"/>
+      </w:pPr>
+      <w:r>
+        <w:t xml:space="preserve">                    myrow = row</w:t>
+      </w:r>
+    </w:p>
+    <w:p>
+      <w:pPr>
+        <w:spacing w:after="0" w:line="240" w:lineRule="auto"/>
+        <w:jc w:val="both"/>
+      </w:pPr>
+      <w:r>
+        <w:t xml:space="preserve">                    mypers = [10] * len(row) </w:t>
+      </w:r>
+      <w:r>
+        <w:rPr>
+          <w:b/>
+        </w:rPr>
+        <w:t xml:space="preserve">#To keep track of </w:t>
+      </w:r>
+      <w:r>
+        <w:rPr>
+          <w:b/>
+        </w:rPr>
+        <w:t>perception</w:t>
+      </w:r>
+      <w:r>
+        <w:rPr>
+          <w:b/>
+        </w:rPr>
+        <w:t xml:space="preserve"> about customer</w:t>
+      </w:r>
+    </w:p>
+    <w:p>
+      <w:pPr>
+        <w:spacing w:after="0" w:line="240" w:lineRule="auto"/>
+        <w:jc w:val="both"/>
+      </w:pPr>
+    </w:p>
+    <w:p>
+      <w:pPr>
+        <w:spacing w:after="0" w:line="240" w:lineRule="auto"/>
+        <w:jc w:val="both"/>
+      </w:pPr>
+      <w:r>
+        <w:t xml:space="preserve">                myrow[0] = row[0]</w:t>
+      </w:r>
+    </w:p>
+    <w:p>
+      <w:pPr>
+        <w:spacing w:after="0" w:line="240" w:lineRule="auto"/>
+        <w:jc w:val="both"/>
+      </w:pPr>
+      <w:r>
+        <w:t xml:space="preserve">                myrow[lastcol] = row[lastcol]</w:t>
+      </w:r>
+    </w:p>
+    <w:p>
+      <w:pPr>
+        <w:spacing w:after="0" w:line="240" w:lineRule="auto"/>
+        <w:jc w:val="both"/>
+      </w:pPr>
+      <w:r>
+        <w:t xml:space="preserve">                for index in range(1,lastcol):</w:t>
+      </w:r>
+    </w:p>
+    <w:p>
+      <w:pPr>
+        <w:spacing w:after="0" w:line="240" w:lineRule="auto"/>
+        <w:jc w:val="both"/>
+      </w:pPr>
+      <w:r>
+        <w:lastRenderedPageBreak/>
+        <w:t xml:space="preserve">                    if int(row[lastcol]) == 1: </w:t>
+      </w:r>
+      <w:r>
+        <w:rPr>
+          <w:b/>
+        </w:rPr>
+        <w:t>#Theft day</w:t>
+      </w:r>
+    </w:p>
+    <w:p>
+      <w:pPr>
+        <w:spacing w:after="0" w:line="240" w:lineRule="auto"/>
+        <w:jc w:val="both"/>
+      </w:pPr>
+      <w:r>
+        <w:t xml:space="preserve">                        if int(row[index]) == 1: </w:t>
+      </w:r>
+      <w:r>
+        <w:rPr>
+          <w:b/>
+        </w:rPr>
+        <w:t>#Visitor visited =&gt; Vulnerable increment by 1</w:t>
+      </w:r>
+    </w:p>
+    <w:p>
+      <w:pPr>
+        <w:spacing w:after="0" w:line="240" w:lineRule="auto"/>
+        <w:jc w:val="both"/>
+      </w:pPr>
+      <w:r>
+        <w:t xml:space="preserve">                            myrow[index] = int(myrow[index]) + 1 + int(mypers[index])</w:t>
+      </w:r>
+    </w:p>
+    <w:p>
+      <w:pPr>
+        <w:spacing w:after="0" w:line="240" w:lineRule="auto"/>
+        <w:jc w:val="both"/>
+      </w:pPr>
+      <w:r>
+        <w:t xml:space="preserve">                            mypers[index] = int(mypers[index]) + 1</w:t>
+      </w:r>
+    </w:p>
+    <w:p>
+      <w:pPr>
+        <w:spacing w:after="0" w:line="240" w:lineRule="auto"/>
+        <w:jc w:val="both"/>
+      </w:pPr>
+      <w:r>
+        <w:t xml:space="preserve">                        else: </w:t>
+      </w:r>
+      <w:r>
+        <w:rPr>
+          <w:b/>
+        </w:rPr>
+        <w:t>#Visitor no present =&gt; Less vulnerable decrement by 1</w:t>
+      </w:r>
+    </w:p>
+    <w:p>
+      <w:pPr>
+        <w:spacing w:after="0" w:line="240" w:lineRule="auto"/>
+        <w:jc w:val="both"/>
+      </w:pPr>
+      <w:r>
+        <w:t xml:space="preserve">                            myrow[index] = int(myrow[index]) - 1 + int(mypers[index])</w:t>
+      </w:r>
+    </w:p>
+    <w:p>
+      <w:pPr>
+        <w:spacing w:after="0" w:line="240" w:lineRule="auto"/>
+        <w:jc w:val="both"/>
+      </w:pPr>
+      <w:r>
+        <w:t xml:space="preserve">                            mypers[index] = int(mypers[index]) - 1</w:t>
+      </w:r>
+    </w:p>
+    <w:p>
+      <w:pPr>
+        <w:spacing w:after="0" w:line="240" w:lineRule="auto"/>
+        <w:jc w:val="both"/>
+        <w:rPr>
+          <w:color w:val="D9D9D9" w:themeColor="background1" w:themeShade="D9"/>
+        </w:rPr>
+      </w:pPr>
+      <w:r>
+        <w:t xml:space="preserve">                    </w:t>
+      </w:r>
+      <w:r>
+        <w:rPr>
+          <w:color w:val="D9D9D9" w:themeColor="background1" w:themeShade="D9"/>
+        </w:rPr>
+        <w:t># else: #Not a Theft day</w:t>
+      </w:r>
+    </w:p>
+    <w:p>
+      <w:pPr>
+        <w:spacing w:after="0" w:line="240" w:lineRule="auto"/>
+        <w:jc w:val="both"/>
+        <w:rPr>
+          <w:color w:val="D9D9D9" w:themeColor="background1" w:themeShade="D9"/>
+        </w:rPr>
+      </w:pPr>
+      <w:r>
+        <w:rPr>
+          <w:color w:val="D9D9D9" w:themeColor="background1" w:themeShade="D9"/>
+        </w:rPr>
+        <w:t xml:space="preserve">                    #     if int(row[index]) == 1: #Visitor visited =&gt; Less Vulnerable decrement by 1</w:t>
+      </w:r>
+    </w:p>
+    <w:p>
+      <w:pPr>
+        <w:spacing w:after="0" w:line="240" w:lineRule="auto"/>
+        <w:jc w:val="both"/>
+        <w:rPr>
+          <w:color w:val="D9D9D9" w:themeColor="background1" w:themeShade="D9"/>
+        </w:rPr>
+      </w:pPr>
+      <w:r>
+        <w:rPr>
+          <w:color w:val="D9D9D9" w:themeColor="background1" w:themeShade="D9"/>
+        </w:rPr>
+        <w:t xml:space="preserve">                    #         myrow[index] = int(myrow[index]) - 1 + int(mypers[index])</w:t>
+      </w:r>
+    </w:p>
+    <w:p>
+      <w:pPr>
+        <w:spacing w:after="0" w:line="240" w:lineRule="auto"/>
+        <w:jc w:val="both"/>
+        <w:rPr>
+          <w:color w:val="D9D9D9" w:themeColor="background1" w:themeShade="D9"/>
+        </w:rPr>
+      </w:pPr>
+      <w:r>
+        <w:rPr>
+          <w:color w:val="D9D9D9" w:themeColor="background1" w:themeShade="D9"/>
+        </w:rPr>
+        <w:t xml:space="preserve">                    #         mypers[index] = int(mypers[index]) - 1</w:t>
+      </w:r>
+    </w:p>
+    <w:p>
+      <w:pPr>
+        <w:spacing w:after="0" w:line="240" w:lineRule="auto"/>
+        <w:jc w:val="both"/>
+        <w:rPr>
+          <w:color w:val="D9D9D9" w:themeColor="background1" w:themeShade="D9"/>
+        </w:rPr>
+      </w:pPr>
+      <w:r>
+        <w:rPr>
+          <w:color w:val="D9D9D9" w:themeColor="background1" w:themeShade="D9"/>
+        </w:rPr>
+        <w:t xml:space="preserve">                    #     else: #Visitor not present =&gt; Neutral condition; leave unchanged</w:t>
+      </w:r>
+    </w:p>
+    <w:p>
+      <w:pPr>
+        <w:spacing w:after="0" w:line="240" w:lineRule="auto"/>
+        <w:jc w:val="both"/>
+        <w:rPr>
+          <w:color w:val="D9D9D9" w:themeColor="background1" w:themeShade="D9"/>
+        </w:rPr>
+      </w:pPr>
+      <w:r>
+        <w:rPr>
+          <w:color w:val="D9D9D9" w:themeColor="background1" w:themeShade="D9"/>
+        </w:rPr>
+        <w:t xml:space="preserve">                    #         myrow[index] = int(myrow[index]) + int(row[index])</w:t>
+      </w:r>
+    </w:p>
+    <w:p>
+      <w:pPr>
+        <w:spacing w:after="0" w:line="240" w:lineRule="auto"/>
+        <w:jc w:val="both"/>
+      </w:pPr>
+      <w:r>
+        <w:t xml:space="preserve">                visitors_rank.writerow(myrow)</w:t>
+      </w:r>
+    </w:p>
+    <w:p>
+      <w:pPr>
+        <w:spacing w:after="0" w:line="240" w:lineRule="auto"/>
+        <w:jc w:val="both"/>
+      </w:pPr>
+      <w:r>
+        <w:t xml:space="preserve">        visitors_irank = {}</w:t>
+      </w:r>
+    </w:p>
+    <w:p>
+      <w:pPr>
+        <w:spacing w:after="0" w:line="240" w:lineRule="auto"/>
+        <w:jc w:val="both"/>
+      </w:pPr>
+      <w:r>
+        <w:t xml:space="preserve">        for index in range(1,len(myrow) - 1):</w:t>
+      </w:r>
+    </w:p>
+    <w:p>
+      <w:pPr>
+        <w:spacing w:after="0" w:line="240" w:lineRule="auto"/>
+        <w:jc w:val="both"/>
+      </w:pPr>
+      <w:r>
+        <w:t xml:space="preserve">            visitors_irank[index] = myrow[index]</w:t>
+      </w:r>
+    </w:p>
+    <w:p>
+      <w:pPr>
+        <w:spacing w:after="0" w:line="240" w:lineRule="auto"/>
+        <w:jc w:val="both"/>
+      </w:pPr>
+      <w:r>
+        <w:t xml:space="preserve">        sorted_visitors_irank = sorted(visitors_irank.items(), key=operator.itemgetter(1))</w:t>
+      </w:r>
+    </w:p>
+    <w:p>
+      <w:pPr>
+        <w:spacing w:after="0" w:line="240" w:lineRule="auto"/>
+        <w:jc w:val="both"/>
+      </w:pPr>
+      <w:r>
+        <w:t xml:space="preserve">        print sorted_visitors_irank</w:t>
+      </w:r>
+    </w:p>
+    <w:p>
+      <w:pPr>
+        <w:spacing w:after="0" w:line="240" w:lineRule="auto"/>
+        <w:jc w:val="both"/>
+      </w:pPr>
     </w:p>
     <w:p>
       <w:pPr>
@@ -10404,7 +12265,6 @@
       </w:pPr>
       <w:bookmarkStart w:id="10" w:name="_Ref473818331"/>
       <w:r>
-        <w:lastRenderedPageBreak/>
         <w:t>Well-known General Models</w:t>
       </w:r>
       <w:bookmarkEnd w:id="10"/>
@@ -10815,6 +12675,7 @@
         <w:jc w:val="both"/>
       </w:pPr>
       <w:r>
+        <w:lastRenderedPageBreak/>
         <w:t>252</w:t>
       </w:r>
       <w:r>
@@ -10969,7 +12830,19 @@
         <w:jc w:val="both"/>
       </w:pPr>
       <w:r>
-        <w:t>I updated this document and in parallel attempted to make use of Neural Network for generating a model on my data. Good part was I was able to update the document to make it readable, the bad part was Neural Network took more time in building the model than what I expected.</w:t>
+        <w:t>I updated this document and in parallel attempted to make use of Neural Network for generating a model on my data. Good part was I was able to update the document to make it readable</w:t>
+      </w:r>
+      <w:r>
+        <w:t xml:space="preserve"> in parallel</w:t>
+      </w:r>
+      <w:r>
+        <w:t>, the bad part was Neural Network took more time in building the model than what I expected</w:t>
+      </w:r>
+      <w:r>
+        <w:t>, so cancel it for this submission</w:t>
+      </w:r>
+      <w:r>
+        <w:t>.</w:t>
       </w:r>
     </w:p>
     <w:p>
@@ -10982,7 +12855,37 @@
         <w:jc w:val="both"/>
       </w:pPr>
       <w:r>
-        <w:t xml:space="preserve">I create the model using Decision Tree, however, I could </w:t>
+        <w:t>I create the model using Decision Tree</w:t>
+      </w:r>
+      <w:r>
+        <w:t xml:space="preserve"> as shown in </w:t>
+      </w:r>
+      <w:r>
+        <w:fldChar w:fldCharType="begin"/>
+      </w:r>
+      <w:r>
+        <w:instrText xml:space="preserve"> REF _Ref473874024 \h </w:instrText>
+      </w:r>
+      <w:r>
+        <w:fldChar w:fldCharType="separate"/>
+      </w:r>
+      <w:r>
+        <w:t xml:space="preserve">Figure </w:t>
+      </w:r>
+      <w:r>
+        <w:rPr>
+          <w:noProof/>
+        </w:rPr>
+        <w:t>6</w:t>
+      </w:r>
+      <w:r>
+        <w:t>: Decision Tree</w:t>
+      </w:r>
+      <w:r>
+        <w:fldChar w:fldCharType="end"/>
+      </w:r>
+      <w:r>
+        <w:t xml:space="preserve">, however, I could </w:t>
       </w:r>
       <w:r>
         <w:t>not find</w:t>
@@ -11012,19 +12915,85 @@
         <w:t>find</w:t>
       </w:r>
       <w:r>
-        <w:t xml:space="preserve"> the option in my tool to enforce the decision tree to only create significant rules for the causes of theft, as was possible for me in case of Association Rules.</w:t>
+        <w:t xml:space="preserve"> the option in my tool to enforce the decision tree to only create significant rules for the causes of theft, as was possible for me in case of Association Rules</w:t>
+      </w:r>
+      <w:r>
+        <w:t>, i.e., to identify the rules where theft occurrence will be the conclusion only</w:t>
+      </w:r>
+      <w:r>
+        <w:t>.</w:t>
       </w:r>
       <w:r>
         <w:t xml:space="preserve"> </w:t>
       </w:r>
       <w:r>
+        <w:t xml:space="preserve">I also created the model using Support Vector Machine as show in </w:t>
+      </w:r>
+      <w:r>
+        <w:fldChar w:fldCharType="begin"/>
+      </w:r>
+      <w:r>
+        <w:instrText xml:space="preserve"> REF _Ref473874080 \h </w:instrText>
+      </w:r>
+      <w:r>
+        <w:fldChar w:fldCharType="separate"/>
+      </w:r>
+      <w:r>
+        <w:t xml:space="preserve">Figure </w:t>
+      </w:r>
+      <w:r>
+        <w:rPr>
+          <w:noProof/>
+        </w:rPr>
+        <w:t>7</w:t>
+      </w:r>
+      <w:r>
+        <w:t>: Support Vectors Identified Using SVM</w:t>
+      </w:r>
+      <w:r>
+        <w:fldChar w:fldCharType="end"/>
+      </w:r>
+      <w:r>
+        <w:t xml:space="preserve">. Again, the support vectors identified by SVM cannot be used to identify potential suspects. </w:t>
+      </w:r>
+      <w:r>
         <w:t>I</w:t>
       </w:r>
       <w:r>
         <w:t xml:space="preserve"> also</w:t>
       </w:r>
       <w:r>
-        <w:t xml:space="preserve"> created the model using Logistic Regression. </w:t>
+        <w:t xml:space="preserve"> created the model using Logistic Regression</w:t>
+      </w:r>
+      <w:r>
+        <w:t xml:space="preserve"> as shown in </w:t>
+      </w:r>
+      <w:r>
+        <w:fldChar w:fldCharType="begin"/>
+      </w:r>
+      <w:r>
+        <w:instrText xml:space="preserve"> REF _Ref473874122 \h </w:instrText>
+      </w:r>
+      <w:r>
+        <w:fldChar w:fldCharType="separate"/>
+      </w:r>
+      <w:r>
+        <w:t xml:space="preserve">Figure </w:t>
+      </w:r>
+      <w:r>
+        <w:rPr>
+          <w:noProof/>
+        </w:rPr>
+        <w:t>8</w:t>
+      </w:r>
+      <w:r>
+        <w:t>: Support Vectors Found Using Logistic Regression</w:t>
+      </w:r>
+      <w:r>
+        <w:fldChar w:fldCharType="end"/>
+      </w:r>
+      <w:r>
+        <w:t xml:space="preserve">. </w:t>
       </w:r>
       <w:r>
         <w:t>Again,</w:t>
@@ -11039,10 +13008,341 @@
         <w:t xml:space="preserve"> cannot be used to identify potential suspects.</w:t>
       </w:r>
       <w:r>
-        <w:t xml:space="preserve"> For example, both of them picked 660 as most important suspect. If we analyze the 660 then it is true that every time 660 was present, theft occurred, but there were many instances where theft occurred and 660 was not present.</w:t>
-      </w:r>
-      <w:bookmarkStart w:id="11" w:name="_GoBack"/>
+        <w:t xml:space="preserve"> For example, </w:t>
+      </w:r>
+      <w:r>
+        <w:t xml:space="preserve">all </w:t>
+      </w:r>
+      <w:r>
+        <w:t>of them picked 660 as most important suspect. If we analyze the 660 then it is true that every time 660 was present, theft occurred, but there were many instances wher</w:t>
+      </w:r>
+      <w:r>
+        <w:t>e theft occurred and 660 was never</w:t>
+      </w:r>
+      <w:r>
+        <w:t xml:space="preserve"> present.</w:t>
+      </w:r>
+    </w:p>
+    <w:p>
+      <w:pPr>
+        <w:keepNext/>
+        <w:jc w:val="both"/>
+      </w:pPr>
+      <w:r>
+        <w:rPr>
+          <w:noProof/>
+        </w:rPr>
+        <w:drawing>
+          <wp:inline distT="0" distB="0" distL="0" distR="0">
+            <wp:extent cx="5943600" cy="3210350"/>
+            <wp:effectExtent l="0" t="0" r="0" b="9525"/>
+            <wp:docPr id="8" name="Picture 8" descr="C:\Users\saif\AppData\Local\Microsoft\Windows\INetCacheContent.Word\New Picture.png"/>
+            <wp:cNvGraphicFramePr>
+              <a:graphicFrameLocks xmlns:a="http://schemas.openxmlformats.org/drawingml/2006/main" noChangeAspect="1"/>
+            </wp:cNvGraphicFramePr>
+            <a:graphic xmlns:a="http://schemas.openxmlformats.org/drawingml/2006/main">
+              <a:graphicData uri="http://schemas.openxmlformats.org/drawingml/2006/picture">
+                <pic:pic xmlns:pic="http://schemas.openxmlformats.org/drawingml/2006/picture">
+                  <pic:nvPicPr>
+                    <pic:cNvPr id="0" name="Picture 5" descr="C:\Users\saif\AppData\Local\Microsoft\Windows\INetCacheContent.Word\New Picture.png"/>
+                    <pic:cNvPicPr>
+                      <a:picLocks noChangeAspect="1" noChangeArrowheads="1"/>
+                    </pic:cNvPicPr>
+                  </pic:nvPicPr>
+                  <pic:blipFill>
+                    <a:blip r:embed="rId14">
+                      <a:extLst>
+                        <a:ext uri="{28A0092B-C50C-407E-A947-70E740481C1C}">
+                          <a14:useLocalDpi xmlns:a14="http://schemas.microsoft.com/office/drawing/2010/main" val="0"/>
+                        </a:ext>
+                      </a:extLst>
+                    </a:blip>
+                    <a:srcRect/>
+                    <a:stretch>
+                      <a:fillRect/>
+                    </a:stretch>
+                  </pic:blipFill>
+                  <pic:spPr bwMode="auto">
+                    <a:xfrm>
+                      <a:off x="0" y="0"/>
+                      <a:ext cx="5943600" cy="3210350"/>
+                    </a:xfrm>
+                    <a:prstGeom prst="rect">
+                      <a:avLst/>
+                    </a:prstGeom>
+                    <a:noFill/>
+                    <a:ln>
+                      <a:noFill/>
+                    </a:ln>
+                  </pic:spPr>
+                </pic:pic>
+              </a:graphicData>
+            </a:graphic>
+          </wp:inline>
+        </w:drawing>
+      </w:r>
+    </w:p>
+    <w:p>
+      <w:pPr>
+        <w:pStyle w:val="Caption"/>
+        <w:jc w:val="both"/>
+      </w:pPr>
+      <w:bookmarkStart w:id="11" w:name="_Ref473874024"/>
+      <w:r>
+        <w:t xml:space="preserve">Figure </w:t>
+      </w:r>
+      <w:r>
+        <w:fldChar w:fldCharType="begin"/>
+      </w:r>
+      <w:r>
+        <w:instrText xml:space="preserve"> SEQ Figure \* ARABIC </w:instrText>
+      </w:r>
+      <w:r>
+        <w:fldChar w:fldCharType="separate"/>
+      </w:r>
+      <w:r>
+        <w:rPr>
+          <w:noProof/>
+        </w:rPr>
+        <w:t>6</w:t>
+      </w:r>
+      <w:r>
+        <w:rPr>
+          <w:noProof/>
+        </w:rPr>
+        <w:fldChar w:fldCharType="end"/>
+      </w:r>
+      <w:r>
+        <w:t>: Decision Tree</w:t>
+      </w:r>
       <w:bookmarkEnd w:id="11"/>
+    </w:p>
+    <w:p>
+      <w:pPr>
+        <w:keepNext/>
+        <w:jc w:val="both"/>
+      </w:pPr>
+      <w:r>
+        <w:rPr>
+          <w:noProof/>
+        </w:rPr>
+        <w:lastRenderedPageBreak/>
+        <w:drawing>
+          <wp:inline distT="0" distB="0" distL="0" distR="0">
+            <wp:extent cx="5943600" cy="3210350"/>
+            <wp:effectExtent l="0" t="0" r="0" b="9525"/>
+            <wp:docPr id="7" name="Picture 7" descr="C:\Users\saif\AppData\Local\Microsoft\Windows\INetCacheContent.Word\New Picture.png"/>
+            <wp:cNvGraphicFramePr>
+              <a:graphicFrameLocks xmlns:a="http://schemas.openxmlformats.org/drawingml/2006/main" noChangeAspect="1"/>
+            </wp:cNvGraphicFramePr>
+            <a:graphic xmlns:a="http://schemas.openxmlformats.org/drawingml/2006/main">
+              <a:graphicData uri="http://schemas.openxmlformats.org/drawingml/2006/picture">
+                <pic:pic xmlns:pic="http://schemas.openxmlformats.org/drawingml/2006/picture">
+                  <pic:nvPicPr>
+                    <pic:cNvPr id="0" name="Picture 3" descr="C:\Users\saif\AppData\Local\Microsoft\Windows\INetCacheContent.Word\New Picture.png"/>
+                    <pic:cNvPicPr>
+                      <a:picLocks noChangeAspect="1" noChangeArrowheads="1"/>
+                    </pic:cNvPicPr>
+                  </pic:nvPicPr>
+                  <pic:blipFill>
+                    <a:blip r:embed="rId15">
+                      <a:extLst>
+                        <a:ext uri="{28A0092B-C50C-407E-A947-70E740481C1C}">
+                          <a14:useLocalDpi xmlns:a14="http://schemas.microsoft.com/office/drawing/2010/main" val="0"/>
+                        </a:ext>
+                      </a:extLst>
+                    </a:blip>
+                    <a:srcRect/>
+                    <a:stretch>
+                      <a:fillRect/>
+                    </a:stretch>
+                  </pic:blipFill>
+                  <pic:spPr bwMode="auto">
+                    <a:xfrm>
+                      <a:off x="0" y="0"/>
+                      <a:ext cx="5943600" cy="3210350"/>
+                    </a:xfrm>
+                    <a:prstGeom prst="rect">
+                      <a:avLst/>
+                    </a:prstGeom>
+                    <a:noFill/>
+                    <a:ln>
+                      <a:noFill/>
+                    </a:ln>
+                  </pic:spPr>
+                </pic:pic>
+              </a:graphicData>
+            </a:graphic>
+          </wp:inline>
+        </w:drawing>
+      </w:r>
+    </w:p>
+    <w:p>
+      <w:pPr>
+        <w:pStyle w:val="Caption"/>
+        <w:jc w:val="both"/>
+      </w:pPr>
+      <w:bookmarkStart w:id="12" w:name="_Ref473874080"/>
+      <w:r>
+        <w:t xml:space="preserve">Figure </w:t>
+      </w:r>
+      <w:r>
+        <w:fldChar w:fldCharType="begin"/>
+      </w:r>
+      <w:r>
+        <w:instrText xml:space="preserve"> SEQ Figure \* ARABIC </w:instrText>
+      </w:r>
+      <w:r>
+        <w:fldChar w:fldCharType="separate"/>
+      </w:r>
+      <w:r>
+        <w:rPr>
+          <w:noProof/>
+        </w:rPr>
+        <w:t>7</w:t>
+      </w:r>
+      <w:r>
+        <w:rPr>
+          <w:noProof/>
+        </w:rPr>
+        <w:fldChar w:fldCharType="end"/>
+      </w:r>
+      <w:r>
+        <w:t>: Support Vectors Identified Using SVM</w:t>
+      </w:r>
+      <w:bookmarkEnd w:id="12"/>
+    </w:p>
+    <w:p>
+      <w:pPr>
+        <w:keepNext/>
+        <w:jc w:val="both"/>
+      </w:pPr>
+      <w:r>
+        <w:rPr>
+          <w:noProof/>
+        </w:rPr>
+        <w:drawing>
+          <wp:inline distT="0" distB="0" distL="0" distR="0">
+            <wp:extent cx="5943600" cy="3210350"/>
+            <wp:effectExtent l="0" t="0" r="0" b="9525"/>
+            <wp:docPr id="6" name="Picture 6" descr="C:\Users\saif\AppData\Local\Microsoft\Windows\INetCacheContent.Word\New Picture.png"/>
+            <wp:cNvGraphicFramePr>
+              <a:graphicFrameLocks xmlns:a="http://schemas.openxmlformats.org/drawingml/2006/main" noChangeAspect="1"/>
+            </wp:cNvGraphicFramePr>
+            <a:graphic xmlns:a="http://schemas.openxmlformats.org/drawingml/2006/main">
+              <a:graphicData uri="http://schemas.openxmlformats.org/drawingml/2006/picture">
+                <pic:pic xmlns:pic="http://schemas.openxmlformats.org/drawingml/2006/picture">
+                  <pic:nvPicPr>
+                    <pic:cNvPr id="0" name="Picture 1" descr="C:\Users\saif\AppData\Local\Microsoft\Windows\INetCacheContent.Word\New Picture.png"/>
+                    <pic:cNvPicPr>
+                      <a:picLocks noChangeAspect="1" noChangeArrowheads="1"/>
+                    </pic:cNvPicPr>
+                  </pic:nvPicPr>
+                  <pic:blipFill>
+                    <a:blip r:embed="rId16">
+                      <a:extLst>
+                        <a:ext uri="{28A0092B-C50C-407E-A947-70E740481C1C}">
+                          <a14:useLocalDpi xmlns:a14="http://schemas.microsoft.com/office/drawing/2010/main" val="0"/>
+                        </a:ext>
+                      </a:extLst>
+                    </a:blip>
+                    <a:srcRect/>
+                    <a:stretch>
+                      <a:fillRect/>
+                    </a:stretch>
+                  </pic:blipFill>
+                  <pic:spPr bwMode="auto">
+                    <a:xfrm>
+                      <a:off x="0" y="0"/>
+                      <a:ext cx="5943600" cy="3210350"/>
+                    </a:xfrm>
+                    <a:prstGeom prst="rect">
+                      <a:avLst/>
+                    </a:prstGeom>
+                    <a:noFill/>
+                    <a:ln>
+                      <a:noFill/>
+                    </a:ln>
+                  </pic:spPr>
+                </pic:pic>
+              </a:graphicData>
+            </a:graphic>
+          </wp:inline>
+        </w:drawing>
+      </w:r>
+    </w:p>
+    <w:p>
+      <w:pPr>
+        <w:pStyle w:val="Caption"/>
+        <w:jc w:val="both"/>
+      </w:pPr>
+      <w:bookmarkStart w:id="13" w:name="_Ref473874122"/>
+      <w:r>
+        <w:t xml:space="preserve">Figure </w:t>
+      </w:r>
+      <w:r>
+        <w:fldChar w:fldCharType="begin"/>
+      </w:r>
+      <w:r>
+        <w:instrText xml:space="preserve"> SEQ Figure \* ARABIC </w:instrText>
+      </w:r>
+      <w:r>
+        <w:fldChar w:fldCharType="separate"/>
+      </w:r>
+      <w:r>
+        <w:rPr>
+          <w:noProof/>
+        </w:rPr>
+        <w:t>8</w:t>
+      </w:r>
+      <w:r>
+        <w:rPr>
+          <w:noProof/>
+        </w:rPr>
+        <w:fldChar w:fldCharType="end"/>
+      </w:r>
+      <w:r>
+        <w:t>: Support Vectors Found Using Logistic Regression</w:t>
+      </w:r>
+      <w:bookmarkEnd w:id="13"/>
+    </w:p>
+    <w:p>
+      <w:pPr>
+        <w:pStyle w:val="ListParagraph"/>
+        <w:numPr>
+          <w:ilvl w:val="0"/>
+          <w:numId w:val="1"/>
+        </w:numPr>
+        <w:jc w:val="both"/>
+      </w:pPr>
+      <w:r>
+        <w:t>I am still concerned with elimination of 660. Looks still attractive. I just rechecked the decision tree model and observed, on 11 days when 660 was present theft occurred and 660 was neve</w:t>
+      </w:r>
+      <w:r>
+        <w:t>r present on non-theft days. Both observations are strong to mark him/her as suspect. How</w:t>
+      </w:r>
+      <w:r>
+        <w:t>ever, there are many day when theft has occurred</w:t>
+      </w:r>
+      <w:r>
+        <w:t xml:space="preserve"> but 660 was not present creating doubt about marking him/her as suspect.</w:t>
+      </w:r>
+    </w:p>
+    <w:p>
+      <w:pPr>
+        <w:pStyle w:val="ListParagraph"/>
+        <w:numPr>
+          <w:ilvl w:val="0"/>
+          <w:numId w:val="1"/>
+        </w:numPr>
+        <w:jc w:val="both"/>
+      </w:pPr>
+      <w:r>
+        <w:lastRenderedPageBreak/>
+        <w:t>Now, I am reaching the task submission time, i.e., only last 2+ hours left and I must make decision what I want to use as my results. Here I have some uncertainty in my mind. But my inclination is still with my initial list as it is well thought out towards theft days.</w:t>
+      </w:r>
+      <w:bookmarkStart w:id="14" w:name="_GoBack"/>
+      <w:bookmarkEnd w:id="14"/>
     </w:p>
     <w:sectPr>
       <w:pgSz w:w="12240" w:h="15840"/>

</xml_diff>

<commit_message>
final submitted work at 11:20 AM.
</commit_message>
<xml_diff>
--- a/freelancertask/Syed_Solution_20Thieves.docx
+++ b/freelancertask/Syed_Solution_20Thieves.docx
@@ -111,9 +111,6 @@
         <w:fldChar w:fldCharType="separate"/>
       </w:r>
       <w:r>
-        <w:rPr>
-          <w:b/>
-        </w:rPr>
         <w:t>Initial Problem Analysis</w:t>
       </w:r>
       <w:r>
@@ -157,9 +154,6 @@
         <w:fldChar w:fldCharType="separate"/>
       </w:r>
       <w:r>
-        <w:rPr>
-          <w:b/>
-        </w:rPr>
         <w:t>Initial Data Analysis</w:t>
       </w:r>
       <w:r>
@@ -206,15 +200,9 @@
         <w:fldChar w:fldCharType="separate"/>
       </w:r>
       <w:r>
-        <w:rPr>
-          <w:b/>
-        </w:rPr>
         <w:t>Initial Exploratory Data Analysis</w:t>
       </w:r>
       <w:r>
-        <w:rPr>
-          <w:b/>
-        </w:rPr>
         <w:t xml:space="preserve"> and Pre-processing</w:t>
       </w:r>
       <w:r>
@@ -261,15 +249,9 @@
         <w:t>First</w:t>
       </w:r>
       <w:r>
-        <w:rPr>
-          <w:b/>
-        </w:rPr>
         <w:t xml:space="preserve"> Data Analysis</w:t>
       </w:r>
       <w:r>
-        <w:rPr>
-          <w:b/>
-        </w:rPr>
         <w:t xml:space="preserve"> and Pre-processing</w:t>
       </w:r>
       <w:r>
@@ -313,9 +295,6 @@
         <w:fldChar w:fldCharType="separate"/>
       </w:r>
       <w:r>
-        <w:rPr>
-          <w:b/>
-        </w:rPr>
         <w:t>My Crude Model</w:t>
       </w:r>
       <w:r>
@@ -347,12 +326,126 @@
         <w:fldChar w:fldCharType="separate"/>
       </w:r>
       <w:r>
+        <w:t>Well-known General Models</w:t>
+      </w:r>
+      <w:r>
+        <w:fldChar w:fldCharType="end"/>
+      </w:r>
+      <w:r>
+        <w:t>.</w:t>
+      </w:r>
+      <w:r>
+        <w:t xml:space="preserve"> This section also contains discussion about confusion I had before finalizing my result.</w:t>
+      </w:r>
+    </w:p>
+    <w:p>
+      <w:pPr>
+        <w:pStyle w:val="ListParagraph"/>
+        <w:numPr>
+          <w:ilvl w:val="0"/>
+          <w:numId w:val="1"/>
+        </w:numPr>
+        <w:jc w:val="both"/>
+      </w:pPr>
+      <w:r>
+        <w:t xml:space="preserve">I summarized my finding in section under the heading </w:t>
+      </w:r>
+      <w:r>
         <w:rPr>
           <w:b/>
         </w:rPr>
-        <w:t>Well-known General Models</w:t>
-      </w:r>
-      <w:r>
+        <w:fldChar w:fldCharType="begin"/>
+      </w:r>
+      <w:r>
+        <w:rPr>
+          <w:b/>
+        </w:rPr>
+        <w:instrText xml:space="preserve"> REF _Ref473880489 \h </w:instrText>
+      </w:r>
+      <w:r>
+        <w:rPr>
+          <w:b/>
+        </w:rPr>
+      </w:r>
+      <w:r>
+        <w:rPr>
+          <w:b/>
+        </w:rPr>
+        <w:instrText xml:space="preserve"> \* MERGEFORMAT </w:instrText>
+      </w:r>
+      <w:r>
+        <w:rPr>
+          <w:b/>
+        </w:rPr>
+        <w:fldChar w:fldCharType="separate"/>
+      </w:r>
+      <w:r>
+        <w:rPr>
+          <w:b/>
+        </w:rPr>
+        <w:t>Conclusion</w:t>
+      </w:r>
+      <w:r>
+        <w:rPr>
+          <w:b/>
+        </w:rPr>
+        <w:fldChar w:fldCharType="end"/>
+      </w:r>
+      <w:r>
+        <w:t>.</w:t>
+      </w:r>
+    </w:p>
+    <w:p>
+      <w:pPr>
+        <w:pStyle w:val="ListParagraph"/>
+        <w:numPr>
+          <w:ilvl w:val="0"/>
+          <w:numId w:val="1"/>
+        </w:numPr>
+        <w:jc w:val="both"/>
+      </w:pPr>
+      <w:r>
+        <w:t xml:space="preserve">List of documents submitted with this document is also listed under the heading </w:t>
+      </w:r>
+      <w:r>
+        <w:rPr>
+          <w:b/>
+        </w:rPr>
+        <w:fldChar w:fldCharType="begin"/>
+      </w:r>
+      <w:r>
+        <w:rPr>
+          <w:b/>
+        </w:rPr>
+        <w:instrText xml:space="preserve"> REF _Ref473880636 \h </w:instrText>
+      </w:r>
+      <w:r>
+        <w:rPr>
+          <w:b/>
+        </w:rPr>
+      </w:r>
+      <w:r>
+        <w:rPr>
+          <w:b/>
+        </w:rPr>
+        <w:instrText xml:space="preserve"> \* MERGEFORMAT </w:instrText>
+      </w:r>
+      <w:r>
+        <w:rPr>
+          <w:b/>
+        </w:rPr>
+        <w:fldChar w:fldCharType="separate"/>
+      </w:r>
+      <w:r>
+        <w:rPr>
+          <w:b/>
+        </w:rPr>
+        <w:t>List of Documents, Sources, and Queries</w:t>
+      </w:r>
+      <w:r>
+        <w:rPr>
+          <w:b/>
+        </w:rPr>
         <w:fldChar w:fldCharType="end"/>
       </w:r>
       <w:r>
@@ -787,42 +880,12 @@
         <w:spacing w:after="0" w:line="240" w:lineRule="auto"/>
         <w:rPr>
           <w:rFonts w:ascii="Consolas" w:hAnsi="Consolas" w:cs="Consolas"/>
-          <w:color w:val="000000"/>
-          <w:sz w:val="19"/>
-          <w:szCs w:val="19"/>
-          <w:highlight w:val="white"/>
-        </w:rPr>
-      </w:pPr>
-      <w:r>
-        <w:rPr>
-          <w:rFonts w:ascii="Consolas" w:hAnsi="Consolas" w:cs="Consolas"/>
-          <w:color w:val="008000"/>
-          <w:sz w:val="19"/>
-          <w:szCs w:val="19"/>
-          <w:highlight w:val="white"/>
-        </w:rPr>
-        <w:t xml:space="preserve">--First check if theft </w:t>
-      </w:r>
-      <w:r>
-        <w:rPr>
-          <w:rFonts w:ascii="Consolas" w:hAnsi="Consolas" w:cs="Consolas"/>
-          <w:color w:val="008000"/>
-          <w:sz w:val="19"/>
-          <w:szCs w:val="19"/>
-          <w:highlight w:val="white"/>
-        </w:rPr>
-        <w:t>occurrence</w:t>
-      </w:r>
-      <w:r>
-        <w:rPr>
-          <w:rFonts w:ascii="Consolas" w:hAnsi="Consolas" w:cs="Consolas"/>
-          <w:color w:val="008000"/>
-          <w:sz w:val="19"/>
-          <w:szCs w:val="19"/>
-          <w:highlight w:val="white"/>
-        </w:rPr>
-        <w:t xml:space="preserve"> is same or varies across month</w:t>
-      </w:r>
+          <w:color w:val="008000"/>
+          <w:sz w:val="19"/>
+          <w:szCs w:val="19"/>
+          <w:highlight w:val="white"/>
+        </w:rPr>
+      </w:pPr>
     </w:p>
     <w:p>
       <w:pPr>
@@ -841,12 +904,57 @@
       <w:r>
         <w:rPr>
           <w:rFonts w:ascii="Consolas" w:hAnsi="Consolas" w:cs="Consolas"/>
+          <w:color w:val="008000"/>
+          <w:sz w:val="19"/>
+          <w:szCs w:val="19"/>
+          <w:highlight w:val="white"/>
+        </w:rPr>
+        <w:lastRenderedPageBreak/>
+        <w:t xml:space="preserve">--First check if theft </w:t>
+      </w:r>
+      <w:r>
+        <w:rPr>
+          <w:rFonts w:ascii="Consolas" w:hAnsi="Consolas" w:cs="Consolas"/>
+          <w:color w:val="008000"/>
+          <w:sz w:val="19"/>
+          <w:szCs w:val="19"/>
+          <w:highlight w:val="white"/>
+        </w:rPr>
+        <w:t>occurrence</w:t>
+      </w:r>
+      <w:r>
+        <w:rPr>
+          <w:rFonts w:ascii="Consolas" w:hAnsi="Consolas" w:cs="Consolas"/>
+          <w:color w:val="008000"/>
+          <w:sz w:val="19"/>
+          <w:szCs w:val="19"/>
+          <w:highlight w:val="white"/>
+        </w:rPr>
+        <w:t xml:space="preserve"> is same or varies across month</w:t>
+      </w:r>
+    </w:p>
+    <w:p>
+      <w:pPr>
+        <w:autoSpaceDE w:val="0"/>
+        <w:autoSpaceDN w:val="0"/>
+        <w:adjustRightInd w:val="0"/>
+        <w:spacing w:after="0" w:line="240" w:lineRule="auto"/>
+        <w:rPr>
+          <w:rFonts w:ascii="Consolas" w:hAnsi="Consolas" w:cs="Consolas"/>
+          <w:color w:val="000000"/>
+          <w:sz w:val="19"/>
+          <w:szCs w:val="19"/>
+          <w:highlight w:val="white"/>
+        </w:rPr>
+      </w:pPr>
+      <w:r>
+        <w:rPr>
+          <w:rFonts w:ascii="Consolas" w:hAnsi="Consolas" w:cs="Consolas"/>
           <w:color w:val="0000FF"/>
           <w:sz w:val="19"/>
           <w:szCs w:val="19"/>
           <w:highlight w:val="white"/>
         </w:rPr>
-        <w:lastRenderedPageBreak/>
         <w:t>select</w:t>
       </w:r>
       <w:r>
@@ -2311,6 +2419,11 @@
     </w:p>
     <w:p/>
     <w:p>
+      <w:r>
+        <w:br w:type="page"/>
+      </w:r>
+    </w:p>
+    <w:p>
       <w:pPr>
         <w:pStyle w:val="ListParagraph"/>
         <w:numPr>
@@ -2320,6 +2433,7 @@
         <w:jc w:val="both"/>
       </w:pPr>
       <w:r>
+        <w:lastRenderedPageBreak/>
         <w:t>I immediately realized, that week-wise analysis should also be done to identify if there are some weekly patterns for theft. I added week number column to our table after recreating it with updated query.</w:t>
       </w:r>
       <w:r>
@@ -4023,6 +4137,7 @@
         <w:rPr>
           <w:i/>
         </w:rPr>
+        <w:lastRenderedPageBreak/>
         <w:t xml:space="preserve">Before moving forward, I must backup my work on GIT. I have version controlled all my work at: </w:t>
       </w:r>
       <w:hyperlink r:id="rId9" w:history="1">
@@ -4046,7 +4161,6 @@
       </w:pPr>
       <w:bookmarkStart w:id="5" w:name="_Ref473818292"/>
       <w:r>
-        <w:lastRenderedPageBreak/>
         <w:t>First</w:t>
       </w:r>
       <w:r>
@@ -4372,6 +4486,7 @@
         <w:jc w:val="both"/>
       </w:pPr>
       <w:r>
+        <w:lastRenderedPageBreak/>
         <w:t xml:space="preserve">The first </w:t>
       </w:r>
       <w:r>
@@ -4384,269 +4499,266 @@
         <w:t>After updating the parameters</w:t>
       </w:r>
       <w:r>
-        <w:t xml:space="preserve">, i.e., minimum confidence to 0.99 (to fetch only important and strong </w:t>
-      </w:r>
+        <w:t>, i.e., minimum confidence to 0.99 (to fetch only important and strong association</w:t>
+      </w:r>
+      <w:r>
+        <w:t>s</w:t>
+      </w:r>
+      <w:r>
+        <w:t xml:space="preserve">, </w:t>
+      </w:r>
+      <w:r>
+        <w:t>we found that</w:t>
+      </w:r>
+      <w:r>
+        <w:t xml:space="preserve"> visitors are of interest </w:t>
+      </w:r>
+      <w:r>
+        <w:t>for us.</w:t>
+      </w:r>
+      <w:r>
+        <w:t xml:space="preserve"> But this doesn’t mean that they are thieves, they could be our loyal customers as well.</w:t>
+      </w:r>
+    </w:p>
+    <w:p>
+      <w:pPr>
+        <w:jc w:val="both"/>
+      </w:pPr>
+      <w:r>
+        <w:t>Association Rules</w:t>
+      </w:r>
+      <w:r>
+        <w:t xml:space="preserve"> </w:t>
+      </w:r>
+      <w:r>
+        <w:rPr>
+          <w:color w:val="FF0000"/>
+        </w:rPr>
+        <w:t>(Ignored results</w:t>
+      </w:r>
+      <w:r>
+        <w:rPr>
+          <w:color w:val="FF0000"/>
+        </w:rPr>
+        <w:t xml:space="preserve">: Better result </w:t>
+      </w:r>
+      <w:r>
+        <w:rPr>
+          <w:color w:val="FF0000"/>
+        </w:rPr>
+        <w:t>were</w:t>
+      </w:r>
+      <w:r>
+        <w:rPr>
+          <w:color w:val="FF0000"/>
+        </w:rPr>
+        <w:t xml:space="preserve"> generated</w:t>
+      </w:r>
+      <w:r>
+        <w:rPr>
+          <w:color w:val="FF0000"/>
+        </w:rPr>
+        <w:t>)</w:t>
+      </w:r>
+    </w:p>
+    <w:p>
+      <w:pPr>
+        <w:jc w:val="both"/>
+      </w:pPr>
+      <w:r>
+        <w:t>[726] --&gt; [464] (confidence: 0.909)</w:t>
+      </w:r>
+    </w:p>
+    <w:p>
+      <w:pPr>
+        <w:jc w:val="both"/>
+      </w:pPr>
+      <w:r>
+        <w:t>[538] --&gt; [464] (confidence: 0.909)</w:t>
+      </w:r>
+    </w:p>
+    <w:p>
+      <w:pPr>
+        <w:jc w:val="both"/>
+      </w:pPr>
+      <w:r>
+        <w:t>[289] --&gt; [464] (confidence: 0.909)</w:t>
+      </w:r>
+    </w:p>
+    <w:p>
+      <w:pPr>
+        <w:jc w:val="both"/>
+      </w:pPr>
+      <w:r>
+        <w:t>[207] --&gt; [464] (confidence: 0.909)</w:t>
+      </w:r>
+    </w:p>
+    <w:p>
+      <w:pPr>
+        <w:jc w:val="both"/>
+      </w:pPr>
+      <w:r>
+        <w:t>[773] --&gt; [563] (confidence: 0.909) (Lift = 1.145)</w:t>
+      </w:r>
+    </w:p>
+    <w:p>
+      <w:pPr>
+        <w:jc w:val="both"/>
+      </w:pPr>
+      <w:r>
+        <w:t>[650] --&gt; [302] (confidence: 0.909) (Lift = 1.145)</w:t>
+      </w:r>
+    </w:p>
+    <w:p>
+      <w:pPr>
+        <w:jc w:val="both"/>
+      </w:pPr>
+      <w:r>
+        <w:t>[207] --&gt; [302] (confidence: 0.909) (Lift = 1.145)</w:t>
+      </w:r>
+    </w:p>
+    <w:p>
+      <w:pPr>
+        <w:jc w:val="both"/>
+      </w:pPr>
+      <w:r>
+        <w:t>[100] --&gt; [632] (confidence: 0.909) (Lift = 1.236)</w:t>
+      </w:r>
+    </w:p>
+    <w:p>
+      <w:pPr>
+        <w:jc w:val="both"/>
+      </w:pPr>
+      <w:r>
+        <w:t>[679, 455] --&gt; [464] (confidence: 0.909)</w:t>
+      </w:r>
+    </w:p>
+    <w:p>
+      <w:pPr>
+        <w:jc w:val="both"/>
+      </w:pPr>
+      <w:r>
+        <w:t>[563, 744] --&gt; [464] (confidence: 0.909)</w:t>
+      </w:r>
+    </w:p>
+    <w:p>
+      <w:pPr>
+        <w:jc w:val="both"/>
+      </w:pPr>
+      <w:r>
+        <w:t>[464, 152] --&gt; [563] (confidence: 0.909) (Lift = 1.145)</w:t>
+      </w:r>
+    </w:p>
+    <w:p>
+      <w:pPr>
+        <w:jc w:val="both"/>
+      </w:pPr>
+      <w:r>
+        <w:t>[563, 145] --&gt; [464] (confidence: 0.909) (Lift = 1.145)</w:t>
+      </w:r>
+    </w:p>
+    <w:p>
+      <w:pPr>
+        <w:jc w:val="both"/>
+      </w:pPr>
+      <w:r>
+        <w:t>[464, 54] --&gt; [455] (confidence: 0.909)</w:t>
+      </w:r>
+    </w:p>
+    <w:p>
+      <w:pPr>
+        <w:jc w:val="both"/>
+      </w:pPr>
+      <w:r>
+        <w:t>[744, 145] --&gt; [464] (confidence: 0.909)</w:t>
+      </w:r>
+    </w:p>
+    <w:p>
+      <w:pPr>
+        <w:jc w:val="both"/>
+      </w:pPr>
+      <w:r>
+        <w:t>[563, 744] --&gt; [152] (confidence: 0.909) (Lift = 1.189)</w:t>
+      </w:r>
+    </w:p>
+    <w:p>
+      <w:pPr>
+        <w:jc w:val="both"/>
+      </w:pPr>
+      <w:r>
+        <w:t>[744, 152] --&gt; [563] (confidence: 0.909) (Lift = 1.145)</w:t>
+      </w:r>
+    </w:p>
+    <w:p>
+      <w:pPr>
+        <w:jc w:val="both"/>
+      </w:pPr>
+      <w:r>
+        <w:t>[784] --&gt; [464] (confidence: 0.913)</w:t>
+      </w:r>
+    </w:p>
+    <w:p>
+      <w:pPr>
+        <w:jc w:val="both"/>
+      </w:pPr>
+      <w:r>
+        <w:t>[748] --&gt; [464] (confidence: 0.913)</w:t>
+      </w:r>
+    </w:p>
+    <w:p>
+      <w:pPr>
+        <w:jc w:val="both"/>
+      </w:pPr>
+      <w:r>
+        <w:t>[142] --&gt; [464] (confidence: 0.913)</w:t>
+      </w:r>
+    </w:p>
+    <w:p>
+      <w:pPr>
+        <w:jc w:val="both"/>
+      </w:pPr>
+      <w:r>
+        <w:t>[563, 455] --&gt; [464] (confidence: 0.913)</w:t>
+      </w:r>
+    </w:p>
+    <w:p>
+      <w:pPr>
+        <w:jc w:val="both"/>
+      </w:pPr>
+      <w:r>
+        <w:t>[464, 302] --&gt; [455] (confidence: 0.913) (Lift = 1.15)</w:t>
+      </w:r>
+    </w:p>
+    <w:p>
+      <w:pPr>
+        <w:jc w:val="both"/>
+      </w:pPr>
+      <w:r>
+        <w:t>[455, 302] --&gt; [464] (confidence: 0.913)</w:t>
+      </w:r>
+    </w:p>
+    <w:p>
+      <w:pPr>
+        <w:jc w:val="both"/>
+      </w:pPr>
+      <w:r>
+        <w:t>[709] --&gt; [464] (confidence: 0.917)</w:t>
+      </w:r>
+    </w:p>
+    <w:p>
+      <w:pPr>
+        <w:jc w:val="both"/>
+      </w:pPr>
+      <w:r>
+        <w:t>[145] --&gt; [464] (confidence: 0.923)</w:t>
+      </w:r>
+    </w:p>
+    <w:p>
+      <w:pPr>
+        <w:jc w:val="both"/>
+      </w:pPr>
       <w:r>
         <w:lastRenderedPageBreak/>
-        <w:t>association</w:t>
-      </w:r>
-      <w:r>
-        <w:t>s</w:t>
-      </w:r>
-      <w:r>
-        <w:t xml:space="preserve">, </w:t>
-      </w:r>
-      <w:r>
-        <w:t>we found that</w:t>
-      </w:r>
-      <w:r>
-        <w:t xml:space="preserve"> visitors are of interest </w:t>
-      </w:r>
-      <w:r>
-        <w:t>for us.</w:t>
-      </w:r>
-      <w:r>
-        <w:t xml:space="preserve"> But this doesn’t mean that they are thieves, they could be our loyal customers as well.</w:t>
-      </w:r>
-    </w:p>
-    <w:p>
-      <w:pPr>
-        <w:jc w:val="both"/>
-      </w:pPr>
-      <w:r>
-        <w:t>Association Rules</w:t>
-      </w:r>
-      <w:r>
-        <w:t xml:space="preserve"> </w:t>
-      </w:r>
-      <w:r>
-        <w:rPr>
-          <w:color w:val="FF0000"/>
-        </w:rPr>
-        <w:t>(Ignored results</w:t>
-      </w:r>
-      <w:r>
-        <w:rPr>
-          <w:color w:val="FF0000"/>
-        </w:rPr>
-        <w:t xml:space="preserve">: Better result </w:t>
-      </w:r>
-      <w:r>
-        <w:rPr>
-          <w:color w:val="FF0000"/>
-        </w:rPr>
-        <w:t>were</w:t>
-      </w:r>
-      <w:r>
-        <w:rPr>
-          <w:color w:val="FF0000"/>
-        </w:rPr>
-        <w:t xml:space="preserve"> generated</w:t>
-      </w:r>
-      <w:r>
-        <w:rPr>
-          <w:color w:val="FF0000"/>
-        </w:rPr>
-        <w:t>)</w:t>
-      </w:r>
-    </w:p>
-    <w:p>
-      <w:pPr>
-        <w:jc w:val="both"/>
-      </w:pPr>
-      <w:r>
-        <w:t>[726] --&gt; [464] (confidence: 0.909)</w:t>
-      </w:r>
-    </w:p>
-    <w:p>
-      <w:pPr>
-        <w:jc w:val="both"/>
-      </w:pPr>
-      <w:r>
-        <w:t>[538] --&gt; [464] (confidence: 0.909)</w:t>
-      </w:r>
-    </w:p>
-    <w:p>
-      <w:pPr>
-        <w:jc w:val="both"/>
-      </w:pPr>
-      <w:r>
-        <w:t>[289] --&gt; [464] (confidence: 0.909)</w:t>
-      </w:r>
-    </w:p>
-    <w:p>
-      <w:pPr>
-        <w:jc w:val="both"/>
-      </w:pPr>
-      <w:r>
-        <w:t>[207] --&gt; [464] (confidence: 0.909)</w:t>
-      </w:r>
-    </w:p>
-    <w:p>
-      <w:pPr>
-        <w:jc w:val="both"/>
-      </w:pPr>
-      <w:r>
-        <w:t>[773] --&gt; [563] (confidence: 0.909) (Lift = 1.145)</w:t>
-      </w:r>
-    </w:p>
-    <w:p>
-      <w:pPr>
-        <w:jc w:val="both"/>
-      </w:pPr>
-      <w:r>
-        <w:t>[650] --&gt; [302] (confidence: 0.909) (Lift = 1.145)</w:t>
-      </w:r>
-    </w:p>
-    <w:p>
-      <w:pPr>
-        <w:jc w:val="both"/>
-      </w:pPr>
-      <w:r>
-        <w:t>[207] --&gt; [302] (confidence: 0.909) (Lift = 1.145)</w:t>
-      </w:r>
-    </w:p>
-    <w:p>
-      <w:pPr>
-        <w:jc w:val="both"/>
-      </w:pPr>
-      <w:r>
-        <w:t>[100] --&gt; [632] (confidence: 0.909) (Lift = 1.236)</w:t>
-      </w:r>
-    </w:p>
-    <w:p>
-      <w:pPr>
-        <w:jc w:val="both"/>
-      </w:pPr>
-      <w:r>
-        <w:t>[679, 455] --&gt; [464] (confidence: 0.909)</w:t>
-      </w:r>
-    </w:p>
-    <w:p>
-      <w:pPr>
-        <w:jc w:val="both"/>
-      </w:pPr>
-      <w:r>
-        <w:t>[563, 744] --&gt; [464] (confidence: 0.909)</w:t>
-      </w:r>
-    </w:p>
-    <w:p>
-      <w:pPr>
-        <w:jc w:val="both"/>
-      </w:pPr>
-      <w:r>
-        <w:t>[464, 152] --&gt; [563] (confidence: 0.909) (Lift = 1.145)</w:t>
-      </w:r>
-    </w:p>
-    <w:p>
-      <w:pPr>
-        <w:jc w:val="both"/>
-      </w:pPr>
-      <w:r>
-        <w:t>[563, 145] --&gt; [464] (confidence: 0.909) (Lift = 1.145)</w:t>
-      </w:r>
-    </w:p>
-    <w:p>
-      <w:pPr>
-        <w:jc w:val="both"/>
-      </w:pPr>
-      <w:r>
-        <w:t>[464, 54] --&gt; [455] (confidence: 0.909)</w:t>
-      </w:r>
-    </w:p>
-    <w:p>
-      <w:pPr>
-        <w:jc w:val="both"/>
-      </w:pPr>
-      <w:r>
-        <w:t>[744, 145] --&gt; [464] (confidence: 0.909)</w:t>
-      </w:r>
-    </w:p>
-    <w:p>
-      <w:pPr>
-        <w:jc w:val="both"/>
-      </w:pPr>
-      <w:r>
-        <w:t>[563, 744] --&gt; [152] (confidence: 0.909) (Lift = 1.189)</w:t>
-      </w:r>
-    </w:p>
-    <w:p>
-      <w:pPr>
-        <w:jc w:val="both"/>
-      </w:pPr>
-      <w:r>
-        <w:t>[744, 152] --&gt; [563] (confidence: 0.909) (Lift = 1.145)</w:t>
-      </w:r>
-    </w:p>
-    <w:p>
-      <w:pPr>
-        <w:jc w:val="both"/>
-      </w:pPr>
-      <w:r>
-        <w:t>[784] --&gt; [464] (confidence: 0.913)</w:t>
-      </w:r>
-    </w:p>
-    <w:p>
-      <w:pPr>
-        <w:jc w:val="both"/>
-      </w:pPr>
-      <w:r>
-        <w:t>[748] --&gt; [464] (confidence: 0.913)</w:t>
-      </w:r>
-    </w:p>
-    <w:p>
-      <w:pPr>
-        <w:jc w:val="both"/>
-      </w:pPr>
-      <w:r>
-        <w:t>[142] --&gt; [464] (confidence: 0.913)</w:t>
-      </w:r>
-    </w:p>
-    <w:p>
-      <w:pPr>
-        <w:jc w:val="both"/>
-      </w:pPr>
-      <w:r>
-        <w:t>[563, 455] --&gt; [464] (confidence: 0.913)</w:t>
-      </w:r>
-    </w:p>
-    <w:p>
-      <w:pPr>
-        <w:jc w:val="both"/>
-      </w:pPr>
-      <w:r>
-        <w:t>[464, 302] --&gt; [455] (confidence: 0.913) (Lift = 1.15)</w:t>
-      </w:r>
-    </w:p>
-    <w:p>
-      <w:pPr>
-        <w:jc w:val="both"/>
-      </w:pPr>
-      <w:r>
-        <w:t>[455, 302] --&gt; [464] (confidence: 0.913)</w:t>
-      </w:r>
-    </w:p>
-    <w:p>
-      <w:pPr>
-        <w:jc w:val="both"/>
-      </w:pPr>
-      <w:r>
-        <w:t>[709] --&gt; [464] (confidence: 0.917)</w:t>
-      </w:r>
-    </w:p>
-    <w:p>
-      <w:pPr>
-        <w:jc w:val="both"/>
-      </w:pPr>
-      <w:r>
-        <w:t>[145] --&gt; [464] (confidence: 0.923)</w:t>
-      </w:r>
-    </w:p>
-    <w:p>
-      <w:pPr>
-        <w:jc w:val="both"/>
-      </w:pPr>
-      <w:r>
         <w:t>[455] --&gt; [464] (confidence: 0.926)</w:t>
       </w:r>
     </w:p>
@@ -4663,7 +4775,6 @@
         <w:jc w:val="both"/>
       </w:pPr>
       <w:r>
-        <w:lastRenderedPageBreak/>
         <w:t>[455, 54] --&gt; [464] (confidence: 0.952)</w:t>
       </w:r>
     </w:p>
@@ -4869,7 +4980,19 @@
         <w:rPr>
           <w:color w:val="FF0000"/>
         </w:rPr>
-        <w:t>(Ignore later)</w:t>
+        <w:t>(Ignore</w:t>
+      </w:r>
+      <w:r>
+        <w:rPr>
+          <w:color w:val="FF0000"/>
+        </w:rPr>
+        <w:t>d</w:t>
+      </w:r>
+      <w:r>
+        <w:rPr>
+          <w:color w:val="FF0000"/>
+        </w:rPr>
+        <w:t xml:space="preserve"> later)</w:t>
       </w:r>
     </w:p>
     <w:p>
@@ -4945,7 +5068,11 @@
         <w:t>each visit of theft day is marked as 1 and each visit on non-theft day is marked as 0.</w:t>
       </w:r>
       <w:r>
-        <w:t xml:space="preserve"> The script for preparing the</w:t>
+        <w:t xml:space="preserve"> The script for preparing </w:t>
+      </w:r>
+      <w:r>
+        <w:lastRenderedPageBreak/>
+        <w:t>the</w:t>
       </w:r>
       <w:r>
         <w:t xml:space="preserve"> data</w:t>
@@ -4985,7 +5112,6 @@
         <w:jc w:val="both"/>
       </w:pPr>
       <w:r>
-        <w:lastRenderedPageBreak/>
         <w:t xml:space="preserve">After preparation of the data, we attempted to identify highly correlated attributes, which for us means visitors. With 0.6 </w:t>
       </w:r>
       <w:r>
@@ -6133,6 +6259,7 @@
           <w:sz w:val="28"/>
           <w:szCs w:val="48"/>
         </w:rPr>
+        <w:lastRenderedPageBreak/>
         <w:t>Association Rules</w:t>
       </w:r>
       <w:r>
@@ -6191,7 +6318,6 @@
           <w:sz w:val="20"/>
           <w:szCs w:val="20"/>
         </w:rPr>
-        <w:lastRenderedPageBreak/>
         <w:t>Association Rules</w:t>
       </w:r>
     </w:p>
@@ -8206,6 +8332,7 @@
         <w:jc w:val="both"/>
       </w:pPr>
       <w:r>
+        <w:lastRenderedPageBreak/>
         <w:t xml:space="preserve">I will also like to identify those individuals </w:t>
       </w:r>
       <w:r>
@@ -8230,7 +8357,13 @@
         <w:t>occurred</w:t>
       </w:r>
       <w:r>
-        <w:t xml:space="preserve"> (This is my weak assumption: I Know).</w:t>
+        <w:t xml:space="preserve"> (This is my weak assumption: I Know</w:t>
+      </w:r>
+      <w:r>
+        <w:t>. But latter on I identified, this sounded quite reasonable</w:t>
+      </w:r>
+      <w:r>
+        <w:t>).</w:t>
       </w:r>
       <w:r>
         <w:t xml:space="preserve"> For this purpose, I also changed the positive value to false</w:t>
@@ -8239,11 +8372,7 @@
         <w:t xml:space="preserve"> for FP Growth</w:t>
       </w:r>
       <w:r>
-        <w:t xml:space="preserve"> </w:t>
-      </w:r>
-      <w:r>
-        <w:lastRenderedPageBreak/>
-        <w:t>algorithm</w:t>
+        <w:t xml:space="preserve"> algorithm</w:t>
       </w:r>
       <w:r>
         <w:t>, which means when certain visitors</w:t>
@@ -8668,6 +8797,7 @@
         <w:pStyle w:val="HTMLPreformatted"/>
       </w:pPr>
       <w:r>
+        <w:lastRenderedPageBreak/>
         <w:t>[660, 544] --&gt; [theft] (confidence: 1.000)</w:t>
       </w:r>
     </w:p>
@@ -8708,7 +8838,6 @@
         <w:pStyle w:val="HTMLPreformatted"/>
       </w:pPr>
       <w:r>
-        <w:lastRenderedPageBreak/>
         <w:t>[theft, 521] --&gt; [660] (confidence: 1.000)</w:t>
       </w:r>
     </w:p>
@@ -9147,6 +9276,7 @@
         <w:pStyle w:val="HTMLPreformatted"/>
       </w:pPr>
       <w:r>
+        <w:lastRenderedPageBreak/>
         <w:t>[133] -</w:t>
       </w:r>
       <w:r>
@@ -9199,7 +9329,6 @@
         <w:pStyle w:val="HTMLPreformatted"/>
       </w:pPr>
       <w:r>
-        <w:lastRenderedPageBreak/>
         <w:t>[892] --&gt; [notheft] (confidence: 1.000)</w:t>
       </w:r>
     </w:p>
@@ -9559,6 +9688,12 @@
         <w:tab/>
         <w:t>1996-07-14</w:t>
       </w:r>
+      <w:r>
+        <w:t xml:space="preserve"> </w:t>
+      </w:r>
+      <w:r>
+        <w:t>(Until here 70% Support, 100% Confidence)</w:t>
+      </w:r>
     </w:p>
     <w:p>
       <w:pPr>
@@ -9576,6 +9711,9 @@
         <w:tab/>
         <w:t>1997-09-08</w:t>
       </w:r>
+      <w:r>
+        <w:t xml:space="preserve"> (From here 65% Support, 100% Confidence)</w:t>
+      </w:r>
     </w:p>
     <w:p>
       <w:pPr>
@@ -9660,6 +9798,9 @@
       <w:r>
         <w:tab/>
         <w:t>1997-05-06</w:t>
+      </w:r>
+      <w:r>
+        <w:t xml:space="preserve"> (From here 60% Support, 100% Confidence)</w:t>
       </w:r>
     </w:p>
     <w:p>
@@ -9777,7 +9918,11 @@
         <w:t xml:space="preserve"> They were also not found in the list of visitors </w:t>
       </w:r>
       <w:r>
-        <w:t>who were absent on theft day with 100% support and confidence from data.</w:t>
+        <w:t xml:space="preserve">who were absent on theft day </w:t>
+      </w:r>
+      <w:r>
+        <w:lastRenderedPageBreak/>
+        <w:t>with 100% support and confidence from data.</w:t>
       </w:r>
       <w:r>
         <w:t xml:space="preserve"> The ranking of the customer is from first towards</w:t>
@@ -9798,7 +9943,6 @@
       </w:pPr>
       <w:bookmarkStart w:id="9" w:name="_Ref473818316"/>
       <w:r>
-        <w:lastRenderedPageBreak/>
         <w:t>My Cru</w:t>
       </w:r>
       <w:r>
@@ -11213,15 +11357,25 @@
           <w:szCs w:val="18"/>
         </w:rPr>
         <w:br/>
-        <w:t xml:space="preserve">(123, </w:t>
-      </w:r>
-      <w:r>
-        <w:rPr>
+      </w:r>
+      <w:r>
+        <w:rPr>
+          <w:b/>
           <w:bCs/>
           <w:color w:val="008000"/>
           <w:sz w:val="18"/>
           <w:szCs w:val="18"/>
         </w:rPr>
+        <w:lastRenderedPageBreak/>
+        <w:t xml:space="preserve">(123, </w:t>
+      </w:r>
+      <w:r>
+        <w:rPr>
+          <w:bCs/>
+          <w:color w:val="008000"/>
+          <w:sz w:val="18"/>
+          <w:szCs w:val="18"/>
+        </w:rPr>
         <w:t>679</w:t>
       </w:r>
       <w:r>
@@ -11333,16 +11487,6 @@
           <w:szCs w:val="18"/>
         </w:rPr>
         <w:br/>
-      </w:r>
-      <w:r>
-        <w:rPr>
-          <w:b/>
-          <w:bCs/>
-          <w:color w:val="008000"/>
-          <w:sz w:val="18"/>
-          <w:szCs w:val="18"/>
-        </w:rPr>
-        <w:lastRenderedPageBreak/>
         <w:t xml:space="preserve">(406, </w:t>
       </w:r>
       <w:r>
@@ -11973,6 +12117,7 @@
         <w:jc w:val="both"/>
       </w:pPr>
       <w:r>
+        <w:lastRenderedPageBreak/>
         <w:t xml:space="preserve">                myrow[0] = row[0]</w:t>
       </w:r>
     </w:p>
@@ -12000,7 +12145,6 @@
         <w:jc w:val="both"/>
       </w:pPr>
       <w:r>
-        <w:lastRenderedPageBreak/>
         <w:t xml:space="preserve">                    if int(row[lastcol]) == 1: </w:t>
       </w:r>
       <w:r>
@@ -12633,6 +12777,7 @@
         <w:jc w:val="both"/>
       </w:pPr>
       <w:r>
+        <w:lastRenderedPageBreak/>
         <w:t>706</w:t>
       </w:r>
       <w:r>
@@ -12675,7 +12820,6 @@
         <w:jc w:val="both"/>
       </w:pPr>
       <w:r>
-        <w:lastRenderedPageBreak/>
         <w:t>252</w:t>
       </w:r>
       <w:r>
@@ -13034,8 +13178,8 @@
         </w:rPr>
         <w:drawing>
           <wp:inline distT="0" distB="0" distL="0" distR="0">
-            <wp:extent cx="5943600" cy="3210350"/>
-            <wp:effectExtent l="0" t="0" r="0" b="9525"/>
+            <wp:extent cx="5431809" cy="2933912"/>
+            <wp:effectExtent l="0" t="0" r="0" b="0"/>
             <wp:docPr id="8" name="Picture 8" descr="C:\Users\saif\AppData\Local\Microsoft\Windows\INetCacheContent.Word\New Picture.png"/>
             <wp:cNvGraphicFramePr>
               <a:graphicFrameLocks xmlns:a="http://schemas.openxmlformats.org/drawingml/2006/main" noChangeAspect="1"/>
@@ -13050,7 +13194,7 @@
                     </pic:cNvPicPr>
                   </pic:nvPicPr>
                   <pic:blipFill>
-                    <a:blip r:embed="rId14">
+                    <a:blip r:embed="rId14" cstate="print">
                       <a:extLst>
                         <a:ext uri="{28A0092B-C50C-407E-A947-70E740481C1C}">
                           <a14:useLocalDpi xmlns:a14="http://schemas.microsoft.com/office/drawing/2010/main" val="0"/>
@@ -13065,7 +13209,7 @@
                   <pic:spPr bwMode="auto">
                     <a:xfrm>
                       <a:off x="0" y="0"/>
-                      <a:ext cx="5943600" cy="3210350"/>
+                      <a:ext cx="5456384" cy="2947186"/>
                     </a:xfrm>
                     <a:prstGeom prst="rect">
                       <a:avLst/>
@@ -13322,10 +13466,62 @@
         <w:t>r present on non-theft days. Both observations are strong to mark him/her as suspect. How</w:t>
       </w:r>
       <w:r>
-        <w:t>ever, there are many day when theft has occurred</w:t>
+        <w:t xml:space="preserve">ever, there are many </w:t>
+      </w:r>
+      <w:r>
+        <w:t>days</w:t>
+      </w:r>
+      <w:r>
+        <w:t xml:space="preserve"> when theft has occurred</w:t>
       </w:r>
       <w:r>
         <w:t xml:space="preserve"> but 660 was not present creating doubt about marking him/her as suspect.</w:t>
+      </w:r>
+      <w:r>
+        <w:t xml:space="preserve"> I checked 660 again using my Naïve Bayes models. 660 was never present on non-theft days. </w:t>
+      </w:r>
+      <w:r>
+        <w:lastRenderedPageBreak/>
+        <w:t>32 % of time he/she was present on theft days</w:t>
+      </w:r>
+      <w:r>
+        <w:t xml:space="preserve">, but </w:t>
+      </w:r>
+      <w:r>
+        <w:t xml:space="preserve">every time he/she was present theft </w:t>
+      </w:r>
+      <w:r>
+        <w:t>occurred</w:t>
+      </w:r>
+      <w:r>
+        <w:t>. However, 67% of time he/she was not present on theft days.</w:t>
+      </w:r>
+      <w:r>
+        <w:t xml:space="preserve"> Another interesting visitor is 521. He/she was never present on non-theft days. 88% of time he/she was not present on the theft days, however, </w:t>
+      </w:r>
+      <w:r>
+        <w:t>every</w:t>
+      </w:r>
+      <w:r>
+        <w:t xml:space="preserve"> time</w:t>
+      </w:r>
+      <w:r>
+        <w:t xml:space="preserve"> 521 was present, theft occurred, but with the probability is only 11%</w:t>
+      </w:r>
+      <w:r>
+        <w:t xml:space="preserve"> of total theft days</w:t>
+      </w:r>
+      <w:r>
+        <w:t>.</w:t>
+      </w:r>
+      <w:r>
+        <w:t xml:space="preserve"> The last one to be </w:t>
+      </w:r>
+      <w:r>
+        <w:t>taken</w:t>
+      </w:r>
+      <w:r>
+        <w:t xml:space="preserve"> as interest is 193. 99% of time he/she was missing on non-theft days, but most of the time he/she was present theft occurred. And it 26% of total theft days.</w:t>
       </w:r>
     </w:p>
     <w:p>
@@ -13338,11 +13534,833 @@
         <w:jc w:val="both"/>
       </w:pPr>
       <w:r>
+        <w:t>Now, I am reaching the task submission time, i.e., only last 2+ hours left and I must make decision what I want to use as my results. Here I have some uncertainty in my mind. But my inclination is still with my initial list as it is well thought out towards theft days.</w:t>
+      </w:r>
+    </w:p>
+    <w:p>
+      <w:pPr>
+        <w:pStyle w:val="ListParagraph"/>
+        <w:numPr>
+          <w:ilvl w:val="0"/>
+          <w:numId w:val="1"/>
+        </w:numPr>
+        <w:jc w:val="both"/>
+      </w:pPr>
+      <w:r>
+        <w:t>Just during last after, after thorough analysis, I decided to also include 660, 521, and 193 in my initial 20 suspects list.</w:t>
+      </w:r>
+    </w:p>
+    <w:p>
+      <w:pPr>
+        <w:pStyle w:val="ListParagraph"/>
+        <w:numPr>
+          <w:ilvl w:val="1"/>
+          <w:numId w:val="1"/>
+        </w:numPr>
+        <w:jc w:val="both"/>
+      </w:pPr>
+      <w:r>
+        <w:t>The reason is, I increased the list to 20 after reducing the support. This means last four visitors in my list have only 65% support.</w:t>
+      </w:r>
+    </w:p>
+    <w:p>
+      <w:pPr>
+        <w:pStyle w:val="ListParagraph"/>
+        <w:numPr>
+          <w:ilvl w:val="1"/>
+          <w:numId w:val="1"/>
+        </w:numPr>
+        <w:jc w:val="both"/>
+      </w:pPr>
+      <w:r>
+        <w:t>As a data scientist, we must trust out figures and our analysis. These three still have strong potential of suspicion (yes, I updated my statement according to my observations)</w:t>
+      </w:r>
+    </w:p>
+    <w:p>
+      <w:pPr>
+        <w:pStyle w:val="ListParagraph"/>
+        <w:numPr>
+          <w:ilvl w:val="1"/>
+          <w:numId w:val="1"/>
+        </w:numPr>
+        <w:jc w:val="both"/>
+      </w:pPr>
+      <w:r>
+        <w:t>My final 20 list is for identifying the suspicious visitors, which may have loyal customers as well. But we cannot afford to totally miss on individuals.</w:t>
+      </w:r>
+    </w:p>
+    <w:p>
+      <w:pPr>
+        <w:pStyle w:val="ListParagraph"/>
+        <w:numPr>
+          <w:ilvl w:val="0"/>
+          <w:numId w:val="1"/>
+        </w:numPr>
+        <w:jc w:val="both"/>
+      </w:pPr>
+      <w:r>
+        <w:t xml:space="preserve">I just added these three to end of my suspicion list. Now there is a problem, our ranking criteria is not inconsistent. But, now we know, that initial 17 candidates are ranked according to support and confidence for their presence on theft days and </w:t>
+      </w:r>
+      <w:r>
+        <w:t>the last three are the ones for whom we identified that every time they were present theft has occurred.</w:t>
+      </w:r>
+    </w:p>
+    <w:p>
+      <w:pPr>
+        <w:pStyle w:val="Heading2"/>
+      </w:pPr>
+      <w:bookmarkStart w:id="14" w:name="_Ref473880489"/>
+      <w:r>
+        <w:t>Conclusion</w:t>
+      </w:r>
+      <w:bookmarkEnd w:id="14"/>
+    </w:p>
+    <w:p>
+      <w:pPr>
+        <w:pStyle w:val="ListParagraph"/>
+        <w:numPr>
+          <w:ilvl w:val="0"/>
+          <w:numId w:val="1"/>
+        </w:numPr>
+        <w:jc w:val="both"/>
+      </w:pPr>
+      <w:r>
+        <w:t>After careful analysis of data, I will recommend following visitors for suspicion, listed in order of their ranking:</w:t>
+      </w:r>
+    </w:p>
+    <w:p>
+      <w:pPr>
+        <w:pStyle w:val="ListParagraph"/>
+        <w:numPr>
+          <w:ilvl w:val="0"/>
+          <w:numId w:val="4"/>
+        </w:numPr>
+        <w:spacing w:after="0"/>
+        <w:jc w:val="both"/>
+      </w:pPr>
+      <w:bookmarkStart w:id="15" w:name="_GoBack"/>
+      <w:r>
+        <w:t>89</w:t>
+      </w:r>
+      <w:r>
+        <w:tab/>
+        <w:t>Karen Keeney</w:t>
+      </w:r>
+      <w:r>
+        <w:tab/>
+        <w:t>1993-12-25</w:t>
+      </w:r>
+    </w:p>
+    <w:p>
+      <w:pPr>
+        <w:pStyle w:val="ListParagraph"/>
+        <w:numPr>
+          <w:ilvl w:val="0"/>
+          <w:numId w:val="4"/>
+        </w:numPr>
+        <w:spacing w:after="0"/>
+        <w:jc w:val="both"/>
+      </w:pPr>
+      <w:r>
+        <w:t>497</w:t>
+      </w:r>
+      <w:r>
+        <w:tab/>
+        <w:t>Judith Sanders</w:t>
+      </w:r>
+      <w:r>
+        <w:tab/>
+        <w:t>1993-08-26</w:t>
+      </w:r>
+    </w:p>
+    <w:p>
+      <w:pPr>
+        <w:pStyle w:val="ListParagraph"/>
+        <w:numPr>
+          <w:ilvl w:val="0"/>
+          <w:numId w:val="4"/>
+        </w:numPr>
+        <w:spacing w:after="0"/>
+        <w:jc w:val="both"/>
+      </w:pPr>
+      <w:r>
+        <w:t>123</w:t>
+      </w:r>
+      <w:r>
+        <w:tab/>
+        <w:t>Lynn Bernhart</w:t>
+      </w:r>
+      <w:r>
+        <w:tab/>
+        <w:t>1995-11-13</w:t>
+      </w:r>
+    </w:p>
+    <w:p>
+      <w:pPr>
+        <w:pStyle w:val="ListParagraph"/>
+        <w:numPr>
+          <w:ilvl w:val="0"/>
+          <w:numId w:val="4"/>
+        </w:numPr>
+        <w:spacing w:after="0"/>
+        <w:jc w:val="both"/>
+      </w:pPr>
+      <w:r>
+        <w:t>424</w:t>
+      </w:r>
+      <w:r>
+        <w:tab/>
+        <w:t>Daniel Laster</w:t>
+      </w:r>
+      <w:r>
+        <w:tab/>
+        <w:t>1995-12-31</w:t>
+      </w:r>
+    </w:p>
+    <w:p>
+      <w:pPr>
+        <w:pStyle w:val="ListParagraph"/>
+        <w:numPr>
+          <w:ilvl w:val="0"/>
+          <w:numId w:val="4"/>
+        </w:numPr>
+        <w:spacing w:after="0"/>
+        <w:jc w:val="both"/>
+      </w:pPr>
+      <w:r>
+        <w:t>824</w:t>
+      </w:r>
+      <w:r>
+        <w:tab/>
+        <w:t>Michael Mcbride</w:t>
+      </w:r>
+      <w:r>
+        <w:tab/>
+        <w:t>1993-04-26</w:t>
+      </w:r>
+    </w:p>
+    <w:p>
+      <w:pPr>
+        <w:pStyle w:val="ListParagraph"/>
+        <w:numPr>
+          <w:ilvl w:val="0"/>
+          <w:numId w:val="4"/>
+        </w:numPr>
+        <w:spacing w:after="0"/>
+        <w:jc w:val="both"/>
+      </w:pPr>
+      <w:r>
+        <w:t>819</w:t>
+      </w:r>
+      <w:r>
+        <w:tab/>
+        <w:t>Luz Connelly</w:t>
+      </w:r>
+      <w:r>
+        <w:tab/>
+        <w:t>1995-03-26</w:t>
+      </w:r>
+    </w:p>
+    <w:p>
+      <w:pPr>
+        <w:pStyle w:val="ListParagraph"/>
+        <w:numPr>
+          <w:ilvl w:val="0"/>
+          <w:numId w:val="4"/>
+        </w:numPr>
+        <w:spacing w:after="0"/>
+        <w:jc w:val="both"/>
+      </w:pPr>
+      <w:r>
+        <w:t>364</w:t>
+      </w:r>
+      <w:r>
+        <w:tab/>
+        <w:t>Kathleen Benzi</w:t>
+      </w:r>
+      <w:r>
+        <w:tab/>
+        <w:t>1995-09-15</w:t>
+      </w:r>
+    </w:p>
+    <w:p>
+      <w:pPr>
+        <w:pStyle w:val="ListParagraph"/>
+        <w:numPr>
+          <w:ilvl w:val="0"/>
+          <w:numId w:val="4"/>
+        </w:numPr>
+        <w:spacing w:after="0"/>
+        <w:jc w:val="both"/>
+      </w:pPr>
+      <w:r>
+        <w:t>886</w:t>
+      </w:r>
+      <w:r>
+        <w:tab/>
+        <w:t>Raymond Shannon</w:t>
+      </w:r>
+      <w:r>
+        <w:tab/>
+        <w:t>1997-08-06</w:t>
+      </w:r>
+    </w:p>
+    <w:p>
+      <w:pPr>
+        <w:pStyle w:val="ListParagraph"/>
+        <w:numPr>
+          <w:ilvl w:val="0"/>
+          <w:numId w:val="4"/>
+        </w:numPr>
+        <w:spacing w:after="0"/>
+        <w:jc w:val="both"/>
+      </w:pPr>
+      <w:r>
+        <w:t>252</w:t>
+      </w:r>
+      <w:r>
+        <w:tab/>
+        <w:t>Johnie Johnson</w:t>
+      </w:r>
+      <w:r>
+        <w:tab/>
+        <w:t>1995-12-28</w:t>
+      </w:r>
+    </w:p>
+    <w:p>
+      <w:pPr>
+        <w:pStyle w:val="ListParagraph"/>
+        <w:numPr>
+          <w:ilvl w:val="0"/>
+          <w:numId w:val="4"/>
+        </w:numPr>
+        <w:spacing w:after="0"/>
+        <w:jc w:val="both"/>
+      </w:pPr>
+      <w:r>
+        <w:t>239</w:t>
+      </w:r>
+      <w:r>
+        <w:tab/>
+        <w:t>John Davis</w:t>
+      </w:r>
+      <w:r>
+        <w:tab/>
+        <w:t>1996-02-05</w:t>
+      </w:r>
+    </w:p>
+    <w:p>
+      <w:pPr>
+        <w:pStyle w:val="ListParagraph"/>
+        <w:numPr>
+          <w:ilvl w:val="0"/>
+          <w:numId w:val="4"/>
+        </w:numPr>
+        <w:spacing w:after="0"/>
+        <w:jc w:val="both"/>
+      </w:pPr>
+      <w:r>
+        <w:t>212</w:t>
+      </w:r>
+      <w:r>
+        <w:tab/>
+        <w:t>Cheryl Robinson</w:t>
+      </w:r>
+      <w:r>
+        <w:tab/>
+        <w:t>1996-04-05</w:t>
+      </w:r>
+    </w:p>
+    <w:p>
+      <w:pPr>
+        <w:pStyle w:val="ListParagraph"/>
+        <w:numPr>
+          <w:ilvl w:val="0"/>
+          <w:numId w:val="4"/>
+        </w:numPr>
+        <w:spacing w:after="0"/>
+        <w:jc w:val="both"/>
+      </w:pPr>
+      <w:r>
+        <w:t>176</w:t>
+      </w:r>
+      <w:r>
+        <w:tab/>
+        <w:t>Florine Kim</w:t>
+      </w:r>
+      <w:r>
+        <w:tab/>
+        <w:t xml:space="preserve">1996-07-14 </w:t>
+      </w:r>
+      <w:r>
+        <w:tab/>
+      </w:r>
+      <w:r>
+        <w:tab/>
+      </w:r>
+      <w:r>
+        <w:t>(Until here 70% Support, 100% Confidence)</w:t>
+      </w:r>
+    </w:p>
+    <w:p>
+      <w:pPr>
+        <w:pStyle w:val="ListParagraph"/>
+        <w:numPr>
+          <w:ilvl w:val="0"/>
+          <w:numId w:val="4"/>
+        </w:numPr>
+        <w:spacing w:after="0"/>
+        <w:jc w:val="both"/>
+      </w:pPr>
+      <w:r>
+        <w:t>923</w:t>
+      </w:r>
+      <w:r>
+        <w:tab/>
+        <w:t>Sharon Barton</w:t>
+      </w:r>
+      <w:r>
+        <w:tab/>
+        <w:t xml:space="preserve">1997-09-08 </w:t>
+      </w:r>
+      <w:r>
+        <w:tab/>
+      </w:r>
+      <w:r>
+        <w:tab/>
+      </w:r>
+      <w:r>
+        <w:t>(From here 65% Support, 100% Confidence)</w:t>
+      </w:r>
+    </w:p>
+    <w:p>
+      <w:pPr>
+        <w:pStyle w:val="ListParagraph"/>
+        <w:numPr>
+          <w:ilvl w:val="0"/>
+          <w:numId w:val="4"/>
+        </w:numPr>
+        <w:spacing w:after="0"/>
+        <w:jc w:val="both"/>
+      </w:pPr>
+      <w:r>
+        <w:t>743</w:t>
+      </w:r>
+      <w:r>
+        <w:tab/>
+        <w:t>Wes Carlson</w:t>
+      </w:r>
+      <w:r>
+        <w:tab/>
+        <w:t>1996-01-13</w:t>
+      </w:r>
+    </w:p>
+    <w:p>
+      <w:pPr>
+        <w:pStyle w:val="ListParagraph"/>
+        <w:numPr>
+          <w:ilvl w:val="0"/>
+          <w:numId w:val="4"/>
+        </w:numPr>
+        <w:spacing w:after="0"/>
+        <w:jc w:val="both"/>
+      </w:pPr>
+      <w:r>
+        <w:t>438</w:t>
+      </w:r>
+      <w:r>
+        <w:tab/>
+        <w:t>Charles Crandall</w:t>
+      </w:r>
+      <w:r>
+        <w:tab/>
+        <w:t>1997-05-12</w:t>
+      </w:r>
+    </w:p>
+    <w:p>
+      <w:pPr>
+        <w:pStyle w:val="ListParagraph"/>
+        <w:numPr>
+          <w:ilvl w:val="0"/>
+          <w:numId w:val="4"/>
+        </w:numPr>
+        <w:spacing w:after="0"/>
+        <w:jc w:val="both"/>
+      </w:pPr>
+      <w:r>
+        <w:t>17</w:t>
+      </w:r>
+      <w:r>
+        <w:tab/>
+        <w:t>Cynthia Allen</w:t>
+      </w:r>
+      <w:r>
+        <w:tab/>
+        <w:t>1996-08-29</w:t>
+      </w:r>
+    </w:p>
+    <w:p>
+      <w:pPr>
+        <w:pStyle w:val="ListParagraph"/>
+        <w:numPr>
+          <w:ilvl w:val="0"/>
+          <w:numId w:val="4"/>
+        </w:numPr>
+        <w:spacing w:after="0"/>
+        <w:jc w:val="both"/>
+      </w:pPr>
+      <w:r>
+        <w:t>162</w:t>
+      </w:r>
+      <w:r>
+        <w:tab/>
+        <w:t>Cynthia Dominquez</w:t>
+      </w:r>
+      <w:r>
+        <w:tab/>
+        <w:t>1996-05-16</w:t>
+      </w:r>
+      <w:r>
+        <w:tab/>
+      </w:r>
+      <w:r>
+        <w:t xml:space="preserve">(Until here </w:t>
+      </w:r>
+      <w:r>
+        <w:t>65</w:t>
+      </w:r>
+      <w:r>
+        <w:t>% Support, 100% Confidence)</w:t>
+      </w:r>
+    </w:p>
+    <w:p>
+      <w:pPr>
+        <w:pStyle w:val="ListParagraph"/>
+        <w:numPr>
+          <w:ilvl w:val="0"/>
+          <w:numId w:val="4"/>
+        </w:numPr>
+        <w:spacing w:after="0"/>
+        <w:jc w:val="both"/>
+      </w:pPr>
+      <w:r>
+        <w:t>660</w:t>
+      </w:r>
+      <w:r>
+        <w:tab/>
+        <w:t>Oneida Randall</w:t>
+      </w:r>
+      <w:r>
+        <w:tab/>
+        <w:t>1995-09-11</w:t>
+      </w:r>
+      <w:r>
+        <w:t xml:space="preserve"> </w:t>
+      </w:r>
+      <w:r>
+        <w:tab/>
+      </w:r>
+      <w:r>
+        <w:tab/>
+      </w:r>
+      <w:r>
+        <w:t>(Every time presence caused theft)</w:t>
+      </w:r>
+    </w:p>
+    <w:p>
+      <w:pPr>
+        <w:pStyle w:val="ListParagraph"/>
+        <w:numPr>
+          <w:ilvl w:val="0"/>
+          <w:numId w:val="4"/>
+        </w:numPr>
+        <w:spacing w:after="0"/>
+        <w:jc w:val="both"/>
+      </w:pPr>
+      <w:r>
+        <w:t>521</w:t>
+      </w:r>
+      <w:r>
+        <w:tab/>
+        <w:t>Gabriel Kusel</w:t>
+      </w:r>
+      <w:r>
+        <w:tab/>
+        <w:t>1995-12-02</w:t>
+      </w:r>
+      <w:r>
+        <w:t xml:space="preserve"> </w:t>
+      </w:r>
+      <w:r>
+        <w:tab/>
+      </w:r>
+      <w:r>
+        <w:tab/>
+      </w:r>
+      <w:r>
+        <w:t>(Every time presence caused theft)</w:t>
+      </w:r>
+    </w:p>
+    <w:p>
+      <w:pPr>
+        <w:pStyle w:val="ListParagraph"/>
+        <w:numPr>
+          <w:ilvl w:val="0"/>
+          <w:numId w:val="4"/>
+        </w:numPr>
+        <w:spacing w:after="0"/>
+        <w:jc w:val="both"/>
+      </w:pPr>
+      <w:r>
         <w:lastRenderedPageBreak/>
-        <w:t>Now, I am reaching the task submission time, i.e., only last 2+ hours left and I must make decision what I want to use as my results. Here I have some uncertainty in my mind. But my inclination is still with my initial list as it is well thought out towards theft days.</w:t>
-      </w:r>
-      <w:bookmarkStart w:id="14" w:name="_GoBack"/>
-      <w:bookmarkEnd w:id="14"/>
+        <w:t>193</w:t>
+      </w:r>
+      <w:r>
+        <w:tab/>
+        <w:t>Loretta Massey</w:t>
+      </w:r>
+      <w:r>
+        <w:tab/>
+        <w:t>1997-05-11</w:t>
+      </w:r>
+      <w:r>
+        <w:t xml:space="preserve"> </w:t>
+      </w:r>
+      <w:r>
+        <w:tab/>
+      </w:r>
+      <w:r>
+        <w:tab/>
+      </w:r>
+      <w:r>
+        <w:t>(Most of the time presence caused theft)</w:t>
+      </w:r>
+      <w:bookmarkEnd w:id="15"/>
+    </w:p>
+    <w:p>
+      <w:pPr>
+        <w:jc w:val="both"/>
+      </w:pPr>
+    </w:p>
+    <w:p>
+      <w:pPr>
+        <w:pStyle w:val="Heading2"/>
+      </w:pPr>
+      <w:bookmarkStart w:id="16" w:name="_Ref473880636"/>
+      <w:r>
+        <w:t>List of Documents, Sources, and Queries</w:t>
+      </w:r>
+      <w:bookmarkEnd w:id="16"/>
+    </w:p>
+    <w:p>
+      <w:pPr>
+        <w:pStyle w:val="ListParagraph"/>
+        <w:numPr>
+          <w:ilvl w:val="0"/>
+          <w:numId w:val="1"/>
+        </w:numPr>
+        <w:jc w:val="both"/>
+      </w:pPr>
+      <w:r>
+        <w:t>Below you will find the list of all files submitted with this document:</w:t>
+      </w:r>
+    </w:p>
+    <w:p>
+      <w:pPr>
+        <w:jc w:val="both"/>
+      </w:pPr>
+      <w:r>
+        <w:t>SQL Files:</w:t>
+      </w:r>
+    </w:p>
+    <w:p>
+      <w:pPr>
+        <w:ind w:firstLine="720"/>
+        <w:jc w:val="both"/>
+      </w:pPr>
+      <w:r>
+        <w:t>initialbulkinsert.sql</w:t>
+      </w:r>
+    </w:p>
+    <w:p>
+      <w:pPr>
+        <w:ind w:firstLine="720"/>
+        <w:jc w:val="both"/>
+      </w:pPr>
+      <w:r>
+        <w:t>theft_log_pp.sql</w:t>
+      </w:r>
+    </w:p>
+    <w:p>
+      <w:pPr>
+        <w:ind w:firstLine="720"/>
+        <w:jc w:val="both"/>
+      </w:pPr>
+      <w:r>
+        <w:t>ini_analytics.sql</w:t>
+      </w:r>
+    </w:p>
+    <w:p>
+      <w:pPr>
+        <w:ind w:firstLine="720"/>
+        <w:jc w:val="both"/>
+      </w:pPr>
+      <w:r>
+        <w:t>visitor_log_pp.sql</w:t>
+      </w:r>
+    </w:p>
+    <w:p>
+      <w:pPr>
+        <w:ind w:firstLine="720"/>
+        <w:jc w:val="both"/>
+      </w:pPr>
+      <w:r>
+        <w:t>reformulatingasPrediction.sql</w:t>
+      </w:r>
+    </w:p>
+    <w:p>
+      <w:pPr>
+        <w:ind w:firstLine="720"/>
+        <w:jc w:val="both"/>
+      </w:pPr>
+      <w:r>
+        <w:t>invertanalytics.sql</w:t>
+      </w:r>
+    </w:p>
+    <w:p>
+      <w:pPr>
+        <w:jc w:val="both"/>
+      </w:pPr>
+      <w:r>
+        <w:t>Python Sources:</w:t>
+      </w:r>
+    </w:p>
+    <w:p>
+      <w:pPr>
+        <w:jc w:val="both"/>
+      </w:pPr>
+      <w:r>
+        <w:tab/>
+      </w:r>
+      <w:r>
+        <w:t>dct_freq_tdv_con_ana.py</w:t>
+      </w:r>
+    </w:p>
+    <w:p>
+      <w:pPr>
+        <w:jc w:val="both"/>
+      </w:pPr>
+      <w:r>
+        <w:tab/>
+      </w:r>
+      <w:r>
+        <w:t>dct_freq_tdv_con.py</w:t>
+      </w:r>
+    </w:p>
+    <w:p>
+      <w:pPr>
+        <w:jc w:val="both"/>
+      </w:pPr>
+      <w:r>
+        <w:tab/>
+      </w:r>
+      <w:r>
+        <w:t>dct_freq_tdv.py</w:t>
+      </w:r>
+    </w:p>
+    <w:p>
+      <w:pPr>
+        <w:jc w:val="both"/>
+      </w:pPr>
+      <w:r>
+        <w:tab/>
+      </w:r>
+      <w:r>
+        <w:t>dct_freq.py</w:t>
+      </w:r>
+    </w:p>
+    <w:p>
+      <w:pPr>
+        <w:jc w:val="both"/>
+      </w:pPr>
+      <w:r>
+        <w:t>Models:</w:t>
+      </w:r>
+    </w:p>
+    <w:p>
+      <w:pPr>
+        <w:jc w:val="both"/>
+      </w:pPr>
+      <w:r>
+        <w:tab/>
+      </w:r>
+      <w:r>
+        <w:t>rapid_fpgrowth.rmp</w:t>
+      </w:r>
+    </w:p>
+    <w:p>
+      <w:pPr>
+        <w:jc w:val="both"/>
+      </w:pPr>
+      <w:r>
+        <w:tab/>
+      </w:r>
+      <w:r>
+        <w:t>rapid_naive.rmp</w:t>
+      </w:r>
+    </w:p>
+    <w:p>
+      <w:pPr>
+        <w:jc w:val="both"/>
+      </w:pPr>
+      <w:r>
+        <w:tab/>
+      </w:r>
+      <w:r>
+        <w:t>rapid_svm_logistic.rmp</w:t>
+      </w:r>
+    </w:p>
+    <w:p>
+      <w:pPr>
+        <w:jc w:val="both"/>
+      </w:pPr>
+      <w:r>
+        <w:t xml:space="preserve">MS Excel </w:t>
+      </w:r>
+      <w:r>
+        <w:t>Visualizations</w:t>
+      </w:r>
+      <w:r>
+        <w:t>:</w:t>
+      </w:r>
+    </w:p>
+    <w:p>
+      <w:pPr>
+        <w:jc w:val="both"/>
+      </w:pPr>
+      <w:r>
+        <w:tab/>
+      </w:r>
+      <w:r>
+        <w:t>theftexploration.xlsx</w:t>
+      </w:r>
+    </w:p>
+    <w:p>
+      <w:pPr>
+        <w:jc w:val="both"/>
+      </w:pPr>
+      <w:r>
+        <w:t xml:space="preserve">All files are also available at bitbucket </w:t>
+      </w:r>
+      <w:r>
+        <w:t>at:</w:t>
+      </w:r>
+      <w:r>
+        <w:t xml:space="preserve"> </w:t>
+      </w:r>
+      <w:r>
+        <w:t>https://bitbucket.org/saif137/mybi in freelancertask folder</w:t>
+      </w:r>
     </w:p>
     <w:sectPr>
       <w:pgSz w:w="12240" w:h="15840"/>
@@ -13485,7 +14503,7 @@
         <w:rFonts w:ascii="Symbol" w:hAnsi="Symbol" w:hint="default"/>
       </w:rPr>
     </w:lvl>
-    <w:lvl w:ilvl="1" w:tplc="04090003" w:tentative="1">
+    <w:lvl w:ilvl="1" w:tplc="04090003">
       <w:start w:val="1"/>
       <w:numFmt w:val="bullet"/>
       <w:lvlText w:val="o"/>
@@ -13695,6 +14713,119 @@
       </w:rPr>
     </w:lvl>
   </w:abstractNum>
+  <w:abstractNum w:abstractNumId="3" w15:restartNumberingAfterBreak="0">
+    <w:nsid w:val="530B0AEC"/>
+    <w:multiLevelType w:val="hybridMultilevel"/>
+    <w:tmpl w:val="7B66804A"/>
+    <w:lvl w:ilvl="0" w:tplc="0409000F">
+      <w:start w:val="1"/>
+      <w:numFmt w:val="decimal"/>
+      <w:lvlText w:val="%1."/>
+      <w:lvlJc w:val="left"/>
+      <w:pPr>
+        <w:ind w:left="360" w:hanging="360"/>
+      </w:pPr>
+      <w:rPr>
+        <w:rFonts w:hint="default"/>
+      </w:rPr>
+    </w:lvl>
+    <w:lvl w:ilvl="1" w:tplc="04090003">
+      <w:start w:val="1"/>
+      <w:numFmt w:val="bullet"/>
+      <w:lvlText w:val="o"/>
+      <w:lvlJc w:val="left"/>
+      <w:pPr>
+        <w:ind w:left="1080" w:hanging="360"/>
+      </w:pPr>
+      <w:rPr>
+        <w:rFonts w:ascii="Courier New" w:hAnsi="Courier New" w:cs="Courier New" w:hint="default"/>
+      </w:rPr>
+    </w:lvl>
+    <w:lvl w:ilvl="2" w:tplc="04090005" w:tentative="1">
+      <w:start w:val="1"/>
+      <w:numFmt w:val="bullet"/>
+      <w:lvlText w:val=""/>
+      <w:lvlJc w:val="left"/>
+      <w:pPr>
+        <w:ind w:left="1800" w:hanging="360"/>
+      </w:pPr>
+      <w:rPr>
+        <w:rFonts w:ascii="Wingdings" w:hAnsi="Wingdings" w:hint="default"/>
+      </w:rPr>
+    </w:lvl>
+    <w:lvl w:ilvl="3" w:tplc="04090001" w:tentative="1">
+      <w:start w:val="1"/>
+      <w:numFmt w:val="bullet"/>
+      <w:lvlText w:val=""/>
+      <w:lvlJc w:val="left"/>
+      <w:pPr>
+        <w:ind w:left="2520" w:hanging="360"/>
+      </w:pPr>
+      <w:rPr>
+        <w:rFonts w:ascii="Symbol" w:hAnsi="Symbol" w:hint="default"/>
+      </w:rPr>
+    </w:lvl>
+    <w:lvl w:ilvl="4" w:tplc="04090003" w:tentative="1">
+      <w:start w:val="1"/>
+      <w:numFmt w:val="bullet"/>
+      <w:lvlText w:val="o"/>
+      <w:lvlJc w:val="left"/>
+      <w:pPr>
+        <w:ind w:left="3240" w:hanging="360"/>
+      </w:pPr>
+      <w:rPr>
+        <w:rFonts w:ascii="Courier New" w:hAnsi="Courier New" w:cs="Courier New" w:hint="default"/>
+      </w:rPr>
+    </w:lvl>
+    <w:lvl w:ilvl="5" w:tplc="04090005" w:tentative="1">
+      <w:start w:val="1"/>
+      <w:numFmt w:val="bullet"/>
+      <w:lvlText w:val=""/>
+      <w:lvlJc w:val="left"/>
+      <w:pPr>
+        <w:ind w:left="3960" w:hanging="360"/>
+      </w:pPr>
+      <w:rPr>
+        <w:rFonts w:ascii="Wingdings" w:hAnsi="Wingdings" w:hint="default"/>
+      </w:rPr>
+    </w:lvl>
+    <w:lvl w:ilvl="6" w:tplc="04090001" w:tentative="1">
+      <w:start w:val="1"/>
+      <w:numFmt w:val="bullet"/>
+      <w:lvlText w:val=""/>
+      <w:lvlJc w:val="left"/>
+      <w:pPr>
+        <w:ind w:left="4680" w:hanging="360"/>
+      </w:pPr>
+      <w:rPr>
+        <w:rFonts w:ascii="Symbol" w:hAnsi="Symbol" w:hint="default"/>
+      </w:rPr>
+    </w:lvl>
+    <w:lvl w:ilvl="7" w:tplc="04090003" w:tentative="1">
+      <w:start w:val="1"/>
+      <w:numFmt w:val="bullet"/>
+      <w:lvlText w:val="o"/>
+      <w:lvlJc w:val="left"/>
+      <w:pPr>
+        <w:ind w:left="5400" w:hanging="360"/>
+      </w:pPr>
+      <w:rPr>
+        <w:rFonts w:ascii="Courier New" w:hAnsi="Courier New" w:cs="Courier New" w:hint="default"/>
+      </w:rPr>
+    </w:lvl>
+    <w:lvl w:ilvl="8" w:tplc="04090005" w:tentative="1">
+      <w:start w:val="1"/>
+      <w:numFmt w:val="bullet"/>
+      <w:lvlText w:val=""/>
+      <w:lvlJc w:val="left"/>
+      <w:pPr>
+        <w:ind w:left="6120" w:hanging="360"/>
+      </w:pPr>
+      <w:rPr>
+        <w:rFonts w:ascii="Wingdings" w:hAnsi="Wingdings" w:hint="default"/>
+      </w:rPr>
+    </w:lvl>
+  </w:abstractNum>
   <w:num w:numId="1">
     <w:abstractNumId w:val="1"/>
   </w:num>
@@ -13703,6 +14834,9 @@
   </w:num>
   <w:num w:numId="3">
     <w:abstractNumId w:val="2"/>
+  </w:num>
+  <w:num w:numId="4">
+    <w:abstractNumId w:val="3"/>
   </w:num>
 </w:numbering>
 </file>

</xml_diff>